<commit_message>
Infome - falta completar spira Test
</commit_message>
<xml_diff>
--- a/TP5 -Casos de Prueba -.docx
+++ b/TP5 -Casos de Prueba -.docx
@@ -316,12 +316,88 @@
         <w:ind w:left="708" w:hanging="708"/>
         <w:rPr>
           <w:sz w:val="28"/>
+          <w:lang w:val="es-AR"/>
+        </w:rPr>
+      </w:pPr>
+      <w:r>
+        <w:rPr>
+          <w:sz w:val="28"/>
+          <w:lang w:val="es-AR"/>
+        </w:rPr>
+        <w:t xml:space="preserve">Herramientas elegidas: </w:t>
+      </w:r>
+      <w:r>
+        <w:rPr>
+          <w:sz w:val="28"/>
+          <w:lang w:val="es-AR"/>
+        </w:rPr>
+        <w:t>“</w:t>
+      </w:r>
+      <w:r>
+        <w:rPr>
+          <w:sz w:val="28"/>
+          <w:lang w:val="es-AR"/>
+        </w:rPr>
+        <w:t>Test Link</w:t>
+      </w:r>
+      <w:r>
+        <w:rPr>
+          <w:sz w:val="28"/>
+          <w:lang w:val="es-AR"/>
+        </w:rPr>
+        <w:t>”</w:t>
+      </w:r>
+      <w:r>
+        <w:rPr>
+          <w:sz w:val="28"/>
+          <w:lang w:val="es-AR"/>
+        </w:rPr>
+        <w:t xml:space="preserve"> y </w:t>
+      </w:r>
+      <w:r>
+        <w:rPr>
+          <w:sz w:val="28"/>
+          <w:lang w:val="es-AR"/>
+        </w:rPr>
+        <w:t>“</w:t>
+      </w:r>
+      <w:proofErr w:type="spellStart"/>
+      <w:r>
+        <w:rPr>
+          <w:sz w:val="28"/>
+          <w:lang w:val="es-AR"/>
+        </w:rPr>
+        <w:t>Spira</w:t>
+      </w:r>
+      <w:proofErr w:type="spellEnd"/>
+      <w:r>
+        <w:rPr>
+          <w:sz w:val="28"/>
+          <w:lang w:val="es-AR"/>
+        </w:rPr>
+        <w:t xml:space="preserve"> Test</w:t>
+      </w:r>
+      <w:r>
+        <w:rPr>
+          <w:sz w:val="28"/>
+          <w:lang w:val="es-AR"/>
+        </w:rPr>
+        <w:t>”</w:t>
+      </w:r>
+    </w:p>
+    <w:p>
+      <w:pPr>
+        <w:ind w:left="708" w:hanging="708"/>
+        <w:rPr>
+          <w:sz w:val="28"/>
           <w:u w:val="single"/>
+          <w:lang w:val="es-AR"/>
         </w:rPr>
       </w:pPr>
       <w:r>
         <w:rPr>
           <w:sz w:val="28"/>
+          <w:lang w:val="es-AR"/>
         </w:rPr>
         <w:t>.</w:t>
       </w:r>
@@ -330,6 +406,7 @@
           <w:rFonts w:ascii="Times New  Roman ;" w:hAnsi="Times New  Roman ;" w:cs="Times New  Roman ;"/>
           <w:sz w:val="18"/>
           <w:szCs w:val="14"/>
+          <w:lang w:val="es-AR"/>
         </w:rPr>
         <w:t xml:space="preserve">   </w:t>
       </w:r>
@@ -337,6 +414,7 @@
         <w:rPr>
           <w:sz w:val="28"/>
           <w:u w:val="single"/>
+          <w:lang w:val="es-AR"/>
         </w:rPr>
         <w:t>Test Link</w:t>
       </w:r>
@@ -344,90 +422,334 @@
     <w:p>
       <w:pPr>
         <w:rPr>
-          <w:sz w:val="28"/>
-          <w:lang w:val="es-AR"/>
-        </w:rPr>
-      </w:pPr>
-      <w:r>
-        <w:rPr>
-          <w:sz w:val="28"/>
-          <w:lang w:val="es-AR"/>
-        </w:rPr>
-        <w:t>Es un</w:t>
-      </w:r>
-      <w:r>
-        <w:rPr>
-          <w:sz w:val="28"/>
-          <w:lang w:val="es-AR"/>
-        </w:rPr>
-        <w:t>a herramienta para la gestión</w:t>
-      </w:r>
-      <w:r>
-        <w:rPr>
-          <w:sz w:val="28"/>
-          <w:lang w:val="es-AR"/>
-        </w:rPr>
-        <w:t xml:space="preserve"> de pruebas</w:t>
-      </w:r>
-      <w:r>
-        <w:rPr>
-          <w:sz w:val="28"/>
-          <w:lang w:val="es-AR"/>
-        </w:rPr>
-        <w:t xml:space="preserve">, basado en web, que facilita el aseguramiento de la calidad de software. </w:t>
-      </w:r>
-      <w:r>
-        <w:rPr>
-          <w:sz w:val="28"/>
+          <w:sz w:val="24"/>
+          <w:lang w:val="es-AR"/>
+        </w:rPr>
+      </w:pPr>
+      <w:r>
+        <w:rPr>
+          <w:sz w:val="24"/>
+          <w:lang w:val="es-AR"/>
+        </w:rPr>
+        <w:t xml:space="preserve">Es una herramienta para la gestión de pruebas, basado en web, que facilita el aseguramiento de la calidad de software. </w:t>
+      </w:r>
+      <w:r>
+        <w:rPr>
+          <w:sz w:val="24"/>
           <w:lang w:val="es-AR"/>
         </w:rPr>
         <w:t>Es</w:t>
       </w:r>
       <w:r>
         <w:rPr>
-          <w:sz w:val="28"/>
-          <w:lang w:val="es-AR"/>
-        </w:rPr>
-        <w:t xml:space="preserve"> de código abierto y distribuido bajo licencia GPL. </w:t>
-      </w:r>
-      <w:r>
-        <w:rPr>
-          <w:sz w:val="28"/>
-          <w:lang w:val="es-AR"/>
-        </w:rPr>
-        <w:t>La plataforma ofrece soporte para Test Cases, Test Suits, Test Plans, Test Projects y Administración de usuarios, así como varios reportes y estad</w:t>
-      </w:r>
-      <w:r>
-        <w:rPr>
-          <w:sz w:val="28"/>
-          <w:lang w:val="es-AR"/>
-        </w:rPr>
-        <w:t>ísticas.</w:t>
-      </w:r>
-    </w:p>
-    <w:p>
-      <w:pPr>
-        <w:rPr>
-          <w:sz w:val="28"/>
-          <w:lang w:val="es-AR"/>
-        </w:rPr>
-      </w:pPr>
-    </w:p>
-    <w:p>
-      <w:pPr>
-        <w:rPr>
-          <w:sz w:val="28"/>
+          <w:sz w:val="24"/>
+          <w:lang w:val="es-AR"/>
+        </w:rPr>
+        <w:t xml:space="preserve"> de código abierto y distribuido bajo licencia GPL. La plataforma ofrece soporte para Test Cases, Test </w:t>
+      </w:r>
+      <w:proofErr w:type="spellStart"/>
+      <w:r>
+        <w:rPr>
+          <w:sz w:val="24"/>
+          <w:lang w:val="es-AR"/>
+        </w:rPr>
+        <w:t>Suits</w:t>
+      </w:r>
+      <w:proofErr w:type="spellEnd"/>
+      <w:r>
+        <w:rPr>
+          <w:sz w:val="24"/>
+          <w:lang w:val="es-AR"/>
+        </w:rPr>
+        <w:t xml:space="preserve">, Test </w:t>
+      </w:r>
+      <w:proofErr w:type="spellStart"/>
+      <w:r>
+        <w:rPr>
+          <w:sz w:val="24"/>
+          <w:lang w:val="es-AR"/>
+        </w:rPr>
+        <w:t>Plans</w:t>
+      </w:r>
+      <w:proofErr w:type="spellEnd"/>
+      <w:r>
+        <w:rPr>
+          <w:sz w:val="24"/>
+          <w:lang w:val="es-AR"/>
+        </w:rPr>
+        <w:t xml:space="preserve">, Test </w:t>
+      </w:r>
+      <w:proofErr w:type="spellStart"/>
+      <w:r>
+        <w:rPr>
+          <w:sz w:val="24"/>
+          <w:lang w:val="es-AR"/>
+        </w:rPr>
+        <w:t>Projects</w:t>
+      </w:r>
+      <w:proofErr w:type="spellEnd"/>
+      <w:r>
+        <w:rPr>
+          <w:sz w:val="24"/>
+          <w:lang w:val="es-AR"/>
+        </w:rPr>
+        <w:t xml:space="preserve"> y Administración de usuarios, así como varios reportes y estadísticas.</w:t>
+      </w:r>
+    </w:p>
+    <w:p>
+      <w:pPr>
+        <w:rPr>
+          <w:sz w:val="24"/>
+          <w:lang w:val="es-AR"/>
+        </w:rPr>
+      </w:pPr>
+      <w:r>
+        <w:rPr>
+          <w:sz w:val="24"/>
+          <w:lang w:val="es-AR"/>
+        </w:rPr>
+        <w:t xml:space="preserve"> </w:t>
+      </w:r>
+      <w:r>
+        <w:rPr>
+          <w:sz w:val="24"/>
+          <w:lang w:val="es-AR"/>
+        </w:rPr>
+        <w:t xml:space="preserve">Test Link </w:t>
+      </w:r>
+      <w:r>
+        <w:rPr>
+          <w:sz w:val="24"/>
+          <w:lang w:val="es-AR"/>
+        </w:rPr>
+        <w:t xml:space="preserve">nos permite gestionar varios proyectos con Test Cases </w:t>
+      </w:r>
+      <w:r>
+        <w:rPr>
+          <w:sz w:val="24"/>
+          <w:lang w:val="es-AR"/>
+        </w:rPr>
+        <w:t>distintos. A</w:t>
+      </w:r>
+      <w:r>
+        <w:rPr>
+          <w:sz w:val="24"/>
+          <w:lang w:val="es-AR"/>
+        </w:rPr>
+        <w:t>dmite múltiples usuarios con role</w:t>
+      </w:r>
+      <w:r>
+        <w:rPr>
+          <w:sz w:val="24"/>
+          <w:lang w:val="es-AR"/>
+        </w:rPr>
+        <w:t xml:space="preserve">s definidos totalmente ad-hoc, </w:t>
+      </w:r>
+      <w:r>
+        <w:rPr>
+          <w:sz w:val="24"/>
+          <w:lang w:val="es-AR"/>
+        </w:rPr>
+        <w:t>con permisos configu</w:t>
+      </w:r>
+      <w:r>
+        <w:rPr>
+          <w:sz w:val="24"/>
+          <w:lang w:val="es-AR"/>
+        </w:rPr>
+        <w:t>rables sobre tareas y proyectos. Además se</w:t>
+      </w:r>
+      <w:r>
+        <w:rPr>
+          <w:sz w:val="24"/>
+          <w:lang w:val="es-AR"/>
+        </w:rPr>
+        <w:t xml:space="preserve"> puede</w:t>
+      </w:r>
+      <w:r>
+        <w:rPr>
+          <w:sz w:val="24"/>
+          <w:lang w:val="es-AR"/>
+        </w:rPr>
+        <w:t>n</w:t>
+      </w:r>
+      <w:r>
+        <w:rPr>
+          <w:sz w:val="24"/>
+          <w:lang w:val="es-AR"/>
+        </w:rPr>
+        <w:t xml:space="preserve"> organizar los Test Cases en Test Suites</w:t>
+      </w:r>
+      <w:r>
+        <w:rPr>
+          <w:sz w:val="24"/>
+          <w:lang w:val="es-AR"/>
+        </w:rPr>
+        <w:t>,</w:t>
+      </w:r>
+      <w:r>
+        <w:rPr>
+          <w:sz w:val="24"/>
+          <w:lang w:val="es-AR"/>
+        </w:rPr>
+        <w:t xml:space="preserve"> y estas Test Suites en otras Test Suites</w:t>
+      </w:r>
+      <w:r>
+        <w:rPr>
+          <w:sz w:val="24"/>
+          <w:lang w:val="es-AR"/>
+        </w:rPr>
+        <w:t>,</w:t>
+      </w:r>
+      <w:r>
+        <w:rPr>
+          <w:sz w:val="24"/>
+          <w:lang w:val="es-AR"/>
+        </w:rPr>
+        <w:t xml:space="preserve"> hasta tener el nivel de anidamiento deseado. </w:t>
+      </w:r>
+      <w:r>
+        <w:rPr>
+          <w:sz w:val="24"/>
+          <w:lang w:val="es-AR"/>
+        </w:rPr>
+        <w:t>También s</w:t>
+      </w:r>
+      <w:r>
+        <w:rPr>
+          <w:sz w:val="24"/>
+          <w:lang w:val="es-AR"/>
+        </w:rPr>
+        <w:t xml:space="preserve">e pueden crear Test </w:t>
+      </w:r>
+      <w:proofErr w:type="spellStart"/>
+      <w:r>
+        <w:rPr>
+          <w:sz w:val="24"/>
+          <w:lang w:val="es-AR"/>
+        </w:rPr>
+        <w:t>Plans</w:t>
+      </w:r>
+      <w:proofErr w:type="spellEnd"/>
+      <w:r>
+        <w:rPr>
+          <w:sz w:val="24"/>
+          <w:lang w:val="es-AR"/>
+        </w:rPr>
+        <w:t xml:space="preserve"> (compuestos de las suites) para </w:t>
+      </w:r>
+      <w:proofErr w:type="spellStart"/>
+      <w:r>
+        <w:rPr>
+          <w:sz w:val="24"/>
+          <w:lang w:val="es-AR"/>
+        </w:rPr>
+        <w:t>releases</w:t>
+      </w:r>
+      <w:proofErr w:type="spellEnd"/>
+      <w:r>
+        <w:rPr>
+          <w:sz w:val="24"/>
+          <w:lang w:val="es-AR"/>
+        </w:rPr>
+        <w:t xml:space="preserve"> concretos, ejecutando o modificando estos Test </w:t>
+      </w:r>
+      <w:proofErr w:type="spellStart"/>
+      <w:r>
+        <w:rPr>
+          <w:sz w:val="24"/>
+          <w:lang w:val="es-AR"/>
+        </w:rPr>
+        <w:t>Plans</w:t>
+      </w:r>
+      <w:proofErr w:type="spellEnd"/>
+      <w:r>
+        <w:rPr>
+          <w:sz w:val="24"/>
+          <w:lang w:val="es-AR"/>
+        </w:rPr>
+        <w:t xml:space="preserve"> de modo iterativo</w:t>
+      </w:r>
+      <w:r>
+        <w:rPr>
+          <w:sz w:val="24"/>
+          <w:lang w:val="es-AR"/>
+        </w:rPr>
+        <w:t>,</w:t>
+      </w:r>
+      <w:r>
+        <w:rPr>
+          <w:sz w:val="24"/>
+          <w:lang w:val="es-AR"/>
+        </w:rPr>
+        <w:t xml:space="preserve"> mediante la creación de </w:t>
+      </w:r>
+      <w:proofErr w:type="spellStart"/>
+      <w:r>
+        <w:rPr>
+          <w:sz w:val="24"/>
+          <w:lang w:val="es-AR"/>
+        </w:rPr>
+        <w:t>Builds</w:t>
+      </w:r>
+      <w:proofErr w:type="spellEnd"/>
+      <w:r>
+        <w:rPr>
+          <w:sz w:val="24"/>
+          <w:lang w:val="es-AR"/>
+        </w:rPr>
+        <w:t>.</w:t>
+      </w:r>
+    </w:p>
+    <w:p>
+      <w:pPr>
+        <w:rPr>
+          <w:sz w:val="24"/>
+          <w:lang w:val="es-AR"/>
+        </w:rPr>
+      </w:pPr>
+      <w:r>
+        <w:rPr>
+          <w:sz w:val="24"/>
+          <w:lang w:val="es-AR"/>
+        </w:rPr>
+        <w:br w:type="page"/>
+      </w:r>
+    </w:p>
+    <w:p>
+      <w:pPr>
+        <w:rPr>
+          <w:sz w:val="24"/>
+          <w:u w:val="single"/>
+          <w:lang w:val="es-AR"/>
+        </w:rPr>
+      </w:pPr>
+      <w:r>
+        <w:rPr>
+          <w:sz w:val="24"/>
+          <w:u w:val="single"/>
+          <w:lang w:val="es-AR"/>
+        </w:rPr>
+        <w:lastRenderedPageBreak/>
+        <w:t>Pantalla principal</w:t>
+      </w:r>
+    </w:p>
+    <w:p>
+      <w:pPr>
+        <w:rPr>
+          <w:sz w:val="24"/>
           <w:lang w:val="es-AR"/>
         </w:rPr>
       </w:pPr>
       <w:r>
         <w:rPr>
           <w:noProof/>
+          <w:sz w:val="20"/>
           <w:bdr w:val="single" w:sz="4" w:space="0" w:color="auto"/>
           <w:lang w:val="es-AR" w:eastAsia="es-AR"/>
         </w:rPr>
         <w:drawing>
-          <wp:inline distT="0" distB="0" distL="0" distR="0" wp14:anchorId="7B8F24AC" wp14:editId="3D7EE1E1">
+          <wp:inline distT="0" distB="0" distL="0" distR="0" wp14:anchorId="13C9B6E7" wp14:editId="3C7A7EFB">
             <wp:extent cx="5612130" cy="3630295"/>
             <wp:effectExtent l="0" t="0" r="7620" b="8255"/>
             <wp:docPr id="4" name="Imagen 4"/>
@@ -466,14 +788,14 @@
     <w:p>
       <w:pPr>
         <w:rPr>
-          <w:sz w:val="28"/>
+          <w:sz w:val="24"/>
           <w:u w:val="single"/>
           <w:lang w:val="es-AR"/>
         </w:rPr>
       </w:pPr>
       <w:r>
         <w:rPr>
-          <w:sz w:val="28"/>
+          <w:sz w:val="24"/>
           <w:u w:val="single"/>
           <w:lang w:val="es-AR"/>
         </w:rPr>
@@ -488,256 +810,64 @@
           <w:numId w:val="1"/>
         </w:numPr>
         <w:rPr>
-          <w:sz w:val="28"/>
-          <w:lang w:val="es-AR"/>
-        </w:rPr>
-      </w:pPr>
-      <w:r>
-        <w:rPr>
-          <w:sz w:val="28"/>
-          <w:lang w:val="es-AR"/>
-        </w:rPr>
-        <w:t>Definir un Test Especification</w:t>
-      </w:r>
+          <w:sz w:val="24"/>
+          <w:lang w:val="es-AR"/>
+        </w:rPr>
+      </w:pPr>
+      <w:r>
+        <w:rPr>
+          <w:sz w:val="24"/>
+          <w:lang w:val="es-AR"/>
+        </w:rPr>
+        <w:t xml:space="preserve">Definir un Test </w:t>
+      </w:r>
+      <w:proofErr w:type="spellStart"/>
+      <w:r>
+        <w:rPr>
+          <w:sz w:val="24"/>
+          <w:lang w:val="es-AR"/>
+        </w:rPr>
+        <w:t>Especification</w:t>
+      </w:r>
+      <w:proofErr w:type="spellEnd"/>
     </w:p>
     <w:p>
       <w:pPr>
         <w:pStyle w:val="Prrafodelista"/>
-        <w:numPr>
-          <w:ilvl w:val="0"/>
-          <w:numId w:val="1"/>
-        </w:numPr>
-        <w:rPr>
-          <w:sz w:val="28"/>
-          <w:lang w:val="es-AR"/>
-        </w:rPr>
-      </w:pPr>
-      <w:r>
-        <w:rPr>
-          <w:sz w:val="28"/>
-          <w:lang w:val="es-AR"/>
-        </w:rPr>
-        <w:t>Definir al menos un Test Suit</w:t>
-      </w:r>
-      <w:r>
-        <w:rPr>
-          <w:sz w:val="28"/>
-          <w:lang w:val="es-AR"/>
-        </w:rPr>
-        <w:t xml:space="preserve"> (nombre, descripción y palabras claves)</w:t>
+        <w:rPr>
+          <w:sz w:val="24"/>
+          <w:lang w:val="es-AR"/>
+        </w:rPr>
+      </w:pPr>
+      <w:r>
+        <w:rPr>
+          <w:sz w:val="24"/>
+          <w:lang w:val="es-AR"/>
+        </w:rPr>
+        <w:t>Asignamos un ID, un nombre y un tipo de ejecución (manual o automatizada)</w:t>
       </w:r>
     </w:p>
     <w:p>
       <w:pPr>
         <w:pStyle w:val="Prrafodelista"/>
-        <w:numPr>
-          <w:ilvl w:val="0"/>
-          <w:numId w:val="1"/>
-        </w:numPr>
-        <w:rPr>
-          <w:sz w:val="28"/>
-          <w:lang w:val="es-AR"/>
-        </w:rPr>
-      </w:pPr>
-      <w:r>
-        <w:rPr>
-          <w:sz w:val="28"/>
-          <w:lang w:val="es-AR"/>
-        </w:rPr>
-        <w:lastRenderedPageBreak/>
-        <w:t>Crear</w:t>
-      </w:r>
-      <w:r>
-        <w:rPr>
-          <w:sz w:val="28"/>
-          <w:lang w:val="es-AR"/>
-        </w:rPr>
-        <w:t xml:space="preserve"> al menos un Test Case dentro de un Test Suit</w:t>
-      </w:r>
-    </w:p>
-    <w:p>
-      <w:pPr>
-        <w:pStyle w:val="Prrafodelista"/>
-        <w:numPr>
-          <w:ilvl w:val="0"/>
-          <w:numId w:val="1"/>
-        </w:numPr>
-        <w:rPr>
-          <w:sz w:val="28"/>
-          <w:lang w:val="es-AR"/>
-        </w:rPr>
-      </w:pPr>
-      <w:r>
-        <w:rPr>
-          <w:sz w:val="28"/>
-          <w:lang w:val="es-AR"/>
-        </w:rPr>
-        <w:t>Crear un Test Plan</w:t>
-      </w:r>
-    </w:p>
-    <w:p>
-      <w:pPr>
-        <w:pStyle w:val="Prrafodelista"/>
-        <w:numPr>
-          <w:ilvl w:val="0"/>
-          <w:numId w:val="1"/>
-        </w:numPr>
-        <w:rPr>
-          <w:sz w:val="28"/>
-        </w:rPr>
-      </w:pPr>
-      <w:r>
-        <w:rPr>
-          <w:sz w:val="28"/>
-        </w:rPr>
-        <w:t>Asignar el Test Case al Test Plan</w:t>
-      </w:r>
-    </w:p>
-    <w:p>
-      <w:pPr>
-        <w:pStyle w:val="Prrafodelista"/>
-        <w:numPr>
-          <w:ilvl w:val="0"/>
-          <w:numId w:val="1"/>
-        </w:numPr>
-        <w:rPr>
-          <w:sz w:val="28"/>
-          <w:lang w:val="es-AR"/>
-        </w:rPr>
-      </w:pPr>
-      <w:r>
-        <w:rPr>
-          <w:sz w:val="28"/>
-          <w:lang w:val="es-AR"/>
-        </w:rPr>
-        <w:t>Crear un Build</w:t>
-      </w:r>
-      <w:r>
-        <w:rPr>
-          <w:sz w:val="28"/>
-          <w:lang w:val="es-AR"/>
-        </w:rPr>
-        <w:t xml:space="preserve"> para el Test Plan</w:t>
-      </w:r>
-    </w:p>
-    <w:p>
-      <w:pPr>
-        <w:pStyle w:val="Prrafodelista"/>
-        <w:numPr>
-          <w:ilvl w:val="0"/>
-          <w:numId w:val="1"/>
-        </w:numPr>
-        <w:rPr>
-          <w:sz w:val="28"/>
-          <w:lang w:val="es-AR"/>
-        </w:rPr>
-      </w:pPr>
-      <w:r>
-        <w:rPr>
-          <w:sz w:val="28"/>
-          <w:lang w:val="es-AR"/>
-        </w:rPr>
-        <w:t>Designar Tes</w:t>
-      </w:r>
-      <w:r>
-        <w:rPr>
-          <w:sz w:val="28"/>
-          <w:lang w:val="es-AR"/>
-        </w:rPr>
-        <w:t xml:space="preserve">ter con los permisos de ejecución apropiados para trabajar con este Test Plan. </w:t>
-      </w:r>
-    </w:p>
-    <w:p>
-      <w:pPr>
-        <w:pStyle w:val="Prrafodelista"/>
-        <w:numPr>
-          <w:ilvl w:val="0"/>
-          <w:numId w:val="1"/>
-        </w:numPr>
-        <w:rPr>
-          <w:sz w:val="28"/>
-          <w:lang w:val="es-AR"/>
-        </w:rPr>
-      </w:pPr>
-      <w:r>
-        <w:rPr>
-          <w:sz w:val="28"/>
-          <w:lang w:val="es-AR"/>
-        </w:rPr>
-        <w:t>Ejecución del Test Case</w:t>
-      </w:r>
-      <w:r>
-        <w:rPr>
-          <w:sz w:val="28"/>
-          <w:lang w:val="es-AR"/>
-        </w:rPr>
-        <w:t>.</w:t>
-      </w:r>
-    </w:p>
-    <w:p>
-      <w:pPr>
-        <w:pStyle w:val="Prrafodelista"/>
-        <w:numPr>
-          <w:ilvl w:val="0"/>
-          <w:numId w:val="1"/>
-        </w:numPr>
-        <w:rPr>
-          <w:sz w:val="28"/>
-          <w:lang w:val="es-AR"/>
-        </w:rPr>
-      </w:pPr>
-      <w:r>
-        <w:rPr>
-          <w:sz w:val="28"/>
-          <w:lang w:val="es-AR"/>
-        </w:rPr>
-        <w:t>Registrar resultados de la ejecución, los cuales pueden ser: Passed, Failed o Bloqued.</w:t>
-      </w:r>
-    </w:p>
-    <w:p>
-      <w:pPr>
-        <w:ind w:left="360"/>
-        <w:rPr>
-          <w:sz w:val="28"/>
-          <w:lang w:val="es-AR"/>
-        </w:rPr>
-      </w:pPr>
-      <w:r>
-        <w:rPr>
-          <w:sz w:val="28"/>
-          <w:lang w:val="es-AR"/>
-        </w:rPr>
-        <w:t>Además pueden definirse las distintas plataformas sobre las que puede  ejecutarse el Test Case.</w:t>
-      </w:r>
-    </w:p>
-    <w:p>
-      <w:pPr>
-        <w:ind w:left="360"/>
-        <w:rPr>
-          <w:sz w:val="28"/>
-          <w:lang w:val="es-AR"/>
-        </w:rPr>
-      </w:pPr>
-    </w:p>
-    <w:p>
-      <w:pPr>
-        <w:ind w:left="360"/>
-        <w:rPr>
-          <w:sz w:val="28"/>
+        <w:rPr>
+          <w:sz w:val="24"/>
           <w:lang w:val="es-AR"/>
         </w:rPr>
       </w:pPr>
       <w:r>
         <w:rPr>
           <w:noProof/>
+          <w:sz w:val="20"/>
           <w:bdr w:val="single" w:sz="4" w:space="0" w:color="auto"/>
           <w:lang w:val="es-AR" w:eastAsia="es-AR"/>
         </w:rPr>
+        <w:lastRenderedPageBreak/>
         <w:drawing>
-          <wp:inline distT="0" distB="0" distL="0" distR="0" wp14:anchorId="02CE37D1" wp14:editId="3C4002BA">
-            <wp:extent cx="5610225" cy="1209675"/>
+          <wp:inline distT="0" distB="0" distL="0" distR="0" wp14:anchorId="595C054F" wp14:editId="3A448702">
+            <wp:extent cx="5095875" cy="2981325"/>
             <wp:effectExtent l="0" t="0" r="9525" b="9525"/>
-            <wp:docPr id="10" name="Imagen 10"/>
+            <wp:docPr id="2" name="Imagen 2"/>
             <wp:cNvGraphicFramePr>
               <a:graphicFrameLocks xmlns:a="http://schemas.openxmlformats.org/drawingml/2006/main" noChangeAspect="1"/>
             </wp:cNvGraphicFramePr>
@@ -757,7 +887,7 @@
                   <pic:spPr>
                     <a:xfrm>
                       <a:off x="0" y="0"/>
-                      <a:ext cx="5616115" cy="1210945"/>
+                      <a:ext cx="5095875" cy="2981325"/>
                     </a:xfrm>
                     <a:prstGeom prst="rect">
                       <a:avLst/>
@@ -772,31 +902,77 @@
     </w:p>
     <w:p>
       <w:pPr>
-        <w:ind w:left="360"/>
-        <w:rPr>
-          <w:sz w:val="28"/>
-          <w:lang w:val="es-AR"/>
-        </w:rPr>
-      </w:pPr>
-      <w:r>
-        <w:rPr>
-          <w:sz w:val="28"/>
-          <w:lang w:val="es-AR"/>
-        </w:rPr>
-        <w:lastRenderedPageBreak/>
-        <w:t>2.</w:t>
-      </w:r>
+        <w:pStyle w:val="Prrafodelista"/>
+        <w:rPr>
+          <w:sz w:val="24"/>
+          <w:lang w:val="es-AR"/>
+        </w:rPr>
+      </w:pPr>
+    </w:p>
+    <w:p>
+      <w:pPr>
+        <w:pStyle w:val="Prrafodelista"/>
+        <w:numPr>
+          <w:ilvl w:val="0"/>
+          <w:numId w:val="1"/>
+        </w:numPr>
+        <w:rPr>
+          <w:sz w:val="24"/>
+          <w:lang w:val="es-AR"/>
+        </w:rPr>
+      </w:pPr>
+      <w:r>
+        <w:rPr>
+          <w:sz w:val="24"/>
+          <w:lang w:val="es-AR"/>
+        </w:rPr>
+        <w:t>Definir al menos un Test Suit</w:t>
+      </w:r>
+      <w:r>
+        <w:rPr>
+          <w:sz w:val="24"/>
+          <w:lang w:val="es-AR"/>
+        </w:rPr>
+        <w:t>e</w:t>
+      </w:r>
+      <w:r>
+        <w:rPr>
+          <w:sz w:val="24"/>
+          <w:lang w:val="es-AR"/>
+        </w:rPr>
+        <w:t xml:space="preserve"> (nombre, descripción y palabras claves)</w:t>
+      </w:r>
+    </w:p>
+    <w:p>
+      <w:pPr>
+        <w:pStyle w:val="Prrafodelista"/>
+        <w:rPr>
+          <w:sz w:val="24"/>
+          <w:lang w:val="es-AR"/>
+        </w:rPr>
+      </w:pPr>
+    </w:p>
+    <w:p>
+      <w:pPr>
+        <w:pStyle w:val="Prrafodelista"/>
+        <w:jc w:val="center"/>
+        <w:rPr>
+          <w:sz w:val="24"/>
+          <w:lang w:val="es-AR"/>
+        </w:rPr>
+      </w:pPr>
       <w:r>
         <w:rPr>
           <w:noProof/>
+          <w:sz w:val="20"/>
           <w:bdr w:val="single" w:sz="4" w:space="0" w:color="auto"/>
           <w:lang w:val="es-AR" w:eastAsia="es-AR"/>
         </w:rPr>
         <w:drawing>
-          <wp:inline distT="0" distB="0" distL="0" distR="0" wp14:anchorId="47AC5745" wp14:editId="399CC670">
-            <wp:extent cx="5276850" cy="4619625"/>
-            <wp:effectExtent l="0" t="0" r="0" b="9525"/>
-            <wp:docPr id="7" name="Imagen 7"/>
+          <wp:inline distT="0" distB="0" distL="0" distR="0" wp14:anchorId="392696FB" wp14:editId="187AE5E4">
+            <wp:extent cx="4105275" cy="3476625"/>
+            <wp:effectExtent l="0" t="0" r="9525" b="9525"/>
+            <wp:docPr id="15" name="Imagen 15"/>
             <wp:cNvGraphicFramePr>
               <a:graphicFrameLocks xmlns:a="http://schemas.openxmlformats.org/drawingml/2006/main" noChangeAspect="1"/>
             </wp:cNvGraphicFramePr>
@@ -816,7 +992,7 @@
                   <pic:spPr>
                     <a:xfrm>
                       <a:off x="0" y="0"/>
-                      <a:ext cx="5276850" cy="4619625"/>
+                      <a:ext cx="4105275" cy="3476625"/>
                     </a:xfrm>
                     <a:prstGeom prst="rect">
                       <a:avLst/>
@@ -832,36 +1008,74 @@
     <w:p>
       <w:pPr>
         <w:rPr>
+          <w:sz w:val="24"/>
+          <w:lang w:val="es-AR"/>
+        </w:rPr>
+      </w:pPr>
+      <w:r>
+        <w:rPr>
+          <w:sz w:val="24"/>
+          <w:lang w:val="es-AR"/>
+        </w:rPr>
+        <w:br w:type="page"/>
+      </w:r>
+    </w:p>
+    <w:p>
+      <w:pPr>
+        <w:pStyle w:val="Prrafodelista"/>
+        <w:numPr>
+          <w:ilvl w:val="0"/>
+          <w:numId w:val="1"/>
+        </w:numPr>
+        <w:rPr>
+          <w:sz w:val="24"/>
+          <w:lang w:val="es-AR"/>
+        </w:rPr>
+      </w:pPr>
+      <w:r>
+        <w:rPr>
+          <w:sz w:val="24"/>
+          <w:lang w:val="es-AR"/>
+        </w:rPr>
+        <w:lastRenderedPageBreak/>
+        <w:t>Crear</w:t>
+      </w:r>
+      <w:r>
+        <w:rPr>
+          <w:sz w:val="24"/>
+          <w:lang w:val="es-AR"/>
+        </w:rPr>
+        <w:t xml:space="preserve"> al menos un Test Case dentro de un Test Suit</w:t>
+      </w:r>
+      <w:r>
+        <w:rPr>
+          <w:sz w:val="24"/>
+          <w:lang w:val="es-AR"/>
+        </w:rPr>
+        <w:t>e</w:t>
+      </w:r>
+    </w:p>
+    <w:p>
+      <w:pPr>
+        <w:pStyle w:val="Prrafodelista"/>
+        <w:jc w:val="center"/>
+        <w:rPr>
+          <w:sz w:val="24"/>
+          <w:lang w:val="es-AR"/>
+        </w:rPr>
+      </w:pPr>
+      <w:r>
+        <w:rPr>
           <w:noProof/>
-          <w:lang w:val="es-AR" w:eastAsia="es-AR"/>
-        </w:rPr>
-      </w:pPr>
-      <w:r>
-        <w:rPr>
-          <w:sz w:val="28"/>
-          <w:lang w:val="es-AR"/>
-        </w:rPr>
-        <w:lastRenderedPageBreak/>
-        <w:t>3.</w:t>
-      </w:r>
-      <w:r>
-        <w:rPr>
-          <w:noProof/>
-          <w:lang w:val="es-AR" w:eastAsia="es-AR"/>
-        </w:rPr>
-        <w:t xml:space="preserve"> </w:t>
-      </w:r>
-      <w:r>
-        <w:rPr>
-          <w:noProof/>
+          <w:sz w:val="20"/>
           <w:bdr w:val="single" w:sz="4" w:space="0" w:color="auto"/>
           <w:lang w:val="es-AR" w:eastAsia="es-AR"/>
         </w:rPr>
         <w:drawing>
-          <wp:inline distT="0" distB="0" distL="0" distR="0" wp14:anchorId="4E757E65" wp14:editId="0C7EBC04">
-            <wp:extent cx="5612130" cy="3590290"/>
-            <wp:effectExtent l="0" t="0" r="7620" b="0"/>
-            <wp:docPr id="8" name="Imagen 8"/>
+          <wp:inline distT="0" distB="0" distL="0" distR="0" wp14:anchorId="0FB726BB" wp14:editId="0055968D">
+            <wp:extent cx="3513854" cy="3076575"/>
+            <wp:effectExtent l="0" t="0" r="0" b="0"/>
+            <wp:docPr id="16" name="Imagen 16"/>
             <wp:cNvGraphicFramePr>
               <a:graphicFrameLocks xmlns:a="http://schemas.openxmlformats.org/drawingml/2006/main" noChangeAspect="1"/>
             </wp:cNvGraphicFramePr>
@@ -881,7 +1095,7 @@
                   <pic:spPr>
                     <a:xfrm>
                       <a:off x="0" y="0"/>
-                      <a:ext cx="5612130" cy="3590290"/>
+                      <a:ext cx="3516085" cy="3078528"/>
                     </a:xfrm>
                     <a:prstGeom prst="rect">
                       <a:avLst/>
@@ -896,22 +1110,63 @@
     </w:p>
     <w:p>
       <w:pPr>
-        <w:rPr>
-          <w:sz w:val="28"/>
+        <w:pStyle w:val="Prrafodelista"/>
+        <w:rPr>
+          <w:sz w:val="24"/>
+          <w:lang w:val="es-AR"/>
+        </w:rPr>
+      </w:pPr>
+    </w:p>
+    <w:p>
+      <w:pPr>
+        <w:pStyle w:val="Prrafodelista"/>
+        <w:numPr>
+          <w:ilvl w:val="0"/>
+          <w:numId w:val="1"/>
+        </w:numPr>
+        <w:rPr>
+          <w:sz w:val="24"/>
+          <w:lang w:val="es-AR"/>
+        </w:rPr>
+      </w:pPr>
+      <w:r>
+        <w:rPr>
+          <w:sz w:val="24"/>
+          <w:lang w:val="es-AR"/>
+        </w:rPr>
+        <w:t>Crear un Test Plan</w:t>
+      </w:r>
+    </w:p>
+    <w:p>
+      <w:pPr>
+        <w:pStyle w:val="Prrafodelista"/>
+        <w:rPr>
+          <w:sz w:val="24"/>
+          <w:lang w:val="es-AR"/>
+        </w:rPr>
+      </w:pPr>
+    </w:p>
+    <w:p>
+      <w:pPr>
+        <w:pStyle w:val="Prrafodelista"/>
+        <w:jc w:val="center"/>
+        <w:rPr>
+          <w:sz w:val="24"/>
           <w:lang w:val="es-AR"/>
         </w:rPr>
       </w:pPr>
       <w:r>
         <w:rPr>
           <w:noProof/>
+          <w:sz w:val="20"/>
           <w:bdr w:val="single" w:sz="4" w:space="0" w:color="auto"/>
           <w:lang w:val="es-AR" w:eastAsia="es-AR"/>
         </w:rPr>
         <w:drawing>
-          <wp:inline distT="0" distB="0" distL="0" distR="0" wp14:anchorId="74FF9854" wp14:editId="0C83B52C">
-            <wp:extent cx="5612130" cy="1431290"/>
-            <wp:effectExtent l="0" t="0" r="7620" b="0"/>
-            <wp:docPr id="5" name="Imagen 5"/>
+          <wp:inline distT="0" distB="0" distL="0" distR="0" wp14:anchorId="0D930DF8" wp14:editId="5D8B91EC">
+            <wp:extent cx="3924259" cy="3333750"/>
+            <wp:effectExtent l="0" t="0" r="635" b="0"/>
+            <wp:docPr id="13" name="Imagen 13"/>
             <wp:cNvGraphicFramePr>
               <a:graphicFrameLocks xmlns:a="http://schemas.openxmlformats.org/drawingml/2006/main" noChangeAspect="1"/>
             </wp:cNvGraphicFramePr>
@@ -931,7 +1186,7 @@
                   <pic:spPr>
                     <a:xfrm>
                       <a:off x="0" y="0"/>
-                      <a:ext cx="5612130" cy="1431290"/>
+                      <a:ext cx="3925644" cy="3334927"/>
                     </a:xfrm>
                     <a:prstGeom prst="rect">
                       <a:avLst/>
@@ -946,45 +1201,69 @@
     </w:p>
     <w:p>
       <w:pPr>
-        <w:rPr>
-          <w:sz w:val="28"/>
-          <w:lang w:val="es-AR"/>
-        </w:rPr>
-      </w:pPr>
-      <w:r>
-        <w:rPr>
-          <w:sz w:val="28"/>
-          <w:lang w:val="es-AR"/>
-        </w:rPr>
-        <w:br w:type="page"/>
-      </w:r>
-    </w:p>
-    <w:p>
-      <w:pPr>
-        <w:rPr>
-          <w:sz w:val="28"/>
-          <w:lang w:val="es-AR"/>
-        </w:rPr>
-      </w:pPr>
-      <w:r>
-        <w:rPr>
-          <w:sz w:val="28"/>
-          <w:lang w:val="es-AR"/>
+        <w:pStyle w:val="Prrafodelista"/>
+        <w:jc w:val="center"/>
+        <w:rPr>
+          <w:sz w:val="24"/>
+          <w:lang w:val="es-AR"/>
+        </w:rPr>
+      </w:pPr>
+    </w:p>
+    <w:p>
+      <w:pPr>
+        <w:pStyle w:val="Prrafodelista"/>
+        <w:numPr>
+          <w:ilvl w:val="0"/>
+          <w:numId w:val="1"/>
+        </w:numPr>
+        <w:rPr>
+          <w:sz w:val="24"/>
+        </w:rPr>
+      </w:pPr>
+      <w:proofErr w:type="spellStart"/>
+      <w:r>
+        <w:rPr>
+          <w:sz w:val="24"/>
         </w:rPr>
         <w:lastRenderedPageBreak/>
-        <w:t xml:space="preserve">4. </w:t>
-      </w:r>
+        <w:t>Asignar</w:t>
+      </w:r>
+      <w:proofErr w:type="spellEnd"/>
+      <w:r>
+        <w:rPr>
+          <w:sz w:val="24"/>
+        </w:rPr>
+        <w:t xml:space="preserve"> el Test Case al Test Plan</w:t>
+      </w:r>
+    </w:p>
+    <w:p>
+      <w:pPr>
+        <w:pStyle w:val="Prrafodelista"/>
+        <w:rPr>
+          <w:sz w:val="24"/>
+        </w:rPr>
+      </w:pPr>
+    </w:p>
+    <w:p>
+      <w:pPr>
+        <w:pStyle w:val="Prrafodelista"/>
+        <w:jc w:val="center"/>
+        <w:rPr>
+          <w:sz w:val="24"/>
+        </w:rPr>
+      </w:pPr>
       <w:r>
         <w:rPr>
           <w:noProof/>
+          <w:sz w:val="20"/>
           <w:bdr w:val="single" w:sz="4" w:space="0" w:color="auto"/>
           <w:lang w:val="es-AR" w:eastAsia="es-AR"/>
         </w:rPr>
         <w:drawing>
-          <wp:inline distT="0" distB="0" distL="0" distR="0" wp14:anchorId="53F3A72F" wp14:editId="45618D5E">
-            <wp:extent cx="5612130" cy="3058160"/>
-            <wp:effectExtent l="0" t="0" r="7620" b="8890"/>
-            <wp:docPr id="11" name="Imagen 11"/>
+          <wp:inline distT="0" distB="0" distL="0" distR="0" wp14:anchorId="02223FE8" wp14:editId="76FA55F5">
+            <wp:extent cx="4686300" cy="2571750"/>
+            <wp:effectExtent l="0" t="0" r="0" b="0"/>
+            <wp:docPr id="17" name="Imagen 17"/>
             <wp:cNvGraphicFramePr>
               <a:graphicFrameLocks xmlns:a="http://schemas.openxmlformats.org/drawingml/2006/main" noChangeAspect="1"/>
             </wp:cNvGraphicFramePr>
@@ -1004,7 +1283,7 @@
                   <pic:spPr>
                     <a:xfrm>
                       <a:off x="0" y="0"/>
-                      <a:ext cx="5612130" cy="3058160"/>
+                      <a:ext cx="4686300" cy="2571750"/>
                     </a:xfrm>
                     <a:prstGeom prst="rect">
                       <a:avLst/>
@@ -1019,23 +1298,87 @@
     </w:p>
     <w:p>
       <w:pPr>
-        <w:rPr>
-          <w:sz w:val="28"/>
+        <w:pStyle w:val="Prrafodelista"/>
+        <w:jc w:val="center"/>
+        <w:rPr>
+          <w:sz w:val="24"/>
+        </w:rPr>
+      </w:pPr>
+    </w:p>
+    <w:p>
+      <w:pPr>
+        <w:pStyle w:val="Prrafodelista"/>
+        <w:jc w:val="center"/>
+        <w:rPr>
+          <w:sz w:val="24"/>
+        </w:rPr>
+      </w:pPr>
+    </w:p>
+    <w:p>
+      <w:pPr>
+        <w:pStyle w:val="Prrafodelista"/>
+        <w:numPr>
+          <w:ilvl w:val="0"/>
+          <w:numId w:val="1"/>
+        </w:numPr>
+        <w:rPr>
+          <w:sz w:val="24"/>
+          <w:lang w:val="es-AR"/>
+        </w:rPr>
+      </w:pPr>
+      <w:r>
+        <w:rPr>
+          <w:sz w:val="24"/>
+          <w:lang w:val="es-AR"/>
+        </w:rPr>
+        <w:t xml:space="preserve">Crear un </w:t>
+      </w:r>
+      <w:proofErr w:type="spellStart"/>
+      <w:r>
+        <w:rPr>
+          <w:sz w:val="24"/>
+          <w:lang w:val="es-AR"/>
+        </w:rPr>
+        <w:t>Build</w:t>
+      </w:r>
+      <w:proofErr w:type="spellEnd"/>
+      <w:r>
+        <w:rPr>
+          <w:sz w:val="24"/>
+          <w:lang w:val="es-AR"/>
+        </w:rPr>
+        <w:t xml:space="preserve"> para el Test Plan</w:t>
+      </w:r>
+    </w:p>
+    <w:p>
+      <w:pPr>
+        <w:pStyle w:val="Prrafodelista"/>
+        <w:rPr>
+          <w:sz w:val="24"/>
+          <w:lang w:val="es-AR"/>
+        </w:rPr>
+      </w:pPr>
+    </w:p>
+    <w:p>
+      <w:pPr>
+        <w:pStyle w:val="Prrafodelista"/>
+        <w:rPr>
+          <w:sz w:val="24"/>
           <w:lang w:val="es-AR"/>
         </w:rPr>
       </w:pPr>
       <w:r>
         <w:rPr>
           <w:noProof/>
-          <w:sz w:val="28"/>
+          <w:sz w:val="20"/>
           <w:bdr w:val="single" w:sz="4" w:space="0" w:color="auto"/>
           <w:lang w:val="es-AR" w:eastAsia="es-AR"/>
         </w:rPr>
         <w:drawing>
-          <wp:inline distT="0" distB="0" distL="0" distR="0" wp14:anchorId="33CA06C4" wp14:editId="6872665E">
-            <wp:extent cx="5612130" cy="2849657"/>
-            <wp:effectExtent l="0" t="0" r="7620" b="8255"/>
-            <wp:docPr id="6" name="Imagen 6" descr="C:\Users\Yamila\Desktop\TC.JPG"/>
+          <wp:inline distT="0" distB="0" distL="0" distR="0" wp14:anchorId="7F6E0997" wp14:editId="3B72E502">
+            <wp:extent cx="4781550" cy="3385477"/>
+            <wp:effectExtent l="0" t="0" r="0" b="5715"/>
+            <wp:docPr id="18" name="Imagen 18"/>
             <wp:cNvGraphicFramePr>
               <a:graphicFrameLocks xmlns:a="http://schemas.openxmlformats.org/drawingml/2006/main" noChangeAspect="1"/>
             </wp:cNvGraphicFramePr>
@@ -1043,36 +1386,23 @@
               <a:graphicData uri="http://schemas.openxmlformats.org/drawingml/2006/picture">
                 <pic:pic xmlns:pic="http://schemas.openxmlformats.org/drawingml/2006/picture">
                   <pic:nvPicPr>
-                    <pic:cNvPr id="0" name="Picture 3" descr="C:\Users\Yamila\Desktop\TC.JPG"/>
-                    <pic:cNvPicPr>
-                      <a:picLocks noChangeAspect="1" noChangeArrowheads="1"/>
-                    </pic:cNvPicPr>
+                    <pic:cNvPr id="0" name=""/>
+                    <pic:cNvPicPr/>
                   </pic:nvPicPr>
                   <pic:blipFill>
-                    <a:blip r:embed="rId14">
-                      <a:extLst>
-                        <a:ext uri="{28A0092B-C50C-407E-A947-70E740481C1C}">
-                          <a14:useLocalDpi xmlns:a14="http://schemas.microsoft.com/office/drawing/2010/main" val="0"/>
-                        </a:ext>
-                      </a:extLst>
-                    </a:blip>
-                    <a:srcRect/>
+                    <a:blip r:embed="rId14"/>
                     <a:stretch>
                       <a:fillRect/>
                     </a:stretch>
                   </pic:blipFill>
-                  <pic:spPr bwMode="auto">
+                  <pic:spPr>
                     <a:xfrm>
                       <a:off x="0" y="0"/>
-                      <a:ext cx="5612130" cy="2849657"/>
+                      <a:ext cx="4781550" cy="3385477"/>
                     </a:xfrm>
                     <a:prstGeom prst="rect">
                       <a:avLst/>
                     </a:prstGeom>
-                    <a:noFill/>
-                    <a:ln>
-                      <a:noFill/>
-                    </a:ln>
                   </pic:spPr>
                 </pic:pic>
               </a:graphicData>
@@ -1083,32 +1413,77 @@
     </w:p>
     <w:p>
       <w:pPr>
-        <w:rPr>
-          <w:sz w:val="28"/>
-          <w:lang w:val="es-AR"/>
-        </w:rPr>
-      </w:pPr>
-      <w:r>
-        <w:rPr>
-          <w:sz w:val="28"/>
+        <w:pStyle w:val="Prrafodelista"/>
+        <w:numPr>
+          <w:ilvl w:val="0"/>
+          <w:numId w:val="1"/>
+        </w:numPr>
+        <w:rPr>
+          <w:sz w:val="24"/>
+          <w:lang w:val="es-AR"/>
+        </w:rPr>
+      </w:pPr>
+      <w:r>
+        <w:rPr>
+          <w:sz w:val="24"/>
           <w:lang w:val="es-AR"/>
         </w:rPr>
         <w:lastRenderedPageBreak/>
-        <w:t>9.  Resultados de la ejecución.</w:t>
-      </w:r>
-      <w:bookmarkStart w:id="0" w:name="_GoBack"/>
-      <w:bookmarkEnd w:id="0"/>
+        <w:t xml:space="preserve">Designar </w:t>
+      </w:r>
+      <w:proofErr w:type="spellStart"/>
+      <w:r>
+        <w:rPr>
+          <w:sz w:val="24"/>
+          <w:lang w:val="es-AR"/>
+        </w:rPr>
+        <w:t>Tes</w:t>
+      </w:r>
+      <w:r>
+        <w:rPr>
+          <w:sz w:val="24"/>
+          <w:lang w:val="es-AR"/>
+        </w:rPr>
+        <w:t>ter</w:t>
+      </w:r>
+      <w:proofErr w:type="spellEnd"/>
+      <w:r>
+        <w:rPr>
+          <w:sz w:val="24"/>
+          <w:lang w:val="es-AR"/>
+        </w:rPr>
+        <w:t xml:space="preserve"> con los permisos de ejecución apropiados para trabajar con este Test Plan. </w:t>
+      </w:r>
+    </w:p>
+    <w:p>
+      <w:pPr>
+        <w:pStyle w:val="Prrafodelista"/>
+        <w:rPr>
+          <w:sz w:val="24"/>
+          <w:lang w:val="es-AR"/>
+        </w:rPr>
+      </w:pPr>
+    </w:p>
+    <w:p>
+      <w:pPr>
+        <w:pStyle w:val="Prrafodelista"/>
+        <w:rPr>
+          <w:sz w:val="24"/>
+          <w:lang w:val="es-AR"/>
+        </w:rPr>
+      </w:pPr>
       <w:r>
         <w:rPr>
           <w:noProof/>
+          <w:sz w:val="20"/>
           <w:bdr w:val="single" w:sz="4" w:space="0" w:color="auto"/>
           <w:lang w:val="es-AR" w:eastAsia="es-AR"/>
         </w:rPr>
         <w:drawing>
-          <wp:inline distT="0" distB="0" distL="0" distR="0" wp14:anchorId="19CC8D32" wp14:editId="57516911">
-            <wp:extent cx="6323716" cy="1495425"/>
-            <wp:effectExtent l="0" t="0" r="1270" b="0"/>
-            <wp:docPr id="9" name="Imagen 9"/>
+          <wp:inline distT="0" distB="0" distL="0" distR="0" wp14:anchorId="550E494A" wp14:editId="201E921F">
+            <wp:extent cx="4591050" cy="1269291"/>
+            <wp:effectExtent l="0" t="0" r="0" b="7620"/>
+            <wp:docPr id="19" name="Imagen 19"/>
             <wp:cNvGraphicFramePr>
               <a:graphicFrameLocks xmlns:a="http://schemas.openxmlformats.org/drawingml/2006/main" noChangeAspect="1"/>
             </wp:cNvGraphicFramePr>
@@ -1128,7 +1503,7 @@
                   <pic:spPr>
                     <a:xfrm>
                       <a:off x="0" y="0"/>
-                      <a:ext cx="6338881" cy="1499011"/>
+                      <a:ext cx="4608077" cy="1273999"/>
                     </a:xfrm>
                     <a:prstGeom prst="rect">
                       <a:avLst/>
@@ -1141,9 +1516,995 @@
         </w:drawing>
       </w:r>
     </w:p>
+    <w:p>
+      <w:pPr>
+        <w:pStyle w:val="Prrafodelista"/>
+        <w:rPr>
+          <w:sz w:val="24"/>
+          <w:lang w:val="es-AR"/>
+        </w:rPr>
+      </w:pPr>
+    </w:p>
+    <w:p>
+      <w:pPr>
+        <w:pStyle w:val="Prrafodelista"/>
+        <w:numPr>
+          <w:ilvl w:val="0"/>
+          <w:numId w:val="1"/>
+        </w:numPr>
+        <w:rPr>
+          <w:sz w:val="24"/>
+          <w:lang w:val="es-AR"/>
+        </w:rPr>
+      </w:pPr>
+      <w:r>
+        <w:rPr>
+          <w:sz w:val="24"/>
+          <w:lang w:val="es-AR"/>
+        </w:rPr>
+        <w:t>Ejecución del Test Case</w:t>
+      </w:r>
+      <w:r>
+        <w:rPr>
+          <w:sz w:val="24"/>
+          <w:lang w:val="es-AR"/>
+        </w:rPr>
+        <w:t>.</w:t>
+      </w:r>
+    </w:p>
+    <w:p>
+      <w:pPr>
+        <w:pStyle w:val="Prrafodelista"/>
+        <w:rPr>
+          <w:sz w:val="24"/>
+          <w:lang w:val="es-AR"/>
+        </w:rPr>
+      </w:pPr>
+    </w:p>
+    <w:p>
+      <w:pPr>
+        <w:pStyle w:val="Prrafodelista"/>
+        <w:rPr>
+          <w:sz w:val="24"/>
+          <w:lang w:val="es-AR"/>
+        </w:rPr>
+      </w:pPr>
+      <w:r>
+        <w:rPr>
+          <w:noProof/>
+          <w:sz w:val="24"/>
+          <w:bdr w:val="single" w:sz="4" w:space="0" w:color="auto"/>
+          <w:lang w:val="es-AR" w:eastAsia="es-AR"/>
+        </w:rPr>
+        <w:drawing>
+          <wp:inline distT="0" distB="0" distL="0" distR="0" wp14:anchorId="3A601B26" wp14:editId="13FE6031">
+            <wp:extent cx="5612130" cy="2849245"/>
+            <wp:effectExtent l="0" t="0" r="7620" b="8255"/>
+            <wp:docPr id="6" name="Imagen 6" descr="C:\Users\Yamila\Desktop\TC.JPG"/>
+            <wp:cNvGraphicFramePr>
+              <a:graphicFrameLocks xmlns:a="http://schemas.openxmlformats.org/drawingml/2006/main" noChangeAspect="1"/>
+            </wp:cNvGraphicFramePr>
+            <a:graphic xmlns:a="http://schemas.openxmlformats.org/drawingml/2006/main">
+              <a:graphicData uri="http://schemas.openxmlformats.org/drawingml/2006/picture">
+                <pic:pic xmlns:pic="http://schemas.openxmlformats.org/drawingml/2006/picture">
+                  <pic:nvPicPr>
+                    <pic:cNvPr id="0" name="Picture 3" descr="C:\Users\Yamila\Desktop\TC.JPG"/>
+                    <pic:cNvPicPr>
+                      <a:picLocks noChangeAspect="1" noChangeArrowheads="1"/>
+                    </pic:cNvPicPr>
+                  </pic:nvPicPr>
+                  <pic:blipFill>
+                    <a:blip r:embed="rId16">
+                      <a:extLst>
+                        <a:ext uri="{28A0092B-C50C-407E-A947-70E740481C1C}">
+                          <a14:useLocalDpi xmlns:a14="http://schemas.microsoft.com/office/drawing/2010/main" val="0"/>
+                        </a:ext>
+                      </a:extLst>
+                    </a:blip>
+                    <a:srcRect/>
+                    <a:stretch>
+                      <a:fillRect/>
+                    </a:stretch>
+                  </pic:blipFill>
+                  <pic:spPr bwMode="auto">
+                    <a:xfrm>
+                      <a:off x="0" y="0"/>
+                      <a:ext cx="5612130" cy="2849245"/>
+                    </a:xfrm>
+                    <a:prstGeom prst="rect">
+                      <a:avLst/>
+                    </a:prstGeom>
+                    <a:noFill/>
+                    <a:ln>
+                      <a:noFill/>
+                    </a:ln>
+                  </pic:spPr>
+                </pic:pic>
+              </a:graphicData>
+            </a:graphic>
+          </wp:inline>
+        </w:drawing>
+      </w:r>
+    </w:p>
+    <w:p>
+      <w:pPr>
+        <w:pStyle w:val="Prrafodelista"/>
+        <w:rPr>
+          <w:sz w:val="24"/>
+          <w:lang w:val="es-AR"/>
+        </w:rPr>
+      </w:pPr>
+    </w:p>
+    <w:p>
+      <w:pPr>
+        <w:pStyle w:val="Prrafodelista"/>
+        <w:numPr>
+          <w:ilvl w:val="0"/>
+          <w:numId w:val="1"/>
+        </w:numPr>
+        <w:ind w:left="360"/>
+        <w:jc w:val="center"/>
+        <w:rPr>
+          <w:sz w:val="24"/>
+          <w:lang w:val="es-AR"/>
+        </w:rPr>
+      </w:pPr>
+      <w:r>
+        <w:rPr>
+          <w:sz w:val="24"/>
+          <w:lang w:val="es-AR"/>
+        </w:rPr>
+        <w:t xml:space="preserve">Registrar resultados de la ejecución, los cuales pueden ser: </w:t>
+      </w:r>
+      <w:proofErr w:type="spellStart"/>
+      <w:r>
+        <w:rPr>
+          <w:sz w:val="24"/>
+          <w:lang w:val="es-AR"/>
+        </w:rPr>
+        <w:t>Passed</w:t>
+      </w:r>
+      <w:proofErr w:type="spellEnd"/>
+      <w:r>
+        <w:rPr>
+          <w:sz w:val="24"/>
+          <w:lang w:val="es-AR"/>
+        </w:rPr>
+        <w:t xml:space="preserve">, </w:t>
+      </w:r>
+      <w:proofErr w:type="spellStart"/>
+      <w:r>
+        <w:rPr>
+          <w:sz w:val="24"/>
+          <w:lang w:val="es-AR"/>
+        </w:rPr>
+        <w:t>Failed</w:t>
+      </w:r>
+      <w:proofErr w:type="spellEnd"/>
+      <w:r>
+        <w:rPr>
+          <w:sz w:val="24"/>
+          <w:lang w:val="es-AR"/>
+        </w:rPr>
+        <w:t xml:space="preserve"> o </w:t>
+      </w:r>
+      <w:proofErr w:type="spellStart"/>
+      <w:r>
+        <w:rPr>
+          <w:sz w:val="24"/>
+          <w:lang w:val="es-AR"/>
+        </w:rPr>
+        <w:t>Bloqued</w:t>
+      </w:r>
+      <w:proofErr w:type="spellEnd"/>
+      <w:r>
+        <w:rPr>
+          <w:sz w:val="24"/>
+          <w:lang w:val="es-AR"/>
+        </w:rPr>
+        <w:t>.</w:t>
+      </w:r>
+      <w:r>
+        <w:rPr>
+          <w:noProof/>
+          <w:sz w:val="20"/>
+          <w:bdr w:val="single" w:sz="4" w:space="0" w:color="auto"/>
+          <w:lang w:val="es-AR" w:eastAsia="es-AR"/>
+        </w:rPr>
+        <w:drawing>
+          <wp:inline distT="0" distB="0" distL="0" distR="0" wp14:anchorId="0F3D1A4B" wp14:editId="36267A7A">
+            <wp:extent cx="5612130" cy="1327231"/>
+            <wp:effectExtent l="0" t="0" r="7620" b="6350"/>
+            <wp:docPr id="9" name="Imagen 9"/>
+            <wp:cNvGraphicFramePr>
+              <a:graphicFrameLocks xmlns:a="http://schemas.openxmlformats.org/drawingml/2006/main" noChangeAspect="1"/>
+            </wp:cNvGraphicFramePr>
+            <a:graphic xmlns:a="http://schemas.openxmlformats.org/drawingml/2006/main">
+              <a:graphicData uri="http://schemas.openxmlformats.org/drawingml/2006/picture">
+                <pic:pic xmlns:pic="http://schemas.openxmlformats.org/drawingml/2006/picture">
+                  <pic:nvPicPr>
+                    <pic:cNvPr id="0" name=""/>
+                    <pic:cNvPicPr/>
+                  </pic:nvPicPr>
+                  <pic:blipFill>
+                    <a:blip r:embed="rId17"/>
+                    <a:stretch>
+                      <a:fillRect/>
+                    </a:stretch>
+                  </pic:blipFill>
+                  <pic:spPr>
+                    <a:xfrm>
+                      <a:off x="0" y="0"/>
+                      <a:ext cx="5612130" cy="1327231"/>
+                    </a:xfrm>
+                    <a:prstGeom prst="rect">
+                      <a:avLst/>
+                    </a:prstGeom>
+                  </pic:spPr>
+                </pic:pic>
+              </a:graphicData>
+            </a:graphic>
+          </wp:inline>
+        </w:drawing>
+      </w:r>
+    </w:p>
+    <w:p>
+      <w:pPr>
+        <w:ind w:left="360"/>
+        <w:rPr>
+          <w:sz w:val="24"/>
+          <w:lang w:val="es-AR"/>
+        </w:rPr>
+      </w:pPr>
+      <w:r>
+        <w:rPr>
+          <w:sz w:val="24"/>
+          <w:lang w:val="es-AR"/>
+        </w:rPr>
+        <w:lastRenderedPageBreak/>
+        <w:t>Además pueden definirse las distintas plataformas sobre las que puede  ejecutarse el Test Case.</w:t>
+      </w:r>
+    </w:p>
+    <w:p>
+      <w:pPr>
+        <w:ind w:left="360"/>
+        <w:rPr>
+          <w:sz w:val="24"/>
+          <w:lang w:val="es-AR"/>
+        </w:rPr>
+      </w:pPr>
+      <w:r>
+        <w:rPr>
+          <w:noProof/>
+          <w:sz w:val="20"/>
+          <w:bdr w:val="single" w:sz="4" w:space="0" w:color="auto"/>
+          <w:lang w:val="es-AR" w:eastAsia="es-AR"/>
+        </w:rPr>
+        <w:drawing>
+          <wp:inline distT="0" distB="0" distL="0" distR="0" wp14:anchorId="4550FA65" wp14:editId="4EA2D7FD">
+            <wp:extent cx="5610225" cy="1209675"/>
+            <wp:effectExtent l="0" t="0" r="9525" b="9525"/>
+            <wp:docPr id="10" name="Imagen 10"/>
+            <wp:cNvGraphicFramePr>
+              <a:graphicFrameLocks xmlns:a="http://schemas.openxmlformats.org/drawingml/2006/main" noChangeAspect="1"/>
+            </wp:cNvGraphicFramePr>
+            <a:graphic xmlns:a="http://schemas.openxmlformats.org/drawingml/2006/main">
+              <a:graphicData uri="http://schemas.openxmlformats.org/drawingml/2006/picture">
+                <pic:pic xmlns:pic="http://schemas.openxmlformats.org/drawingml/2006/picture">
+                  <pic:nvPicPr>
+                    <pic:cNvPr id="0" name=""/>
+                    <pic:cNvPicPr/>
+                  </pic:nvPicPr>
+                  <pic:blipFill>
+                    <a:blip r:embed="rId18"/>
+                    <a:stretch>
+                      <a:fillRect/>
+                    </a:stretch>
+                  </pic:blipFill>
+                  <pic:spPr>
+                    <a:xfrm>
+                      <a:off x="0" y="0"/>
+                      <a:ext cx="5616115" cy="1210945"/>
+                    </a:xfrm>
+                    <a:prstGeom prst="rect">
+                      <a:avLst/>
+                    </a:prstGeom>
+                  </pic:spPr>
+                </pic:pic>
+              </a:graphicData>
+            </a:graphic>
+          </wp:inline>
+        </w:drawing>
+      </w:r>
+    </w:p>
+    <w:p>
+      <w:pPr>
+        <w:rPr>
+          <w:noProof/>
+          <w:sz w:val="20"/>
+          <w:lang w:val="es-AR" w:eastAsia="es-AR"/>
+        </w:rPr>
+      </w:pPr>
+    </w:p>
+    <w:p>
+      <w:pPr>
+        <w:rPr>
+          <w:sz w:val="28"/>
+          <w:lang w:val="es-AR"/>
+        </w:rPr>
+      </w:pPr>
+      <w:r>
+        <w:rPr>
+          <w:sz w:val="24"/>
+          <w:lang w:val="es-AR"/>
+        </w:rPr>
+        <w:br w:type="page"/>
+      </w:r>
+    </w:p>
+    <w:p>
+      <w:pPr>
+        <w:ind w:left="708" w:hanging="708"/>
+        <w:rPr>
+          <w:sz w:val="28"/>
+          <w:u w:val="single"/>
+        </w:rPr>
+      </w:pPr>
+      <w:r>
+        <w:rPr>
+          <w:sz w:val="28"/>
+        </w:rPr>
+        <w:lastRenderedPageBreak/>
+        <w:t>.</w:t>
+      </w:r>
+      <w:r>
+        <w:rPr>
+          <w:rFonts w:ascii="Times New  Roman ;" w:hAnsi="Times New  Roman ;" w:cs="Times New  Roman ;"/>
+          <w:sz w:val="18"/>
+          <w:szCs w:val="14"/>
+        </w:rPr>
+        <w:t xml:space="preserve">   </w:t>
+      </w:r>
+      <w:proofErr w:type="spellStart"/>
+      <w:r>
+        <w:rPr>
+          <w:sz w:val="28"/>
+          <w:u w:val="single"/>
+        </w:rPr>
+        <w:t>Spira</w:t>
+      </w:r>
+      <w:proofErr w:type="spellEnd"/>
+      <w:r>
+        <w:rPr>
+          <w:sz w:val="28"/>
+          <w:u w:val="single"/>
+        </w:rPr>
+        <w:t xml:space="preserve"> Test</w:t>
+      </w:r>
+    </w:p>
+    <w:p>
+      <w:pPr>
+        <w:rPr>
+          <w:sz w:val="24"/>
+          <w:szCs w:val="24"/>
+          <w:lang w:val="es-AR"/>
+        </w:rPr>
+      </w:pPr>
+      <w:r>
+        <w:rPr>
+          <w:sz w:val="24"/>
+          <w:szCs w:val="24"/>
+          <w:lang w:val="es-AR"/>
+        </w:rPr>
+        <w:t>P</w:t>
+      </w:r>
+      <w:r>
+        <w:rPr>
+          <w:sz w:val="24"/>
+          <w:szCs w:val="24"/>
+          <w:lang w:val="es-AR"/>
+        </w:rPr>
+        <w:t>ermite crear y editar espacios de trabajo de proyectos, cada uno con requisitos asociados, pruebas e incidentes.</w:t>
+      </w:r>
+      <w:r>
+        <w:rPr>
+          <w:sz w:val="24"/>
+          <w:szCs w:val="24"/>
+          <w:lang w:val="es-AR"/>
+        </w:rPr>
+        <w:t xml:space="preserve"> </w:t>
+      </w:r>
+    </w:p>
+    <w:p>
+      <w:pPr>
+        <w:rPr>
+          <w:sz w:val="24"/>
+          <w:szCs w:val="24"/>
+          <w:lang w:val="es-AR"/>
+        </w:rPr>
+      </w:pPr>
+      <w:proofErr w:type="spellStart"/>
+      <w:r>
+        <w:rPr>
+          <w:sz w:val="24"/>
+          <w:szCs w:val="24"/>
+          <w:lang w:val="es-AR"/>
+        </w:rPr>
+        <w:t>SpiraTest</w:t>
+      </w:r>
+      <w:proofErr w:type="spellEnd"/>
+      <w:r>
+        <w:rPr>
+          <w:sz w:val="24"/>
+          <w:szCs w:val="24"/>
+          <w:lang w:val="es-AR"/>
+        </w:rPr>
+        <w:t xml:space="preserve"> ofrece una solución de aseguramiento de la calidad total que gestiona requisitos, problemas, pruebas y errores en un entorno, con capacidad de rastreo completa desde el inicio hasta el final.</w:t>
+      </w:r>
+    </w:p>
+    <w:p>
+      <w:pPr>
+        <w:ind w:firstLine="1"/>
+        <w:rPr>
+          <w:sz w:val="24"/>
+          <w:szCs w:val="24"/>
+          <w:lang w:val="es-AR"/>
+        </w:rPr>
+      </w:pPr>
+      <w:r>
+        <w:rPr>
+          <w:sz w:val="24"/>
+          <w:szCs w:val="24"/>
+          <w:lang w:val="es-AR"/>
+        </w:rPr>
+        <w:t>Para el gerente de proyectos, proporciona la capacidad para crear, editar y elimina</w:t>
+      </w:r>
+      <w:r>
+        <w:rPr>
+          <w:sz w:val="24"/>
+          <w:szCs w:val="24"/>
+          <w:lang w:val="es-AR"/>
+        </w:rPr>
+        <w:t xml:space="preserve">r los requisitos del </w:t>
+      </w:r>
+      <w:r>
+        <w:rPr>
+          <w:sz w:val="24"/>
+          <w:szCs w:val="24"/>
+          <w:lang w:val="es-AR"/>
+        </w:rPr>
+        <w:t>proyecto</w:t>
+      </w:r>
+      <w:r>
+        <w:rPr>
+          <w:sz w:val="24"/>
+          <w:szCs w:val="24"/>
+          <w:lang w:val="es-AR"/>
+        </w:rPr>
+        <w:t>.</w:t>
+      </w:r>
+    </w:p>
+    <w:p>
+      <w:pPr>
+        <w:rPr>
+          <w:sz w:val="24"/>
+          <w:szCs w:val="24"/>
+          <w:lang w:val="es-AR"/>
+        </w:rPr>
+      </w:pPr>
+      <w:r>
+        <w:rPr>
+          <w:sz w:val="24"/>
+          <w:szCs w:val="24"/>
+          <w:lang w:val="es-AR"/>
+        </w:rPr>
+        <w:t xml:space="preserve">Cada uno de </w:t>
+      </w:r>
+      <w:r>
+        <w:rPr>
+          <w:sz w:val="24"/>
+          <w:szCs w:val="24"/>
+          <w:lang w:val="es-AR"/>
+        </w:rPr>
+        <w:t>los</w:t>
+      </w:r>
+      <w:r>
+        <w:rPr>
+          <w:sz w:val="24"/>
+          <w:szCs w:val="24"/>
+          <w:lang w:val="es-AR"/>
+        </w:rPr>
+        <w:t xml:space="preserve"> requisitos está asignado a uno o más casos de prueba que pueden utilizarse para validar </w:t>
+      </w:r>
+      <w:r>
+        <w:rPr>
+          <w:sz w:val="24"/>
+          <w:szCs w:val="24"/>
+          <w:lang w:val="es-AR"/>
+        </w:rPr>
+        <w:t>algu</w:t>
+      </w:r>
+      <w:r>
+        <w:rPr>
+          <w:sz w:val="24"/>
+          <w:szCs w:val="24"/>
+          <w:lang w:val="es-AR"/>
+        </w:rPr>
+        <w:t>na funcionalidad</w:t>
+      </w:r>
+      <w:r>
+        <w:rPr>
+          <w:sz w:val="24"/>
+          <w:szCs w:val="24"/>
+          <w:lang w:val="es-AR"/>
+        </w:rPr>
+        <w:t xml:space="preserve">. Para el </w:t>
+      </w:r>
+      <w:proofErr w:type="spellStart"/>
+      <w:r>
+        <w:rPr>
+          <w:sz w:val="24"/>
+          <w:szCs w:val="24"/>
+          <w:lang w:val="es-AR"/>
+        </w:rPr>
+        <w:t>tester</w:t>
+      </w:r>
+      <w:proofErr w:type="spellEnd"/>
+      <w:r>
+        <w:rPr>
+          <w:sz w:val="24"/>
+          <w:szCs w:val="24"/>
+          <w:lang w:val="es-AR"/>
+        </w:rPr>
+        <w:t xml:space="preserve">, </w:t>
+      </w:r>
+      <w:proofErr w:type="spellStart"/>
+      <w:r>
+        <w:rPr>
+          <w:sz w:val="24"/>
+          <w:szCs w:val="24"/>
+          <w:lang w:val="es-AR"/>
+        </w:rPr>
+        <w:t>SpiraTest</w:t>
+      </w:r>
+      <w:proofErr w:type="spellEnd"/>
+      <w:r>
+        <w:rPr>
+          <w:sz w:val="24"/>
+          <w:szCs w:val="24"/>
+          <w:lang w:val="es-AR"/>
+        </w:rPr>
+        <w:t xml:space="preserve"> proporciona la capacidad de ejecutar grupos de casos de prueba - junto con s</w:t>
+      </w:r>
+      <w:r>
+        <w:rPr>
+          <w:sz w:val="24"/>
+          <w:szCs w:val="24"/>
+          <w:lang w:val="es-AR"/>
+        </w:rPr>
+        <w:t xml:space="preserve">us pasos de prueba para que </w:t>
+      </w:r>
+      <w:r>
+        <w:rPr>
+          <w:sz w:val="24"/>
+          <w:szCs w:val="24"/>
+          <w:lang w:val="es-AR"/>
+        </w:rPr>
+        <w:t>puedan seguir las instrucciones y determinar si el sistema sometido a la prueba se comporta como se esperaba.</w:t>
+      </w:r>
+    </w:p>
+    <w:p>
+      <w:pPr>
+        <w:rPr>
+          <w:sz w:val="24"/>
+          <w:szCs w:val="24"/>
+          <w:lang w:val="es-AR"/>
+        </w:rPr>
+      </w:pPr>
+      <w:r>
+        <w:rPr>
+          <w:sz w:val="24"/>
+          <w:szCs w:val="24"/>
+          <w:lang w:val="es-AR"/>
+        </w:rPr>
+        <w:t xml:space="preserve">Cualquier desviación del comportamiento esperado, a continuación, puede ser grabada como defecto y administrada en el módulo de seguimiento de defectos. </w:t>
+      </w:r>
+      <w:bookmarkStart w:id="0" w:name="_GoBack"/>
+      <w:bookmarkEnd w:id="0"/>
+    </w:p>
+    <w:p>
+      <w:pPr>
+        <w:tabs>
+          <w:tab w:val="left" w:pos="142"/>
+        </w:tabs>
+        <w:rPr>
+          <w:sz w:val="24"/>
+          <w:szCs w:val="24"/>
+          <w:lang w:val="es-AR"/>
+        </w:rPr>
+      </w:pPr>
+      <w:r>
+        <w:rPr>
+          <w:sz w:val="24"/>
+          <w:szCs w:val="24"/>
+          <w:lang w:val="es-AR"/>
+        </w:rPr>
+        <w:t>Contiene t</w:t>
+      </w:r>
+      <w:r>
+        <w:rPr>
+          <w:sz w:val="24"/>
+          <w:szCs w:val="24"/>
+          <w:lang w:val="es-AR"/>
+        </w:rPr>
+        <w:t xml:space="preserve">oda la información </w:t>
+      </w:r>
+      <w:r>
+        <w:rPr>
+          <w:sz w:val="24"/>
+          <w:szCs w:val="24"/>
+          <w:lang w:val="es-AR"/>
+        </w:rPr>
+        <w:t>necesaria</w:t>
+      </w:r>
+      <w:r>
+        <w:rPr>
+          <w:sz w:val="24"/>
+          <w:szCs w:val="24"/>
+          <w:lang w:val="es-AR"/>
+        </w:rPr>
+        <w:t xml:space="preserve"> para ver el estado del proyecto (resúmenes del tema, cobertura de requisitos, recuentos de errores, ejecución de casos de prueba) en una sola página.</w:t>
+      </w:r>
+    </w:p>
+    <w:p>
+      <w:pPr>
+        <w:ind w:left="708" w:hanging="708"/>
+        <w:rPr>
+          <w:sz w:val="24"/>
+          <w:szCs w:val="24"/>
+          <w:lang w:val="es-AR"/>
+        </w:rPr>
+      </w:pPr>
+      <w:r>
+        <w:rPr>
+          <w:sz w:val="24"/>
+          <w:szCs w:val="24"/>
+          <w:lang w:val="es-AR"/>
+        </w:rPr>
+        <w:t xml:space="preserve">Características </w:t>
+      </w:r>
+      <w:r>
+        <w:rPr>
+          <w:sz w:val="24"/>
+          <w:szCs w:val="24"/>
+          <w:lang w:val="es-AR"/>
+        </w:rPr>
+        <w:t>clave de "</w:t>
+      </w:r>
+      <w:proofErr w:type="spellStart"/>
+      <w:r>
+        <w:rPr>
+          <w:sz w:val="24"/>
+          <w:szCs w:val="24"/>
+          <w:lang w:val="es-AR"/>
+        </w:rPr>
+        <w:t>SpiraTest</w:t>
+      </w:r>
+      <w:proofErr w:type="spellEnd"/>
+      <w:r>
+        <w:rPr>
+          <w:sz w:val="24"/>
+          <w:szCs w:val="24"/>
+          <w:lang w:val="es-AR"/>
+        </w:rPr>
+        <w:t>":</w:t>
+      </w:r>
+    </w:p>
+    <w:p>
+      <w:pPr>
+        <w:pStyle w:val="Prrafodelista"/>
+        <w:numPr>
+          <w:ilvl w:val="0"/>
+          <w:numId w:val="6"/>
+        </w:numPr>
+        <w:spacing w:line="240" w:lineRule="auto"/>
+        <w:rPr>
+          <w:sz w:val="24"/>
+          <w:szCs w:val="24"/>
+          <w:lang w:val="es-AR"/>
+        </w:rPr>
+      </w:pPr>
+      <w:r>
+        <w:rPr>
+          <w:sz w:val="24"/>
+          <w:szCs w:val="24"/>
+          <w:lang w:val="es-AR"/>
+        </w:rPr>
+        <w:t>Gestión de requisitos</w:t>
+      </w:r>
+      <w:r>
+        <w:rPr>
+          <w:sz w:val="24"/>
+          <w:szCs w:val="24"/>
+          <w:lang w:val="es-AR"/>
+        </w:rPr>
+        <w:t>.</w:t>
+      </w:r>
+    </w:p>
+    <w:p>
+      <w:pPr>
+        <w:pStyle w:val="Prrafodelista"/>
+        <w:numPr>
+          <w:ilvl w:val="0"/>
+          <w:numId w:val="6"/>
+        </w:numPr>
+        <w:spacing w:line="240" w:lineRule="auto"/>
+        <w:rPr>
+          <w:sz w:val="24"/>
+          <w:szCs w:val="24"/>
+          <w:lang w:val="es-AR"/>
+        </w:rPr>
+      </w:pPr>
+      <w:r>
+        <w:rPr>
+          <w:sz w:val="24"/>
+          <w:szCs w:val="24"/>
+          <w:lang w:val="es-AR"/>
+        </w:rPr>
+        <w:t>Administración de casos de prueba</w:t>
+      </w:r>
+    </w:p>
+    <w:p>
+      <w:pPr>
+        <w:pStyle w:val="Prrafodelista"/>
+        <w:numPr>
+          <w:ilvl w:val="0"/>
+          <w:numId w:val="6"/>
+        </w:numPr>
+        <w:spacing w:line="240" w:lineRule="auto"/>
+        <w:rPr>
+          <w:sz w:val="24"/>
+          <w:szCs w:val="24"/>
+          <w:lang w:val="es-AR"/>
+        </w:rPr>
+      </w:pPr>
+      <w:r>
+        <w:rPr>
+          <w:sz w:val="24"/>
+          <w:szCs w:val="24"/>
+          <w:lang w:val="es-AR"/>
+        </w:rPr>
+        <w:t>Seguimiento de defectos</w:t>
+      </w:r>
+      <w:r>
+        <w:rPr>
+          <w:sz w:val="24"/>
+          <w:szCs w:val="24"/>
+          <w:lang w:val="es-AR"/>
+        </w:rPr>
+        <w:t>.</w:t>
+      </w:r>
+    </w:p>
+    <w:p>
+      <w:pPr>
+        <w:pStyle w:val="Prrafodelista"/>
+        <w:numPr>
+          <w:ilvl w:val="0"/>
+          <w:numId w:val="6"/>
+        </w:numPr>
+        <w:spacing w:line="240" w:lineRule="auto"/>
+        <w:rPr>
+          <w:sz w:val="24"/>
+          <w:szCs w:val="24"/>
+          <w:lang w:val="es-AR"/>
+        </w:rPr>
+      </w:pPr>
+      <w:r>
+        <w:rPr>
+          <w:sz w:val="24"/>
+          <w:szCs w:val="24"/>
+          <w:lang w:val="es-AR"/>
+        </w:rPr>
+        <w:t>Gestión de proyectos.</w:t>
+      </w:r>
+    </w:p>
+    <w:p>
+      <w:pPr>
+        <w:pStyle w:val="Prrafodelista"/>
+        <w:numPr>
+          <w:ilvl w:val="0"/>
+          <w:numId w:val="6"/>
+        </w:numPr>
+        <w:spacing w:line="240" w:lineRule="auto"/>
+        <w:rPr>
+          <w:sz w:val="24"/>
+          <w:szCs w:val="24"/>
+          <w:lang w:val="es-AR"/>
+        </w:rPr>
+      </w:pPr>
+      <w:r>
+        <w:rPr>
+          <w:sz w:val="24"/>
+          <w:szCs w:val="24"/>
+          <w:lang w:val="es-AR"/>
+        </w:rPr>
+        <w:t>Pruebas manuales</w:t>
+      </w:r>
+      <w:r>
+        <w:rPr>
+          <w:sz w:val="24"/>
+          <w:szCs w:val="24"/>
+          <w:lang w:val="es-AR"/>
+        </w:rPr>
+        <w:t>.</w:t>
+      </w:r>
+    </w:p>
+    <w:p>
+      <w:pPr>
+        <w:pStyle w:val="Prrafodelista"/>
+        <w:numPr>
+          <w:ilvl w:val="0"/>
+          <w:numId w:val="6"/>
+        </w:numPr>
+        <w:spacing w:line="240" w:lineRule="auto"/>
+        <w:rPr>
+          <w:sz w:val="24"/>
+          <w:szCs w:val="24"/>
+        </w:rPr>
+      </w:pPr>
+      <w:proofErr w:type="spellStart"/>
+      <w:r>
+        <w:rPr>
+          <w:sz w:val="24"/>
+          <w:szCs w:val="24"/>
+        </w:rPr>
+        <w:t>Pruebas</w:t>
+      </w:r>
+      <w:proofErr w:type="spellEnd"/>
+      <w:r>
+        <w:rPr>
+          <w:sz w:val="24"/>
+          <w:szCs w:val="24"/>
+        </w:rPr>
+        <w:t xml:space="preserve"> </w:t>
+      </w:r>
+      <w:proofErr w:type="spellStart"/>
+      <w:r>
+        <w:rPr>
+          <w:sz w:val="24"/>
+          <w:szCs w:val="24"/>
+        </w:rPr>
+        <w:t>automatizadas</w:t>
+      </w:r>
+      <w:proofErr w:type="spellEnd"/>
+      <w:r>
+        <w:rPr>
+          <w:sz w:val="24"/>
+          <w:szCs w:val="24"/>
+        </w:rPr>
+        <w:t>.</w:t>
+      </w:r>
+    </w:p>
+    <w:p>
+      <w:pPr>
+        <w:rPr>
+          <w:sz w:val="24"/>
+          <w:szCs w:val="24"/>
+        </w:rPr>
+      </w:pPr>
+      <w:r>
+        <w:rPr>
+          <w:sz w:val="24"/>
+          <w:szCs w:val="24"/>
+        </w:rPr>
+        <w:br w:type="page"/>
+      </w:r>
+    </w:p>
+    <w:p>
+      <w:pPr>
+        <w:pStyle w:val="Prrafodelista"/>
+        <w:spacing w:line="240" w:lineRule="auto"/>
+        <w:ind w:left="360"/>
+        <w:rPr>
+          <w:sz w:val="24"/>
+          <w:szCs w:val="24"/>
+          <w:u w:val="single"/>
+        </w:rPr>
+      </w:pPr>
+      <w:proofErr w:type="spellStart"/>
+      <w:r>
+        <w:rPr>
+          <w:sz w:val="24"/>
+          <w:szCs w:val="24"/>
+          <w:u w:val="single"/>
+        </w:rPr>
+        <w:lastRenderedPageBreak/>
+        <w:t>Pantalla</w:t>
+      </w:r>
+      <w:proofErr w:type="spellEnd"/>
+      <w:r>
+        <w:rPr>
+          <w:sz w:val="24"/>
+          <w:szCs w:val="24"/>
+          <w:u w:val="single"/>
+        </w:rPr>
+        <w:t xml:space="preserve"> principal</w:t>
+      </w:r>
+    </w:p>
+    <w:p>
+      <w:pPr>
+        <w:pStyle w:val="Prrafodelista"/>
+        <w:spacing w:line="240" w:lineRule="auto"/>
+        <w:ind w:left="360"/>
+        <w:rPr>
+          <w:sz w:val="24"/>
+          <w:szCs w:val="24"/>
+          <w:u w:val="single"/>
+        </w:rPr>
+      </w:pPr>
+    </w:p>
+    <w:p>
+      <w:pPr>
+        <w:jc w:val="center"/>
+        <w:rPr>
+          <w:sz w:val="28"/>
+          <w:lang w:val="es-AR"/>
+        </w:rPr>
+      </w:pPr>
+      <w:r>
+        <w:rPr>
+          <w:noProof/>
+          <w:bdr w:val="single" w:sz="4" w:space="0" w:color="auto"/>
+          <w:lang w:val="es-AR" w:eastAsia="es-AR"/>
+        </w:rPr>
+        <w:drawing>
+          <wp:inline distT="0" distB="0" distL="0" distR="0" wp14:anchorId="75F435B3" wp14:editId="34BD119C">
+            <wp:extent cx="5612130" cy="3112135"/>
+            <wp:effectExtent l="0" t="0" r="7620" b="0"/>
+            <wp:docPr id="3" name="Imagen 3"/>
+            <wp:cNvGraphicFramePr>
+              <a:graphicFrameLocks xmlns:a="http://schemas.openxmlformats.org/drawingml/2006/main" noChangeAspect="1"/>
+            </wp:cNvGraphicFramePr>
+            <a:graphic xmlns:a="http://schemas.openxmlformats.org/drawingml/2006/main">
+              <a:graphicData uri="http://schemas.openxmlformats.org/drawingml/2006/picture">
+                <pic:pic xmlns:pic="http://schemas.openxmlformats.org/drawingml/2006/picture">
+                  <pic:nvPicPr>
+                    <pic:cNvPr id="0" name=""/>
+                    <pic:cNvPicPr/>
+                  </pic:nvPicPr>
+                  <pic:blipFill>
+                    <a:blip r:embed="rId19"/>
+                    <a:stretch>
+                      <a:fillRect/>
+                    </a:stretch>
+                  </pic:blipFill>
+                  <pic:spPr>
+                    <a:xfrm>
+                      <a:off x="0" y="0"/>
+                      <a:ext cx="5612130" cy="3112135"/>
+                    </a:xfrm>
+                    <a:prstGeom prst="rect">
+                      <a:avLst/>
+                    </a:prstGeom>
+                  </pic:spPr>
+                </pic:pic>
+              </a:graphicData>
+            </a:graphic>
+          </wp:inline>
+        </w:drawing>
+      </w:r>
+    </w:p>
+    <w:p>
+      <w:pPr>
+        <w:jc w:val="center"/>
+        <w:rPr>
+          <w:sz w:val="28"/>
+          <w:lang w:val="es-AR"/>
+        </w:rPr>
+      </w:pPr>
+    </w:p>
     <w:sectPr>
-      <w:headerReference w:type="default" r:id="rId16"/>
-      <w:footerReference w:type="default" r:id="rId17"/>
+      <w:headerReference w:type="default" r:id="rId20"/>
+      <w:footerReference w:type="default" r:id="rId21"/>
       <w:pgSz w:w="12240" w:h="15840"/>
       <w:pgMar w:top="1417" w:right="1701" w:bottom="1417" w:left="1701" w:header="708" w:footer="708" w:gutter="0"/>
       <w:pgNumType w:start="0"/>
@@ -1271,7 +2632,7 @@
         <w:color w:val="000080"/>
         <w:sz w:val="14"/>
         <w:szCs w:val="14"/>
-        <w:lang w:eastAsia="es-AR"/>
+        <w:lang w:val="es-AR" w:eastAsia="es-AR"/>
       </w:rPr>
       <w:drawing>
         <wp:inline distT="0" distB="0" distL="0" distR="0" wp14:anchorId="169A2572" wp14:editId="329B3E50">
@@ -1350,7 +2711,33 @@
         <w:szCs w:val="14"/>
         <w:lang w:val="es-ES"/>
       </w:rPr>
-      <w:t xml:space="preserve">                                    Cátedra:  “INGENIERÍA DE SOFTWARE” – 4to. Año -2012</w:t>
+      <w:t xml:space="preserve">                                    Cátedra</w:t>
+    </w:r>
+    <w:proofErr w:type="gramStart"/>
+    <w:r>
+      <w:rPr>
+        <w:rFonts w:ascii="Tahoma" w:hAnsi="Tahoma" w:cs="Tahoma"/>
+        <w:b/>
+        <w:bCs/>
+        <w:color w:val="000080"/>
+        <w:sz w:val="14"/>
+        <w:szCs w:val="14"/>
+        <w:lang w:val="es-ES"/>
+      </w:rPr>
+      <w:t>:  “</w:t>
+    </w:r>
+    <w:proofErr w:type="gramEnd"/>
+    <w:r>
+      <w:rPr>
+        <w:rFonts w:ascii="Tahoma" w:hAnsi="Tahoma" w:cs="Tahoma"/>
+        <w:b/>
+        <w:bCs/>
+        <w:color w:val="000080"/>
+        <w:sz w:val="14"/>
+        <w:szCs w:val="14"/>
+        <w:lang w:val="es-ES"/>
+      </w:rPr>
+      <w:t>INGENIERÍA DE SOFTWARE” – 4to. Año -2012</w:t>
     </w:r>
   </w:p>
   <w:p>
@@ -1463,9 +2850,122 @@
 <file path=word/numbering.xml><?xml version="1.0" encoding="utf-8"?>
 <w:numbering xmlns:wpc="http://schemas.microsoft.com/office/word/2010/wordprocessingCanvas" xmlns:mc="http://schemas.openxmlformats.org/markup-compatibility/2006" xmlns:o="urn:schemas-microsoft-com:office:office" xmlns:r="http://schemas.openxmlformats.org/officeDocument/2006/relationships" xmlns:m="http://schemas.openxmlformats.org/officeDocument/2006/math" xmlns:v="urn:schemas-microsoft-com:vml" xmlns:wp14="http://schemas.microsoft.com/office/word/2010/wordprocessingDrawing" xmlns:wp="http://schemas.openxmlformats.org/drawingml/2006/wordprocessingDrawing" xmlns:w10="urn:schemas-microsoft-com:office:word" xmlns:w="http://schemas.openxmlformats.org/wordprocessingml/2006/main" xmlns:w14="http://schemas.microsoft.com/office/word/2010/wordml" xmlns:wpg="http://schemas.microsoft.com/office/word/2010/wordprocessingGroup" xmlns:wpi="http://schemas.microsoft.com/office/word/2010/wordprocessingInk" xmlns:wne="http://schemas.microsoft.com/office/word/2006/wordml" xmlns:wps="http://schemas.microsoft.com/office/word/2010/wordprocessingShape" mc:Ignorable="w14 wp14">
   <w:abstractNum w:abstractNumId="0">
+    <w:nsid w:val="1E7C2C71"/>
+    <w:multiLevelType w:val="hybridMultilevel"/>
+    <w:tmpl w:val="737839A4"/>
+    <w:lvl w:ilvl="0" w:tplc="2C0A000D">
+      <w:start w:val="1"/>
+      <w:numFmt w:val="bullet"/>
+      <w:lvlText w:val=""/>
+      <w:lvlJc w:val="left"/>
+      <w:pPr>
+        <w:ind w:left="360" w:hanging="360"/>
+      </w:pPr>
+      <w:rPr>
+        <w:rFonts w:ascii="Wingdings" w:hAnsi="Wingdings" w:hint="default"/>
+      </w:rPr>
+    </w:lvl>
+    <w:lvl w:ilvl="1" w:tplc="2C0A0003" w:tentative="1">
+      <w:start w:val="1"/>
+      <w:numFmt w:val="bullet"/>
+      <w:lvlText w:val="o"/>
+      <w:lvlJc w:val="left"/>
+      <w:pPr>
+        <w:ind w:left="1080" w:hanging="360"/>
+      </w:pPr>
+      <w:rPr>
+        <w:rFonts w:ascii="Courier New" w:hAnsi="Courier New" w:cs="Courier New" w:hint="default"/>
+      </w:rPr>
+    </w:lvl>
+    <w:lvl w:ilvl="2" w:tplc="2C0A0005" w:tentative="1">
+      <w:start w:val="1"/>
+      <w:numFmt w:val="bullet"/>
+      <w:lvlText w:val=""/>
+      <w:lvlJc w:val="left"/>
+      <w:pPr>
+        <w:ind w:left="1800" w:hanging="360"/>
+      </w:pPr>
+      <w:rPr>
+        <w:rFonts w:ascii="Wingdings" w:hAnsi="Wingdings" w:hint="default"/>
+      </w:rPr>
+    </w:lvl>
+    <w:lvl w:ilvl="3" w:tplc="2C0A0001" w:tentative="1">
+      <w:start w:val="1"/>
+      <w:numFmt w:val="bullet"/>
+      <w:lvlText w:val=""/>
+      <w:lvlJc w:val="left"/>
+      <w:pPr>
+        <w:ind w:left="2520" w:hanging="360"/>
+      </w:pPr>
+      <w:rPr>
+        <w:rFonts w:ascii="Symbol" w:hAnsi="Symbol" w:hint="default"/>
+      </w:rPr>
+    </w:lvl>
+    <w:lvl w:ilvl="4" w:tplc="2C0A0003" w:tentative="1">
+      <w:start w:val="1"/>
+      <w:numFmt w:val="bullet"/>
+      <w:lvlText w:val="o"/>
+      <w:lvlJc w:val="left"/>
+      <w:pPr>
+        <w:ind w:left="3240" w:hanging="360"/>
+      </w:pPr>
+      <w:rPr>
+        <w:rFonts w:ascii="Courier New" w:hAnsi="Courier New" w:cs="Courier New" w:hint="default"/>
+      </w:rPr>
+    </w:lvl>
+    <w:lvl w:ilvl="5" w:tplc="2C0A0005" w:tentative="1">
+      <w:start w:val="1"/>
+      <w:numFmt w:val="bullet"/>
+      <w:lvlText w:val=""/>
+      <w:lvlJc w:val="left"/>
+      <w:pPr>
+        <w:ind w:left="3960" w:hanging="360"/>
+      </w:pPr>
+      <w:rPr>
+        <w:rFonts w:ascii="Wingdings" w:hAnsi="Wingdings" w:hint="default"/>
+      </w:rPr>
+    </w:lvl>
+    <w:lvl w:ilvl="6" w:tplc="2C0A0001" w:tentative="1">
+      <w:start w:val="1"/>
+      <w:numFmt w:val="bullet"/>
+      <w:lvlText w:val=""/>
+      <w:lvlJc w:val="left"/>
+      <w:pPr>
+        <w:ind w:left="4680" w:hanging="360"/>
+      </w:pPr>
+      <w:rPr>
+        <w:rFonts w:ascii="Symbol" w:hAnsi="Symbol" w:hint="default"/>
+      </w:rPr>
+    </w:lvl>
+    <w:lvl w:ilvl="7" w:tplc="2C0A0003" w:tentative="1">
+      <w:start w:val="1"/>
+      <w:numFmt w:val="bullet"/>
+      <w:lvlText w:val="o"/>
+      <w:lvlJc w:val="left"/>
+      <w:pPr>
+        <w:ind w:left="5400" w:hanging="360"/>
+      </w:pPr>
+      <w:rPr>
+        <w:rFonts w:ascii="Courier New" w:hAnsi="Courier New" w:cs="Courier New" w:hint="default"/>
+      </w:rPr>
+    </w:lvl>
+    <w:lvl w:ilvl="8" w:tplc="2C0A0005" w:tentative="1">
+      <w:start w:val="1"/>
+      <w:numFmt w:val="bullet"/>
+      <w:lvlText w:val=""/>
+      <w:lvlJc w:val="left"/>
+      <w:pPr>
+        <w:ind w:left="6120" w:hanging="360"/>
+      </w:pPr>
+      <w:rPr>
+        <w:rFonts w:ascii="Wingdings" w:hAnsi="Wingdings" w:hint="default"/>
+      </w:rPr>
+    </w:lvl>
+  </w:abstractNum>
+  <w:abstractNum w:abstractNumId="1">
     <w:nsid w:val="432C4348"/>
     <w:multiLevelType w:val="hybridMultilevel"/>
-    <w:tmpl w:val="DDC0A9A2"/>
+    <w:tmpl w:val="C44073A6"/>
     <w:lvl w:ilvl="0" w:tplc="2C0A000F">
       <w:start w:val="1"/>
       <w:numFmt w:val="decimal"/>
@@ -1551,7 +3051,425 @@
       </w:pPr>
     </w:lvl>
   </w:abstractNum>
+  <w:abstractNum w:abstractNumId="2">
+    <w:nsid w:val="566063B7"/>
+    <w:multiLevelType w:val="hybridMultilevel"/>
+    <w:tmpl w:val="172066A4"/>
+    <w:lvl w:ilvl="0" w:tplc="2C0A000F">
+      <w:start w:val="1"/>
+      <w:numFmt w:val="decimal"/>
+      <w:lvlText w:val="%1."/>
+      <w:lvlJc w:val="left"/>
+      <w:pPr>
+        <w:ind w:left="720" w:hanging="360"/>
+      </w:pPr>
+      <w:rPr>
+        <w:rFonts w:hint="default"/>
+      </w:rPr>
+    </w:lvl>
+    <w:lvl w:ilvl="1" w:tplc="2C0A0019" w:tentative="1">
+      <w:start w:val="1"/>
+      <w:numFmt w:val="lowerLetter"/>
+      <w:lvlText w:val="%2."/>
+      <w:lvlJc w:val="left"/>
+      <w:pPr>
+        <w:ind w:left="1440" w:hanging="360"/>
+      </w:pPr>
+    </w:lvl>
+    <w:lvl w:ilvl="2" w:tplc="2C0A001B" w:tentative="1">
+      <w:start w:val="1"/>
+      <w:numFmt w:val="lowerRoman"/>
+      <w:lvlText w:val="%3."/>
+      <w:lvlJc w:val="right"/>
+      <w:pPr>
+        <w:ind w:left="2160" w:hanging="180"/>
+      </w:pPr>
+    </w:lvl>
+    <w:lvl w:ilvl="3" w:tplc="2C0A000F" w:tentative="1">
+      <w:start w:val="1"/>
+      <w:numFmt w:val="decimal"/>
+      <w:lvlText w:val="%4."/>
+      <w:lvlJc w:val="left"/>
+      <w:pPr>
+        <w:ind w:left="2880" w:hanging="360"/>
+      </w:pPr>
+    </w:lvl>
+    <w:lvl w:ilvl="4" w:tplc="2C0A0019" w:tentative="1">
+      <w:start w:val="1"/>
+      <w:numFmt w:val="lowerLetter"/>
+      <w:lvlText w:val="%5."/>
+      <w:lvlJc w:val="left"/>
+      <w:pPr>
+        <w:ind w:left="3600" w:hanging="360"/>
+      </w:pPr>
+    </w:lvl>
+    <w:lvl w:ilvl="5" w:tplc="2C0A001B" w:tentative="1">
+      <w:start w:val="1"/>
+      <w:numFmt w:val="lowerRoman"/>
+      <w:lvlText w:val="%6."/>
+      <w:lvlJc w:val="right"/>
+      <w:pPr>
+        <w:ind w:left="4320" w:hanging="180"/>
+      </w:pPr>
+    </w:lvl>
+    <w:lvl w:ilvl="6" w:tplc="2C0A000F" w:tentative="1">
+      <w:start w:val="1"/>
+      <w:numFmt w:val="decimal"/>
+      <w:lvlText w:val="%7."/>
+      <w:lvlJc w:val="left"/>
+      <w:pPr>
+        <w:ind w:left="5040" w:hanging="360"/>
+      </w:pPr>
+    </w:lvl>
+    <w:lvl w:ilvl="7" w:tplc="2C0A0019" w:tentative="1">
+      <w:start w:val="1"/>
+      <w:numFmt w:val="lowerLetter"/>
+      <w:lvlText w:val="%8."/>
+      <w:lvlJc w:val="left"/>
+      <w:pPr>
+        <w:ind w:left="5760" w:hanging="360"/>
+      </w:pPr>
+    </w:lvl>
+    <w:lvl w:ilvl="8" w:tplc="2C0A001B" w:tentative="1">
+      <w:start w:val="1"/>
+      <w:numFmt w:val="lowerRoman"/>
+      <w:lvlText w:val="%9."/>
+      <w:lvlJc w:val="right"/>
+      <w:pPr>
+        <w:ind w:left="6480" w:hanging="180"/>
+      </w:pPr>
+    </w:lvl>
+  </w:abstractNum>
+  <w:abstractNum w:abstractNumId="3">
+    <w:nsid w:val="70331C8D"/>
+    <w:multiLevelType w:val="hybridMultilevel"/>
+    <w:tmpl w:val="0D665D66"/>
+    <w:lvl w:ilvl="0" w:tplc="2C0A000F">
+      <w:start w:val="1"/>
+      <w:numFmt w:val="decimal"/>
+      <w:lvlText w:val="%1."/>
+      <w:lvlJc w:val="left"/>
+      <w:pPr>
+        <w:ind w:left="720" w:hanging="360"/>
+      </w:pPr>
+      <w:rPr>
+        <w:rFonts w:hint="default"/>
+      </w:rPr>
+    </w:lvl>
+    <w:lvl w:ilvl="1" w:tplc="2C0A0003" w:tentative="1">
+      <w:start w:val="1"/>
+      <w:numFmt w:val="bullet"/>
+      <w:lvlText w:val="o"/>
+      <w:lvlJc w:val="left"/>
+      <w:pPr>
+        <w:ind w:left="1440" w:hanging="360"/>
+      </w:pPr>
+      <w:rPr>
+        <w:rFonts w:ascii="Courier New" w:hAnsi="Courier New" w:cs="Courier New" w:hint="default"/>
+      </w:rPr>
+    </w:lvl>
+    <w:lvl w:ilvl="2" w:tplc="2C0A0005" w:tentative="1">
+      <w:start w:val="1"/>
+      <w:numFmt w:val="bullet"/>
+      <w:lvlText w:val=""/>
+      <w:lvlJc w:val="left"/>
+      <w:pPr>
+        <w:ind w:left="2160" w:hanging="360"/>
+      </w:pPr>
+      <w:rPr>
+        <w:rFonts w:ascii="Wingdings" w:hAnsi="Wingdings" w:hint="default"/>
+      </w:rPr>
+    </w:lvl>
+    <w:lvl w:ilvl="3" w:tplc="2C0A0001" w:tentative="1">
+      <w:start w:val="1"/>
+      <w:numFmt w:val="bullet"/>
+      <w:lvlText w:val=""/>
+      <w:lvlJc w:val="left"/>
+      <w:pPr>
+        <w:ind w:left="2880" w:hanging="360"/>
+      </w:pPr>
+      <w:rPr>
+        <w:rFonts w:ascii="Symbol" w:hAnsi="Symbol" w:hint="default"/>
+      </w:rPr>
+    </w:lvl>
+    <w:lvl w:ilvl="4" w:tplc="2C0A0003" w:tentative="1">
+      <w:start w:val="1"/>
+      <w:numFmt w:val="bullet"/>
+      <w:lvlText w:val="o"/>
+      <w:lvlJc w:val="left"/>
+      <w:pPr>
+        <w:ind w:left="3600" w:hanging="360"/>
+      </w:pPr>
+      <w:rPr>
+        <w:rFonts w:ascii="Courier New" w:hAnsi="Courier New" w:cs="Courier New" w:hint="default"/>
+      </w:rPr>
+    </w:lvl>
+    <w:lvl w:ilvl="5" w:tplc="2C0A0005" w:tentative="1">
+      <w:start w:val="1"/>
+      <w:numFmt w:val="bullet"/>
+      <w:lvlText w:val=""/>
+      <w:lvlJc w:val="left"/>
+      <w:pPr>
+        <w:ind w:left="4320" w:hanging="360"/>
+      </w:pPr>
+      <w:rPr>
+        <w:rFonts w:ascii="Wingdings" w:hAnsi="Wingdings" w:hint="default"/>
+      </w:rPr>
+    </w:lvl>
+    <w:lvl w:ilvl="6" w:tplc="2C0A0001" w:tentative="1">
+      <w:start w:val="1"/>
+      <w:numFmt w:val="bullet"/>
+      <w:lvlText w:val=""/>
+      <w:lvlJc w:val="left"/>
+      <w:pPr>
+        <w:ind w:left="5040" w:hanging="360"/>
+      </w:pPr>
+      <w:rPr>
+        <w:rFonts w:ascii="Symbol" w:hAnsi="Symbol" w:hint="default"/>
+      </w:rPr>
+    </w:lvl>
+    <w:lvl w:ilvl="7" w:tplc="2C0A0003" w:tentative="1">
+      <w:start w:val="1"/>
+      <w:numFmt w:val="bullet"/>
+      <w:lvlText w:val="o"/>
+      <w:lvlJc w:val="left"/>
+      <w:pPr>
+        <w:ind w:left="5760" w:hanging="360"/>
+      </w:pPr>
+      <w:rPr>
+        <w:rFonts w:ascii="Courier New" w:hAnsi="Courier New" w:cs="Courier New" w:hint="default"/>
+      </w:rPr>
+    </w:lvl>
+    <w:lvl w:ilvl="8" w:tplc="2C0A0005" w:tentative="1">
+      <w:start w:val="1"/>
+      <w:numFmt w:val="bullet"/>
+      <w:lvlText w:val=""/>
+      <w:lvlJc w:val="left"/>
+      <w:pPr>
+        <w:ind w:left="6480" w:hanging="360"/>
+      </w:pPr>
+      <w:rPr>
+        <w:rFonts w:ascii="Wingdings" w:hAnsi="Wingdings" w:hint="default"/>
+      </w:rPr>
+    </w:lvl>
+  </w:abstractNum>
+  <w:abstractNum w:abstractNumId="4">
+    <w:nsid w:val="759F24DB"/>
+    <w:multiLevelType w:val="hybridMultilevel"/>
+    <w:tmpl w:val="DC4CE962"/>
+    <w:lvl w:ilvl="0" w:tplc="2C0A000F">
+      <w:start w:val="1"/>
+      <w:numFmt w:val="decimal"/>
+      <w:lvlText w:val="%1."/>
+      <w:lvlJc w:val="left"/>
+      <w:pPr>
+        <w:ind w:left="720" w:hanging="360"/>
+      </w:pPr>
+      <w:rPr>
+        <w:rFonts w:hint="default"/>
+      </w:rPr>
+    </w:lvl>
+    <w:lvl w:ilvl="1" w:tplc="2C0A0019" w:tentative="1">
+      <w:start w:val="1"/>
+      <w:numFmt w:val="lowerLetter"/>
+      <w:lvlText w:val="%2."/>
+      <w:lvlJc w:val="left"/>
+      <w:pPr>
+        <w:ind w:left="1440" w:hanging="360"/>
+      </w:pPr>
+    </w:lvl>
+    <w:lvl w:ilvl="2" w:tplc="2C0A001B" w:tentative="1">
+      <w:start w:val="1"/>
+      <w:numFmt w:val="lowerRoman"/>
+      <w:lvlText w:val="%3."/>
+      <w:lvlJc w:val="right"/>
+      <w:pPr>
+        <w:ind w:left="2160" w:hanging="180"/>
+      </w:pPr>
+    </w:lvl>
+    <w:lvl w:ilvl="3" w:tplc="2C0A000F" w:tentative="1">
+      <w:start w:val="1"/>
+      <w:numFmt w:val="decimal"/>
+      <w:lvlText w:val="%4."/>
+      <w:lvlJc w:val="left"/>
+      <w:pPr>
+        <w:ind w:left="2880" w:hanging="360"/>
+      </w:pPr>
+    </w:lvl>
+    <w:lvl w:ilvl="4" w:tplc="2C0A0019" w:tentative="1">
+      <w:start w:val="1"/>
+      <w:numFmt w:val="lowerLetter"/>
+      <w:lvlText w:val="%5."/>
+      <w:lvlJc w:val="left"/>
+      <w:pPr>
+        <w:ind w:left="3600" w:hanging="360"/>
+      </w:pPr>
+    </w:lvl>
+    <w:lvl w:ilvl="5" w:tplc="2C0A001B" w:tentative="1">
+      <w:start w:val="1"/>
+      <w:numFmt w:val="lowerRoman"/>
+      <w:lvlText w:val="%6."/>
+      <w:lvlJc w:val="right"/>
+      <w:pPr>
+        <w:ind w:left="4320" w:hanging="180"/>
+      </w:pPr>
+    </w:lvl>
+    <w:lvl w:ilvl="6" w:tplc="2C0A000F" w:tentative="1">
+      <w:start w:val="1"/>
+      <w:numFmt w:val="decimal"/>
+      <w:lvlText w:val="%7."/>
+      <w:lvlJc w:val="left"/>
+      <w:pPr>
+        <w:ind w:left="5040" w:hanging="360"/>
+      </w:pPr>
+    </w:lvl>
+    <w:lvl w:ilvl="7" w:tplc="2C0A0019" w:tentative="1">
+      <w:start w:val="1"/>
+      <w:numFmt w:val="lowerLetter"/>
+      <w:lvlText w:val="%8."/>
+      <w:lvlJc w:val="left"/>
+      <w:pPr>
+        <w:ind w:left="5760" w:hanging="360"/>
+      </w:pPr>
+    </w:lvl>
+    <w:lvl w:ilvl="8" w:tplc="2C0A001B" w:tentative="1">
+      <w:start w:val="1"/>
+      <w:numFmt w:val="lowerRoman"/>
+      <w:lvlText w:val="%9."/>
+      <w:lvlJc w:val="right"/>
+      <w:pPr>
+        <w:ind w:left="6480" w:hanging="180"/>
+      </w:pPr>
+    </w:lvl>
+  </w:abstractNum>
+  <w:abstractNum w:abstractNumId="5">
+    <w:nsid w:val="7A3E6950"/>
+    <w:multiLevelType w:val="hybridMultilevel"/>
+    <w:tmpl w:val="9D36BFA8"/>
+    <w:lvl w:ilvl="0" w:tplc="AFE0C088">
+      <w:numFmt w:val="bullet"/>
+      <w:lvlText w:val="-"/>
+      <w:lvlJc w:val="left"/>
+      <w:pPr>
+        <w:ind w:left="720" w:hanging="360"/>
+      </w:pPr>
+      <w:rPr>
+        <w:rFonts w:ascii="Calibri" w:eastAsia="Calibri" w:hAnsi="Calibri" w:cs="Calibri" w:hint="default"/>
+      </w:rPr>
+    </w:lvl>
+    <w:lvl w:ilvl="1" w:tplc="2C0A0003" w:tentative="1">
+      <w:start w:val="1"/>
+      <w:numFmt w:val="bullet"/>
+      <w:lvlText w:val="o"/>
+      <w:lvlJc w:val="left"/>
+      <w:pPr>
+        <w:ind w:left="1440" w:hanging="360"/>
+      </w:pPr>
+      <w:rPr>
+        <w:rFonts w:ascii="Courier New" w:hAnsi="Courier New" w:cs="Courier New" w:hint="default"/>
+      </w:rPr>
+    </w:lvl>
+    <w:lvl w:ilvl="2" w:tplc="2C0A0005" w:tentative="1">
+      <w:start w:val="1"/>
+      <w:numFmt w:val="bullet"/>
+      <w:lvlText w:val=""/>
+      <w:lvlJc w:val="left"/>
+      <w:pPr>
+        <w:ind w:left="2160" w:hanging="360"/>
+      </w:pPr>
+      <w:rPr>
+        <w:rFonts w:ascii="Wingdings" w:hAnsi="Wingdings" w:hint="default"/>
+      </w:rPr>
+    </w:lvl>
+    <w:lvl w:ilvl="3" w:tplc="2C0A0001" w:tentative="1">
+      <w:start w:val="1"/>
+      <w:numFmt w:val="bullet"/>
+      <w:lvlText w:val=""/>
+      <w:lvlJc w:val="left"/>
+      <w:pPr>
+        <w:ind w:left="2880" w:hanging="360"/>
+      </w:pPr>
+      <w:rPr>
+        <w:rFonts w:ascii="Symbol" w:hAnsi="Symbol" w:hint="default"/>
+      </w:rPr>
+    </w:lvl>
+    <w:lvl w:ilvl="4" w:tplc="2C0A0003" w:tentative="1">
+      <w:start w:val="1"/>
+      <w:numFmt w:val="bullet"/>
+      <w:lvlText w:val="o"/>
+      <w:lvlJc w:val="left"/>
+      <w:pPr>
+        <w:ind w:left="3600" w:hanging="360"/>
+      </w:pPr>
+      <w:rPr>
+        <w:rFonts w:ascii="Courier New" w:hAnsi="Courier New" w:cs="Courier New" w:hint="default"/>
+      </w:rPr>
+    </w:lvl>
+    <w:lvl w:ilvl="5" w:tplc="2C0A0005" w:tentative="1">
+      <w:start w:val="1"/>
+      <w:numFmt w:val="bullet"/>
+      <w:lvlText w:val=""/>
+      <w:lvlJc w:val="left"/>
+      <w:pPr>
+        <w:ind w:left="4320" w:hanging="360"/>
+      </w:pPr>
+      <w:rPr>
+        <w:rFonts w:ascii="Wingdings" w:hAnsi="Wingdings" w:hint="default"/>
+      </w:rPr>
+    </w:lvl>
+    <w:lvl w:ilvl="6" w:tplc="2C0A0001" w:tentative="1">
+      <w:start w:val="1"/>
+      <w:numFmt w:val="bullet"/>
+      <w:lvlText w:val=""/>
+      <w:lvlJc w:val="left"/>
+      <w:pPr>
+        <w:ind w:left="5040" w:hanging="360"/>
+      </w:pPr>
+      <w:rPr>
+        <w:rFonts w:ascii="Symbol" w:hAnsi="Symbol" w:hint="default"/>
+      </w:rPr>
+    </w:lvl>
+    <w:lvl w:ilvl="7" w:tplc="2C0A0003" w:tentative="1">
+      <w:start w:val="1"/>
+      <w:numFmt w:val="bullet"/>
+      <w:lvlText w:val="o"/>
+      <w:lvlJc w:val="left"/>
+      <w:pPr>
+        <w:ind w:left="5760" w:hanging="360"/>
+      </w:pPr>
+      <w:rPr>
+        <w:rFonts w:ascii="Courier New" w:hAnsi="Courier New" w:cs="Courier New" w:hint="default"/>
+      </w:rPr>
+    </w:lvl>
+    <w:lvl w:ilvl="8" w:tplc="2C0A0005" w:tentative="1">
+      <w:start w:val="1"/>
+      <w:numFmt w:val="bullet"/>
+      <w:lvlText w:val=""/>
+      <w:lvlJc w:val="left"/>
+      <w:pPr>
+        <w:ind w:left="6480" w:hanging="360"/>
+      </w:pPr>
+      <w:rPr>
+        <w:rFonts w:ascii="Wingdings" w:hAnsi="Wingdings" w:hint="default"/>
+      </w:rPr>
+    </w:lvl>
+  </w:abstractNum>
   <w:num w:numId="1">
+    <w:abstractNumId w:val="1"/>
+  </w:num>
+  <w:num w:numId="2">
+    <w:abstractNumId w:val="2"/>
+  </w:num>
+  <w:num w:numId="3">
+    <w:abstractNumId w:val="4"/>
+  </w:num>
+  <w:num w:numId="4">
+    <w:abstractNumId w:val="5"/>
+  </w:num>
+  <w:num w:numId="5">
+    <w:abstractNumId w:val="3"/>
+  </w:num>
+  <w:num w:numId="6">
     <w:abstractNumId w:val="0"/>
   </w:num>
 </w:numbering>
@@ -2185,564 +4103,6 @@
 </w:styles>
 </file>
 
-<file path=word/glossary/document.xml><?xml version="1.0" encoding="utf-8"?>
-<w:glossaryDocument xmlns:wpc="http://schemas.microsoft.com/office/word/2010/wordprocessingCanvas" xmlns:mc="http://schemas.openxmlformats.org/markup-compatibility/2006" xmlns:o="urn:schemas-microsoft-com:office:office" xmlns:r="http://schemas.openxmlformats.org/officeDocument/2006/relationships" xmlns:m="http://schemas.openxmlformats.org/officeDocument/2006/math" xmlns:v="urn:schemas-microsoft-com:vml" xmlns:wp14="http://schemas.microsoft.com/office/word/2010/wordprocessingDrawing" xmlns:wp="http://schemas.openxmlformats.org/drawingml/2006/wordprocessingDrawing" xmlns:w10="urn:schemas-microsoft-com:office:word" xmlns:w="http://schemas.openxmlformats.org/wordprocessingml/2006/main" xmlns:w14="http://schemas.microsoft.com/office/word/2010/wordml" xmlns:wpg="http://schemas.microsoft.com/office/word/2010/wordprocessingGroup" xmlns:wpi="http://schemas.microsoft.com/office/word/2010/wordprocessingInk" xmlns:wne="http://schemas.microsoft.com/office/word/2006/wordml" xmlns:wps="http://schemas.microsoft.com/office/word/2010/wordprocessingShape" mc:Ignorable="w14 wp14"/>
-</file>
-
-<file path=word/glossary/fontTable.xml><?xml version="1.0" encoding="utf-8"?>
-<w:fonts xmlns:mc="http://schemas.openxmlformats.org/markup-compatibility/2006" xmlns:r="http://schemas.openxmlformats.org/officeDocument/2006/relationships" xmlns:w="http://schemas.openxmlformats.org/wordprocessingml/2006/main" xmlns:w14="http://schemas.microsoft.com/office/word/2010/wordml" mc:Ignorable="w14">
-  <w:font w:name="Times New Roman">
-    <w:panose1 w:val="02020603050405020304"/>
-    <w:charset w:val="00"/>
-    <w:family w:val="roman"/>
-    <w:pitch w:val="variable"/>
-    <w:sig w:usb0="E0002AFF" w:usb1="C0007841" w:usb2="00000009" w:usb3="00000000" w:csb0="000001FF" w:csb1="00000000"/>
-  </w:font>
-  <w:font w:name="Calibri">
-    <w:panose1 w:val="020F0502020204030204"/>
-    <w:charset w:val="00"/>
-    <w:family w:val="swiss"/>
-    <w:pitch w:val="variable"/>
-    <w:sig w:usb0="E10002FF" w:usb1="4000ACFF" w:usb2="00000009" w:usb3="00000000" w:csb0="0000019F" w:csb1="00000000"/>
-  </w:font>
-  <w:font w:name="Tahoma">
-    <w:panose1 w:val="020B0604030504040204"/>
-    <w:charset w:val="00"/>
-    <w:family w:val="swiss"/>
-    <w:pitch w:val="variable"/>
-    <w:sig w:usb0="E1002EFF" w:usb1="C000605B" w:usb2="00000029" w:usb3="00000000" w:csb0="000101FF" w:csb1="00000000"/>
-  </w:font>
-  <w:font w:name="Arial">
-    <w:panose1 w:val="020B0604020202020204"/>
-    <w:charset w:val="00"/>
-    <w:family w:val="swiss"/>
-    <w:pitch w:val="variable"/>
-    <w:sig w:usb0="E0002AFF" w:usb1="C0007843" w:usb2="00000009" w:usb3="00000000" w:csb0="000001FF" w:csb1="00000000"/>
-  </w:font>
-  <w:font w:name="Times New  Roman ;">
-    <w:altName w:val="Times New Roman"/>
-    <w:panose1 w:val="00000000000000000000"/>
-    <w:charset w:val="00"/>
-    <w:family w:val="roman"/>
-    <w:notTrueType/>
-    <w:pitch w:val="default"/>
-    <w:sig w:usb0="00000003" w:usb1="00000000" w:usb2="00000000" w:usb3="00000000" w:csb0="00000001" w:csb1="00000000"/>
-  </w:font>
-  <w:font w:name="Cambria">
-    <w:panose1 w:val="02040503050406030204"/>
-    <w:charset w:val="00"/>
-    <w:family w:val="roman"/>
-    <w:pitch w:val="variable"/>
-    <w:sig w:usb0="E00002FF" w:usb1="400004FF" w:usb2="00000000" w:usb3="00000000" w:csb0="0000019F" w:csb1="00000000"/>
-  </w:font>
-</w:fonts>
-</file>
-
-<file path=word/glossary/settings.xml><?xml version="1.0" encoding="utf-8"?>
-<w:settings xmlns:mc="http://schemas.openxmlformats.org/markup-compatibility/2006" xmlns:o="urn:schemas-microsoft-com:office:office" xmlns:r="http://schemas.openxmlformats.org/officeDocument/2006/relationships" xmlns:m="http://schemas.openxmlformats.org/officeDocument/2006/math" xmlns:v="urn:schemas-microsoft-com:vml" xmlns:w10="urn:schemas-microsoft-com:office:word" xmlns:w="http://schemas.openxmlformats.org/wordprocessingml/2006/main" xmlns:w14="http://schemas.microsoft.com/office/word/2010/wordml" xmlns:sl="http://schemas.openxmlformats.org/schemaLibrary/2006/main" mc:Ignorable="w14">
-  <w:view w:val="normal"/>
-  <w:defaultTabStop w:val="708"/>
-  <w:hyphenationZone w:val="425"/>
-  <w:characterSpacingControl w:val="doNotCompress"/>
-  <w:compat>
-    <w:useFELayout/>
-    <w:compatSetting w:name="compatibilityMode" w:uri="http://schemas.microsoft.com/office/word" w:val="14"/>
-    <w:compatSetting w:name="overrideTableStyleFontSizeAndJustification" w:uri="http://schemas.microsoft.com/office/word" w:val="1"/>
-    <w:compatSetting w:name="enableOpenTypeFeatures" w:uri="http://schemas.microsoft.com/office/word" w:val="1"/>
-    <w:compatSetting w:name="doNotFlipMirrorIndents" w:uri="http://schemas.microsoft.com/office/word" w:val="1"/>
-  </w:compat>
-  <w:rsids>
-    <w:rsidRoot w:val="006F07E3"/>
-    <w:rsid w:val="00022D20"/>
-    <w:rsid w:val="006F07E3"/>
-  </w:rsids>
-  <m:mathPr>
-    <m:mathFont m:val="Cambria Math"/>
-    <m:brkBin m:val="before"/>
-    <m:brkBinSub m:val="--"/>
-    <m:smallFrac m:val="0"/>
-    <m:dispDef/>
-    <m:lMargin m:val="0"/>
-    <m:rMargin m:val="0"/>
-    <m:defJc m:val="centerGroup"/>
-    <m:wrapIndent m:val="1440"/>
-    <m:intLim m:val="subSup"/>
-    <m:naryLim m:val="undOvr"/>
-  </m:mathPr>
-  <w:themeFontLang w:val="es-AR"/>
-  <w:clrSchemeMapping w:bg1="light1" w:t1="dark1" w:bg2="light2" w:t2="dark2" w:accent1="accent1" w:accent2="accent2" w:accent3="accent3" w:accent4="accent4" w:accent5="accent5" w:accent6="accent6" w:hyperlink="hyperlink" w:followedHyperlink="followedHyperlink"/>
-  <w:decimalSymbol w:val=","/>
-  <w:listSeparator w:val=","/>
-</w:settings>
-</file>
-
-<file path=word/glossary/styles.xml><?xml version="1.0" encoding="utf-8"?>
-<w:styles xmlns:mc="http://schemas.openxmlformats.org/markup-compatibility/2006" xmlns:r="http://schemas.openxmlformats.org/officeDocument/2006/relationships" xmlns:w="http://schemas.openxmlformats.org/wordprocessingml/2006/main" xmlns:w14="http://schemas.microsoft.com/office/word/2010/wordml" mc:Ignorable="w14">
-  <w:docDefaults>
-    <w:rPrDefault>
-      <w:rPr>
-        <w:rFonts w:asciiTheme="minorHAnsi" w:eastAsiaTheme="minorEastAsia" w:hAnsiTheme="minorHAnsi" w:cstheme="minorBidi"/>
-        <w:sz w:val="22"/>
-        <w:szCs w:val="22"/>
-        <w:lang w:val="es-AR" w:eastAsia="es-AR" w:bidi="ar-SA"/>
-      </w:rPr>
-    </w:rPrDefault>
-    <w:pPrDefault>
-      <w:pPr>
-        <w:spacing w:after="200" w:line="276" w:lineRule="auto"/>
-      </w:pPr>
-    </w:pPrDefault>
-  </w:docDefaults>
-  <w:latentStyles w:defLockedState="0" w:defUIPriority="99" w:defSemiHidden="1" w:defUnhideWhenUsed="1" w:defQFormat="0" w:count="267">
-    <w:lsdException w:name="Normal" w:semiHidden="0" w:uiPriority="0" w:unhideWhenUsed="0" w:qFormat="1"/>
-    <w:lsdException w:name="heading 1" w:semiHidden="0" w:uiPriority="9" w:unhideWhenUsed="0" w:qFormat="1"/>
-    <w:lsdException w:name="heading 2" w:uiPriority="9" w:qFormat="1"/>
-    <w:lsdException w:name="heading 3" w:uiPriority="9" w:qFormat="1"/>
-    <w:lsdException w:name="heading 4" w:uiPriority="9" w:qFormat="1"/>
-    <w:lsdException w:name="heading 5" w:uiPriority="9" w:qFormat="1"/>
-    <w:lsdException w:name="heading 6" w:uiPriority="9" w:qFormat="1"/>
-    <w:lsdException w:name="heading 7" w:uiPriority="9" w:qFormat="1"/>
-    <w:lsdException w:name="heading 8" w:uiPriority="9" w:qFormat="1"/>
-    <w:lsdException w:name="heading 9" w:uiPriority="9" w:qFormat="1"/>
-    <w:lsdException w:name="toc 1" w:uiPriority="39"/>
-    <w:lsdException w:name="toc 2" w:uiPriority="39"/>
-    <w:lsdException w:name="toc 3" w:uiPriority="39"/>
-    <w:lsdException w:name="toc 4" w:uiPriority="39"/>
-    <w:lsdException w:name="toc 5" w:uiPriority="39"/>
-    <w:lsdException w:name="toc 6" w:uiPriority="39"/>
-    <w:lsdException w:name="toc 7" w:uiPriority="39"/>
-    <w:lsdException w:name="toc 8" w:uiPriority="39"/>
-    <w:lsdException w:name="toc 9" w:uiPriority="39"/>
-    <w:lsdException w:name="caption" w:uiPriority="35" w:qFormat="1"/>
-    <w:lsdException w:name="Title" w:semiHidden="0" w:uiPriority="10" w:unhideWhenUsed="0" w:qFormat="1"/>
-    <w:lsdException w:name="Default Paragraph Font" w:uiPriority="1"/>
-    <w:lsdException w:name="Subtitle" w:semiHidden="0" w:uiPriority="11" w:unhideWhenUsed="0" w:qFormat="1"/>
-    <w:lsdException w:name="Strong" w:semiHidden="0" w:uiPriority="22" w:unhideWhenUsed="0" w:qFormat="1"/>
-    <w:lsdException w:name="Emphasis" w:semiHidden="0" w:uiPriority="20" w:unhideWhenUsed="0" w:qFormat="1"/>
-    <w:lsdException w:name="Table Grid" w:semiHidden="0" w:uiPriority="59" w:unhideWhenUsed="0"/>
-    <w:lsdException w:name="Placeholder Text" w:unhideWhenUsed="0"/>
-    <w:lsdException w:name="No Spacing" w:semiHidden="0" w:uiPriority="1" w:unhideWhenUsed="0" w:qFormat="1"/>
-    <w:lsdException w:name="Light Shading" w:semiHidden="0" w:uiPriority="60" w:unhideWhenUsed="0"/>
-    <w:lsdException w:name="Light List" w:semiHidden="0" w:uiPriority="61" w:unhideWhenUsed="0"/>
-    <w:lsdException w:name="Light Grid" w:semiHidden="0" w:uiPriority="62" w:unhideWhenUsed="0"/>
-    <w:lsdException w:name="Medium Shading 1" w:semiHidden="0" w:uiPriority="63" w:unhideWhenUsed="0"/>
-    <w:lsdException w:name="Medium Shading 2" w:semiHidden="0" w:uiPriority="64" w:unhideWhenUsed="0"/>
-    <w:lsdException w:name="Medium List 1" w:semiHidden="0" w:uiPriority="65" w:unhideWhenUsed="0"/>
-    <w:lsdException w:name="Medium List 2" w:semiHidden="0" w:uiPriority="66" w:unhideWhenUsed="0"/>
-    <w:lsdException w:name="Medium Grid 1" w:semiHidden="0" w:uiPriority="67" w:unhideWhenUsed="0"/>
-    <w:lsdException w:name="Medium Grid 2" w:semiHidden="0" w:uiPriority="68" w:unhideWhenUsed="0"/>
-    <w:lsdException w:name="Medium Grid 3" w:semiHidden="0" w:uiPriority="69" w:unhideWhenUsed="0"/>
-    <w:lsdException w:name="Dark List" w:semiHidden="0" w:uiPriority="70" w:unhideWhenUsed="0"/>
-    <w:lsdException w:name="Colorful Shading" w:semiHidden="0" w:uiPriority="71" w:unhideWhenUsed="0"/>
-    <w:lsdException w:name="Colorful List" w:semiHidden="0" w:uiPriority="72" w:unhideWhenUsed="0"/>
-    <w:lsdException w:name="Colorful Grid" w:semiHidden="0" w:uiPriority="73" w:unhideWhenUsed="0"/>
-    <w:lsdException w:name="Light Shading Accent 1" w:semiHidden="0" w:uiPriority="60" w:unhideWhenUsed="0"/>
-    <w:lsdException w:name="Light List Accent 1" w:semiHidden="0" w:uiPriority="61" w:unhideWhenUsed="0"/>
-    <w:lsdException w:name="Light Grid Accent 1" w:semiHidden="0" w:uiPriority="62" w:unhideWhenUsed="0"/>
-    <w:lsdException w:name="Medium Shading 1 Accent 1" w:semiHidden="0" w:uiPriority="63" w:unhideWhenUsed="0"/>
-    <w:lsdException w:name="Medium Shading 2 Accent 1" w:semiHidden="0" w:uiPriority="64" w:unhideWhenUsed="0"/>
-    <w:lsdException w:name="Medium List 1 Accent 1" w:semiHidden="0" w:uiPriority="65" w:unhideWhenUsed="0"/>
-    <w:lsdException w:name="Revision" w:unhideWhenUsed="0"/>
-    <w:lsdException w:name="List Paragraph" w:semiHidden="0" w:uiPriority="34" w:unhideWhenUsed="0" w:qFormat="1"/>
-    <w:lsdException w:name="Quote" w:semiHidden="0" w:uiPriority="29" w:unhideWhenUsed="0" w:qFormat="1"/>
-    <w:lsdException w:name="Intense Quote" w:semiHidden="0" w:uiPriority="30" w:unhideWhenUsed="0" w:qFormat="1"/>
-    <w:lsdException w:name="Medium List 2 Accent 1" w:semiHidden="0" w:uiPriority="66" w:unhideWhenUsed="0"/>
-    <w:lsdException w:name="Medium Grid 1 Accent 1" w:semiHidden="0" w:uiPriority="67" w:unhideWhenUsed="0"/>
-    <w:lsdException w:name="Medium Grid 2 Accent 1" w:semiHidden="0" w:uiPriority="68" w:unhideWhenUsed="0"/>
-    <w:lsdException w:name="Medium Grid 3 Accent 1" w:semiHidden="0" w:uiPriority="69" w:unhideWhenUsed="0"/>
-    <w:lsdException w:name="Dark List Accent 1" w:semiHidden="0" w:uiPriority="70" w:unhideWhenUsed="0"/>
-    <w:lsdException w:name="Colorful Shading Accent 1" w:semiHidden="0" w:uiPriority="71" w:unhideWhenUsed="0"/>
-    <w:lsdException w:name="Colorful List Accent 1" w:semiHidden="0" w:uiPriority="72" w:unhideWhenUsed="0"/>
-    <w:lsdException w:name="Colorful Grid Accent 1" w:semiHidden="0" w:uiPriority="73" w:unhideWhenUsed="0"/>
-    <w:lsdException w:name="Light Shading Accent 2" w:semiHidden="0" w:uiPriority="60" w:unhideWhenUsed="0"/>
-    <w:lsdException w:name="Light List Accent 2" w:semiHidden="0" w:uiPriority="61" w:unhideWhenUsed="0"/>
-    <w:lsdException w:name="Light Grid Accent 2" w:semiHidden="0" w:uiPriority="62" w:unhideWhenUsed="0"/>
-    <w:lsdException w:name="Medium Shading 1 Accent 2" w:semiHidden="0" w:uiPriority="63" w:unhideWhenUsed="0"/>
-    <w:lsdException w:name="Medium Shading 2 Accent 2" w:semiHidden="0" w:uiPriority="64" w:unhideWhenUsed="0"/>
-    <w:lsdException w:name="Medium List 1 Accent 2" w:semiHidden="0" w:uiPriority="65" w:unhideWhenUsed="0"/>
-    <w:lsdException w:name="Medium List 2 Accent 2" w:semiHidden="0" w:uiPriority="66" w:unhideWhenUsed="0"/>
-    <w:lsdException w:name="Medium Grid 1 Accent 2" w:semiHidden="0" w:uiPriority="67" w:unhideWhenUsed="0"/>
-    <w:lsdException w:name="Medium Grid 2 Accent 2" w:semiHidden="0" w:uiPriority="68" w:unhideWhenUsed="0"/>
-    <w:lsdException w:name="Medium Grid 3 Accent 2" w:semiHidden="0" w:uiPriority="69" w:unhideWhenUsed="0"/>
-    <w:lsdException w:name="Dark List Accent 2" w:semiHidden="0" w:uiPriority="70" w:unhideWhenUsed="0"/>
-    <w:lsdException w:name="Colorful Shading Accent 2" w:semiHidden="0" w:uiPriority="71" w:unhideWhenUsed="0"/>
-    <w:lsdException w:name="Colorful List Accent 2" w:semiHidden="0" w:uiPriority="72" w:unhideWhenUsed="0"/>
-    <w:lsdException w:name="Colorful Grid Accent 2" w:semiHidden="0" w:uiPriority="73" w:unhideWhenUsed="0"/>
-    <w:lsdException w:name="Light Shading Accent 3" w:semiHidden="0" w:uiPriority="60" w:unhideWhenUsed="0"/>
-    <w:lsdException w:name="Light List Accent 3" w:semiHidden="0" w:uiPriority="61" w:unhideWhenUsed="0"/>
-    <w:lsdException w:name="Light Grid Accent 3" w:semiHidden="0" w:uiPriority="62" w:unhideWhenUsed="0"/>
-    <w:lsdException w:name="Medium Shading 1 Accent 3" w:semiHidden="0" w:uiPriority="63" w:unhideWhenUsed="0"/>
-    <w:lsdException w:name="Medium Shading 2 Accent 3" w:semiHidden="0" w:uiPriority="64" w:unhideWhenUsed="0"/>
-    <w:lsdException w:name="Medium List 1 Accent 3" w:semiHidden="0" w:uiPriority="65" w:unhideWhenUsed="0"/>
-    <w:lsdException w:name="Medium List 2 Accent 3" w:semiHidden="0" w:uiPriority="66" w:unhideWhenUsed="0"/>
-    <w:lsdException w:name="Medium Grid 1 Accent 3" w:semiHidden="0" w:uiPriority="67" w:unhideWhenUsed="0"/>
-    <w:lsdException w:name="Medium Grid 2 Accent 3" w:semiHidden="0" w:uiPriority="68" w:unhideWhenUsed="0"/>
-    <w:lsdException w:name="Medium Grid 3 Accent 3" w:semiHidden="0" w:uiPriority="69" w:unhideWhenUsed="0"/>
-    <w:lsdException w:name="Dark List Accent 3" w:semiHidden="0" w:uiPriority="70" w:unhideWhenUsed="0"/>
-    <w:lsdException w:name="Colorful Shading Accent 3" w:semiHidden="0" w:uiPriority="71" w:unhideWhenUsed="0"/>
-    <w:lsdException w:name="Colorful List Accent 3" w:semiHidden="0" w:uiPriority="72" w:unhideWhenUsed="0"/>
-    <w:lsdException w:name="Colorful Grid Accent 3" w:semiHidden="0" w:uiPriority="73" w:unhideWhenUsed="0"/>
-    <w:lsdException w:name="Light Shading Accent 4" w:semiHidden="0" w:uiPriority="60" w:unhideWhenUsed="0"/>
-    <w:lsdException w:name="Light List Accent 4" w:semiHidden="0" w:uiPriority="61" w:unhideWhenUsed="0"/>
-    <w:lsdException w:name="Light Grid Accent 4" w:semiHidden="0" w:uiPriority="62" w:unhideWhenUsed="0"/>
-    <w:lsdException w:name="Medium Shading 1 Accent 4" w:semiHidden="0" w:uiPriority="63" w:unhideWhenUsed="0"/>
-    <w:lsdException w:name="Medium Shading 2 Accent 4" w:semiHidden="0" w:uiPriority="64" w:unhideWhenUsed="0"/>
-    <w:lsdException w:name="Medium List 1 Accent 4" w:semiHidden="0" w:uiPriority="65" w:unhideWhenUsed="0"/>
-    <w:lsdException w:name="Medium List 2 Accent 4" w:semiHidden="0" w:uiPriority="66" w:unhideWhenUsed="0"/>
-    <w:lsdException w:name="Medium Grid 1 Accent 4" w:semiHidden="0" w:uiPriority="67" w:unhideWhenUsed="0"/>
-    <w:lsdException w:name="Medium Grid 2 Accent 4" w:semiHidden="0" w:uiPriority="68" w:unhideWhenUsed="0"/>
-    <w:lsdException w:name="Medium Grid 3 Accent 4" w:semiHidden="0" w:uiPriority="69" w:unhideWhenUsed="0"/>
-    <w:lsdException w:name="Dark List Accent 4" w:semiHidden="0" w:uiPriority="70" w:unhideWhenUsed="0"/>
-    <w:lsdException w:name="Colorful Shading Accent 4" w:semiHidden="0" w:uiPriority="71" w:unhideWhenUsed="0"/>
-    <w:lsdException w:name="Colorful List Accent 4" w:semiHidden="0" w:uiPriority="72" w:unhideWhenUsed="0"/>
-    <w:lsdException w:name="Colorful Grid Accent 4" w:semiHidden="0" w:uiPriority="73" w:unhideWhenUsed="0"/>
-    <w:lsdException w:name="Light Shading Accent 5" w:semiHidden="0" w:uiPriority="60" w:unhideWhenUsed="0"/>
-    <w:lsdException w:name="Light List Accent 5" w:semiHidden="0" w:uiPriority="61" w:unhideWhenUsed="0"/>
-    <w:lsdException w:name="Light Grid Accent 5" w:semiHidden="0" w:uiPriority="62" w:unhideWhenUsed="0"/>
-    <w:lsdException w:name="Medium Shading 1 Accent 5" w:semiHidden="0" w:uiPriority="63" w:unhideWhenUsed="0"/>
-    <w:lsdException w:name="Medium Shading 2 Accent 5" w:semiHidden="0" w:uiPriority="64" w:unhideWhenUsed="0"/>
-    <w:lsdException w:name="Medium List 1 Accent 5" w:semiHidden="0" w:uiPriority="65" w:unhideWhenUsed="0"/>
-    <w:lsdException w:name="Medium List 2 Accent 5" w:semiHidden="0" w:uiPriority="66" w:unhideWhenUsed="0"/>
-    <w:lsdException w:name="Medium Grid 1 Accent 5" w:semiHidden="0" w:uiPriority="67" w:unhideWhenUsed="0"/>
-    <w:lsdException w:name="Medium Grid 2 Accent 5" w:semiHidden="0" w:uiPriority="68" w:unhideWhenUsed="0"/>
-    <w:lsdException w:name="Medium Grid 3 Accent 5" w:semiHidden="0" w:uiPriority="69" w:unhideWhenUsed="0"/>
-    <w:lsdException w:name="Dark List Accent 5" w:semiHidden="0" w:uiPriority="70" w:unhideWhenUsed="0"/>
-    <w:lsdException w:name="Colorful Shading Accent 5" w:semiHidden="0" w:uiPriority="71" w:unhideWhenUsed="0"/>
-    <w:lsdException w:name="Colorful List Accent 5" w:semiHidden="0" w:uiPriority="72" w:unhideWhenUsed="0"/>
-    <w:lsdException w:name="Colorful Grid Accent 5" w:semiHidden="0" w:uiPriority="73" w:unhideWhenUsed="0"/>
-    <w:lsdException w:name="Light Shading Accent 6" w:semiHidden="0" w:uiPriority="60" w:unhideWhenUsed="0"/>
-    <w:lsdException w:name="Light List Accent 6" w:semiHidden="0" w:uiPriority="61" w:unhideWhenUsed="0"/>
-    <w:lsdException w:name="Light Grid Accent 6" w:semiHidden="0" w:uiPriority="62" w:unhideWhenUsed="0"/>
-    <w:lsdException w:name="Medium Shading 1 Accent 6" w:semiHidden="0" w:uiPriority="63" w:unhideWhenUsed="0"/>
-    <w:lsdException w:name="Medium Shading 2 Accent 6" w:semiHidden="0" w:uiPriority="64" w:unhideWhenUsed="0"/>
-    <w:lsdException w:name="Medium List 1 Accent 6" w:semiHidden="0" w:uiPriority="65" w:unhideWhenUsed="0"/>
-    <w:lsdException w:name="Medium List 2 Accent 6" w:semiHidden="0" w:uiPriority="66" w:unhideWhenUsed="0"/>
-    <w:lsdException w:name="Medium Grid 1 Accent 6" w:semiHidden="0" w:uiPriority="67" w:unhideWhenUsed="0"/>
-    <w:lsdException w:name="Medium Grid 2 Accent 6" w:semiHidden="0" w:uiPriority="68" w:unhideWhenUsed="0"/>
-    <w:lsdException w:name="Medium Grid 3 Accent 6" w:semiHidden="0" w:uiPriority="69" w:unhideWhenUsed="0"/>
-    <w:lsdException w:name="Dark List Accent 6" w:semiHidden="0" w:uiPriority="70" w:unhideWhenUsed="0"/>
-    <w:lsdException w:name="Colorful Shading Accent 6" w:semiHidden="0" w:uiPriority="71" w:unhideWhenUsed="0"/>
-    <w:lsdException w:name="Colorful List Accent 6" w:semiHidden="0" w:uiPriority="72" w:unhideWhenUsed="0"/>
-    <w:lsdException w:name="Colorful Grid Accent 6" w:semiHidden="0" w:uiPriority="73" w:unhideWhenUsed="0"/>
-    <w:lsdException w:name="Subtle Emphasis" w:semiHidden="0" w:uiPriority="19" w:unhideWhenUsed="0" w:qFormat="1"/>
-    <w:lsdException w:name="Intense Emphasis" w:semiHidden="0" w:uiPriority="21" w:unhideWhenUsed="0" w:qFormat="1"/>
-    <w:lsdException w:name="Subtle Reference" w:semiHidden="0" w:uiPriority="31" w:unhideWhenUsed="0" w:qFormat="1"/>
-    <w:lsdException w:name="Intense Reference" w:semiHidden="0" w:uiPriority="32" w:unhideWhenUsed="0" w:qFormat="1"/>
-    <w:lsdException w:name="Book Title" w:semiHidden="0" w:uiPriority="33" w:unhideWhenUsed="0" w:qFormat="1"/>
-    <w:lsdException w:name="Bibliography" w:uiPriority="37"/>
-    <w:lsdException w:name="TOC Heading" w:uiPriority="39" w:qFormat="1"/>
-  </w:latentStyles>
-  <w:style w:type="paragraph" w:default="1" w:styleId="Normal">
-    <w:name w:val="Normal"/>
-    <w:qFormat/>
-  </w:style>
-  <w:style w:type="character" w:default="1" w:styleId="Fuentedeprrafopredeter">
-    <w:name w:val="Default Paragraph Font"/>
-    <w:uiPriority w:val="1"/>
-    <w:semiHidden/>
-    <w:unhideWhenUsed/>
-  </w:style>
-  <w:style w:type="table" w:default="1" w:styleId="Tablanormal">
-    <w:name w:val="Normal Table"/>
-    <w:uiPriority w:val="99"/>
-    <w:semiHidden/>
-    <w:unhideWhenUsed/>
-    <w:tblPr>
-      <w:tblInd w:w="0" w:type="dxa"/>
-      <w:tblCellMar>
-        <w:top w:w="0" w:type="dxa"/>
-        <w:left w:w="108" w:type="dxa"/>
-        <w:bottom w:w="0" w:type="dxa"/>
-        <w:right w:w="108" w:type="dxa"/>
-      </w:tblCellMar>
-    </w:tblPr>
-  </w:style>
-  <w:style w:type="numbering" w:default="1" w:styleId="Sinlista">
-    <w:name w:val="No List"/>
-    <w:uiPriority w:val="99"/>
-    <w:semiHidden/>
-    <w:unhideWhenUsed/>
-  </w:style>
-  <w:style w:type="paragraph" w:customStyle="1" w:styleId="75694EDE5A2B4CDCA55B444530F08249">
-    <w:name w:val="75694EDE5A2B4CDCA55B444530F08249"/>
-    <w:rsid w:val="006F07E3"/>
-  </w:style>
-  <w:style w:type="paragraph" w:customStyle="1" w:styleId="38E12ACF39EB4B75AA5FD88EC561E2D9">
-    <w:name w:val="38E12ACF39EB4B75AA5FD88EC561E2D9"/>
-    <w:rsid w:val="006F07E3"/>
-  </w:style>
-  <w:style w:type="paragraph" w:customStyle="1" w:styleId="0113F43FB7E042E08218D7548939893F">
-    <w:name w:val="0113F43FB7E042E08218D7548939893F"/>
-    <w:rsid w:val="006F07E3"/>
-  </w:style>
-  <w:style w:type="paragraph" w:customStyle="1" w:styleId="E1BAC61F647540658B8F41BFCCA3359D">
-    <w:name w:val="E1BAC61F647540658B8F41BFCCA3359D"/>
-    <w:rsid w:val="006F07E3"/>
-  </w:style>
-  <w:style w:type="paragraph" w:customStyle="1" w:styleId="43F0ED89ABD14F3796751A8A4EF4243A">
-    <w:name w:val="43F0ED89ABD14F3796751A8A4EF4243A"/>
-    <w:rsid w:val="006F07E3"/>
-  </w:style>
-  <w:style w:type="paragraph" w:customStyle="1" w:styleId="1D9BF0C6A3104906BD683863585D16D1">
-    <w:name w:val="1D9BF0C6A3104906BD683863585D16D1"/>
-    <w:rsid w:val="006F07E3"/>
-  </w:style>
-  <w:style w:type="paragraph" w:customStyle="1" w:styleId="80859032EC9641DF845227993A500653">
-    <w:name w:val="80859032EC9641DF845227993A500653"/>
-    <w:rsid w:val="006F07E3"/>
-  </w:style>
-  <w:style w:type="paragraph" w:customStyle="1" w:styleId="3CB7A7B6AFAC452986DF7B56023CE2EF">
-    <w:name w:val="3CB7A7B6AFAC452986DF7B56023CE2EF"/>
-    <w:rsid w:val="006F07E3"/>
-  </w:style>
-  <w:style w:type="paragraph" w:customStyle="1" w:styleId="BBF651DCF9BA447EAECA3C787DB9A99D">
-    <w:name w:val="BBF651DCF9BA447EAECA3C787DB9A99D"/>
-    <w:rsid w:val="006F07E3"/>
-  </w:style>
-  <w:style w:type="paragraph" w:customStyle="1" w:styleId="D795A147F29F44BFB16539F797FA6017">
-    <w:name w:val="D795A147F29F44BFB16539F797FA6017"/>
-    <w:rsid w:val="006F07E3"/>
-  </w:style>
-</w:styles>
-</file>
-
-<file path=word/glossary/stylesWithEffects.xml><?xml version="1.0" encoding="utf-8"?>
-<w:styles xmlns:wpc="http://schemas.microsoft.com/office/word/2010/wordprocessingCanvas" xmlns:mc="http://schemas.openxmlformats.org/markup-compatibility/2006" xmlns:o="urn:schemas-microsoft-com:office:office" xmlns:r="http://schemas.openxmlformats.org/officeDocument/2006/relationships" xmlns:m="http://schemas.openxmlformats.org/officeDocument/2006/math" xmlns:v="urn:schemas-microsoft-com:vml" xmlns:wp14="http://schemas.microsoft.com/office/word/2010/wordprocessingDrawing" xmlns:wp="http://schemas.openxmlformats.org/drawingml/2006/wordprocessingDrawing" xmlns:w10="urn:schemas-microsoft-com:office:word" xmlns:w="http://schemas.openxmlformats.org/wordprocessingml/2006/main" xmlns:w14="http://schemas.microsoft.com/office/word/2010/wordml" xmlns:wpg="http://schemas.microsoft.com/office/word/2010/wordprocessingGroup" xmlns:wpi="http://schemas.microsoft.com/office/word/2010/wordprocessingInk" xmlns:wne="http://schemas.microsoft.com/office/word/2006/wordml" xmlns:wps="http://schemas.microsoft.com/office/word/2010/wordprocessingShape" mc:Ignorable="w14 wp14">
-  <w:docDefaults>
-    <w:rPrDefault>
-      <w:rPr>
-        <w:rFonts w:asciiTheme="minorHAnsi" w:eastAsiaTheme="minorEastAsia" w:hAnsiTheme="minorHAnsi" w:cstheme="minorBidi"/>
-        <w:sz w:val="22"/>
-        <w:szCs w:val="22"/>
-        <w:lang w:val="es-AR" w:eastAsia="es-AR" w:bidi="ar-SA"/>
-      </w:rPr>
-    </w:rPrDefault>
-    <w:pPrDefault>
-      <w:pPr>
-        <w:spacing w:after="200" w:line="276" w:lineRule="auto"/>
-      </w:pPr>
-    </w:pPrDefault>
-  </w:docDefaults>
-  <w:latentStyles w:defLockedState="0" w:defUIPriority="99" w:defSemiHidden="1" w:defUnhideWhenUsed="1" w:defQFormat="0" w:count="267">
-    <w:lsdException w:name="Normal" w:semiHidden="0" w:uiPriority="0" w:unhideWhenUsed="0" w:qFormat="1"/>
-    <w:lsdException w:name="heading 1" w:semiHidden="0" w:uiPriority="9" w:unhideWhenUsed="0" w:qFormat="1"/>
-    <w:lsdException w:name="heading 2" w:uiPriority="9" w:qFormat="1"/>
-    <w:lsdException w:name="heading 3" w:uiPriority="9" w:qFormat="1"/>
-    <w:lsdException w:name="heading 4" w:uiPriority="9" w:qFormat="1"/>
-    <w:lsdException w:name="heading 5" w:uiPriority="9" w:qFormat="1"/>
-    <w:lsdException w:name="heading 6" w:uiPriority="9" w:qFormat="1"/>
-    <w:lsdException w:name="heading 7" w:uiPriority="9" w:qFormat="1"/>
-    <w:lsdException w:name="heading 8" w:uiPriority="9" w:qFormat="1"/>
-    <w:lsdException w:name="heading 9" w:uiPriority="9" w:qFormat="1"/>
-    <w:lsdException w:name="toc 1" w:uiPriority="39"/>
-    <w:lsdException w:name="toc 2" w:uiPriority="39"/>
-    <w:lsdException w:name="toc 3" w:uiPriority="39"/>
-    <w:lsdException w:name="toc 4" w:uiPriority="39"/>
-    <w:lsdException w:name="toc 5" w:uiPriority="39"/>
-    <w:lsdException w:name="toc 6" w:uiPriority="39"/>
-    <w:lsdException w:name="toc 7" w:uiPriority="39"/>
-    <w:lsdException w:name="toc 8" w:uiPriority="39"/>
-    <w:lsdException w:name="toc 9" w:uiPriority="39"/>
-    <w:lsdException w:name="caption" w:uiPriority="35" w:qFormat="1"/>
-    <w:lsdException w:name="Title" w:semiHidden="0" w:uiPriority="10" w:unhideWhenUsed="0" w:qFormat="1"/>
-    <w:lsdException w:name="Default Paragraph Font" w:uiPriority="1"/>
-    <w:lsdException w:name="Subtitle" w:semiHidden="0" w:uiPriority="11" w:unhideWhenUsed="0" w:qFormat="1"/>
-    <w:lsdException w:name="Strong" w:semiHidden="0" w:uiPriority="22" w:unhideWhenUsed="0" w:qFormat="1"/>
-    <w:lsdException w:name="Emphasis" w:semiHidden="0" w:uiPriority="20" w:unhideWhenUsed="0" w:qFormat="1"/>
-    <w:lsdException w:name="Table Grid" w:semiHidden="0" w:uiPriority="59" w:unhideWhenUsed="0"/>
-    <w:lsdException w:name="Placeholder Text" w:unhideWhenUsed="0"/>
-    <w:lsdException w:name="No Spacing" w:semiHidden="0" w:uiPriority="1" w:unhideWhenUsed="0" w:qFormat="1"/>
-    <w:lsdException w:name="Light Shading" w:semiHidden="0" w:uiPriority="60" w:unhideWhenUsed="0"/>
-    <w:lsdException w:name="Light List" w:semiHidden="0" w:uiPriority="61" w:unhideWhenUsed="0"/>
-    <w:lsdException w:name="Light Grid" w:semiHidden="0" w:uiPriority="62" w:unhideWhenUsed="0"/>
-    <w:lsdException w:name="Medium Shading 1" w:semiHidden="0" w:uiPriority="63" w:unhideWhenUsed="0"/>
-    <w:lsdException w:name="Medium Shading 2" w:semiHidden="0" w:uiPriority="64" w:unhideWhenUsed="0"/>
-    <w:lsdException w:name="Medium List 1" w:semiHidden="0" w:uiPriority="65" w:unhideWhenUsed="0"/>
-    <w:lsdException w:name="Medium List 2" w:semiHidden="0" w:uiPriority="66" w:unhideWhenUsed="0"/>
-    <w:lsdException w:name="Medium Grid 1" w:semiHidden="0" w:uiPriority="67" w:unhideWhenUsed="0"/>
-    <w:lsdException w:name="Medium Grid 2" w:semiHidden="0" w:uiPriority="68" w:unhideWhenUsed="0"/>
-    <w:lsdException w:name="Medium Grid 3" w:semiHidden="0" w:uiPriority="69" w:unhideWhenUsed="0"/>
-    <w:lsdException w:name="Dark List" w:semiHidden="0" w:uiPriority="70" w:unhideWhenUsed="0"/>
-    <w:lsdException w:name="Colorful Shading" w:semiHidden="0" w:uiPriority="71" w:unhideWhenUsed="0"/>
-    <w:lsdException w:name="Colorful List" w:semiHidden="0" w:uiPriority="72" w:unhideWhenUsed="0"/>
-    <w:lsdException w:name="Colorful Grid" w:semiHidden="0" w:uiPriority="73" w:unhideWhenUsed="0"/>
-    <w:lsdException w:name="Light Shading Accent 1" w:semiHidden="0" w:uiPriority="60" w:unhideWhenUsed="0"/>
-    <w:lsdException w:name="Light List Accent 1" w:semiHidden="0" w:uiPriority="61" w:unhideWhenUsed="0"/>
-    <w:lsdException w:name="Light Grid Accent 1" w:semiHidden="0" w:uiPriority="62" w:unhideWhenUsed="0"/>
-    <w:lsdException w:name="Medium Shading 1 Accent 1" w:semiHidden="0" w:uiPriority="63" w:unhideWhenUsed="0"/>
-    <w:lsdException w:name="Medium Shading 2 Accent 1" w:semiHidden="0" w:uiPriority="64" w:unhideWhenUsed="0"/>
-    <w:lsdException w:name="Medium List 1 Accent 1" w:semiHidden="0" w:uiPriority="65" w:unhideWhenUsed="0"/>
-    <w:lsdException w:name="Revision" w:unhideWhenUsed="0"/>
-    <w:lsdException w:name="List Paragraph" w:semiHidden="0" w:uiPriority="34" w:unhideWhenUsed="0" w:qFormat="1"/>
-    <w:lsdException w:name="Quote" w:semiHidden="0" w:uiPriority="29" w:unhideWhenUsed="0" w:qFormat="1"/>
-    <w:lsdException w:name="Intense Quote" w:semiHidden="0" w:uiPriority="30" w:unhideWhenUsed="0" w:qFormat="1"/>
-    <w:lsdException w:name="Medium List 2 Accent 1" w:semiHidden="0" w:uiPriority="66" w:unhideWhenUsed="0"/>
-    <w:lsdException w:name="Medium Grid 1 Accent 1" w:semiHidden="0" w:uiPriority="67" w:unhideWhenUsed="0"/>
-    <w:lsdException w:name="Medium Grid 2 Accent 1" w:semiHidden="0" w:uiPriority="68" w:unhideWhenUsed="0"/>
-    <w:lsdException w:name="Medium Grid 3 Accent 1" w:semiHidden="0" w:uiPriority="69" w:unhideWhenUsed="0"/>
-    <w:lsdException w:name="Dark List Accent 1" w:semiHidden="0" w:uiPriority="70" w:unhideWhenUsed="0"/>
-    <w:lsdException w:name="Colorful Shading Accent 1" w:semiHidden="0" w:uiPriority="71" w:unhideWhenUsed="0"/>
-    <w:lsdException w:name="Colorful List Accent 1" w:semiHidden="0" w:uiPriority="72" w:unhideWhenUsed="0"/>
-    <w:lsdException w:name="Colorful Grid Accent 1" w:semiHidden="0" w:uiPriority="73" w:unhideWhenUsed="0"/>
-    <w:lsdException w:name="Light Shading Accent 2" w:semiHidden="0" w:uiPriority="60" w:unhideWhenUsed="0"/>
-    <w:lsdException w:name="Light List Accent 2" w:semiHidden="0" w:uiPriority="61" w:unhideWhenUsed="0"/>
-    <w:lsdException w:name="Light Grid Accent 2" w:semiHidden="0" w:uiPriority="62" w:unhideWhenUsed="0"/>
-    <w:lsdException w:name="Medium Shading 1 Accent 2" w:semiHidden="0" w:uiPriority="63" w:unhideWhenUsed="0"/>
-    <w:lsdException w:name="Medium Shading 2 Accent 2" w:semiHidden="0" w:uiPriority="64" w:unhideWhenUsed="0"/>
-    <w:lsdException w:name="Medium List 1 Accent 2" w:semiHidden="0" w:uiPriority="65" w:unhideWhenUsed="0"/>
-    <w:lsdException w:name="Medium List 2 Accent 2" w:semiHidden="0" w:uiPriority="66" w:unhideWhenUsed="0"/>
-    <w:lsdException w:name="Medium Grid 1 Accent 2" w:semiHidden="0" w:uiPriority="67" w:unhideWhenUsed="0"/>
-    <w:lsdException w:name="Medium Grid 2 Accent 2" w:semiHidden="0" w:uiPriority="68" w:unhideWhenUsed="0"/>
-    <w:lsdException w:name="Medium Grid 3 Accent 2" w:semiHidden="0" w:uiPriority="69" w:unhideWhenUsed="0"/>
-    <w:lsdException w:name="Dark List Accent 2" w:semiHidden="0" w:uiPriority="70" w:unhideWhenUsed="0"/>
-    <w:lsdException w:name="Colorful Shading Accent 2" w:semiHidden="0" w:uiPriority="71" w:unhideWhenUsed="0"/>
-    <w:lsdException w:name="Colorful List Accent 2" w:semiHidden="0" w:uiPriority="72" w:unhideWhenUsed="0"/>
-    <w:lsdException w:name="Colorful Grid Accent 2" w:semiHidden="0" w:uiPriority="73" w:unhideWhenUsed="0"/>
-    <w:lsdException w:name="Light Shading Accent 3" w:semiHidden="0" w:uiPriority="60" w:unhideWhenUsed="0"/>
-    <w:lsdException w:name="Light List Accent 3" w:semiHidden="0" w:uiPriority="61" w:unhideWhenUsed="0"/>
-    <w:lsdException w:name="Light Grid Accent 3" w:semiHidden="0" w:uiPriority="62" w:unhideWhenUsed="0"/>
-    <w:lsdException w:name="Medium Shading 1 Accent 3" w:semiHidden="0" w:uiPriority="63" w:unhideWhenUsed="0"/>
-    <w:lsdException w:name="Medium Shading 2 Accent 3" w:semiHidden="0" w:uiPriority="64" w:unhideWhenUsed="0"/>
-    <w:lsdException w:name="Medium List 1 Accent 3" w:semiHidden="0" w:uiPriority="65" w:unhideWhenUsed="0"/>
-    <w:lsdException w:name="Medium List 2 Accent 3" w:semiHidden="0" w:uiPriority="66" w:unhideWhenUsed="0"/>
-    <w:lsdException w:name="Medium Grid 1 Accent 3" w:semiHidden="0" w:uiPriority="67" w:unhideWhenUsed="0"/>
-    <w:lsdException w:name="Medium Grid 2 Accent 3" w:semiHidden="0" w:uiPriority="68" w:unhideWhenUsed="0"/>
-    <w:lsdException w:name="Medium Grid 3 Accent 3" w:semiHidden="0" w:uiPriority="69" w:unhideWhenUsed="0"/>
-    <w:lsdException w:name="Dark List Accent 3" w:semiHidden="0" w:uiPriority="70" w:unhideWhenUsed="0"/>
-    <w:lsdException w:name="Colorful Shading Accent 3" w:semiHidden="0" w:uiPriority="71" w:unhideWhenUsed="0"/>
-    <w:lsdException w:name="Colorful List Accent 3" w:semiHidden="0" w:uiPriority="72" w:unhideWhenUsed="0"/>
-    <w:lsdException w:name="Colorful Grid Accent 3" w:semiHidden="0" w:uiPriority="73" w:unhideWhenUsed="0"/>
-    <w:lsdException w:name="Light Shading Accent 4" w:semiHidden="0" w:uiPriority="60" w:unhideWhenUsed="0"/>
-    <w:lsdException w:name="Light List Accent 4" w:semiHidden="0" w:uiPriority="61" w:unhideWhenUsed="0"/>
-    <w:lsdException w:name="Light Grid Accent 4" w:semiHidden="0" w:uiPriority="62" w:unhideWhenUsed="0"/>
-    <w:lsdException w:name="Medium Shading 1 Accent 4" w:semiHidden="0" w:uiPriority="63" w:unhideWhenUsed="0"/>
-    <w:lsdException w:name="Medium Shading 2 Accent 4" w:semiHidden="0" w:uiPriority="64" w:unhideWhenUsed="0"/>
-    <w:lsdException w:name="Medium List 1 Accent 4" w:semiHidden="0" w:uiPriority="65" w:unhideWhenUsed="0"/>
-    <w:lsdException w:name="Medium List 2 Accent 4" w:semiHidden="0" w:uiPriority="66" w:unhideWhenUsed="0"/>
-    <w:lsdException w:name="Medium Grid 1 Accent 4" w:semiHidden="0" w:uiPriority="67" w:unhideWhenUsed="0"/>
-    <w:lsdException w:name="Medium Grid 2 Accent 4" w:semiHidden="0" w:uiPriority="68" w:unhideWhenUsed="0"/>
-    <w:lsdException w:name="Medium Grid 3 Accent 4" w:semiHidden="0" w:uiPriority="69" w:unhideWhenUsed="0"/>
-    <w:lsdException w:name="Dark List Accent 4" w:semiHidden="0" w:uiPriority="70" w:unhideWhenUsed="0"/>
-    <w:lsdException w:name="Colorful Shading Accent 4" w:semiHidden="0" w:uiPriority="71" w:unhideWhenUsed="0"/>
-    <w:lsdException w:name="Colorful List Accent 4" w:semiHidden="0" w:uiPriority="72" w:unhideWhenUsed="0"/>
-    <w:lsdException w:name="Colorful Grid Accent 4" w:semiHidden="0" w:uiPriority="73" w:unhideWhenUsed="0"/>
-    <w:lsdException w:name="Light Shading Accent 5" w:semiHidden="0" w:uiPriority="60" w:unhideWhenUsed="0"/>
-    <w:lsdException w:name="Light List Accent 5" w:semiHidden="0" w:uiPriority="61" w:unhideWhenUsed="0"/>
-    <w:lsdException w:name="Light Grid Accent 5" w:semiHidden="0" w:uiPriority="62" w:unhideWhenUsed="0"/>
-    <w:lsdException w:name="Medium Shading 1 Accent 5" w:semiHidden="0" w:uiPriority="63" w:unhideWhenUsed="0"/>
-    <w:lsdException w:name="Medium Shading 2 Accent 5" w:semiHidden="0" w:uiPriority="64" w:unhideWhenUsed="0"/>
-    <w:lsdException w:name="Medium List 1 Accent 5" w:semiHidden="0" w:uiPriority="65" w:unhideWhenUsed="0"/>
-    <w:lsdException w:name="Medium List 2 Accent 5" w:semiHidden="0" w:uiPriority="66" w:unhideWhenUsed="0"/>
-    <w:lsdException w:name="Medium Grid 1 Accent 5" w:semiHidden="0" w:uiPriority="67" w:unhideWhenUsed="0"/>
-    <w:lsdException w:name="Medium Grid 2 Accent 5" w:semiHidden="0" w:uiPriority="68" w:unhideWhenUsed="0"/>
-    <w:lsdException w:name="Medium Grid 3 Accent 5" w:semiHidden="0" w:uiPriority="69" w:unhideWhenUsed="0"/>
-    <w:lsdException w:name="Dark List Accent 5" w:semiHidden="0" w:uiPriority="70" w:unhideWhenUsed="0"/>
-    <w:lsdException w:name="Colorful Shading Accent 5" w:semiHidden="0" w:uiPriority="71" w:unhideWhenUsed="0"/>
-    <w:lsdException w:name="Colorful List Accent 5" w:semiHidden="0" w:uiPriority="72" w:unhideWhenUsed="0"/>
-    <w:lsdException w:name="Colorful Grid Accent 5" w:semiHidden="0" w:uiPriority="73" w:unhideWhenUsed="0"/>
-    <w:lsdException w:name="Light Shading Accent 6" w:semiHidden="0" w:uiPriority="60" w:unhideWhenUsed="0"/>
-    <w:lsdException w:name="Light List Accent 6" w:semiHidden="0" w:uiPriority="61" w:unhideWhenUsed="0"/>
-    <w:lsdException w:name="Light Grid Accent 6" w:semiHidden="0" w:uiPriority="62" w:unhideWhenUsed="0"/>
-    <w:lsdException w:name="Medium Shading 1 Accent 6" w:semiHidden="0" w:uiPriority="63" w:unhideWhenUsed="0"/>
-    <w:lsdException w:name="Medium Shading 2 Accent 6" w:semiHidden="0" w:uiPriority="64" w:unhideWhenUsed="0"/>
-    <w:lsdException w:name="Medium List 1 Accent 6" w:semiHidden="0" w:uiPriority="65" w:unhideWhenUsed="0"/>
-    <w:lsdException w:name="Medium List 2 Accent 6" w:semiHidden="0" w:uiPriority="66" w:unhideWhenUsed="0"/>
-    <w:lsdException w:name="Medium Grid 1 Accent 6" w:semiHidden="0" w:uiPriority="67" w:unhideWhenUsed="0"/>
-    <w:lsdException w:name="Medium Grid 2 Accent 6" w:semiHidden="0" w:uiPriority="68" w:unhideWhenUsed="0"/>
-    <w:lsdException w:name="Medium Grid 3 Accent 6" w:semiHidden="0" w:uiPriority="69" w:unhideWhenUsed="0"/>
-    <w:lsdException w:name="Dark List Accent 6" w:semiHidden="0" w:uiPriority="70" w:unhideWhenUsed="0"/>
-    <w:lsdException w:name="Colorful Shading Accent 6" w:semiHidden="0" w:uiPriority="71" w:unhideWhenUsed="0"/>
-    <w:lsdException w:name="Colorful List Accent 6" w:semiHidden="0" w:uiPriority="72" w:unhideWhenUsed="0"/>
-    <w:lsdException w:name="Colorful Grid Accent 6" w:semiHidden="0" w:uiPriority="73" w:unhideWhenUsed="0"/>
-    <w:lsdException w:name="Subtle Emphasis" w:semiHidden="0" w:uiPriority="19" w:unhideWhenUsed="0" w:qFormat="1"/>
-    <w:lsdException w:name="Intense Emphasis" w:semiHidden="0" w:uiPriority="21" w:unhideWhenUsed="0" w:qFormat="1"/>
-    <w:lsdException w:name="Subtle Reference" w:semiHidden="0" w:uiPriority="31" w:unhideWhenUsed="0" w:qFormat="1"/>
-    <w:lsdException w:name="Intense Reference" w:semiHidden="0" w:uiPriority="32" w:unhideWhenUsed="0" w:qFormat="1"/>
-    <w:lsdException w:name="Book Title" w:semiHidden="0" w:uiPriority="33" w:unhideWhenUsed="0" w:qFormat="1"/>
-    <w:lsdException w:name="Bibliography" w:uiPriority="37"/>
-    <w:lsdException w:name="TOC Heading" w:uiPriority="39" w:qFormat="1"/>
-  </w:latentStyles>
-  <w:style w:type="paragraph" w:default="1" w:styleId="Normal">
-    <w:name w:val="Normal"/>
-    <w:qFormat/>
-  </w:style>
-  <w:style w:type="character" w:default="1" w:styleId="Fuentedeprrafopredeter">
-    <w:name w:val="Default Paragraph Font"/>
-    <w:uiPriority w:val="1"/>
-    <w:semiHidden/>
-    <w:unhideWhenUsed/>
-  </w:style>
-  <w:style w:type="table" w:default="1" w:styleId="Tablanormal">
-    <w:name w:val="Normal Table"/>
-    <w:uiPriority w:val="99"/>
-    <w:semiHidden/>
-    <w:unhideWhenUsed/>
-    <w:tblPr>
-      <w:tblInd w:w="0" w:type="dxa"/>
-      <w:tblCellMar>
-        <w:top w:w="0" w:type="dxa"/>
-        <w:left w:w="108" w:type="dxa"/>
-        <w:bottom w:w="0" w:type="dxa"/>
-        <w:right w:w="108" w:type="dxa"/>
-      </w:tblCellMar>
-    </w:tblPr>
-  </w:style>
-  <w:style w:type="numbering" w:default="1" w:styleId="Sinlista">
-    <w:name w:val="No List"/>
-    <w:uiPriority w:val="99"/>
-    <w:semiHidden/>
-    <w:unhideWhenUsed/>
-  </w:style>
-  <w:style w:type="paragraph" w:customStyle="1" w:styleId="75694EDE5A2B4CDCA55B444530F08249">
-    <w:name w:val="75694EDE5A2B4CDCA55B444530F08249"/>
-    <w:rsid w:val="006F07E3"/>
-  </w:style>
-  <w:style w:type="paragraph" w:customStyle="1" w:styleId="38E12ACF39EB4B75AA5FD88EC561E2D9">
-    <w:name w:val="38E12ACF39EB4B75AA5FD88EC561E2D9"/>
-    <w:rsid w:val="006F07E3"/>
-  </w:style>
-  <w:style w:type="paragraph" w:customStyle="1" w:styleId="0113F43FB7E042E08218D7548939893F">
-    <w:name w:val="0113F43FB7E042E08218D7548939893F"/>
-    <w:rsid w:val="006F07E3"/>
-  </w:style>
-  <w:style w:type="paragraph" w:customStyle="1" w:styleId="E1BAC61F647540658B8F41BFCCA3359D">
-    <w:name w:val="E1BAC61F647540658B8F41BFCCA3359D"/>
-    <w:rsid w:val="006F07E3"/>
-  </w:style>
-  <w:style w:type="paragraph" w:customStyle="1" w:styleId="43F0ED89ABD14F3796751A8A4EF4243A">
-    <w:name w:val="43F0ED89ABD14F3796751A8A4EF4243A"/>
-    <w:rsid w:val="006F07E3"/>
-  </w:style>
-  <w:style w:type="paragraph" w:customStyle="1" w:styleId="1D9BF0C6A3104906BD683863585D16D1">
-    <w:name w:val="1D9BF0C6A3104906BD683863585D16D1"/>
-    <w:rsid w:val="006F07E3"/>
-  </w:style>
-  <w:style w:type="paragraph" w:customStyle="1" w:styleId="80859032EC9641DF845227993A500653">
-    <w:name w:val="80859032EC9641DF845227993A500653"/>
-    <w:rsid w:val="006F07E3"/>
-  </w:style>
-  <w:style w:type="paragraph" w:customStyle="1" w:styleId="3CB7A7B6AFAC452986DF7B56023CE2EF">
-    <w:name w:val="3CB7A7B6AFAC452986DF7B56023CE2EF"/>
-    <w:rsid w:val="006F07E3"/>
-  </w:style>
-  <w:style w:type="paragraph" w:customStyle="1" w:styleId="BBF651DCF9BA447EAECA3C787DB9A99D">
-    <w:name w:val="BBF651DCF9BA447EAECA3C787DB9A99D"/>
-    <w:rsid w:val="006F07E3"/>
-  </w:style>
-  <w:style w:type="paragraph" w:customStyle="1" w:styleId="D795A147F29F44BFB16539F797FA6017">
-    <w:name w:val="D795A147F29F44BFB16539F797FA6017"/>
-    <w:rsid w:val="006F07E3"/>
-  </w:style>
-</w:styles>
-</file>
-
-<file path=word/glossary/webSettings.xml><?xml version="1.0" encoding="utf-8"?>
-<w:webSettings xmlns:mc="http://schemas.openxmlformats.org/markup-compatibility/2006" xmlns:r="http://schemas.openxmlformats.org/officeDocument/2006/relationships" xmlns:w="http://schemas.openxmlformats.org/wordprocessingml/2006/main" xmlns:w14="http://schemas.microsoft.com/office/word/2010/wordml" mc:Ignorable="w14">
-  <w:optimizeForBrowser/>
-  <w:allowPNG/>
-</w:webSettings>
-</file>
-
 <file path=word/theme/theme1.xml><?xml version="1.0" encoding="utf-8"?>
 <a:theme xmlns:a="http://schemas.openxmlformats.org/drawingml/2006/main" name="Tema de Office">
   <a:themeElements>

</xml_diff>

<commit_message>
Agrego imágenes al informe de casos de pruebas, TP5 parte 2.
</commit_message>
<xml_diff>
--- a/TP5 -Casos de Prueba -.docx
+++ b/TP5 -Casos de Prueba -.docx
@@ -1847,11 +1847,13 @@
         <w:rPr>
           <w:sz w:val="28"/>
           <w:u w:val="single"/>
+          <w:lang w:val="es-AR"/>
         </w:rPr>
       </w:pPr>
       <w:r>
         <w:rPr>
           <w:sz w:val="28"/>
+          <w:lang w:val="es-AR"/>
         </w:rPr>
         <w:lastRenderedPageBreak/>
         <w:t>.</w:t>
@@ -1861,6 +1863,7 @@
           <w:rFonts w:ascii="Times New  Roman ;" w:hAnsi="Times New  Roman ;" w:cs="Times New  Roman ;"/>
           <w:sz w:val="18"/>
           <w:szCs w:val="14"/>
+          <w:lang w:val="es-AR"/>
         </w:rPr>
         <w:t xml:space="preserve">   </w:t>
       </w:r>
@@ -1869,6 +1872,7 @@
         <w:rPr>
           <w:sz w:val="28"/>
           <w:u w:val="single"/>
+          <w:lang w:val="es-AR"/>
         </w:rPr>
         <w:t>Spira</w:t>
       </w:r>
@@ -1877,6 +1881,7 @@
         <w:rPr>
           <w:sz w:val="28"/>
           <w:u w:val="single"/>
+          <w:lang w:val="es-AR"/>
         </w:rPr>
         <w:t xml:space="preserve"> Test</w:t>
       </w:r>
@@ -2108,8 +2113,6 @@
         </w:rPr>
         <w:t xml:space="preserve">Cualquier desviación del comportamiento esperado, a continuación, puede ser grabada como defecto y administrada en el módulo de seguimiento de defectos. </w:t>
       </w:r>
-      <w:bookmarkStart w:id="0" w:name="_GoBack"/>
-      <w:bookmarkEnd w:id="0"/>
     </w:p>
     <w:p>
       <w:pPr>
@@ -2501,10 +2504,1491 @@
           <w:lang w:val="es-AR"/>
         </w:rPr>
       </w:pPr>
+      <w:r>
+        <w:rPr>
+          <w:noProof/>
+          <w:sz w:val="28"/>
+          <w:lang w:val="es-AR" w:eastAsia="es-AR"/>
+        </w:rPr>
+        <w:drawing>
+          <wp:inline distT="0" distB="0" distL="0" distR="0">
+            <wp:extent cx="5612130" cy="3122295"/>
+            <wp:effectExtent l="0" t="0" r="7620" b="1905"/>
+            <wp:docPr id="5" name="0 Imagen"/>
+            <wp:cNvGraphicFramePr>
+              <a:graphicFrameLocks xmlns:a="http://schemas.openxmlformats.org/drawingml/2006/main" noChangeAspect="1"/>
+            </wp:cNvGraphicFramePr>
+            <a:graphic xmlns:a="http://schemas.openxmlformats.org/drawingml/2006/main">
+              <a:graphicData uri="http://schemas.openxmlformats.org/drawingml/2006/picture">
+                <pic:pic xmlns:pic="http://schemas.openxmlformats.org/drawingml/2006/picture">
+                  <pic:nvPicPr>
+                    <pic:cNvPr id="0" name="1 - My Page.png"/>
+                    <pic:cNvPicPr/>
+                  </pic:nvPicPr>
+                  <pic:blipFill>
+                    <a:blip r:embed="rId20">
+                      <a:extLst>
+                        <a:ext uri="{28A0092B-C50C-407E-A947-70E740481C1C}">
+                          <a14:useLocalDpi xmlns:a14="http://schemas.microsoft.com/office/drawing/2010/main" val="0"/>
+                        </a:ext>
+                      </a:extLst>
+                    </a:blip>
+                    <a:stretch>
+                      <a:fillRect/>
+                    </a:stretch>
+                  </pic:blipFill>
+                  <pic:spPr>
+                    <a:xfrm>
+                      <a:off x="0" y="0"/>
+                      <a:ext cx="5612130" cy="3122295"/>
+                    </a:xfrm>
+                    <a:prstGeom prst="rect">
+                      <a:avLst/>
+                    </a:prstGeom>
+                  </pic:spPr>
+                </pic:pic>
+              </a:graphicData>
+            </a:graphic>
+          </wp:inline>
+        </w:drawing>
+      </w:r>
+    </w:p>
+    <w:p>
+      <w:pPr>
+        <w:rPr>
+          <w:sz w:val="28"/>
+          <w:lang w:val="es-AR"/>
+        </w:rPr>
+      </w:pPr>
+      <w:r>
+        <w:rPr>
+          <w:sz w:val="28"/>
+          <w:lang w:val="es-AR"/>
+        </w:rPr>
+        <w:br w:type="page"/>
+      </w:r>
+    </w:p>
+    <w:p>
+      <w:pPr>
+        <w:pStyle w:val="Prrafodelista"/>
+        <w:spacing w:line="240" w:lineRule="auto"/>
+        <w:ind w:left="360"/>
+        <w:rPr>
+          <w:sz w:val="24"/>
+          <w:szCs w:val="24"/>
+          <w:u w:val="single"/>
+        </w:rPr>
+      </w:pPr>
+      <w:r>
+        <w:rPr>
+          <w:sz w:val="24"/>
+          <w:szCs w:val="24"/>
+          <w:u w:val="single"/>
+        </w:rPr>
+        <w:lastRenderedPageBreak/>
+        <w:t xml:space="preserve">Visor de </w:t>
+      </w:r>
+      <w:proofErr w:type="spellStart"/>
+      <w:r>
+        <w:rPr>
+          <w:sz w:val="24"/>
+          <w:szCs w:val="24"/>
+          <w:u w:val="single"/>
+        </w:rPr>
+        <w:t>Re</w:t>
+      </w:r>
+      <w:r>
+        <w:rPr>
+          <w:sz w:val="24"/>
+          <w:szCs w:val="24"/>
+          <w:u w:val="single"/>
+        </w:rPr>
+        <w:t>querimientos</w:t>
+      </w:r>
+      <w:proofErr w:type="spellEnd"/>
+    </w:p>
+    <w:p>
+      <w:pPr>
+        <w:pStyle w:val="Prrafodelista"/>
+        <w:spacing w:line="240" w:lineRule="auto"/>
+        <w:ind w:left="360"/>
+        <w:rPr>
+          <w:sz w:val="24"/>
+          <w:szCs w:val="24"/>
+          <w:u w:val="single"/>
+        </w:rPr>
+      </w:pPr>
+    </w:p>
+    <w:p>
+      <w:pPr>
+        <w:jc w:val="center"/>
+        <w:rPr>
+          <w:sz w:val="28"/>
+          <w:lang w:val="es-AR"/>
+        </w:rPr>
+      </w:pPr>
+      <w:r>
+        <w:rPr>
+          <w:noProof/>
+          <w:sz w:val="28"/>
+          <w:lang w:val="es-AR" w:eastAsia="es-AR"/>
+        </w:rPr>
+        <w:drawing>
+          <wp:inline distT="0" distB="0" distL="0" distR="0">
+            <wp:extent cx="5612130" cy="1169670"/>
+            <wp:effectExtent l="0" t="0" r="7620" b="0"/>
+            <wp:docPr id="7" name="0 Imagen"/>
+            <wp:cNvGraphicFramePr>
+              <a:graphicFrameLocks xmlns:a="http://schemas.openxmlformats.org/drawingml/2006/main" noChangeAspect="1"/>
+            </wp:cNvGraphicFramePr>
+            <a:graphic xmlns:a="http://schemas.openxmlformats.org/drawingml/2006/main">
+              <a:graphicData uri="http://schemas.openxmlformats.org/drawingml/2006/picture">
+                <pic:pic xmlns:pic="http://schemas.openxmlformats.org/drawingml/2006/picture">
+                  <pic:nvPicPr>
+                    <pic:cNvPr id="0" name="2 - Requirements.PNG"/>
+                    <pic:cNvPicPr/>
+                  </pic:nvPicPr>
+                  <pic:blipFill>
+                    <a:blip r:embed="rId21">
+                      <a:extLst>
+                        <a:ext uri="{28A0092B-C50C-407E-A947-70E740481C1C}">
+                          <a14:useLocalDpi xmlns:a14="http://schemas.microsoft.com/office/drawing/2010/main" val="0"/>
+                        </a:ext>
+                      </a:extLst>
+                    </a:blip>
+                    <a:stretch>
+                      <a:fillRect/>
+                    </a:stretch>
+                  </pic:blipFill>
+                  <pic:spPr>
+                    <a:xfrm>
+                      <a:off x="0" y="0"/>
+                      <a:ext cx="5612130" cy="1169670"/>
+                    </a:xfrm>
+                    <a:prstGeom prst="rect">
+                      <a:avLst/>
+                    </a:prstGeom>
+                  </pic:spPr>
+                </pic:pic>
+              </a:graphicData>
+            </a:graphic>
+          </wp:inline>
+        </w:drawing>
+      </w:r>
+    </w:p>
+    <w:p>
+      <w:pPr>
+        <w:pStyle w:val="Prrafodelista"/>
+        <w:spacing w:line="240" w:lineRule="auto"/>
+        <w:ind w:left="360"/>
+        <w:rPr>
+          <w:sz w:val="24"/>
+          <w:szCs w:val="24"/>
+          <w:u w:val="single"/>
+        </w:rPr>
+      </w:pPr>
+    </w:p>
+    <w:p>
+      <w:pPr>
+        <w:pStyle w:val="Prrafodelista"/>
+        <w:spacing w:line="240" w:lineRule="auto"/>
+        <w:ind w:left="360"/>
+        <w:rPr>
+          <w:sz w:val="24"/>
+          <w:szCs w:val="24"/>
+          <w:u w:val="single"/>
+        </w:rPr>
+      </w:pPr>
+      <w:r>
+        <w:rPr>
+          <w:sz w:val="24"/>
+          <w:szCs w:val="24"/>
+          <w:u w:val="single"/>
+        </w:rPr>
+        <w:t>Editor</w:t>
+      </w:r>
+      <w:r>
+        <w:rPr>
+          <w:sz w:val="24"/>
+          <w:szCs w:val="24"/>
+          <w:u w:val="single"/>
+        </w:rPr>
+        <w:t xml:space="preserve"> de </w:t>
+      </w:r>
+      <w:proofErr w:type="spellStart"/>
+      <w:r>
+        <w:rPr>
+          <w:sz w:val="24"/>
+          <w:szCs w:val="24"/>
+          <w:u w:val="single"/>
+        </w:rPr>
+        <w:t>Re</w:t>
+      </w:r>
+      <w:r>
+        <w:rPr>
+          <w:sz w:val="24"/>
+          <w:szCs w:val="24"/>
+          <w:u w:val="single"/>
+        </w:rPr>
+        <w:t>querimientos</w:t>
+      </w:r>
+      <w:proofErr w:type="spellEnd"/>
+    </w:p>
+    <w:p>
+      <w:pPr>
+        <w:pStyle w:val="Prrafodelista"/>
+        <w:spacing w:line="240" w:lineRule="auto"/>
+        <w:ind w:left="360"/>
+        <w:rPr>
+          <w:sz w:val="24"/>
+          <w:szCs w:val="24"/>
+          <w:u w:val="single"/>
+        </w:rPr>
+      </w:pPr>
+    </w:p>
+    <w:p>
+      <w:pPr>
+        <w:pStyle w:val="Prrafodelista"/>
+        <w:spacing w:line="240" w:lineRule="auto"/>
+        <w:ind w:left="360"/>
+        <w:rPr>
+          <w:sz w:val="24"/>
+          <w:szCs w:val="24"/>
+          <w:u w:val="single"/>
+        </w:rPr>
+      </w:pPr>
+      <w:r>
+        <w:rPr>
+          <w:noProof/>
+          <w:sz w:val="24"/>
+          <w:szCs w:val="24"/>
+          <w:u w:val="single"/>
+          <w:lang w:val="es-AR" w:eastAsia="es-AR"/>
+        </w:rPr>
+        <w:drawing>
+          <wp:inline distT="0" distB="0" distL="0" distR="0">
+            <wp:extent cx="5612130" cy="4156075"/>
+            <wp:effectExtent l="0" t="0" r="7620" b="0"/>
+            <wp:docPr id="8" name="0 Imagen"/>
+            <wp:cNvGraphicFramePr>
+              <a:graphicFrameLocks xmlns:a="http://schemas.openxmlformats.org/drawingml/2006/main" noChangeAspect="1"/>
+            </wp:cNvGraphicFramePr>
+            <a:graphic xmlns:a="http://schemas.openxmlformats.org/drawingml/2006/main">
+              <a:graphicData uri="http://schemas.openxmlformats.org/drawingml/2006/picture">
+                <pic:pic xmlns:pic="http://schemas.openxmlformats.org/drawingml/2006/picture">
+                  <pic:nvPicPr>
+                    <pic:cNvPr id="0" name="3 - Create Requeriment.PNG"/>
+                    <pic:cNvPicPr/>
+                  </pic:nvPicPr>
+                  <pic:blipFill>
+                    <a:blip r:embed="rId22">
+                      <a:extLst>
+                        <a:ext uri="{28A0092B-C50C-407E-A947-70E740481C1C}">
+                          <a14:useLocalDpi xmlns:a14="http://schemas.microsoft.com/office/drawing/2010/main" val="0"/>
+                        </a:ext>
+                      </a:extLst>
+                    </a:blip>
+                    <a:stretch>
+                      <a:fillRect/>
+                    </a:stretch>
+                  </pic:blipFill>
+                  <pic:spPr>
+                    <a:xfrm>
+                      <a:off x="0" y="0"/>
+                      <a:ext cx="5612130" cy="4156075"/>
+                    </a:xfrm>
+                    <a:prstGeom prst="rect">
+                      <a:avLst/>
+                    </a:prstGeom>
+                  </pic:spPr>
+                </pic:pic>
+              </a:graphicData>
+            </a:graphic>
+          </wp:inline>
+        </w:drawing>
+      </w:r>
+    </w:p>
+    <w:p>
+      <w:pPr>
+        <w:rPr>
+          <w:sz w:val="24"/>
+          <w:szCs w:val="24"/>
+          <w:u w:val="single"/>
+        </w:rPr>
+      </w:pPr>
+      <w:r>
+        <w:rPr>
+          <w:sz w:val="24"/>
+          <w:szCs w:val="24"/>
+          <w:u w:val="single"/>
+        </w:rPr>
+        <w:br w:type="page"/>
+      </w:r>
+    </w:p>
+    <w:p>
+      <w:pPr>
+        <w:pStyle w:val="Prrafodelista"/>
+        <w:spacing w:line="240" w:lineRule="auto"/>
+        <w:ind w:left="360"/>
+        <w:rPr>
+          <w:sz w:val="24"/>
+          <w:szCs w:val="24"/>
+          <w:u w:val="single"/>
+        </w:rPr>
+      </w:pPr>
+      <w:r>
+        <w:rPr>
+          <w:sz w:val="24"/>
+          <w:szCs w:val="24"/>
+          <w:u w:val="single"/>
+        </w:rPr>
+        <w:lastRenderedPageBreak/>
+        <w:t xml:space="preserve">Visor de </w:t>
+      </w:r>
+      <w:r>
+        <w:rPr>
+          <w:sz w:val="24"/>
+          <w:szCs w:val="24"/>
+          <w:u w:val="single"/>
+        </w:rPr>
+        <w:t>Releases</w:t>
+      </w:r>
+    </w:p>
+    <w:p>
+      <w:pPr>
+        <w:pStyle w:val="Prrafodelista"/>
+        <w:spacing w:line="240" w:lineRule="auto"/>
+        <w:ind w:left="360"/>
+        <w:rPr>
+          <w:sz w:val="24"/>
+          <w:szCs w:val="24"/>
+          <w:u w:val="single"/>
+        </w:rPr>
+      </w:pPr>
+    </w:p>
+    <w:p>
+      <w:pPr>
+        <w:pStyle w:val="Prrafodelista"/>
+        <w:spacing w:line="240" w:lineRule="auto"/>
+        <w:ind w:left="360"/>
+        <w:rPr>
+          <w:sz w:val="24"/>
+          <w:szCs w:val="24"/>
+          <w:u w:val="single"/>
+        </w:rPr>
+      </w:pPr>
+      <w:r>
+        <w:rPr>
+          <w:noProof/>
+          <w:sz w:val="24"/>
+          <w:szCs w:val="24"/>
+          <w:u w:val="single"/>
+          <w:lang w:val="es-AR" w:eastAsia="es-AR"/>
+        </w:rPr>
+        <w:drawing>
+          <wp:inline distT="0" distB="0" distL="0" distR="0">
+            <wp:extent cx="5612130" cy="739140"/>
+            <wp:effectExtent l="0" t="0" r="7620" b="3810"/>
+            <wp:docPr id="11" name="0 Imagen"/>
+            <wp:cNvGraphicFramePr>
+              <a:graphicFrameLocks xmlns:a="http://schemas.openxmlformats.org/drawingml/2006/main" noChangeAspect="1"/>
+            </wp:cNvGraphicFramePr>
+            <a:graphic xmlns:a="http://schemas.openxmlformats.org/drawingml/2006/main">
+              <a:graphicData uri="http://schemas.openxmlformats.org/drawingml/2006/picture">
+                <pic:pic xmlns:pic="http://schemas.openxmlformats.org/drawingml/2006/picture">
+                  <pic:nvPicPr>
+                    <pic:cNvPr id="0" name="4 - Releases.PNG"/>
+                    <pic:cNvPicPr/>
+                  </pic:nvPicPr>
+                  <pic:blipFill>
+                    <a:blip r:embed="rId23">
+                      <a:extLst>
+                        <a:ext uri="{28A0092B-C50C-407E-A947-70E740481C1C}">
+                          <a14:useLocalDpi xmlns:a14="http://schemas.microsoft.com/office/drawing/2010/main" val="0"/>
+                        </a:ext>
+                      </a:extLst>
+                    </a:blip>
+                    <a:stretch>
+                      <a:fillRect/>
+                    </a:stretch>
+                  </pic:blipFill>
+                  <pic:spPr>
+                    <a:xfrm>
+                      <a:off x="0" y="0"/>
+                      <a:ext cx="5612130" cy="739140"/>
+                    </a:xfrm>
+                    <a:prstGeom prst="rect">
+                      <a:avLst/>
+                    </a:prstGeom>
+                  </pic:spPr>
+                </pic:pic>
+              </a:graphicData>
+            </a:graphic>
+          </wp:inline>
+        </w:drawing>
+      </w:r>
+    </w:p>
+    <w:p>
+      <w:pPr>
+        <w:pStyle w:val="Prrafodelista"/>
+        <w:spacing w:line="240" w:lineRule="auto"/>
+        <w:ind w:left="360"/>
+        <w:rPr>
+          <w:sz w:val="24"/>
+          <w:szCs w:val="24"/>
+          <w:u w:val="single"/>
+        </w:rPr>
+      </w:pPr>
+    </w:p>
+    <w:p>
+      <w:pPr>
+        <w:pStyle w:val="Prrafodelista"/>
+        <w:spacing w:line="240" w:lineRule="auto"/>
+        <w:ind w:left="360"/>
+        <w:rPr>
+          <w:sz w:val="24"/>
+          <w:szCs w:val="24"/>
+          <w:u w:val="single"/>
+        </w:rPr>
+      </w:pPr>
+      <w:r>
+        <w:rPr>
+          <w:sz w:val="24"/>
+          <w:szCs w:val="24"/>
+          <w:u w:val="single"/>
+        </w:rPr>
+        <w:t>Editor</w:t>
+      </w:r>
+      <w:r>
+        <w:rPr>
+          <w:sz w:val="24"/>
+          <w:szCs w:val="24"/>
+          <w:u w:val="single"/>
+        </w:rPr>
+        <w:t xml:space="preserve"> de </w:t>
+      </w:r>
+      <w:r>
+        <w:rPr>
+          <w:sz w:val="24"/>
+          <w:szCs w:val="24"/>
+          <w:u w:val="single"/>
+        </w:rPr>
+        <w:t>Releases</w:t>
+      </w:r>
+    </w:p>
+    <w:p>
+      <w:pPr>
+        <w:pStyle w:val="Prrafodelista"/>
+        <w:spacing w:line="240" w:lineRule="auto"/>
+        <w:ind w:left="360"/>
+        <w:rPr>
+          <w:sz w:val="24"/>
+          <w:szCs w:val="24"/>
+          <w:u w:val="single"/>
+        </w:rPr>
+      </w:pPr>
+    </w:p>
+    <w:p>
+      <w:pPr>
+        <w:pStyle w:val="Prrafodelista"/>
+        <w:spacing w:line="240" w:lineRule="auto"/>
+        <w:ind w:left="360"/>
+        <w:rPr>
+          <w:sz w:val="24"/>
+          <w:szCs w:val="24"/>
+          <w:u w:val="single"/>
+        </w:rPr>
+      </w:pPr>
+      <w:r>
+        <w:rPr>
+          <w:noProof/>
+          <w:sz w:val="24"/>
+          <w:szCs w:val="24"/>
+          <w:u w:val="single"/>
+          <w:lang w:val="es-AR" w:eastAsia="es-AR"/>
+        </w:rPr>
+        <w:drawing>
+          <wp:inline distT="0" distB="0" distL="0" distR="0">
+            <wp:extent cx="5612130" cy="4253865"/>
+            <wp:effectExtent l="0" t="0" r="7620" b="0"/>
+            <wp:docPr id="12" name="0 Imagen"/>
+            <wp:cNvGraphicFramePr>
+              <a:graphicFrameLocks xmlns:a="http://schemas.openxmlformats.org/drawingml/2006/main" noChangeAspect="1"/>
+            </wp:cNvGraphicFramePr>
+            <a:graphic xmlns:a="http://schemas.openxmlformats.org/drawingml/2006/main">
+              <a:graphicData uri="http://schemas.openxmlformats.org/drawingml/2006/picture">
+                <pic:pic xmlns:pic="http://schemas.openxmlformats.org/drawingml/2006/picture">
+                  <pic:nvPicPr>
+                    <pic:cNvPr id="0" name="5 - Create Release.PNG"/>
+                    <pic:cNvPicPr/>
+                  </pic:nvPicPr>
+                  <pic:blipFill>
+                    <a:blip r:embed="rId24">
+                      <a:extLst>
+                        <a:ext uri="{28A0092B-C50C-407E-A947-70E740481C1C}">
+                          <a14:useLocalDpi xmlns:a14="http://schemas.microsoft.com/office/drawing/2010/main" val="0"/>
+                        </a:ext>
+                      </a:extLst>
+                    </a:blip>
+                    <a:stretch>
+                      <a:fillRect/>
+                    </a:stretch>
+                  </pic:blipFill>
+                  <pic:spPr>
+                    <a:xfrm>
+                      <a:off x="0" y="0"/>
+                      <a:ext cx="5612130" cy="4253865"/>
+                    </a:xfrm>
+                    <a:prstGeom prst="rect">
+                      <a:avLst/>
+                    </a:prstGeom>
+                  </pic:spPr>
+                </pic:pic>
+              </a:graphicData>
+            </a:graphic>
+          </wp:inline>
+        </w:drawing>
+      </w:r>
+    </w:p>
+    <w:p>
+      <w:pPr>
+        <w:rPr>
+          <w:sz w:val="24"/>
+          <w:szCs w:val="24"/>
+          <w:u w:val="single"/>
+        </w:rPr>
+      </w:pPr>
+      <w:r>
+        <w:rPr>
+          <w:sz w:val="24"/>
+          <w:szCs w:val="24"/>
+          <w:u w:val="single"/>
+        </w:rPr>
+        <w:br w:type="page"/>
+      </w:r>
+    </w:p>
+    <w:p>
+      <w:pPr>
+        <w:pStyle w:val="Prrafodelista"/>
+        <w:spacing w:line="240" w:lineRule="auto"/>
+        <w:ind w:left="360"/>
+        <w:rPr>
+          <w:sz w:val="24"/>
+          <w:szCs w:val="24"/>
+          <w:u w:val="single"/>
+        </w:rPr>
+      </w:pPr>
+      <w:r>
+        <w:rPr>
+          <w:sz w:val="24"/>
+          <w:szCs w:val="24"/>
+          <w:u w:val="single"/>
+        </w:rPr>
+        <w:lastRenderedPageBreak/>
+        <w:t>Visor de Test Cases</w:t>
+      </w:r>
+    </w:p>
+    <w:p>
+      <w:pPr>
+        <w:pStyle w:val="Prrafodelista"/>
+        <w:spacing w:line="240" w:lineRule="auto"/>
+        <w:ind w:left="360"/>
+        <w:rPr>
+          <w:sz w:val="24"/>
+          <w:szCs w:val="24"/>
+          <w:u w:val="single"/>
+        </w:rPr>
+      </w:pPr>
+    </w:p>
+    <w:p>
+      <w:pPr>
+        <w:pStyle w:val="Prrafodelista"/>
+        <w:spacing w:line="240" w:lineRule="auto"/>
+        <w:ind w:left="360"/>
+        <w:rPr>
+          <w:sz w:val="24"/>
+          <w:szCs w:val="24"/>
+          <w:u w:val="single"/>
+        </w:rPr>
+      </w:pPr>
+      <w:r>
+        <w:rPr>
+          <w:noProof/>
+          <w:sz w:val="24"/>
+          <w:szCs w:val="24"/>
+          <w:u w:val="single"/>
+          <w:lang w:val="es-AR" w:eastAsia="es-AR"/>
+        </w:rPr>
+        <w:drawing>
+          <wp:inline distT="0" distB="0" distL="0" distR="0">
+            <wp:extent cx="5612130" cy="925195"/>
+            <wp:effectExtent l="0" t="0" r="7620" b="8255"/>
+            <wp:docPr id="14" name="0 Imagen"/>
+            <wp:cNvGraphicFramePr>
+              <a:graphicFrameLocks xmlns:a="http://schemas.openxmlformats.org/drawingml/2006/main" noChangeAspect="1"/>
+            </wp:cNvGraphicFramePr>
+            <a:graphic xmlns:a="http://schemas.openxmlformats.org/drawingml/2006/main">
+              <a:graphicData uri="http://schemas.openxmlformats.org/drawingml/2006/picture">
+                <pic:pic xmlns:pic="http://schemas.openxmlformats.org/drawingml/2006/picture">
+                  <pic:nvPicPr>
+                    <pic:cNvPr id="0" name="6 - Test Cases.PNG"/>
+                    <pic:cNvPicPr/>
+                  </pic:nvPicPr>
+                  <pic:blipFill>
+                    <a:blip r:embed="rId25">
+                      <a:extLst>
+                        <a:ext uri="{28A0092B-C50C-407E-A947-70E740481C1C}">
+                          <a14:useLocalDpi xmlns:a14="http://schemas.microsoft.com/office/drawing/2010/main" val="0"/>
+                        </a:ext>
+                      </a:extLst>
+                    </a:blip>
+                    <a:stretch>
+                      <a:fillRect/>
+                    </a:stretch>
+                  </pic:blipFill>
+                  <pic:spPr>
+                    <a:xfrm>
+                      <a:off x="0" y="0"/>
+                      <a:ext cx="5612130" cy="925195"/>
+                    </a:xfrm>
+                    <a:prstGeom prst="rect">
+                      <a:avLst/>
+                    </a:prstGeom>
+                  </pic:spPr>
+                </pic:pic>
+              </a:graphicData>
+            </a:graphic>
+          </wp:inline>
+        </w:drawing>
+      </w:r>
+    </w:p>
+    <w:p>
+      <w:pPr>
+        <w:pStyle w:val="Prrafodelista"/>
+        <w:spacing w:line="240" w:lineRule="auto"/>
+        <w:ind w:left="360"/>
+        <w:rPr>
+          <w:sz w:val="24"/>
+          <w:szCs w:val="24"/>
+          <w:u w:val="single"/>
+        </w:rPr>
+      </w:pPr>
+    </w:p>
+    <w:p>
+      <w:pPr>
+        <w:pStyle w:val="Prrafodelista"/>
+        <w:spacing w:line="240" w:lineRule="auto"/>
+        <w:ind w:left="360"/>
+        <w:rPr>
+          <w:sz w:val="24"/>
+          <w:szCs w:val="24"/>
+          <w:u w:val="single"/>
+        </w:rPr>
+      </w:pPr>
+      <w:r>
+        <w:rPr>
+          <w:sz w:val="24"/>
+          <w:szCs w:val="24"/>
+          <w:u w:val="single"/>
+        </w:rPr>
+        <w:t>Editor</w:t>
+      </w:r>
+      <w:r>
+        <w:rPr>
+          <w:sz w:val="24"/>
+          <w:szCs w:val="24"/>
+          <w:u w:val="single"/>
+        </w:rPr>
+        <w:t xml:space="preserve"> de </w:t>
+      </w:r>
+      <w:r>
+        <w:rPr>
+          <w:sz w:val="24"/>
+          <w:szCs w:val="24"/>
+          <w:u w:val="single"/>
+        </w:rPr>
+        <w:t>Test Cases</w:t>
+      </w:r>
+    </w:p>
+    <w:p>
+      <w:pPr>
+        <w:pStyle w:val="Prrafodelista"/>
+        <w:spacing w:line="240" w:lineRule="auto"/>
+        <w:ind w:left="360"/>
+        <w:rPr>
+          <w:sz w:val="24"/>
+          <w:szCs w:val="24"/>
+          <w:u w:val="single"/>
+        </w:rPr>
+      </w:pPr>
+    </w:p>
+    <w:p>
+      <w:pPr>
+        <w:pStyle w:val="Prrafodelista"/>
+        <w:spacing w:line="240" w:lineRule="auto"/>
+        <w:ind w:left="360"/>
+        <w:rPr>
+          <w:sz w:val="24"/>
+          <w:szCs w:val="24"/>
+          <w:u w:val="single"/>
+        </w:rPr>
+      </w:pPr>
+      <w:r>
+        <w:rPr>
+          <w:noProof/>
+          <w:sz w:val="24"/>
+          <w:szCs w:val="24"/>
+          <w:u w:val="single"/>
+          <w:lang w:val="es-AR" w:eastAsia="es-AR"/>
+        </w:rPr>
+        <w:drawing>
+          <wp:inline distT="0" distB="0" distL="0" distR="0">
+            <wp:extent cx="5612130" cy="3744595"/>
+            <wp:effectExtent l="0" t="0" r="7620" b="8255"/>
+            <wp:docPr id="20" name="0 Imagen"/>
+            <wp:cNvGraphicFramePr>
+              <a:graphicFrameLocks xmlns:a="http://schemas.openxmlformats.org/drawingml/2006/main" noChangeAspect="1"/>
+            </wp:cNvGraphicFramePr>
+            <a:graphic xmlns:a="http://schemas.openxmlformats.org/drawingml/2006/main">
+              <a:graphicData uri="http://schemas.openxmlformats.org/drawingml/2006/picture">
+                <pic:pic xmlns:pic="http://schemas.openxmlformats.org/drawingml/2006/picture">
+                  <pic:nvPicPr>
+                    <pic:cNvPr id="0" name="7 - Edit Test Case.PNG"/>
+                    <pic:cNvPicPr/>
+                  </pic:nvPicPr>
+                  <pic:blipFill>
+                    <a:blip r:embed="rId26">
+                      <a:extLst>
+                        <a:ext uri="{28A0092B-C50C-407E-A947-70E740481C1C}">
+                          <a14:useLocalDpi xmlns:a14="http://schemas.microsoft.com/office/drawing/2010/main" val="0"/>
+                        </a:ext>
+                      </a:extLst>
+                    </a:blip>
+                    <a:stretch>
+                      <a:fillRect/>
+                    </a:stretch>
+                  </pic:blipFill>
+                  <pic:spPr>
+                    <a:xfrm>
+                      <a:off x="0" y="0"/>
+                      <a:ext cx="5612130" cy="3744595"/>
+                    </a:xfrm>
+                    <a:prstGeom prst="rect">
+                      <a:avLst/>
+                    </a:prstGeom>
+                  </pic:spPr>
+                </pic:pic>
+              </a:graphicData>
+            </a:graphic>
+          </wp:inline>
+        </w:drawing>
+      </w:r>
+    </w:p>
+    <w:p>
+      <w:pPr>
+        <w:rPr>
+          <w:sz w:val="24"/>
+          <w:szCs w:val="24"/>
+          <w:u w:val="single"/>
+        </w:rPr>
+      </w:pPr>
+      <w:r>
+        <w:rPr>
+          <w:sz w:val="24"/>
+          <w:szCs w:val="24"/>
+          <w:u w:val="single"/>
+        </w:rPr>
+        <w:br w:type="page"/>
+      </w:r>
+    </w:p>
+    <w:p>
+      <w:pPr>
+        <w:pStyle w:val="Prrafodelista"/>
+        <w:spacing w:line="240" w:lineRule="auto"/>
+        <w:ind w:left="360"/>
+        <w:rPr>
+          <w:sz w:val="24"/>
+          <w:szCs w:val="24"/>
+          <w:u w:val="single"/>
+        </w:rPr>
+      </w:pPr>
+      <w:proofErr w:type="spellStart"/>
+      <w:r>
+        <w:rPr>
+          <w:sz w:val="24"/>
+          <w:szCs w:val="24"/>
+          <w:u w:val="single"/>
+        </w:rPr>
+        <w:lastRenderedPageBreak/>
+        <w:t>Ejecución</w:t>
+      </w:r>
+      <w:proofErr w:type="spellEnd"/>
+      <w:r>
+        <w:rPr>
+          <w:sz w:val="24"/>
+          <w:szCs w:val="24"/>
+          <w:u w:val="single"/>
+        </w:rPr>
+        <w:t xml:space="preserve"> de </w:t>
+      </w:r>
+      <w:proofErr w:type="gramStart"/>
+      <w:r>
+        <w:rPr>
+          <w:sz w:val="24"/>
+          <w:szCs w:val="24"/>
+          <w:u w:val="single"/>
+        </w:rPr>
+        <w:t>un</w:t>
+      </w:r>
+      <w:proofErr w:type="gramEnd"/>
+      <w:r>
+        <w:rPr>
+          <w:sz w:val="24"/>
+          <w:szCs w:val="24"/>
+          <w:u w:val="single"/>
+        </w:rPr>
+        <w:t xml:space="preserve"> Test Case</w:t>
+      </w:r>
+    </w:p>
+    <w:p>
+      <w:pPr>
+        <w:pStyle w:val="Prrafodelista"/>
+        <w:spacing w:line="240" w:lineRule="auto"/>
+        <w:ind w:left="360"/>
+        <w:rPr>
+          <w:sz w:val="24"/>
+          <w:szCs w:val="24"/>
+          <w:u w:val="single"/>
+        </w:rPr>
+      </w:pPr>
+    </w:p>
+    <w:p>
+      <w:pPr>
+        <w:pStyle w:val="Prrafodelista"/>
+        <w:spacing w:line="240" w:lineRule="auto"/>
+        <w:ind w:left="360"/>
+        <w:rPr>
+          <w:sz w:val="24"/>
+          <w:szCs w:val="24"/>
+          <w:u w:val="single"/>
+        </w:rPr>
+      </w:pPr>
+      <w:r>
+        <w:rPr>
+          <w:noProof/>
+          <w:sz w:val="24"/>
+          <w:szCs w:val="24"/>
+          <w:u w:val="single"/>
+          <w:lang w:val="es-AR" w:eastAsia="es-AR"/>
+        </w:rPr>
+        <w:drawing>
+          <wp:inline distT="0" distB="0" distL="0" distR="0">
+            <wp:extent cx="5612130" cy="2404745"/>
+            <wp:effectExtent l="0" t="0" r="7620" b="0"/>
+            <wp:docPr id="21" name="0 Imagen"/>
+            <wp:cNvGraphicFramePr>
+              <a:graphicFrameLocks xmlns:a="http://schemas.openxmlformats.org/drawingml/2006/main" noChangeAspect="1"/>
+            </wp:cNvGraphicFramePr>
+            <a:graphic xmlns:a="http://schemas.openxmlformats.org/drawingml/2006/main">
+              <a:graphicData uri="http://schemas.openxmlformats.org/drawingml/2006/picture">
+                <pic:pic xmlns:pic="http://schemas.openxmlformats.org/drawingml/2006/picture">
+                  <pic:nvPicPr>
+                    <pic:cNvPr id="0" name="8 - Execute Test Case.PNG"/>
+                    <pic:cNvPicPr/>
+                  </pic:nvPicPr>
+                  <pic:blipFill>
+                    <a:blip r:embed="rId27">
+                      <a:extLst>
+                        <a:ext uri="{28A0092B-C50C-407E-A947-70E740481C1C}">
+                          <a14:useLocalDpi xmlns:a14="http://schemas.microsoft.com/office/drawing/2010/main" val="0"/>
+                        </a:ext>
+                      </a:extLst>
+                    </a:blip>
+                    <a:stretch>
+                      <a:fillRect/>
+                    </a:stretch>
+                  </pic:blipFill>
+                  <pic:spPr>
+                    <a:xfrm>
+                      <a:off x="0" y="0"/>
+                      <a:ext cx="5612130" cy="2404745"/>
+                    </a:xfrm>
+                    <a:prstGeom prst="rect">
+                      <a:avLst/>
+                    </a:prstGeom>
+                  </pic:spPr>
+                </pic:pic>
+              </a:graphicData>
+            </a:graphic>
+          </wp:inline>
+        </w:drawing>
+      </w:r>
+    </w:p>
+    <w:p>
+      <w:pPr>
+        <w:pStyle w:val="Prrafodelista"/>
+        <w:spacing w:line="240" w:lineRule="auto"/>
+        <w:ind w:left="360"/>
+        <w:rPr>
+          <w:sz w:val="24"/>
+          <w:szCs w:val="24"/>
+          <w:u w:val="single"/>
+        </w:rPr>
+      </w:pPr>
+    </w:p>
+    <w:p>
+      <w:pPr>
+        <w:rPr>
+          <w:sz w:val="24"/>
+          <w:szCs w:val="24"/>
+          <w:u w:val="single"/>
+          <w:lang w:val="es-AR"/>
+        </w:rPr>
+      </w:pPr>
+      <w:r>
+        <w:rPr>
+          <w:sz w:val="24"/>
+          <w:szCs w:val="24"/>
+          <w:u w:val="single"/>
+          <w:lang w:val="es-AR"/>
+        </w:rPr>
+        <w:br w:type="page"/>
+      </w:r>
+    </w:p>
+    <w:p>
+      <w:pPr>
+        <w:pStyle w:val="Prrafodelista"/>
+        <w:spacing w:line="240" w:lineRule="auto"/>
+        <w:ind w:left="360"/>
+        <w:rPr>
+          <w:sz w:val="24"/>
+          <w:szCs w:val="24"/>
+          <w:u w:val="single"/>
+          <w:lang w:val="es-AR"/>
+        </w:rPr>
+      </w:pPr>
+      <w:r>
+        <w:rPr>
+          <w:sz w:val="24"/>
+          <w:szCs w:val="24"/>
+          <w:u w:val="single"/>
+          <w:lang w:val="es-AR"/>
+        </w:rPr>
+        <w:lastRenderedPageBreak/>
+        <w:t xml:space="preserve">Ejecución del primer </w:t>
+      </w:r>
+      <w:proofErr w:type="gramStart"/>
+      <w:r>
+        <w:rPr>
+          <w:sz w:val="24"/>
+          <w:szCs w:val="24"/>
+          <w:u w:val="single"/>
+          <w:lang w:val="es-AR"/>
+        </w:rPr>
+        <w:t>paso</w:t>
+      </w:r>
+      <w:proofErr w:type="gramEnd"/>
+      <w:r>
+        <w:rPr>
+          <w:sz w:val="24"/>
+          <w:szCs w:val="24"/>
+          <w:u w:val="single"/>
+          <w:lang w:val="es-AR"/>
+        </w:rPr>
+        <w:t xml:space="preserve"> del Test Case</w:t>
+      </w:r>
+      <w:r>
+        <w:rPr>
+          <w:sz w:val="24"/>
+          <w:szCs w:val="24"/>
+          <w:u w:val="single"/>
+          <w:lang w:val="es-AR"/>
+        </w:rPr>
+        <w:t xml:space="preserve"> - Éxito</w:t>
+      </w:r>
+    </w:p>
+    <w:p>
+      <w:pPr>
+        <w:pStyle w:val="Prrafodelista"/>
+        <w:spacing w:line="240" w:lineRule="auto"/>
+        <w:ind w:left="360"/>
+        <w:rPr>
+          <w:sz w:val="24"/>
+          <w:szCs w:val="24"/>
+          <w:u w:val="single"/>
+          <w:lang w:val="es-AR"/>
+        </w:rPr>
+      </w:pPr>
+    </w:p>
+    <w:p>
+      <w:pPr>
+        <w:pStyle w:val="Prrafodelista"/>
+        <w:spacing w:line="240" w:lineRule="auto"/>
+        <w:ind w:left="360"/>
+        <w:rPr>
+          <w:sz w:val="24"/>
+          <w:szCs w:val="24"/>
+          <w:u w:val="single"/>
+          <w:lang w:val="es-AR"/>
+        </w:rPr>
+      </w:pPr>
+      <w:r>
+        <w:rPr>
+          <w:noProof/>
+          <w:sz w:val="24"/>
+          <w:szCs w:val="24"/>
+          <w:u w:val="single"/>
+          <w:lang w:val="es-AR" w:eastAsia="es-AR"/>
+        </w:rPr>
+        <w:drawing>
+          <wp:inline distT="0" distB="0" distL="0" distR="0">
+            <wp:extent cx="5612130" cy="4490085"/>
+            <wp:effectExtent l="0" t="0" r="7620" b="5715"/>
+            <wp:docPr id="22" name="0 Imagen"/>
+            <wp:cNvGraphicFramePr>
+              <a:graphicFrameLocks xmlns:a="http://schemas.openxmlformats.org/drawingml/2006/main" noChangeAspect="1"/>
+            </wp:cNvGraphicFramePr>
+            <a:graphic xmlns:a="http://schemas.openxmlformats.org/drawingml/2006/main">
+              <a:graphicData uri="http://schemas.openxmlformats.org/drawingml/2006/picture">
+                <pic:pic xmlns:pic="http://schemas.openxmlformats.org/drawingml/2006/picture">
+                  <pic:nvPicPr>
+                    <pic:cNvPr id="0" name="8 - Execute Test Case - 1º Step.PNG"/>
+                    <pic:cNvPicPr/>
+                  </pic:nvPicPr>
+                  <pic:blipFill>
+                    <a:blip r:embed="rId28">
+                      <a:extLst>
+                        <a:ext uri="{28A0092B-C50C-407E-A947-70E740481C1C}">
+                          <a14:useLocalDpi xmlns:a14="http://schemas.microsoft.com/office/drawing/2010/main" val="0"/>
+                        </a:ext>
+                      </a:extLst>
+                    </a:blip>
+                    <a:stretch>
+                      <a:fillRect/>
+                    </a:stretch>
+                  </pic:blipFill>
+                  <pic:spPr>
+                    <a:xfrm>
+                      <a:off x="0" y="0"/>
+                      <a:ext cx="5612130" cy="4490085"/>
+                    </a:xfrm>
+                    <a:prstGeom prst="rect">
+                      <a:avLst/>
+                    </a:prstGeom>
+                  </pic:spPr>
+                </pic:pic>
+              </a:graphicData>
+            </a:graphic>
+          </wp:inline>
+        </w:drawing>
+      </w:r>
+    </w:p>
+    <w:p>
+      <w:pPr>
+        <w:pStyle w:val="Prrafodelista"/>
+        <w:spacing w:line="240" w:lineRule="auto"/>
+        <w:ind w:left="360"/>
+        <w:rPr>
+          <w:sz w:val="24"/>
+          <w:szCs w:val="24"/>
+          <w:u w:val="single"/>
+          <w:lang w:val="es-AR"/>
+        </w:rPr>
+      </w:pPr>
+    </w:p>
+    <w:p>
+      <w:pPr>
+        <w:rPr>
+          <w:sz w:val="24"/>
+          <w:szCs w:val="24"/>
+          <w:u w:val="single"/>
+          <w:lang w:val="es-AR"/>
+        </w:rPr>
+      </w:pPr>
+      <w:r>
+        <w:rPr>
+          <w:sz w:val="24"/>
+          <w:szCs w:val="24"/>
+          <w:u w:val="single"/>
+          <w:lang w:val="es-AR"/>
+        </w:rPr>
+        <w:br w:type="page"/>
+      </w:r>
+    </w:p>
+    <w:p>
+      <w:pPr>
+        <w:pStyle w:val="Prrafodelista"/>
+        <w:spacing w:line="240" w:lineRule="auto"/>
+        <w:ind w:left="360"/>
+        <w:rPr>
+          <w:sz w:val="24"/>
+          <w:szCs w:val="24"/>
+          <w:u w:val="single"/>
+          <w:lang w:val="es-AR"/>
+        </w:rPr>
+      </w:pPr>
+      <w:r>
+        <w:rPr>
+          <w:sz w:val="24"/>
+          <w:szCs w:val="24"/>
+          <w:u w:val="single"/>
+          <w:lang w:val="es-AR"/>
+        </w:rPr>
+        <w:lastRenderedPageBreak/>
+        <w:t xml:space="preserve">Ejecución del </w:t>
+      </w:r>
+      <w:r>
+        <w:rPr>
+          <w:sz w:val="24"/>
+          <w:szCs w:val="24"/>
+          <w:u w:val="single"/>
+          <w:lang w:val="es-AR"/>
+        </w:rPr>
+        <w:t>segundo</w:t>
+      </w:r>
+      <w:r>
+        <w:rPr>
+          <w:sz w:val="24"/>
+          <w:szCs w:val="24"/>
+          <w:u w:val="single"/>
+          <w:lang w:val="es-AR"/>
+        </w:rPr>
+        <w:t xml:space="preserve"> paso del Test Case</w:t>
+      </w:r>
+      <w:r>
+        <w:rPr>
+          <w:sz w:val="24"/>
+          <w:szCs w:val="24"/>
+          <w:u w:val="single"/>
+          <w:lang w:val="es-AR"/>
+        </w:rPr>
+        <w:t xml:space="preserve"> - Fallo</w:t>
+      </w:r>
+    </w:p>
+    <w:p>
+      <w:pPr>
+        <w:pStyle w:val="Prrafodelista"/>
+        <w:spacing w:line="240" w:lineRule="auto"/>
+        <w:ind w:left="360"/>
+        <w:rPr>
+          <w:sz w:val="24"/>
+          <w:szCs w:val="24"/>
+          <w:u w:val="single"/>
+          <w:lang w:val="es-AR"/>
+        </w:rPr>
+      </w:pPr>
+    </w:p>
+    <w:p>
+      <w:pPr>
+        <w:pStyle w:val="Prrafodelista"/>
+        <w:spacing w:line="240" w:lineRule="auto"/>
+        <w:ind w:left="360"/>
+        <w:rPr>
+          <w:sz w:val="24"/>
+          <w:szCs w:val="24"/>
+          <w:u w:val="single"/>
+          <w:lang w:val="es-AR"/>
+        </w:rPr>
+      </w:pPr>
+      <w:r>
+        <w:rPr>
+          <w:noProof/>
+          <w:sz w:val="24"/>
+          <w:szCs w:val="24"/>
+          <w:u w:val="single"/>
+          <w:lang w:val="es-AR" w:eastAsia="es-AR"/>
+        </w:rPr>
+        <w:drawing>
+          <wp:inline distT="0" distB="0" distL="0" distR="0">
+            <wp:extent cx="5612130" cy="5452110"/>
+            <wp:effectExtent l="0" t="0" r="7620" b="0"/>
+            <wp:docPr id="23" name="0 Imagen"/>
+            <wp:cNvGraphicFramePr>
+              <a:graphicFrameLocks xmlns:a="http://schemas.openxmlformats.org/drawingml/2006/main" noChangeAspect="1"/>
+            </wp:cNvGraphicFramePr>
+            <a:graphic xmlns:a="http://schemas.openxmlformats.org/drawingml/2006/main">
+              <a:graphicData uri="http://schemas.openxmlformats.org/drawingml/2006/picture">
+                <pic:pic xmlns:pic="http://schemas.openxmlformats.org/drawingml/2006/picture">
+                  <pic:nvPicPr>
+                    <pic:cNvPr id="0" name="8 - Execute Test Case - 2º Step - Fail.PNG"/>
+                    <pic:cNvPicPr/>
+                  </pic:nvPicPr>
+                  <pic:blipFill>
+                    <a:blip r:embed="rId29">
+                      <a:extLst>
+                        <a:ext uri="{28A0092B-C50C-407E-A947-70E740481C1C}">
+                          <a14:useLocalDpi xmlns:a14="http://schemas.microsoft.com/office/drawing/2010/main" val="0"/>
+                        </a:ext>
+                      </a:extLst>
+                    </a:blip>
+                    <a:stretch>
+                      <a:fillRect/>
+                    </a:stretch>
+                  </pic:blipFill>
+                  <pic:spPr>
+                    <a:xfrm>
+                      <a:off x="0" y="0"/>
+                      <a:ext cx="5612130" cy="5452110"/>
+                    </a:xfrm>
+                    <a:prstGeom prst="rect">
+                      <a:avLst/>
+                    </a:prstGeom>
+                  </pic:spPr>
+                </pic:pic>
+              </a:graphicData>
+            </a:graphic>
+          </wp:inline>
+        </w:drawing>
+      </w:r>
+    </w:p>
+    <w:p>
+      <w:pPr>
+        <w:rPr>
+          <w:sz w:val="24"/>
+          <w:szCs w:val="24"/>
+          <w:u w:val="single"/>
+          <w:lang w:val="es-AR"/>
+        </w:rPr>
+      </w:pPr>
+      <w:r>
+        <w:rPr>
+          <w:sz w:val="24"/>
+          <w:szCs w:val="24"/>
+          <w:u w:val="single"/>
+          <w:lang w:val="es-AR"/>
+        </w:rPr>
+        <w:br w:type="page"/>
+      </w:r>
+    </w:p>
+    <w:p>
+      <w:pPr>
+        <w:pStyle w:val="Prrafodelista"/>
+        <w:spacing w:line="240" w:lineRule="auto"/>
+        <w:ind w:left="360"/>
+        <w:rPr>
+          <w:sz w:val="24"/>
+          <w:szCs w:val="24"/>
+          <w:u w:val="single"/>
+          <w:lang w:val="es-AR"/>
+        </w:rPr>
+      </w:pPr>
+      <w:r>
+        <w:rPr>
+          <w:sz w:val="24"/>
+          <w:szCs w:val="24"/>
+          <w:u w:val="single"/>
+          <w:lang w:val="es-AR"/>
+        </w:rPr>
+        <w:lastRenderedPageBreak/>
+        <w:t>Visor de Incidentes</w:t>
+      </w:r>
+    </w:p>
+    <w:p>
+      <w:pPr>
+        <w:pStyle w:val="Prrafodelista"/>
+        <w:tabs>
+          <w:tab w:val="left" w:pos="3705"/>
+        </w:tabs>
+        <w:spacing w:line="240" w:lineRule="auto"/>
+        <w:ind w:left="360"/>
+        <w:rPr>
+          <w:sz w:val="24"/>
+          <w:szCs w:val="24"/>
+          <w:u w:val="single"/>
+          <w:lang w:val="es-AR"/>
+        </w:rPr>
+      </w:pPr>
+    </w:p>
+    <w:p>
+      <w:pPr>
+        <w:pStyle w:val="Prrafodelista"/>
+        <w:spacing w:line="240" w:lineRule="auto"/>
+        <w:ind w:left="360"/>
+        <w:rPr>
+          <w:sz w:val="24"/>
+          <w:szCs w:val="24"/>
+          <w:u w:val="single"/>
+          <w:lang w:val="es-AR"/>
+        </w:rPr>
+      </w:pPr>
+      <w:r>
+        <w:rPr>
+          <w:noProof/>
+          <w:sz w:val="24"/>
+          <w:szCs w:val="24"/>
+          <w:u w:val="single"/>
+          <w:lang w:val="es-AR" w:eastAsia="es-AR"/>
+        </w:rPr>
+        <w:drawing>
+          <wp:inline distT="0" distB="0" distL="0" distR="0">
+            <wp:extent cx="5612130" cy="701675"/>
+            <wp:effectExtent l="0" t="0" r="7620" b="3175"/>
+            <wp:docPr id="24" name="0 Imagen"/>
+            <wp:cNvGraphicFramePr>
+              <a:graphicFrameLocks xmlns:a="http://schemas.openxmlformats.org/drawingml/2006/main" noChangeAspect="1"/>
+            </wp:cNvGraphicFramePr>
+            <a:graphic xmlns:a="http://schemas.openxmlformats.org/drawingml/2006/main">
+              <a:graphicData uri="http://schemas.openxmlformats.org/drawingml/2006/picture">
+                <pic:pic xmlns:pic="http://schemas.openxmlformats.org/drawingml/2006/picture">
+                  <pic:nvPicPr>
+                    <pic:cNvPr id="0" name="9 - Incidents.PNG"/>
+                    <pic:cNvPicPr/>
+                  </pic:nvPicPr>
+                  <pic:blipFill>
+                    <a:blip r:embed="rId30">
+                      <a:extLst>
+                        <a:ext uri="{28A0092B-C50C-407E-A947-70E740481C1C}">
+                          <a14:useLocalDpi xmlns:a14="http://schemas.microsoft.com/office/drawing/2010/main" val="0"/>
+                        </a:ext>
+                      </a:extLst>
+                    </a:blip>
+                    <a:stretch>
+                      <a:fillRect/>
+                    </a:stretch>
+                  </pic:blipFill>
+                  <pic:spPr>
+                    <a:xfrm>
+                      <a:off x="0" y="0"/>
+                      <a:ext cx="5612130" cy="701675"/>
+                    </a:xfrm>
+                    <a:prstGeom prst="rect">
+                      <a:avLst/>
+                    </a:prstGeom>
+                  </pic:spPr>
+                </pic:pic>
+              </a:graphicData>
+            </a:graphic>
+          </wp:inline>
+        </w:drawing>
+      </w:r>
+    </w:p>
+    <w:p>
+      <w:pPr>
+        <w:pStyle w:val="Prrafodelista"/>
+        <w:spacing w:line="240" w:lineRule="auto"/>
+        <w:ind w:left="360"/>
+        <w:rPr>
+          <w:sz w:val="24"/>
+          <w:szCs w:val="24"/>
+          <w:u w:val="single"/>
+          <w:lang w:val="es-AR"/>
+        </w:rPr>
+      </w:pPr>
+    </w:p>
+    <w:p>
+      <w:pPr>
+        <w:pStyle w:val="Prrafodelista"/>
+        <w:spacing w:line="240" w:lineRule="auto"/>
+        <w:ind w:left="360"/>
+        <w:rPr>
+          <w:sz w:val="24"/>
+          <w:szCs w:val="24"/>
+          <w:u w:val="single"/>
+          <w:lang w:val="es-AR"/>
+        </w:rPr>
+      </w:pPr>
+      <w:proofErr w:type="spellStart"/>
+      <w:r>
+        <w:rPr>
+          <w:sz w:val="24"/>
+          <w:szCs w:val="24"/>
+          <w:u w:val="single"/>
+          <w:lang w:val="es-AR"/>
+        </w:rPr>
+        <w:t>My</w:t>
+      </w:r>
+      <w:proofErr w:type="spellEnd"/>
+      <w:r>
+        <w:rPr>
+          <w:sz w:val="24"/>
+          <w:szCs w:val="24"/>
+          <w:u w:val="single"/>
+          <w:lang w:val="es-AR"/>
+        </w:rPr>
+        <w:t xml:space="preserve"> Page luego de ejecutar el Test Case</w:t>
+      </w:r>
+    </w:p>
+    <w:p>
+      <w:pPr>
+        <w:pStyle w:val="Prrafodelista"/>
+        <w:spacing w:line="240" w:lineRule="auto"/>
+        <w:ind w:left="360"/>
+        <w:rPr>
+          <w:sz w:val="24"/>
+          <w:szCs w:val="24"/>
+          <w:u w:val="single"/>
+          <w:lang w:val="es-AR"/>
+        </w:rPr>
+      </w:pPr>
+    </w:p>
+    <w:p>
+      <w:pPr>
+        <w:pStyle w:val="Prrafodelista"/>
+        <w:spacing w:line="240" w:lineRule="auto"/>
+        <w:ind w:left="360"/>
+        <w:rPr>
+          <w:sz w:val="24"/>
+          <w:szCs w:val="24"/>
+          <w:u w:val="single"/>
+          <w:lang w:val="es-AR"/>
+        </w:rPr>
+      </w:pPr>
+      <w:bookmarkStart w:id="0" w:name="_GoBack"/>
+      <w:r>
+        <w:rPr>
+          <w:noProof/>
+          <w:sz w:val="24"/>
+          <w:szCs w:val="24"/>
+          <w:u w:val="single"/>
+          <w:lang w:val="es-AR" w:eastAsia="es-AR"/>
+        </w:rPr>
+        <w:drawing>
+          <wp:inline distT="0" distB="0" distL="0" distR="0">
+            <wp:extent cx="5612130" cy="2846070"/>
+            <wp:effectExtent l="0" t="0" r="7620" b="0"/>
+            <wp:docPr id="25" name="0 Imagen"/>
+            <wp:cNvGraphicFramePr>
+              <a:graphicFrameLocks xmlns:a="http://schemas.openxmlformats.org/drawingml/2006/main" noChangeAspect="1"/>
+            </wp:cNvGraphicFramePr>
+            <a:graphic xmlns:a="http://schemas.openxmlformats.org/drawingml/2006/main">
+              <a:graphicData uri="http://schemas.openxmlformats.org/drawingml/2006/picture">
+                <pic:pic xmlns:pic="http://schemas.openxmlformats.org/drawingml/2006/picture">
+                  <pic:nvPicPr>
+                    <pic:cNvPr id="0" name="10 - My Page.PNG"/>
+                    <pic:cNvPicPr/>
+                  </pic:nvPicPr>
+                  <pic:blipFill>
+                    <a:blip r:embed="rId31">
+                      <a:extLst>
+                        <a:ext uri="{28A0092B-C50C-407E-A947-70E740481C1C}">
+                          <a14:useLocalDpi xmlns:a14="http://schemas.microsoft.com/office/drawing/2010/main" val="0"/>
+                        </a:ext>
+                      </a:extLst>
+                    </a:blip>
+                    <a:stretch>
+                      <a:fillRect/>
+                    </a:stretch>
+                  </pic:blipFill>
+                  <pic:spPr>
+                    <a:xfrm>
+                      <a:off x="0" y="0"/>
+                      <a:ext cx="5612130" cy="2846070"/>
+                    </a:xfrm>
+                    <a:prstGeom prst="rect">
+                      <a:avLst/>
+                    </a:prstGeom>
+                  </pic:spPr>
+                </pic:pic>
+              </a:graphicData>
+            </a:graphic>
+          </wp:inline>
+        </w:drawing>
+      </w:r>
+      <w:bookmarkEnd w:id="0"/>
     </w:p>
     <w:sectPr>
-      <w:headerReference w:type="default" r:id="rId20"/>
-      <w:footerReference w:type="default" r:id="rId21"/>
+      <w:headerReference w:type="default" r:id="rId32"/>
+      <w:footerReference w:type="default" r:id="rId33"/>
       <w:pgSz w:w="12240" w:h="15840"/>
       <w:pgMar w:top="1417" w:right="1701" w:bottom="1417" w:left="1701" w:header="708" w:footer="708" w:gutter="0"/>
       <w:pgNumType w:start="0"/>

</xml_diff>

<commit_message>
Borre imagen de spiratest, agregue caracteristicas a testLink y cuadro para comparacion
</commit_message>
<xml_diff>
--- a/TP5 -Casos de Prueba -.docx
+++ b/TP5 -Casos de Prueba -.docx
@@ -703,8 +703,225 @@
     </w:p>
     <w:p>
       <w:pPr>
-        <w:rPr>
-          <w:sz w:val="24"/>
+        <w:ind w:left="708" w:hanging="708"/>
+        <w:rPr>
+          <w:sz w:val="24"/>
+          <w:szCs w:val="24"/>
+          <w:lang w:val="es-AR"/>
+        </w:rPr>
+      </w:pPr>
+      <w:r>
+        <w:rPr>
+          <w:sz w:val="24"/>
+          <w:szCs w:val="24"/>
+          <w:lang w:val="es-AR"/>
+        </w:rPr>
+        <w:t xml:space="preserve">Características </w:t>
+      </w:r>
+      <w:r>
+        <w:rPr>
+          <w:sz w:val="24"/>
+          <w:szCs w:val="24"/>
+          <w:lang w:val="es-AR"/>
+        </w:rPr>
+        <w:t>clave de "</w:t>
+      </w:r>
+      <w:r>
+        <w:rPr>
+          <w:sz w:val="24"/>
+          <w:lang w:val="es-AR"/>
+        </w:rPr>
+        <w:t xml:space="preserve"> Test Link </w:t>
+      </w:r>
+      <w:r>
+        <w:rPr>
+          <w:sz w:val="24"/>
+          <w:szCs w:val="24"/>
+          <w:lang w:val="es-AR"/>
+        </w:rPr>
+        <w:t>":</w:t>
+      </w:r>
+    </w:p>
+    <w:p>
+      <w:pPr>
+        <w:pStyle w:val="Prrafodelista"/>
+        <w:numPr>
+          <w:ilvl w:val="0"/>
+          <w:numId w:val="9"/>
+        </w:numPr>
+        <w:spacing w:after="0"/>
+        <w:rPr>
+          <w:sz w:val="24"/>
+          <w:szCs w:val="24"/>
+          <w:lang w:val="es-AR"/>
+        </w:rPr>
+      </w:pPr>
+      <w:r>
+        <w:rPr>
+          <w:sz w:val="24"/>
+          <w:szCs w:val="24"/>
+          <w:lang w:val="es-AR"/>
+        </w:rPr>
+        <w:t>Gestión de Test Cases</w:t>
+      </w:r>
+    </w:p>
+    <w:p>
+      <w:pPr>
+        <w:pStyle w:val="Prrafodelista"/>
+        <w:numPr>
+          <w:ilvl w:val="0"/>
+          <w:numId w:val="9"/>
+        </w:numPr>
+        <w:spacing w:after="0"/>
+        <w:rPr>
+          <w:sz w:val="24"/>
+          <w:szCs w:val="24"/>
+          <w:lang w:val="es-AR"/>
+        </w:rPr>
+      </w:pPr>
+      <w:r>
+        <w:rPr>
+          <w:sz w:val="24"/>
+          <w:szCs w:val="24"/>
+          <w:lang w:val="es-AR"/>
+        </w:rPr>
+        <w:t xml:space="preserve">Creación, gestión y ejecución de Test </w:t>
+      </w:r>
+      <w:proofErr w:type="spellStart"/>
+      <w:r>
+        <w:rPr>
+          <w:sz w:val="24"/>
+          <w:szCs w:val="24"/>
+          <w:lang w:val="es-AR"/>
+        </w:rPr>
+        <w:t>Plans</w:t>
+      </w:r>
+      <w:proofErr w:type="spellEnd"/>
+      <w:r>
+        <w:rPr>
+          <w:sz w:val="24"/>
+          <w:szCs w:val="24"/>
+          <w:lang w:val="es-AR"/>
+        </w:rPr>
+        <w:t xml:space="preserve"> </w:t>
+      </w:r>
+    </w:p>
+    <w:p>
+      <w:pPr>
+        <w:pStyle w:val="Prrafodelista"/>
+        <w:numPr>
+          <w:ilvl w:val="0"/>
+          <w:numId w:val="9"/>
+        </w:numPr>
+        <w:spacing w:after="0"/>
+        <w:rPr>
+          <w:sz w:val="24"/>
+          <w:lang w:val="es-AR"/>
+        </w:rPr>
+      </w:pPr>
+      <w:r>
+        <w:rPr>
+          <w:sz w:val="24"/>
+          <w:lang w:val="es-AR"/>
+        </w:rPr>
+        <w:t xml:space="preserve">Gestión de resultados de ejecuciones </w:t>
+      </w:r>
+    </w:p>
+    <w:p>
+      <w:pPr>
+        <w:pStyle w:val="Prrafodelista"/>
+        <w:numPr>
+          <w:ilvl w:val="0"/>
+          <w:numId w:val="9"/>
+        </w:numPr>
+        <w:spacing w:after="0"/>
+        <w:rPr>
+          <w:sz w:val="24"/>
+          <w:lang w:val="es-AR"/>
+        </w:rPr>
+      </w:pPr>
+      <w:r>
+        <w:rPr>
+          <w:sz w:val="24"/>
+          <w:lang w:val="es-AR"/>
+        </w:rPr>
+        <w:t xml:space="preserve">Vínculo </w:t>
+      </w:r>
+      <w:r>
+        <w:rPr>
+          <w:sz w:val="24"/>
+          <w:szCs w:val="24"/>
+          <w:lang w:val="es-AR"/>
+        </w:rPr>
+        <w:t xml:space="preserve">Test Cases </w:t>
+      </w:r>
+      <w:r>
+        <w:rPr>
+          <w:sz w:val="24"/>
+          <w:lang w:val="es-AR"/>
+        </w:rPr>
+        <w:t xml:space="preserve">y </w:t>
+      </w:r>
+      <w:r>
+        <w:rPr>
+          <w:sz w:val="24"/>
+          <w:lang w:val="es-AR"/>
+        </w:rPr>
+        <w:t>Uses Cases</w:t>
+      </w:r>
+      <w:r>
+        <w:rPr>
+          <w:sz w:val="24"/>
+          <w:lang w:val="es-AR"/>
+        </w:rPr>
+        <w:t xml:space="preserve"> / </w:t>
+      </w:r>
+      <w:proofErr w:type="spellStart"/>
+      <w:r>
+        <w:rPr>
+          <w:sz w:val="24"/>
+          <w:lang w:val="es-AR"/>
+        </w:rPr>
+        <w:t>User</w:t>
+      </w:r>
+      <w:proofErr w:type="spellEnd"/>
+      <w:r>
+        <w:rPr>
+          <w:sz w:val="24"/>
+          <w:lang w:val="es-AR"/>
+        </w:rPr>
+        <w:t xml:space="preserve"> </w:t>
+      </w:r>
+      <w:proofErr w:type="spellStart"/>
+      <w:r>
+        <w:rPr>
+          <w:sz w:val="24"/>
+          <w:lang w:val="es-AR"/>
+        </w:rPr>
+        <w:t>Stories</w:t>
+      </w:r>
+      <w:proofErr w:type="spellEnd"/>
+      <w:r>
+        <w:rPr>
+          <w:sz w:val="24"/>
+          <w:lang w:val="es-AR"/>
+        </w:rPr>
+        <w:t xml:space="preserve"> / R</w:t>
+      </w:r>
+      <w:r>
+        <w:rPr>
+          <w:sz w:val="24"/>
+          <w:lang w:val="es-AR"/>
+        </w:rPr>
+        <w:t xml:space="preserve">equerimientos </w:t>
+      </w:r>
+    </w:p>
+    <w:p>
+      <w:pPr>
+        <w:spacing w:after="0"/>
+        <w:rPr>
+          <w:sz w:val="24"/>
+          <w:szCs w:val="24"/>
           <w:lang w:val="es-AR"/>
         </w:rPr>
       </w:pPr>
@@ -1135,6 +1352,13 @@
           <w:lang w:val="es-AR"/>
         </w:rPr>
         <w:t>Crear un Test Plan</w:t>
+      </w:r>
+      <w:r>
+        <w:rPr>
+          <w:sz w:val="24"/>
+          <w:lang w:val="es-AR"/>
+        </w:rPr>
+        <w:t xml:space="preserve"> </w:t>
       </w:r>
     </w:p>
     <w:p>
@@ -1762,7 +1986,7 @@
           <w:lang w:val="es-AR"/>
         </w:rPr>
         <w:lastRenderedPageBreak/>
-        <w:t>Además pueden definirse las distintas plataformas sobre las que puede  ejecutarse el Test Case.</w:t>
+        <w:t>Además pueden definirse las distintas plataformas sobre las que puede ejecutarse el Test Case.</w:t>
       </w:r>
     </w:p>
     <w:p>
@@ -2405,12 +2629,11 @@
     <w:p>
       <w:pPr>
         <w:pStyle w:val="Prrafodelista"/>
-        <w:spacing w:line="240" w:lineRule="auto"/>
+        <w:spacing w:before="240" w:line="240" w:lineRule="auto"/>
         <w:ind w:left="360"/>
         <w:rPr>
-          <w:sz w:val="24"/>
-          <w:szCs w:val="24"/>
-          <w:u w:val="single"/>
+          <w:sz w:val="28"/>
+          <w:lang w:val="es-AR"/>
         </w:rPr>
       </w:pPr>
       <w:proofErr w:type="spellStart"/>
@@ -2435,18 +2658,6 @@
     </w:p>
     <w:p>
       <w:pPr>
-        <w:pStyle w:val="Prrafodelista"/>
-        <w:spacing w:line="240" w:lineRule="auto"/>
-        <w:ind w:left="360"/>
-        <w:rPr>
-          <w:sz w:val="24"/>
-          <w:szCs w:val="24"/>
-          <w:u w:val="single"/>
-        </w:rPr>
-      </w:pPr>
-    </w:p>
-    <w:p>
-      <w:pPr>
         <w:jc w:val="center"/>
         <w:rPr>
           <w:sz w:val="28"/>
@@ -2456,62 +2667,12 @@
       <w:r>
         <w:rPr>
           <w:noProof/>
+          <w:sz w:val="28"/>
           <w:bdr w:val="single" w:sz="4" w:space="0" w:color="auto"/>
           <w:lang w:val="es-AR" w:eastAsia="es-AR"/>
         </w:rPr>
         <w:drawing>
-          <wp:inline distT="0" distB="0" distL="0" distR="0" wp14:anchorId="75F435B3" wp14:editId="34BD119C">
-            <wp:extent cx="5612130" cy="3112135"/>
-            <wp:effectExtent l="0" t="0" r="7620" b="0"/>
-            <wp:docPr id="3" name="Imagen 3"/>
-            <wp:cNvGraphicFramePr>
-              <a:graphicFrameLocks xmlns:a="http://schemas.openxmlformats.org/drawingml/2006/main" noChangeAspect="1"/>
-            </wp:cNvGraphicFramePr>
-            <a:graphic xmlns:a="http://schemas.openxmlformats.org/drawingml/2006/main">
-              <a:graphicData uri="http://schemas.openxmlformats.org/drawingml/2006/picture">
-                <pic:pic xmlns:pic="http://schemas.openxmlformats.org/drawingml/2006/picture">
-                  <pic:nvPicPr>
-                    <pic:cNvPr id="0" name=""/>
-                    <pic:cNvPicPr/>
-                  </pic:nvPicPr>
-                  <pic:blipFill>
-                    <a:blip r:embed="rId19"/>
-                    <a:stretch>
-                      <a:fillRect/>
-                    </a:stretch>
-                  </pic:blipFill>
-                  <pic:spPr>
-                    <a:xfrm>
-                      <a:off x="0" y="0"/>
-                      <a:ext cx="5612130" cy="3112135"/>
-                    </a:xfrm>
-                    <a:prstGeom prst="rect">
-                      <a:avLst/>
-                    </a:prstGeom>
-                  </pic:spPr>
-                </pic:pic>
-              </a:graphicData>
-            </a:graphic>
-          </wp:inline>
-        </w:drawing>
-      </w:r>
-    </w:p>
-    <w:p>
-      <w:pPr>
-        <w:jc w:val="center"/>
-        <w:rPr>
-          <w:sz w:val="28"/>
-          <w:lang w:val="es-AR"/>
-        </w:rPr>
-      </w:pPr>
-      <w:r>
-        <w:rPr>
-          <w:noProof/>
-          <w:sz w:val="28"/>
-          <w:lang w:val="es-AR" w:eastAsia="es-AR"/>
-        </w:rPr>
-        <w:drawing>
-          <wp:inline distT="0" distB="0" distL="0" distR="0">
+          <wp:inline distT="0" distB="0" distL="0" distR="0" wp14:anchorId="64E909E5" wp14:editId="5B2D8E3A">
             <wp:extent cx="5612130" cy="3122295"/>
             <wp:effectExtent l="0" t="0" r="7620" b="1905"/>
             <wp:docPr id="5" name="0 Imagen"/>
@@ -2526,7 +2687,7 @@
                     <pic:cNvPicPr/>
                   </pic:nvPicPr>
                   <pic:blipFill>
-                    <a:blip r:embed="rId20">
+                    <a:blip r:embed="rId19">
                       <a:extLst>
                         <a:ext uri="{28A0092B-C50C-407E-A947-70E740481C1C}">
                           <a14:useLocalDpi xmlns:a14="http://schemas.microsoft.com/office/drawing/2010/main" val="0"/>
@@ -2631,10 +2792,11 @@
         <w:rPr>
           <w:noProof/>
           <w:sz w:val="28"/>
+          <w:bdr w:val="single" w:sz="4" w:space="0" w:color="auto"/>
           <w:lang w:val="es-AR" w:eastAsia="es-AR"/>
         </w:rPr>
         <w:drawing>
-          <wp:inline distT="0" distB="0" distL="0" distR="0">
+          <wp:inline distT="0" distB="0" distL="0" distR="0" wp14:anchorId="6CE208EB" wp14:editId="367D1E27">
             <wp:extent cx="5612130" cy="1169670"/>
             <wp:effectExtent l="0" t="0" r="7620" b="0"/>
             <wp:docPr id="7" name="0 Imagen"/>
@@ -2649,7 +2811,7 @@
                     <pic:cNvPicPr/>
                   </pic:nvPicPr>
                   <pic:blipFill>
-                    <a:blip r:embed="rId21">
+                    <a:blip r:embed="rId20">
                       <a:extLst>
                         <a:ext uri="{28A0092B-C50C-407E-A947-70E740481C1C}">
                           <a14:useLocalDpi xmlns:a14="http://schemas.microsoft.com/office/drawing/2010/main" val="0"/>
@@ -2705,15 +2867,7 @@
           <w:szCs w:val="24"/>
           <w:u w:val="single"/>
         </w:rPr>
-        <w:t>Editor</w:t>
-      </w:r>
-      <w:r>
-        <w:rPr>
-          <w:sz w:val="24"/>
-          <w:szCs w:val="24"/>
-          <w:u w:val="single"/>
-        </w:rPr>
-        <w:t xml:space="preserve"> de </w:t>
+        <w:t xml:space="preserve">Editor de </w:t>
       </w:r>
       <w:proofErr w:type="spellStart"/>
       <w:r>
@@ -2751,6 +2905,7 @@
         <w:pStyle w:val="Prrafodelista"/>
         <w:spacing w:line="240" w:lineRule="auto"/>
         <w:ind w:left="360"/>
+        <w:jc w:val="center"/>
         <w:rPr>
           <w:sz w:val="24"/>
           <w:szCs w:val="24"/>
@@ -2763,10 +2918,11 @@
           <w:sz w:val="24"/>
           <w:szCs w:val="24"/>
           <w:u w:val="single"/>
+          <w:bdr w:val="single" w:sz="4" w:space="0" w:color="auto"/>
           <w:lang w:val="es-AR" w:eastAsia="es-AR"/>
         </w:rPr>
         <w:drawing>
-          <wp:inline distT="0" distB="0" distL="0" distR="0">
+          <wp:inline distT="0" distB="0" distL="0" distR="0" wp14:anchorId="3CD5025F" wp14:editId="52C8BDC5">
             <wp:extent cx="5612130" cy="4156075"/>
             <wp:effectExtent l="0" t="0" r="7620" b="0"/>
             <wp:docPr id="8" name="0 Imagen"/>
@@ -2781,7 +2937,7 @@
                     <pic:cNvPicPr/>
                   </pic:nvPicPr>
                   <pic:blipFill>
-                    <a:blip r:embed="rId22">
+                    <a:blip r:embed="rId21">
                       <a:extLst>
                         <a:ext uri="{28A0092B-C50C-407E-A947-70E740481C1C}">
                           <a14:useLocalDpi xmlns:a14="http://schemas.microsoft.com/office/drawing/2010/main" val="0"/>
@@ -2843,15 +2999,7 @@
           <w:u w:val="single"/>
         </w:rPr>
         <w:lastRenderedPageBreak/>
-        <w:t xml:space="preserve">Visor de </w:t>
-      </w:r>
-      <w:r>
-        <w:rPr>
-          <w:sz w:val="24"/>
-          <w:szCs w:val="24"/>
-          <w:u w:val="single"/>
-        </w:rPr>
-        <w:t>Releases</w:t>
+        <w:t>Visor de Releases</w:t>
       </w:r>
     </w:p>
     <w:p>
@@ -2871,6 +3019,7 @@
         <w:pStyle w:val="Prrafodelista"/>
         <w:spacing w:line="240" w:lineRule="auto"/>
         <w:ind w:left="360"/>
+        <w:jc w:val="center"/>
         <w:rPr>
           <w:sz w:val="24"/>
           <w:szCs w:val="24"/>
@@ -2883,10 +3032,11 @@
           <w:sz w:val="24"/>
           <w:szCs w:val="24"/>
           <w:u w:val="single"/>
+          <w:bdr w:val="single" w:sz="4" w:space="0" w:color="auto"/>
           <w:lang w:val="es-AR" w:eastAsia="es-AR"/>
         </w:rPr>
         <w:drawing>
-          <wp:inline distT="0" distB="0" distL="0" distR="0">
+          <wp:inline distT="0" distB="0" distL="0" distR="0" wp14:anchorId="171FEB26" wp14:editId="3E8CDA9C">
             <wp:extent cx="5612130" cy="739140"/>
             <wp:effectExtent l="0" t="0" r="7620" b="3810"/>
             <wp:docPr id="11" name="0 Imagen"/>
@@ -2901,7 +3051,7 @@
                     <pic:cNvPicPr/>
                   </pic:nvPicPr>
                   <pic:blipFill>
-                    <a:blip r:embed="rId23">
+                    <a:blip r:embed="rId22">
                       <a:extLst>
                         <a:ext uri="{28A0092B-C50C-407E-A947-70E740481C1C}">
                           <a14:useLocalDpi xmlns:a14="http://schemas.microsoft.com/office/drawing/2010/main" val="0"/>
@@ -2957,23 +3107,7 @@
           <w:szCs w:val="24"/>
           <w:u w:val="single"/>
         </w:rPr>
-        <w:t>Editor</w:t>
-      </w:r>
-      <w:r>
-        <w:rPr>
-          <w:sz w:val="24"/>
-          <w:szCs w:val="24"/>
-          <w:u w:val="single"/>
-        </w:rPr>
-        <w:t xml:space="preserve"> de </w:t>
-      </w:r>
-      <w:r>
-        <w:rPr>
-          <w:sz w:val="24"/>
-          <w:szCs w:val="24"/>
-          <w:u w:val="single"/>
-        </w:rPr>
-        <w:t>Releases</w:t>
+        <w:t>Editor de Releases</w:t>
       </w:r>
     </w:p>
     <w:p>
@@ -2993,6 +3127,7 @@
         <w:pStyle w:val="Prrafodelista"/>
         <w:spacing w:line="240" w:lineRule="auto"/>
         <w:ind w:left="360"/>
+        <w:jc w:val="center"/>
         <w:rPr>
           <w:sz w:val="24"/>
           <w:szCs w:val="24"/>
@@ -3005,10 +3140,11 @@
           <w:sz w:val="24"/>
           <w:szCs w:val="24"/>
           <w:u w:val="single"/>
+          <w:bdr w:val="single" w:sz="4" w:space="0" w:color="auto"/>
           <w:lang w:val="es-AR" w:eastAsia="es-AR"/>
         </w:rPr>
         <w:drawing>
-          <wp:inline distT="0" distB="0" distL="0" distR="0">
+          <wp:inline distT="0" distB="0" distL="0" distR="0" wp14:anchorId="78743970" wp14:editId="1DCC6DC8">
             <wp:extent cx="5612130" cy="4253865"/>
             <wp:effectExtent l="0" t="0" r="7620" b="0"/>
             <wp:docPr id="12" name="0 Imagen"/>
@@ -3023,7 +3159,7 @@
                     <pic:cNvPicPr/>
                   </pic:nvPicPr>
                   <pic:blipFill>
-                    <a:blip r:embed="rId24">
+                    <a:blip r:embed="rId23">
                       <a:extLst>
                         <a:ext uri="{28A0092B-C50C-407E-A947-70E740481C1C}">
                           <a14:useLocalDpi xmlns:a14="http://schemas.microsoft.com/office/drawing/2010/main" val="0"/>
@@ -3105,6 +3241,7 @@
         <w:pStyle w:val="Prrafodelista"/>
         <w:spacing w:line="240" w:lineRule="auto"/>
         <w:ind w:left="360"/>
+        <w:jc w:val="center"/>
         <w:rPr>
           <w:sz w:val="24"/>
           <w:szCs w:val="24"/>
@@ -3117,10 +3254,11 @@
           <w:sz w:val="24"/>
           <w:szCs w:val="24"/>
           <w:u w:val="single"/>
+          <w:bdr w:val="single" w:sz="4" w:space="0" w:color="auto"/>
           <w:lang w:val="es-AR" w:eastAsia="es-AR"/>
         </w:rPr>
         <w:drawing>
-          <wp:inline distT="0" distB="0" distL="0" distR="0">
+          <wp:inline distT="0" distB="0" distL="0" distR="0" wp14:anchorId="784DCA65" wp14:editId="5B5A7575">
             <wp:extent cx="5612130" cy="925195"/>
             <wp:effectExtent l="0" t="0" r="7620" b="8255"/>
             <wp:docPr id="14" name="0 Imagen"/>
@@ -3135,7 +3273,7 @@
                     <pic:cNvPicPr/>
                   </pic:nvPicPr>
                   <pic:blipFill>
-                    <a:blip r:embed="rId25">
+                    <a:blip r:embed="rId24">
                       <a:extLst>
                         <a:ext uri="{28A0092B-C50C-407E-A947-70E740481C1C}">
                           <a14:useLocalDpi xmlns:a14="http://schemas.microsoft.com/office/drawing/2010/main" val="0"/>
@@ -3191,23 +3329,7 @@
           <w:szCs w:val="24"/>
           <w:u w:val="single"/>
         </w:rPr>
-        <w:t>Editor</w:t>
-      </w:r>
-      <w:r>
-        <w:rPr>
-          <w:sz w:val="24"/>
-          <w:szCs w:val="24"/>
-          <w:u w:val="single"/>
-        </w:rPr>
-        <w:t xml:space="preserve"> de </w:t>
-      </w:r>
-      <w:r>
-        <w:rPr>
-          <w:sz w:val="24"/>
-          <w:szCs w:val="24"/>
-          <w:u w:val="single"/>
-        </w:rPr>
-        <w:t>Test Cases</w:t>
+        <w:t>Editor de Test Cases</w:t>
       </w:r>
     </w:p>
     <w:p>
@@ -3227,6 +3349,7 @@
         <w:pStyle w:val="Prrafodelista"/>
         <w:spacing w:line="240" w:lineRule="auto"/>
         <w:ind w:left="360"/>
+        <w:jc w:val="center"/>
         <w:rPr>
           <w:sz w:val="24"/>
           <w:szCs w:val="24"/>
@@ -3239,10 +3362,11 @@
           <w:sz w:val="24"/>
           <w:szCs w:val="24"/>
           <w:u w:val="single"/>
+          <w:bdr w:val="single" w:sz="4" w:space="0" w:color="auto"/>
           <w:lang w:val="es-AR" w:eastAsia="es-AR"/>
         </w:rPr>
         <w:drawing>
-          <wp:inline distT="0" distB="0" distL="0" distR="0">
+          <wp:inline distT="0" distB="0" distL="0" distR="0" wp14:anchorId="55B1F2D8" wp14:editId="26BE29A7">
             <wp:extent cx="5612130" cy="3744595"/>
             <wp:effectExtent l="0" t="0" r="7620" b="8255"/>
             <wp:docPr id="20" name="0 Imagen"/>
@@ -3257,7 +3381,7 @@
                     <pic:cNvPicPr/>
                   </pic:nvPicPr>
                   <pic:blipFill>
-                    <a:blip r:embed="rId26">
+                    <a:blip r:embed="rId25">
                       <a:extLst>
                         <a:ext uri="{28A0092B-C50C-407E-A947-70E740481C1C}">
                           <a14:useLocalDpi xmlns:a14="http://schemas.microsoft.com/office/drawing/2010/main" val="0"/>
@@ -3367,6 +3491,7 @@
         <w:pStyle w:val="Prrafodelista"/>
         <w:spacing w:line="240" w:lineRule="auto"/>
         <w:ind w:left="360"/>
+        <w:jc w:val="center"/>
         <w:rPr>
           <w:sz w:val="24"/>
           <w:szCs w:val="24"/>
@@ -3379,10 +3504,11 @@
           <w:sz w:val="24"/>
           <w:szCs w:val="24"/>
           <w:u w:val="single"/>
+          <w:bdr w:val="single" w:sz="4" w:space="0" w:color="auto"/>
           <w:lang w:val="es-AR" w:eastAsia="es-AR"/>
         </w:rPr>
         <w:drawing>
-          <wp:inline distT="0" distB="0" distL="0" distR="0">
+          <wp:inline distT="0" distB="0" distL="0" distR="0" wp14:anchorId="61055303" wp14:editId="244E8C82">
             <wp:extent cx="5612130" cy="2404745"/>
             <wp:effectExtent l="0" t="0" r="7620" b="0"/>
             <wp:docPr id="21" name="0 Imagen"/>
@@ -3397,7 +3523,7 @@
                     <pic:cNvPicPr/>
                   </pic:nvPicPr>
                   <pic:blipFill>
-                    <a:blip r:embed="rId27">
+                    <a:blip r:embed="rId26">
                       <a:extLst>
                         <a:ext uri="{28A0092B-C50C-407E-A947-70E740481C1C}">
                           <a14:useLocalDpi xmlns:a14="http://schemas.microsoft.com/office/drawing/2010/main" val="0"/>
@@ -3525,6 +3651,7 @@
         <w:pStyle w:val="Prrafodelista"/>
         <w:spacing w:line="240" w:lineRule="auto"/>
         <w:ind w:left="360"/>
+        <w:jc w:val="center"/>
         <w:rPr>
           <w:sz w:val="24"/>
           <w:szCs w:val="24"/>
@@ -3538,10 +3665,11 @@
           <w:sz w:val="24"/>
           <w:szCs w:val="24"/>
           <w:u w:val="single"/>
+          <w:bdr w:val="single" w:sz="4" w:space="0" w:color="auto"/>
           <w:lang w:val="es-AR" w:eastAsia="es-AR"/>
         </w:rPr>
         <w:drawing>
-          <wp:inline distT="0" distB="0" distL="0" distR="0">
+          <wp:inline distT="0" distB="0" distL="0" distR="0" wp14:anchorId="59217446" wp14:editId="737674D2">
             <wp:extent cx="5612130" cy="4490085"/>
             <wp:effectExtent l="0" t="0" r="7620" b="5715"/>
             <wp:docPr id="22" name="0 Imagen"/>
@@ -3556,7 +3684,7 @@
                     <pic:cNvPicPr/>
                   </pic:nvPicPr>
                   <pic:blipFill>
-                    <a:blip r:embed="rId28">
+                    <a:blip r:embed="rId27">
                       <a:extLst>
                         <a:ext uri="{28A0092B-C50C-407E-A947-70E740481C1C}">
                           <a14:useLocalDpi xmlns:a14="http://schemas.microsoft.com/office/drawing/2010/main" val="0"/>
@@ -3683,6 +3811,7 @@
         <w:pStyle w:val="Prrafodelista"/>
         <w:spacing w:line="240" w:lineRule="auto"/>
         <w:ind w:left="360"/>
+        <w:jc w:val="center"/>
         <w:rPr>
           <w:sz w:val="24"/>
           <w:szCs w:val="24"/>
@@ -3696,10 +3825,11 @@
           <w:sz w:val="24"/>
           <w:szCs w:val="24"/>
           <w:u w:val="single"/>
+          <w:bdr w:val="single" w:sz="4" w:space="0" w:color="auto"/>
           <w:lang w:val="es-AR" w:eastAsia="es-AR"/>
         </w:rPr>
         <w:drawing>
-          <wp:inline distT="0" distB="0" distL="0" distR="0">
+          <wp:inline distT="0" distB="0" distL="0" distR="0" wp14:anchorId="62079A82" wp14:editId="58BF5B4C">
             <wp:extent cx="5612130" cy="5452110"/>
             <wp:effectExtent l="0" t="0" r="7620" b="0"/>
             <wp:docPr id="23" name="0 Imagen"/>
@@ -3714,7 +3844,7 @@
                     <pic:cNvPicPr/>
                   </pic:nvPicPr>
                   <pic:blipFill>
-                    <a:blip r:embed="rId29">
+                    <a:blip r:embed="rId28">
                       <a:extLst>
                         <a:ext uri="{28A0092B-C50C-407E-A947-70E740481C1C}">
                           <a14:useLocalDpi xmlns:a14="http://schemas.microsoft.com/office/drawing/2010/main" val="0"/>
@@ -3804,6 +3934,7 @@
         <w:pStyle w:val="Prrafodelista"/>
         <w:spacing w:line="240" w:lineRule="auto"/>
         <w:ind w:left="360"/>
+        <w:jc w:val="center"/>
         <w:rPr>
           <w:sz w:val="24"/>
           <w:szCs w:val="24"/>
@@ -3817,10 +3948,11 @@
           <w:sz w:val="24"/>
           <w:szCs w:val="24"/>
           <w:u w:val="single"/>
+          <w:bdr w:val="single" w:sz="4" w:space="0" w:color="auto"/>
           <w:lang w:val="es-AR" w:eastAsia="es-AR"/>
         </w:rPr>
         <w:drawing>
-          <wp:inline distT="0" distB="0" distL="0" distR="0">
+          <wp:inline distT="0" distB="0" distL="0" distR="0" wp14:anchorId="5AEE7DAE" wp14:editId="0A585036">
             <wp:extent cx="5612130" cy="701675"/>
             <wp:effectExtent l="0" t="0" r="7620" b="3175"/>
             <wp:docPr id="24" name="0 Imagen"/>
@@ -3835,7 +3967,7 @@
                     <pic:cNvPicPr/>
                   </pic:nvPicPr>
                   <pic:blipFill>
-                    <a:blip r:embed="rId30">
+                    <a:blip r:embed="rId29">
                       <a:extLst>
                         <a:ext uri="{28A0092B-C50C-407E-A947-70E740481C1C}">
                           <a14:useLocalDpi xmlns:a14="http://schemas.microsoft.com/office/drawing/2010/main" val="0"/>
@@ -3926,24 +4058,25 @@
         <w:pStyle w:val="Prrafodelista"/>
         <w:spacing w:line="240" w:lineRule="auto"/>
         <w:ind w:left="360"/>
-        <w:rPr>
-          <w:sz w:val="24"/>
-          <w:szCs w:val="24"/>
-          <w:u w:val="single"/>
-          <w:lang w:val="es-AR"/>
-        </w:rPr>
-      </w:pPr>
-      <w:bookmarkStart w:id="0" w:name="_GoBack"/>
+        <w:jc w:val="center"/>
+        <w:rPr>
+          <w:sz w:val="24"/>
+          <w:szCs w:val="24"/>
+          <w:u w:val="single"/>
+          <w:lang w:val="es-AR"/>
+        </w:rPr>
+      </w:pPr>
       <w:r>
         <w:rPr>
           <w:noProof/>
           <w:sz w:val="24"/>
           <w:szCs w:val="24"/>
           <w:u w:val="single"/>
+          <w:bdr w:val="single" w:sz="4" w:space="0" w:color="auto"/>
           <w:lang w:val="es-AR" w:eastAsia="es-AR"/>
         </w:rPr>
         <w:drawing>
-          <wp:inline distT="0" distB="0" distL="0" distR="0">
+          <wp:inline distT="0" distB="0" distL="0" distR="0" wp14:anchorId="1497A21E" wp14:editId="18330B67">
             <wp:extent cx="5612130" cy="2846070"/>
             <wp:effectExtent l="0" t="0" r="7620" b="0"/>
             <wp:docPr id="25" name="0 Imagen"/>
@@ -3958,7 +4091,7 @@
                     <pic:cNvPicPr/>
                   </pic:nvPicPr>
                   <pic:blipFill>
-                    <a:blip r:embed="rId31">
+                    <a:blip r:embed="rId30">
                       <a:extLst>
                         <a:ext uri="{28A0092B-C50C-407E-A947-70E740481C1C}">
                           <a14:useLocalDpi xmlns:a14="http://schemas.microsoft.com/office/drawing/2010/main" val="0"/>
@@ -3984,11 +4117,1177 @@
           </wp:inline>
         </w:drawing>
       </w:r>
+    </w:p>
+    <w:p>
+      <w:pPr>
+        <w:rPr>
+          <w:sz w:val="24"/>
+          <w:szCs w:val="24"/>
+          <w:u w:val="single"/>
+          <w:lang w:val="es-AR"/>
+        </w:rPr>
+      </w:pPr>
+      <w:r>
+        <w:rPr>
+          <w:sz w:val="24"/>
+          <w:szCs w:val="24"/>
+          <w:u w:val="single"/>
+          <w:lang w:val="es-AR"/>
+        </w:rPr>
+        <w:br w:type="page"/>
+      </w:r>
+    </w:p>
+    <w:p>
+      <w:pPr>
+        <w:pStyle w:val="Prrafodelista"/>
+        <w:spacing w:line="240" w:lineRule="auto"/>
+        <w:ind w:left="360"/>
+        <w:rPr>
+          <w:sz w:val="24"/>
+          <w:szCs w:val="24"/>
+          <w:u w:val="single"/>
+          <w:lang w:val="es-AR"/>
+        </w:rPr>
+      </w:pPr>
+      <w:r>
+        <w:rPr>
+          <w:sz w:val="24"/>
+          <w:szCs w:val="24"/>
+          <w:u w:val="single"/>
+          <w:lang w:val="es-AR"/>
+        </w:rPr>
+        <w:lastRenderedPageBreak/>
+        <w:t xml:space="preserve">Comparación </w:t>
+      </w:r>
+      <w:proofErr w:type="spellStart"/>
+      <w:r>
+        <w:rPr>
+          <w:sz w:val="24"/>
+          <w:szCs w:val="24"/>
+          <w:u w:val="single"/>
+          <w:lang w:val="es-AR"/>
+        </w:rPr>
+        <w:t>SpiraTest</w:t>
+      </w:r>
+      <w:proofErr w:type="spellEnd"/>
+      <w:r>
+        <w:rPr>
+          <w:sz w:val="24"/>
+          <w:szCs w:val="24"/>
+          <w:u w:val="single"/>
+          <w:lang w:val="es-AR"/>
+        </w:rPr>
+        <w:t xml:space="preserve"> vs Test Link</w:t>
+      </w:r>
+    </w:p>
+    <w:p>
+      <w:pPr>
+        <w:pStyle w:val="Prrafodelista"/>
+        <w:spacing w:line="240" w:lineRule="auto"/>
+        <w:ind w:left="360"/>
+        <w:rPr>
+          <w:sz w:val="24"/>
+          <w:szCs w:val="24"/>
+          <w:u w:val="single"/>
+          <w:lang w:val="es-AR"/>
+        </w:rPr>
+      </w:pPr>
+    </w:p>
+    <w:p>
+      <w:pPr>
+        <w:pStyle w:val="Prrafodelista"/>
+        <w:spacing w:line="240" w:lineRule="auto"/>
+        <w:ind w:left="360"/>
+        <w:rPr>
+          <w:sz w:val="24"/>
+          <w:szCs w:val="24"/>
+          <w:u w:val="single"/>
+          <w:lang w:val="es-AR"/>
+        </w:rPr>
+      </w:pPr>
+    </w:p>
+    <w:tbl>
+      <w:tblPr>
+        <w:tblStyle w:val="Tablaconcuadrcula"/>
+        <w:tblW w:w="0" w:type="auto"/>
+        <w:tblLook w:val="04A0" w:firstRow="1" w:lastRow="0" w:firstColumn="1" w:lastColumn="0" w:noHBand="0" w:noVBand="1"/>
+      </w:tblPr>
+      <w:tblGrid>
+        <w:gridCol w:w="2992"/>
+        <w:gridCol w:w="2993"/>
+        <w:gridCol w:w="2993"/>
+      </w:tblGrid>
+      <w:tr>
+        <w:tc>
+          <w:tcPr>
+            <w:tcW w:w="2992" w:type="dxa"/>
+          </w:tcPr>
+          <w:p>
+            <w:pPr>
+              <w:rPr>
+                <w:sz w:val="24"/>
+                <w:szCs w:val="24"/>
+                <w:u w:val="single"/>
+                <w:lang w:val="es-AR"/>
+              </w:rPr>
+            </w:pPr>
+            <w:bookmarkStart w:id="0" w:name="_GoBack" w:colFirst="1" w:colLast="2"/>
+          </w:p>
+        </w:tc>
+        <w:tc>
+          <w:tcPr>
+            <w:tcW w:w="2993" w:type="dxa"/>
+          </w:tcPr>
+          <w:p>
+            <w:pPr>
+              <w:rPr>
+                <w:b/>
+                <w:sz w:val="20"/>
+                <w:szCs w:val="20"/>
+                <w:lang w:val="es-AR"/>
+              </w:rPr>
+            </w:pPr>
+            <w:proofErr w:type="spellStart"/>
+            <w:r>
+              <w:rPr>
+                <w:b/>
+                <w:sz w:val="20"/>
+                <w:szCs w:val="20"/>
+                <w:lang w:val="es-AR"/>
+              </w:rPr>
+              <w:t>SpiraTest</w:t>
+            </w:r>
+            <w:proofErr w:type="spellEnd"/>
+          </w:p>
+        </w:tc>
+        <w:tc>
+          <w:tcPr>
+            <w:tcW w:w="2993" w:type="dxa"/>
+          </w:tcPr>
+          <w:p>
+            <w:pPr>
+              <w:rPr>
+                <w:b/>
+                <w:sz w:val="20"/>
+                <w:szCs w:val="24"/>
+                <w:lang w:val="es-AR"/>
+              </w:rPr>
+            </w:pPr>
+            <w:r>
+              <w:rPr>
+                <w:b/>
+                <w:sz w:val="20"/>
+                <w:szCs w:val="24"/>
+                <w:lang w:val="es-AR"/>
+              </w:rPr>
+              <w:t>Test Link</w:t>
+            </w:r>
+          </w:p>
+        </w:tc>
+      </w:tr>
       <w:bookmarkEnd w:id="0"/>
+      <w:tr>
+        <w:tc>
+          <w:tcPr>
+            <w:tcW w:w="2992" w:type="dxa"/>
+          </w:tcPr>
+          <w:p>
+            <w:pPr>
+              <w:rPr>
+                <w:rFonts w:asciiTheme="minorHAnsi" w:hAnsiTheme="minorHAnsi" w:cstheme="minorHAnsi"/>
+                <w:sz w:val="20"/>
+                <w:szCs w:val="20"/>
+                <w:lang w:val="es-AR"/>
+              </w:rPr>
+            </w:pPr>
+          </w:p>
+        </w:tc>
+        <w:tc>
+          <w:tcPr>
+            <w:tcW w:w="2993" w:type="dxa"/>
+          </w:tcPr>
+          <w:p>
+            <w:pPr>
+              <w:rPr>
+                <w:rFonts w:asciiTheme="minorHAnsi" w:hAnsiTheme="minorHAnsi" w:cstheme="minorHAnsi"/>
+                <w:sz w:val="20"/>
+                <w:szCs w:val="20"/>
+                <w:lang w:val="es-AR"/>
+              </w:rPr>
+            </w:pPr>
+          </w:p>
+        </w:tc>
+        <w:tc>
+          <w:tcPr>
+            <w:tcW w:w="2993" w:type="dxa"/>
+          </w:tcPr>
+          <w:p>
+            <w:pPr>
+              <w:rPr>
+                <w:rFonts w:asciiTheme="minorHAnsi" w:hAnsiTheme="minorHAnsi" w:cstheme="minorHAnsi"/>
+                <w:sz w:val="20"/>
+                <w:szCs w:val="20"/>
+                <w:lang w:val="es-AR"/>
+              </w:rPr>
+            </w:pPr>
+          </w:p>
+        </w:tc>
+      </w:tr>
+      <w:tr>
+        <w:tc>
+          <w:tcPr>
+            <w:tcW w:w="2992" w:type="dxa"/>
+          </w:tcPr>
+          <w:p>
+            <w:pPr>
+              <w:rPr>
+                <w:rFonts w:asciiTheme="minorHAnsi" w:hAnsiTheme="minorHAnsi" w:cstheme="minorHAnsi"/>
+                <w:sz w:val="20"/>
+                <w:szCs w:val="20"/>
+                <w:lang w:val="es-AR"/>
+              </w:rPr>
+            </w:pPr>
+          </w:p>
+        </w:tc>
+        <w:tc>
+          <w:tcPr>
+            <w:tcW w:w="2993" w:type="dxa"/>
+          </w:tcPr>
+          <w:p>
+            <w:pPr>
+              <w:rPr>
+                <w:rFonts w:asciiTheme="minorHAnsi" w:hAnsiTheme="minorHAnsi" w:cstheme="minorHAnsi"/>
+                <w:sz w:val="20"/>
+                <w:szCs w:val="20"/>
+                <w:lang w:val="es-AR"/>
+              </w:rPr>
+            </w:pPr>
+          </w:p>
+        </w:tc>
+        <w:tc>
+          <w:tcPr>
+            <w:tcW w:w="2993" w:type="dxa"/>
+          </w:tcPr>
+          <w:p>
+            <w:pPr>
+              <w:rPr>
+                <w:rFonts w:asciiTheme="minorHAnsi" w:hAnsiTheme="minorHAnsi" w:cstheme="minorHAnsi"/>
+                <w:sz w:val="20"/>
+                <w:szCs w:val="20"/>
+                <w:lang w:val="es-AR"/>
+              </w:rPr>
+            </w:pPr>
+          </w:p>
+        </w:tc>
+      </w:tr>
+      <w:tr>
+        <w:tc>
+          <w:tcPr>
+            <w:tcW w:w="2992" w:type="dxa"/>
+          </w:tcPr>
+          <w:p>
+            <w:pPr>
+              <w:rPr>
+                <w:rFonts w:asciiTheme="minorHAnsi" w:hAnsiTheme="minorHAnsi" w:cstheme="minorHAnsi"/>
+                <w:sz w:val="20"/>
+                <w:szCs w:val="20"/>
+                <w:lang w:val="es-AR"/>
+              </w:rPr>
+            </w:pPr>
+          </w:p>
+        </w:tc>
+        <w:tc>
+          <w:tcPr>
+            <w:tcW w:w="2993" w:type="dxa"/>
+          </w:tcPr>
+          <w:p>
+            <w:pPr>
+              <w:rPr>
+                <w:rFonts w:asciiTheme="minorHAnsi" w:hAnsiTheme="minorHAnsi" w:cstheme="minorHAnsi"/>
+                <w:sz w:val="20"/>
+                <w:szCs w:val="20"/>
+                <w:lang w:val="es-AR"/>
+              </w:rPr>
+            </w:pPr>
+          </w:p>
+        </w:tc>
+        <w:tc>
+          <w:tcPr>
+            <w:tcW w:w="2993" w:type="dxa"/>
+          </w:tcPr>
+          <w:p>
+            <w:pPr>
+              <w:rPr>
+                <w:rFonts w:asciiTheme="minorHAnsi" w:hAnsiTheme="minorHAnsi" w:cstheme="minorHAnsi"/>
+                <w:sz w:val="20"/>
+                <w:szCs w:val="20"/>
+                <w:lang w:val="es-AR"/>
+              </w:rPr>
+            </w:pPr>
+          </w:p>
+        </w:tc>
+      </w:tr>
+      <w:tr>
+        <w:tc>
+          <w:tcPr>
+            <w:tcW w:w="2992" w:type="dxa"/>
+          </w:tcPr>
+          <w:p>
+            <w:pPr>
+              <w:rPr>
+                <w:rFonts w:asciiTheme="minorHAnsi" w:hAnsiTheme="minorHAnsi" w:cstheme="minorHAnsi"/>
+                <w:sz w:val="20"/>
+                <w:szCs w:val="20"/>
+                <w:lang w:val="es-AR"/>
+              </w:rPr>
+            </w:pPr>
+          </w:p>
+        </w:tc>
+        <w:tc>
+          <w:tcPr>
+            <w:tcW w:w="2993" w:type="dxa"/>
+          </w:tcPr>
+          <w:p>
+            <w:pPr>
+              <w:rPr>
+                <w:rFonts w:asciiTheme="minorHAnsi" w:hAnsiTheme="minorHAnsi" w:cstheme="minorHAnsi"/>
+                <w:sz w:val="20"/>
+                <w:szCs w:val="20"/>
+                <w:lang w:val="es-AR"/>
+              </w:rPr>
+            </w:pPr>
+          </w:p>
+        </w:tc>
+        <w:tc>
+          <w:tcPr>
+            <w:tcW w:w="2993" w:type="dxa"/>
+          </w:tcPr>
+          <w:p>
+            <w:pPr>
+              <w:rPr>
+                <w:rFonts w:asciiTheme="minorHAnsi" w:hAnsiTheme="minorHAnsi" w:cstheme="minorHAnsi"/>
+                <w:sz w:val="20"/>
+                <w:szCs w:val="20"/>
+                <w:lang w:val="es-AR"/>
+              </w:rPr>
+            </w:pPr>
+          </w:p>
+        </w:tc>
+      </w:tr>
+      <w:tr>
+        <w:tc>
+          <w:tcPr>
+            <w:tcW w:w="2992" w:type="dxa"/>
+          </w:tcPr>
+          <w:p>
+            <w:pPr>
+              <w:rPr>
+                <w:rFonts w:asciiTheme="minorHAnsi" w:hAnsiTheme="minorHAnsi" w:cstheme="minorHAnsi"/>
+                <w:sz w:val="20"/>
+                <w:szCs w:val="20"/>
+                <w:lang w:val="es-AR"/>
+              </w:rPr>
+            </w:pPr>
+          </w:p>
+        </w:tc>
+        <w:tc>
+          <w:tcPr>
+            <w:tcW w:w="2993" w:type="dxa"/>
+          </w:tcPr>
+          <w:p>
+            <w:pPr>
+              <w:rPr>
+                <w:rFonts w:asciiTheme="minorHAnsi" w:hAnsiTheme="minorHAnsi" w:cstheme="minorHAnsi"/>
+                <w:sz w:val="20"/>
+                <w:szCs w:val="20"/>
+                <w:lang w:val="es-AR"/>
+              </w:rPr>
+            </w:pPr>
+          </w:p>
+        </w:tc>
+        <w:tc>
+          <w:tcPr>
+            <w:tcW w:w="2993" w:type="dxa"/>
+          </w:tcPr>
+          <w:p>
+            <w:pPr>
+              <w:rPr>
+                <w:rFonts w:asciiTheme="minorHAnsi" w:hAnsiTheme="minorHAnsi" w:cstheme="minorHAnsi"/>
+                <w:sz w:val="20"/>
+                <w:szCs w:val="20"/>
+                <w:lang w:val="es-AR"/>
+              </w:rPr>
+            </w:pPr>
+          </w:p>
+        </w:tc>
+      </w:tr>
+      <w:tr>
+        <w:tc>
+          <w:tcPr>
+            <w:tcW w:w="2992" w:type="dxa"/>
+          </w:tcPr>
+          <w:p>
+            <w:pPr>
+              <w:rPr>
+                <w:rFonts w:asciiTheme="minorHAnsi" w:hAnsiTheme="minorHAnsi" w:cstheme="minorHAnsi"/>
+                <w:sz w:val="20"/>
+                <w:szCs w:val="20"/>
+                <w:lang w:val="es-AR"/>
+              </w:rPr>
+            </w:pPr>
+          </w:p>
+        </w:tc>
+        <w:tc>
+          <w:tcPr>
+            <w:tcW w:w="2993" w:type="dxa"/>
+          </w:tcPr>
+          <w:p>
+            <w:pPr>
+              <w:rPr>
+                <w:rFonts w:asciiTheme="minorHAnsi" w:hAnsiTheme="minorHAnsi" w:cstheme="minorHAnsi"/>
+                <w:sz w:val="20"/>
+                <w:szCs w:val="20"/>
+                <w:lang w:val="es-AR"/>
+              </w:rPr>
+            </w:pPr>
+          </w:p>
+        </w:tc>
+        <w:tc>
+          <w:tcPr>
+            <w:tcW w:w="2993" w:type="dxa"/>
+          </w:tcPr>
+          <w:p>
+            <w:pPr>
+              <w:rPr>
+                <w:rFonts w:asciiTheme="minorHAnsi" w:hAnsiTheme="minorHAnsi" w:cstheme="minorHAnsi"/>
+                <w:sz w:val="20"/>
+                <w:szCs w:val="20"/>
+                <w:lang w:val="es-AR"/>
+              </w:rPr>
+            </w:pPr>
+          </w:p>
+        </w:tc>
+      </w:tr>
+      <w:tr>
+        <w:tc>
+          <w:tcPr>
+            <w:tcW w:w="2992" w:type="dxa"/>
+          </w:tcPr>
+          <w:p>
+            <w:pPr>
+              <w:rPr>
+                <w:rFonts w:asciiTheme="minorHAnsi" w:hAnsiTheme="minorHAnsi" w:cstheme="minorHAnsi"/>
+                <w:sz w:val="20"/>
+                <w:szCs w:val="20"/>
+                <w:lang w:val="es-AR"/>
+              </w:rPr>
+            </w:pPr>
+          </w:p>
+        </w:tc>
+        <w:tc>
+          <w:tcPr>
+            <w:tcW w:w="2993" w:type="dxa"/>
+          </w:tcPr>
+          <w:p>
+            <w:pPr>
+              <w:rPr>
+                <w:rFonts w:asciiTheme="minorHAnsi" w:hAnsiTheme="minorHAnsi" w:cstheme="minorHAnsi"/>
+                <w:sz w:val="20"/>
+                <w:szCs w:val="20"/>
+                <w:lang w:val="es-AR"/>
+              </w:rPr>
+            </w:pPr>
+          </w:p>
+        </w:tc>
+        <w:tc>
+          <w:tcPr>
+            <w:tcW w:w="2993" w:type="dxa"/>
+          </w:tcPr>
+          <w:p>
+            <w:pPr>
+              <w:rPr>
+                <w:rFonts w:asciiTheme="minorHAnsi" w:hAnsiTheme="minorHAnsi" w:cstheme="minorHAnsi"/>
+                <w:sz w:val="20"/>
+                <w:szCs w:val="20"/>
+                <w:lang w:val="es-AR"/>
+              </w:rPr>
+            </w:pPr>
+          </w:p>
+        </w:tc>
+      </w:tr>
+      <w:tr>
+        <w:tc>
+          <w:tcPr>
+            <w:tcW w:w="2992" w:type="dxa"/>
+          </w:tcPr>
+          <w:p>
+            <w:pPr>
+              <w:rPr>
+                <w:rFonts w:asciiTheme="minorHAnsi" w:hAnsiTheme="minorHAnsi" w:cstheme="minorHAnsi"/>
+                <w:sz w:val="20"/>
+                <w:szCs w:val="20"/>
+                <w:lang w:val="es-AR"/>
+              </w:rPr>
+            </w:pPr>
+          </w:p>
+        </w:tc>
+        <w:tc>
+          <w:tcPr>
+            <w:tcW w:w="2993" w:type="dxa"/>
+          </w:tcPr>
+          <w:p>
+            <w:pPr>
+              <w:rPr>
+                <w:rFonts w:asciiTheme="minorHAnsi" w:hAnsiTheme="minorHAnsi" w:cstheme="minorHAnsi"/>
+                <w:sz w:val="20"/>
+                <w:szCs w:val="20"/>
+                <w:lang w:val="es-AR"/>
+              </w:rPr>
+            </w:pPr>
+          </w:p>
+        </w:tc>
+        <w:tc>
+          <w:tcPr>
+            <w:tcW w:w="2993" w:type="dxa"/>
+          </w:tcPr>
+          <w:p>
+            <w:pPr>
+              <w:rPr>
+                <w:rFonts w:asciiTheme="minorHAnsi" w:hAnsiTheme="minorHAnsi" w:cstheme="minorHAnsi"/>
+                <w:sz w:val="20"/>
+                <w:szCs w:val="20"/>
+                <w:lang w:val="es-AR"/>
+              </w:rPr>
+            </w:pPr>
+          </w:p>
+        </w:tc>
+      </w:tr>
+      <w:tr>
+        <w:tc>
+          <w:tcPr>
+            <w:tcW w:w="2992" w:type="dxa"/>
+          </w:tcPr>
+          <w:p>
+            <w:pPr>
+              <w:rPr>
+                <w:rFonts w:asciiTheme="minorHAnsi" w:hAnsiTheme="minorHAnsi" w:cstheme="minorHAnsi"/>
+                <w:sz w:val="20"/>
+                <w:szCs w:val="20"/>
+                <w:lang w:val="es-AR"/>
+              </w:rPr>
+            </w:pPr>
+          </w:p>
+        </w:tc>
+        <w:tc>
+          <w:tcPr>
+            <w:tcW w:w="2993" w:type="dxa"/>
+          </w:tcPr>
+          <w:p>
+            <w:pPr>
+              <w:rPr>
+                <w:rFonts w:asciiTheme="minorHAnsi" w:hAnsiTheme="minorHAnsi" w:cstheme="minorHAnsi"/>
+                <w:sz w:val="20"/>
+                <w:szCs w:val="20"/>
+                <w:lang w:val="es-AR"/>
+              </w:rPr>
+            </w:pPr>
+          </w:p>
+        </w:tc>
+        <w:tc>
+          <w:tcPr>
+            <w:tcW w:w="2993" w:type="dxa"/>
+          </w:tcPr>
+          <w:p>
+            <w:pPr>
+              <w:rPr>
+                <w:rFonts w:asciiTheme="minorHAnsi" w:hAnsiTheme="minorHAnsi" w:cstheme="minorHAnsi"/>
+                <w:sz w:val="20"/>
+                <w:szCs w:val="20"/>
+                <w:lang w:val="es-AR"/>
+              </w:rPr>
+            </w:pPr>
+          </w:p>
+        </w:tc>
+      </w:tr>
+      <w:tr>
+        <w:tc>
+          <w:tcPr>
+            <w:tcW w:w="2992" w:type="dxa"/>
+          </w:tcPr>
+          <w:p>
+            <w:pPr>
+              <w:rPr>
+                <w:rFonts w:asciiTheme="minorHAnsi" w:hAnsiTheme="minorHAnsi" w:cstheme="minorHAnsi"/>
+                <w:sz w:val="20"/>
+                <w:szCs w:val="20"/>
+                <w:lang w:val="es-AR"/>
+              </w:rPr>
+            </w:pPr>
+          </w:p>
+        </w:tc>
+        <w:tc>
+          <w:tcPr>
+            <w:tcW w:w="2993" w:type="dxa"/>
+          </w:tcPr>
+          <w:p>
+            <w:pPr>
+              <w:rPr>
+                <w:rFonts w:asciiTheme="minorHAnsi" w:hAnsiTheme="minorHAnsi" w:cstheme="minorHAnsi"/>
+                <w:sz w:val="20"/>
+                <w:szCs w:val="20"/>
+                <w:lang w:val="es-AR"/>
+              </w:rPr>
+            </w:pPr>
+          </w:p>
+        </w:tc>
+        <w:tc>
+          <w:tcPr>
+            <w:tcW w:w="2993" w:type="dxa"/>
+          </w:tcPr>
+          <w:p>
+            <w:pPr>
+              <w:rPr>
+                <w:rFonts w:asciiTheme="minorHAnsi" w:hAnsiTheme="minorHAnsi" w:cstheme="minorHAnsi"/>
+                <w:sz w:val="20"/>
+                <w:szCs w:val="20"/>
+                <w:lang w:val="es-AR"/>
+              </w:rPr>
+            </w:pPr>
+          </w:p>
+        </w:tc>
+      </w:tr>
+      <w:tr>
+        <w:tc>
+          <w:tcPr>
+            <w:tcW w:w="2992" w:type="dxa"/>
+          </w:tcPr>
+          <w:p>
+            <w:pPr>
+              <w:rPr>
+                <w:rFonts w:asciiTheme="minorHAnsi" w:hAnsiTheme="minorHAnsi" w:cstheme="minorHAnsi"/>
+                <w:sz w:val="20"/>
+                <w:szCs w:val="20"/>
+                <w:lang w:val="es-AR"/>
+              </w:rPr>
+            </w:pPr>
+          </w:p>
+        </w:tc>
+        <w:tc>
+          <w:tcPr>
+            <w:tcW w:w="2993" w:type="dxa"/>
+          </w:tcPr>
+          <w:p>
+            <w:pPr>
+              <w:rPr>
+                <w:rFonts w:asciiTheme="minorHAnsi" w:hAnsiTheme="minorHAnsi" w:cstheme="minorHAnsi"/>
+                <w:sz w:val="20"/>
+                <w:szCs w:val="20"/>
+                <w:lang w:val="es-AR"/>
+              </w:rPr>
+            </w:pPr>
+          </w:p>
+        </w:tc>
+        <w:tc>
+          <w:tcPr>
+            <w:tcW w:w="2993" w:type="dxa"/>
+          </w:tcPr>
+          <w:p>
+            <w:pPr>
+              <w:rPr>
+                <w:rFonts w:asciiTheme="minorHAnsi" w:hAnsiTheme="minorHAnsi" w:cstheme="minorHAnsi"/>
+                <w:sz w:val="20"/>
+                <w:szCs w:val="20"/>
+                <w:lang w:val="es-AR"/>
+              </w:rPr>
+            </w:pPr>
+          </w:p>
+        </w:tc>
+      </w:tr>
+      <w:tr>
+        <w:tc>
+          <w:tcPr>
+            <w:tcW w:w="2992" w:type="dxa"/>
+          </w:tcPr>
+          <w:p>
+            <w:pPr>
+              <w:rPr>
+                <w:rFonts w:asciiTheme="minorHAnsi" w:hAnsiTheme="minorHAnsi" w:cstheme="minorHAnsi"/>
+                <w:sz w:val="20"/>
+                <w:szCs w:val="20"/>
+                <w:lang w:val="es-AR"/>
+              </w:rPr>
+            </w:pPr>
+          </w:p>
+        </w:tc>
+        <w:tc>
+          <w:tcPr>
+            <w:tcW w:w="2993" w:type="dxa"/>
+          </w:tcPr>
+          <w:p>
+            <w:pPr>
+              <w:rPr>
+                <w:rFonts w:asciiTheme="minorHAnsi" w:hAnsiTheme="minorHAnsi" w:cstheme="minorHAnsi"/>
+                <w:sz w:val="20"/>
+                <w:szCs w:val="20"/>
+                <w:lang w:val="es-AR"/>
+              </w:rPr>
+            </w:pPr>
+          </w:p>
+        </w:tc>
+        <w:tc>
+          <w:tcPr>
+            <w:tcW w:w="2993" w:type="dxa"/>
+          </w:tcPr>
+          <w:p>
+            <w:pPr>
+              <w:rPr>
+                <w:rFonts w:asciiTheme="minorHAnsi" w:hAnsiTheme="minorHAnsi" w:cstheme="minorHAnsi"/>
+                <w:sz w:val="20"/>
+                <w:szCs w:val="20"/>
+                <w:lang w:val="es-AR"/>
+              </w:rPr>
+            </w:pPr>
+          </w:p>
+        </w:tc>
+      </w:tr>
+      <w:tr>
+        <w:tc>
+          <w:tcPr>
+            <w:tcW w:w="2992" w:type="dxa"/>
+          </w:tcPr>
+          <w:p>
+            <w:pPr>
+              <w:rPr>
+                <w:rFonts w:asciiTheme="minorHAnsi" w:hAnsiTheme="minorHAnsi" w:cstheme="minorHAnsi"/>
+                <w:sz w:val="20"/>
+                <w:szCs w:val="20"/>
+                <w:lang w:val="es-AR"/>
+              </w:rPr>
+            </w:pPr>
+          </w:p>
+        </w:tc>
+        <w:tc>
+          <w:tcPr>
+            <w:tcW w:w="2993" w:type="dxa"/>
+          </w:tcPr>
+          <w:p>
+            <w:pPr>
+              <w:rPr>
+                <w:rFonts w:asciiTheme="minorHAnsi" w:hAnsiTheme="minorHAnsi" w:cstheme="minorHAnsi"/>
+                <w:sz w:val="20"/>
+                <w:szCs w:val="20"/>
+                <w:lang w:val="es-AR"/>
+              </w:rPr>
+            </w:pPr>
+          </w:p>
+        </w:tc>
+        <w:tc>
+          <w:tcPr>
+            <w:tcW w:w="2993" w:type="dxa"/>
+          </w:tcPr>
+          <w:p>
+            <w:pPr>
+              <w:rPr>
+                <w:rFonts w:asciiTheme="minorHAnsi" w:hAnsiTheme="minorHAnsi" w:cstheme="minorHAnsi"/>
+                <w:sz w:val="20"/>
+                <w:szCs w:val="20"/>
+                <w:lang w:val="es-AR"/>
+              </w:rPr>
+            </w:pPr>
+          </w:p>
+        </w:tc>
+      </w:tr>
+      <w:tr>
+        <w:tc>
+          <w:tcPr>
+            <w:tcW w:w="2992" w:type="dxa"/>
+          </w:tcPr>
+          <w:p>
+            <w:pPr>
+              <w:rPr>
+                <w:rFonts w:asciiTheme="minorHAnsi" w:hAnsiTheme="minorHAnsi" w:cstheme="minorHAnsi"/>
+                <w:sz w:val="20"/>
+                <w:szCs w:val="20"/>
+                <w:lang w:val="es-AR"/>
+              </w:rPr>
+            </w:pPr>
+          </w:p>
+        </w:tc>
+        <w:tc>
+          <w:tcPr>
+            <w:tcW w:w="2993" w:type="dxa"/>
+          </w:tcPr>
+          <w:p>
+            <w:pPr>
+              <w:rPr>
+                <w:rFonts w:asciiTheme="minorHAnsi" w:hAnsiTheme="minorHAnsi" w:cstheme="minorHAnsi"/>
+                <w:sz w:val="20"/>
+                <w:szCs w:val="20"/>
+                <w:lang w:val="es-AR"/>
+              </w:rPr>
+            </w:pPr>
+          </w:p>
+        </w:tc>
+        <w:tc>
+          <w:tcPr>
+            <w:tcW w:w="2993" w:type="dxa"/>
+          </w:tcPr>
+          <w:p>
+            <w:pPr>
+              <w:rPr>
+                <w:rFonts w:asciiTheme="minorHAnsi" w:hAnsiTheme="minorHAnsi" w:cstheme="minorHAnsi"/>
+                <w:sz w:val="20"/>
+                <w:szCs w:val="20"/>
+                <w:lang w:val="es-AR"/>
+              </w:rPr>
+            </w:pPr>
+          </w:p>
+        </w:tc>
+      </w:tr>
+      <w:tr>
+        <w:tc>
+          <w:tcPr>
+            <w:tcW w:w="2992" w:type="dxa"/>
+          </w:tcPr>
+          <w:p>
+            <w:pPr>
+              <w:rPr>
+                <w:rFonts w:asciiTheme="minorHAnsi" w:hAnsiTheme="minorHAnsi" w:cstheme="minorHAnsi"/>
+                <w:sz w:val="20"/>
+                <w:szCs w:val="20"/>
+                <w:lang w:val="es-AR"/>
+              </w:rPr>
+            </w:pPr>
+          </w:p>
+        </w:tc>
+        <w:tc>
+          <w:tcPr>
+            <w:tcW w:w="2993" w:type="dxa"/>
+          </w:tcPr>
+          <w:p>
+            <w:pPr>
+              <w:rPr>
+                <w:rFonts w:asciiTheme="minorHAnsi" w:hAnsiTheme="minorHAnsi" w:cstheme="minorHAnsi"/>
+                <w:sz w:val="20"/>
+                <w:szCs w:val="20"/>
+                <w:lang w:val="es-AR"/>
+              </w:rPr>
+            </w:pPr>
+          </w:p>
+        </w:tc>
+        <w:tc>
+          <w:tcPr>
+            <w:tcW w:w="2993" w:type="dxa"/>
+          </w:tcPr>
+          <w:p>
+            <w:pPr>
+              <w:rPr>
+                <w:rFonts w:asciiTheme="minorHAnsi" w:hAnsiTheme="minorHAnsi" w:cstheme="minorHAnsi"/>
+                <w:sz w:val="20"/>
+                <w:szCs w:val="20"/>
+                <w:lang w:val="es-AR"/>
+              </w:rPr>
+            </w:pPr>
+          </w:p>
+        </w:tc>
+      </w:tr>
+      <w:tr>
+        <w:tc>
+          <w:tcPr>
+            <w:tcW w:w="2992" w:type="dxa"/>
+          </w:tcPr>
+          <w:p>
+            <w:pPr>
+              <w:rPr>
+                <w:rFonts w:asciiTheme="minorHAnsi" w:hAnsiTheme="minorHAnsi" w:cstheme="minorHAnsi"/>
+                <w:sz w:val="20"/>
+                <w:szCs w:val="20"/>
+                <w:lang w:val="es-AR"/>
+              </w:rPr>
+            </w:pPr>
+          </w:p>
+        </w:tc>
+        <w:tc>
+          <w:tcPr>
+            <w:tcW w:w="2993" w:type="dxa"/>
+          </w:tcPr>
+          <w:p>
+            <w:pPr>
+              <w:rPr>
+                <w:rFonts w:asciiTheme="minorHAnsi" w:hAnsiTheme="minorHAnsi" w:cstheme="minorHAnsi"/>
+                <w:sz w:val="20"/>
+                <w:szCs w:val="20"/>
+                <w:lang w:val="es-AR"/>
+              </w:rPr>
+            </w:pPr>
+          </w:p>
+        </w:tc>
+        <w:tc>
+          <w:tcPr>
+            <w:tcW w:w="2993" w:type="dxa"/>
+          </w:tcPr>
+          <w:p>
+            <w:pPr>
+              <w:rPr>
+                <w:rFonts w:asciiTheme="minorHAnsi" w:hAnsiTheme="minorHAnsi" w:cstheme="minorHAnsi"/>
+                <w:sz w:val="20"/>
+                <w:szCs w:val="20"/>
+                <w:lang w:val="es-AR"/>
+              </w:rPr>
+            </w:pPr>
+          </w:p>
+        </w:tc>
+      </w:tr>
+      <w:tr>
+        <w:tc>
+          <w:tcPr>
+            <w:tcW w:w="2992" w:type="dxa"/>
+          </w:tcPr>
+          <w:p>
+            <w:pPr>
+              <w:rPr>
+                <w:rFonts w:asciiTheme="minorHAnsi" w:hAnsiTheme="minorHAnsi" w:cstheme="minorHAnsi"/>
+                <w:sz w:val="20"/>
+                <w:szCs w:val="20"/>
+                <w:lang w:val="es-AR"/>
+              </w:rPr>
+            </w:pPr>
+          </w:p>
+        </w:tc>
+        <w:tc>
+          <w:tcPr>
+            <w:tcW w:w="2993" w:type="dxa"/>
+          </w:tcPr>
+          <w:p>
+            <w:pPr>
+              <w:rPr>
+                <w:rFonts w:asciiTheme="minorHAnsi" w:hAnsiTheme="minorHAnsi" w:cstheme="minorHAnsi"/>
+                <w:sz w:val="20"/>
+                <w:szCs w:val="20"/>
+                <w:lang w:val="es-AR"/>
+              </w:rPr>
+            </w:pPr>
+          </w:p>
+        </w:tc>
+        <w:tc>
+          <w:tcPr>
+            <w:tcW w:w="2993" w:type="dxa"/>
+          </w:tcPr>
+          <w:p>
+            <w:pPr>
+              <w:rPr>
+                <w:rFonts w:asciiTheme="minorHAnsi" w:hAnsiTheme="minorHAnsi" w:cstheme="minorHAnsi"/>
+                <w:sz w:val="20"/>
+                <w:szCs w:val="20"/>
+                <w:lang w:val="es-AR"/>
+              </w:rPr>
+            </w:pPr>
+          </w:p>
+        </w:tc>
+      </w:tr>
+      <w:tr>
+        <w:tc>
+          <w:tcPr>
+            <w:tcW w:w="2992" w:type="dxa"/>
+          </w:tcPr>
+          <w:p>
+            <w:pPr>
+              <w:rPr>
+                <w:rFonts w:asciiTheme="minorHAnsi" w:hAnsiTheme="minorHAnsi" w:cstheme="minorHAnsi"/>
+                <w:sz w:val="20"/>
+                <w:szCs w:val="20"/>
+                <w:lang w:val="es-AR"/>
+              </w:rPr>
+            </w:pPr>
+          </w:p>
+        </w:tc>
+        <w:tc>
+          <w:tcPr>
+            <w:tcW w:w="2993" w:type="dxa"/>
+          </w:tcPr>
+          <w:p>
+            <w:pPr>
+              <w:rPr>
+                <w:rFonts w:asciiTheme="minorHAnsi" w:hAnsiTheme="minorHAnsi" w:cstheme="minorHAnsi"/>
+                <w:sz w:val="20"/>
+                <w:szCs w:val="20"/>
+                <w:lang w:val="es-AR"/>
+              </w:rPr>
+            </w:pPr>
+          </w:p>
+        </w:tc>
+        <w:tc>
+          <w:tcPr>
+            <w:tcW w:w="2993" w:type="dxa"/>
+          </w:tcPr>
+          <w:p>
+            <w:pPr>
+              <w:rPr>
+                <w:rFonts w:asciiTheme="minorHAnsi" w:hAnsiTheme="minorHAnsi" w:cstheme="minorHAnsi"/>
+                <w:sz w:val="20"/>
+                <w:szCs w:val="20"/>
+                <w:lang w:val="es-AR"/>
+              </w:rPr>
+            </w:pPr>
+          </w:p>
+        </w:tc>
+      </w:tr>
+      <w:tr>
+        <w:tc>
+          <w:tcPr>
+            <w:tcW w:w="2992" w:type="dxa"/>
+          </w:tcPr>
+          <w:p>
+            <w:pPr>
+              <w:rPr>
+                <w:rFonts w:asciiTheme="minorHAnsi" w:hAnsiTheme="minorHAnsi" w:cstheme="minorHAnsi"/>
+                <w:sz w:val="20"/>
+                <w:szCs w:val="20"/>
+                <w:lang w:val="es-AR"/>
+              </w:rPr>
+            </w:pPr>
+          </w:p>
+        </w:tc>
+        <w:tc>
+          <w:tcPr>
+            <w:tcW w:w="2993" w:type="dxa"/>
+          </w:tcPr>
+          <w:p>
+            <w:pPr>
+              <w:rPr>
+                <w:rFonts w:asciiTheme="minorHAnsi" w:hAnsiTheme="minorHAnsi" w:cstheme="minorHAnsi"/>
+                <w:sz w:val="20"/>
+                <w:szCs w:val="20"/>
+                <w:lang w:val="es-AR"/>
+              </w:rPr>
+            </w:pPr>
+          </w:p>
+        </w:tc>
+        <w:tc>
+          <w:tcPr>
+            <w:tcW w:w="2993" w:type="dxa"/>
+          </w:tcPr>
+          <w:p>
+            <w:pPr>
+              <w:rPr>
+                <w:rFonts w:asciiTheme="minorHAnsi" w:hAnsiTheme="minorHAnsi" w:cstheme="minorHAnsi"/>
+                <w:sz w:val="20"/>
+                <w:szCs w:val="20"/>
+                <w:lang w:val="es-AR"/>
+              </w:rPr>
+            </w:pPr>
+          </w:p>
+        </w:tc>
+      </w:tr>
+      <w:tr>
+        <w:tc>
+          <w:tcPr>
+            <w:tcW w:w="2992" w:type="dxa"/>
+          </w:tcPr>
+          <w:p>
+            <w:pPr>
+              <w:rPr>
+                <w:rFonts w:asciiTheme="minorHAnsi" w:hAnsiTheme="minorHAnsi" w:cstheme="minorHAnsi"/>
+                <w:sz w:val="20"/>
+                <w:szCs w:val="20"/>
+                <w:lang w:val="es-AR"/>
+              </w:rPr>
+            </w:pPr>
+          </w:p>
+        </w:tc>
+        <w:tc>
+          <w:tcPr>
+            <w:tcW w:w="2993" w:type="dxa"/>
+          </w:tcPr>
+          <w:p>
+            <w:pPr>
+              <w:rPr>
+                <w:rFonts w:asciiTheme="minorHAnsi" w:hAnsiTheme="minorHAnsi" w:cstheme="minorHAnsi"/>
+                <w:sz w:val="20"/>
+                <w:szCs w:val="20"/>
+                <w:lang w:val="es-AR"/>
+              </w:rPr>
+            </w:pPr>
+          </w:p>
+        </w:tc>
+        <w:tc>
+          <w:tcPr>
+            <w:tcW w:w="2993" w:type="dxa"/>
+          </w:tcPr>
+          <w:p>
+            <w:pPr>
+              <w:rPr>
+                <w:rFonts w:asciiTheme="minorHAnsi" w:hAnsiTheme="minorHAnsi" w:cstheme="minorHAnsi"/>
+                <w:sz w:val="20"/>
+                <w:szCs w:val="20"/>
+                <w:lang w:val="es-AR"/>
+              </w:rPr>
+            </w:pPr>
+          </w:p>
+        </w:tc>
+      </w:tr>
+      <w:tr>
+        <w:tc>
+          <w:tcPr>
+            <w:tcW w:w="2992" w:type="dxa"/>
+          </w:tcPr>
+          <w:p>
+            <w:pPr>
+              <w:rPr>
+                <w:rFonts w:asciiTheme="minorHAnsi" w:hAnsiTheme="minorHAnsi" w:cstheme="minorHAnsi"/>
+                <w:sz w:val="20"/>
+                <w:szCs w:val="20"/>
+                <w:lang w:val="es-AR"/>
+              </w:rPr>
+            </w:pPr>
+          </w:p>
+        </w:tc>
+        <w:tc>
+          <w:tcPr>
+            <w:tcW w:w="2993" w:type="dxa"/>
+          </w:tcPr>
+          <w:p>
+            <w:pPr>
+              <w:rPr>
+                <w:rFonts w:asciiTheme="minorHAnsi" w:hAnsiTheme="minorHAnsi" w:cstheme="minorHAnsi"/>
+                <w:sz w:val="20"/>
+                <w:szCs w:val="20"/>
+                <w:lang w:val="es-AR"/>
+              </w:rPr>
+            </w:pPr>
+          </w:p>
+        </w:tc>
+        <w:tc>
+          <w:tcPr>
+            <w:tcW w:w="2993" w:type="dxa"/>
+          </w:tcPr>
+          <w:p>
+            <w:pPr>
+              <w:rPr>
+                <w:rFonts w:asciiTheme="minorHAnsi" w:hAnsiTheme="minorHAnsi" w:cstheme="minorHAnsi"/>
+                <w:sz w:val="20"/>
+                <w:szCs w:val="20"/>
+                <w:lang w:val="es-AR"/>
+              </w:rPr>
+            </w:pPr>
+          </w:p>
+        </w:tc>
+      </w:tr>
+    </w:tbl>
+    <w:p>
+      <w:pPr>
+        <w:spacing w:line="240" w:lineRule="auto"/>
+        <w:rPr>
+          <w:rFonts w:asciiTheme="minorHAnsi" w:hAnsiTheme="minorHAnsi" w:cstheme="minorHAnsi"/>
+          <w:sz w:val="20"/>
+          <w:szCs w:val="20"/>
+          <w:lang w:val="es-AR"/>
+        </w:rPr>
+      </w:pPr>
     </w:p>
     <w:sectPr>
-      <w:headerReference w:type="default" r:id="rId32"/>
-      <w:footerReference w:type="default" r:id="rId33"/>
+      <w:headerReference w:type="default" r:id="rId31"/>
+      <w:footerReference w:type="default" r:id="rId32"/>
       <w:pgSz w:w="12240" w:h="15840"/>
       <w:pgMar w:top="1417" w:right="1701" w:bottom="1417" w:left="1701" w:header="708" w:footer="708" w:gutter="0"/>
       <w:pgNumType w:start="0"/>
@@ -4447,6 +5746,232 @@
     </w:lvl>
   </w:abstractNum>
   <w:abstractNum w:abstractNumId="1">
+    <w:nsid w:val="2DCA589B"/>
+    <w:multiLevelType w:val="hybridMultilevel"/>
+    <w:tmpl w:val="0A8C052E"/>
+    <w:lvl w:ilvl="0" w:tplc="2C0A000D">
+      <w:start w:val="1"/>
+      <w:numFmt w:val="bullet"/>
+      <w:lvlText w:val=""/>
+      <w:lvlJc w:val="left"/>
+      <w:pPr>
+        <w:ind w:left="360" w:hanging="360"/>
+      </w:pPr>
+      <w:rPr>
+        <w:rFonts w:ascii="Wingdings" w:hAnsi="Wingdings" w:hint="default"/>
+      </w:rPr>
+    </w:lvl>
+    <w:lvl w:ilvl="1" w:tplc="2C0A0003" w:tentative="1">
+      <w:start w:val="1"/>
+      <w:numFmt w:val="bullet"/>
+      <w:lvlText w:val="o"/>
+      <w:lvlJc w:val="left"/>
+      <w:pPr>
+        <w:ind w:left="1080" w:hanging="360"/>
+      </w:pPr>
+      <w:rPr>
+        <w:rFonts w:ascii="Courier New" w:hAnsi="Courier New" w:cs="Courier New" w:hint="default"/>
+      </w:rPr>
+    </w:lvl>
+    <w:lvl w:ilvl="2" w:tplc="2C0A0005" w:tentative="1">
+      <w:start w:val="1"/>
+      <w:numFmt w:val="bullet"/>
+      <w:lvlText w:val=""/>
+      <w:lvlJc w:val="left"/>
+      <w:pPr>
+        <w:ind w:left="1800" w:hanging="360"/>
+      </w:pPr>
+      <w:rPr>
+        <w:rFonts w:ascii="Wingdings" w:hAnsi="Wingdings" w:hint="default"/>
+      </w:rPr>
+    </w:lvl>
+    <w:lvl w:ilvl="3" w:tplc="2C0A0001" w:tentative="1">
+      <w:start w:val="1"/>
+      <w:numFmt w:val="bullet"/>
+      <w:lvlText w:val=""/>
+      <w:lvlJc w:val="left"/>
+      <w:pPr>
+        <w:ind w:left="2520" w:hanging="360"/>
+      </w:pPr>
+      <w:rPr>
+        <w:rFonts w:ascii="Symbol" w:hAnsi="Symbol" w:hint="default"/>
+      </w:rPr>
+    </w:lvl>
+    <w:lvl w:ilvl="4" w:tplc="2C0A0003" w:tentative="1">
+      <w:start w:val="1"/>
+      <w:numFmt w:val="bullet"/>
+      <w:lvlText w:val="o"/>
+      <w:lvlJc w:val="left"/>
+      <w:pPr>
+        <w:ind w:left="3240" w:hanging="360"/>
+      </w:pPr>
+      <w:rPr>
+        <w:rFonts w:ascii="Courier New" w:hAnsi="Courier New" w:cs="Courier New" w:hint="default"/>
+      </w:rPr>
+    </w:lvl>
+    <w:lvl w:ilvl="5" w:tplc="2C0A0005" w:tentative="1">
+      <w:start w:val="1"/>
+      <w:numFmt w:val="bullet"/>
+      <w:lvlText w:val=""/>
+      <w:lvlJc w:val="left"/>
+      <w:pPr>
+        <w:ind w:left="3960" w:hanging="360"/>
+      </w:pPr>
+      <w:rPr>
+        <w:rFonts w:ascii="Wingdings" w:hAnsi="Wingdings" w:hint="default"/>
+      </w:rPr>
+    </w:lvl>
+    <w:lvl w:ilvl="6" w:tplc="2C0A0001" w:tentative="1">
+      <w:start w:val="1"/>
+      <w:numFmt w:val="bullet"/>
+      <w:lvlText w:val=""/>
+      <w:lvlJc w:val="left"/>
+      <w:pPr>
+        <w:ind w:left="4680" w:hanging="360"/>
+      </w:pPr>
+      <w:rPr>
+        <w:rFonts w:ascii="Symbol" w:hAnsi="Symbol" w:hint="default"/>
+      </w:rPr>
+    </w:lvl>
+    <w:lvl w:ilvl="7" w:tplc="2C0A0003" w:tentative="1">
+      <w:start w:val="1"/>
+      <w:numFmt w:val="bullet"/>
+      <w:lvlText w:val="o"/>
+      <w:lvlJc w:val="left"/>
+      <w:pPr>
+        <w:ind w:left="5400" w:hanging="360"/>
+      </w:pPr>
+      <w:rPr>
+        <w:rFonts w:ascii="Courier New" w:hAnsi="Courier New" w:cs="Courier New" w:hint="default"/>
+      </w:rPr>
+    </w:lvl>
+    <w:lvl w:ilvl="8" w:tplc="2C0A0005" w:tentative="1">
+      <w:start w:val="1"/>
+      <w:numFmt w:val="bullet"/>
+      <w:lvlText w:val=""/>
+      <w:lvlJc w:val="left"/>
+      <w:pPr>
+        <w:ind w:left="6120" w:hanging="360"/>
+      </w:pPr>
+      <w:rPr>
+        <w:rFonts w:ascii="Wingdings" w:hAnsi="Wingdings" w:hint="default"/>
+      </w:rPr>
+    </w:lvl>
+  </w:abstractNum>
+  <w:abstractNum w:abstractNumId="2">
+    <w:nsid w:val="36180019"/>
+    <w:multiLevelType w:val="hybridMultilevel"/>
+    <w:tmpl w:val="DFF2EC4E"/>
+    <w:lvl w:ilvl="0" w:tplc="2C0A0001">
+      <w:start w:val="1"/>
+      <w:numFmt w:val="bullet"/>
+      <w:lvlText w:val=""/>
+      <w:lvlJc w:val="left"/>
+      <w:pPr>
+        <w:ind w:left="720" w:hanging="360"/>
+      </w:pPr>
+      <w:rPr>
+        <w:rFonts w:ascii="Symbol" w:hAnsi="Symbol" w:hint="default"/>
+      </w:rPr>
+    </w:lvl>
+    <w:lvl w:ilvl="1" w:tplc="2C0A0003" w:tentative="1">
+      <w:start w:val="1"/>
+      <w:numFmt w:val="bullet"/>
+      <w:lvlText w:val="o"/>
+      <w:lvlJc w:val="left"/>
+      <w:pPr>
+        <w:ind w:left="1440" w:hanging="360"/>
+      </w:pPr>
+      <w:rPr>
+        <w:rFonts w:ascii="Courier New" w:hAnsi="Courier New" w:cs="Courier New" w:hint="default"/>
+      </w:rPr>
+    </w:lvl>
+    <w:lvl w:ilvl="2" w:tplc="2C0A0005" w:tentative="1">
+      <w:start w:val="1"/>
+      <w:numFmt w:val="bullet"/>
+      <w:lvlText w:val=""/>
+      <w:lvlJc w:val="left"/>
+      <w:pPr>
+        <w:ind w:left="2160" w:hanging="360"/>
+      </w:pPr>
+      <w:rPr>
+        <w:rFonts w:ascii="Wingdings" w:hAnsi="Wingdings" w:hint="default"/>
+      </w:rPr>
+    </w:lvl>
+    <w:lvl w:ilvl="3" w:tplc="2C0A0001" w:tentative="1">
+      <w:start w:val="1"/>
+      <w:numFmt w:val="bullet"/>
+      <w:lvlText w:val=""/>
+      <w:lvlJc w:val="left"/>
+      <w:pPr>
+        <w:ind w:left="2880" w:hanging="360"/>
+      </w:pPr>
+      <w:rPr>
+        <w:rFonts w:ascii="Symbol" w:hAnsi="Symbol" w:hint="default"/>
+      </w:rPr>
+    </w:lvl>
+    <w:lvl w:ilvl="4" w:tplc="2C0A0003" w:tentative="1">
+      <w:start w:val="1"/>
+      <w:numFmt w:val="bullet"/>
+      <w:lvlText w:val="o"/>
+      <w:lvlJc w:val="left"/>
+      <w:pPr>
+        <w:ind w:left="3600" w:hanging="360"/>
+      </w:pPr>
+      <w:rPr>
+        <w:rFonts w:ascii="Courier New" w:hAnsi="Courier New" w:cs="Courier New" w:hint="default"/>
+      </w:rPr>
+    </w:lvl>
+    <w:lvl w:ilvl="5" w:tplc="2C0A0005" w:tentative="1">
+      <w:start w:val="1"/>
+      <w:numFmt w:val="bullet"/>
+      <w:lvlText w:val=""/>
+      <w:lvlJc w:val="left"/>
+      <w:pPr>
+        <w:ind w:left="4320" w:hanging="360"/>
+      </w:pPr>
+      <w:rPr>
+        <w:rFonts w:ascii="Wingdings" w:hAnsi="Wingdings" w:hint="default"/>
+      </w:rPr>
+    </w:lvl>
+    <w:lvl w:ilvl="6" w:tplc="2C0A0001" w:tentative="1">
+      <w:start w:val="1"/>
+      <w:numFmt w:val="bullet"/>
+      <w:lvlText w:val=""/>
+      <w:lvlJc w:val="left"/>
+      <w:pPr>
+        <w:ind w:left="5040" w:hanging="360"/>
+      </w:pPr>
+      <w:rPr>
+        <w:rFonts w:ascii="Symbol" w:hAnsi="Symbol" w:hint="default"/>
+      </w:rPr>
+    </w:lvl>
+    <w:lvl w:ilvl="7" w:tplc="2C0A0003" w:tentative="1">
+      <w:start w:val="1"/>
+      <w:numFmt w:val="bullet"/>
+      <w:lvlText w:val="o"/>
+      <w:lvlJc w:val="left"/>
+      <w:pPr>
+        <w:ind w:left="5760" w:hanging="360"/>
+      </w:pPr>
+      <w:rPr>
+        <w:rFonts w:ascii="Courier New" w:hAnsi="Courier New" w:cs="Courier New" w:hint="default"/>
+      </w:rPr>
+    </w:lvl>
+    <w:lvl w:ilvl="8" w:tplc="2C0A0005" w:tentative="1">
+      <w:start w:val="1"/>
+      <w:numFmt w:val="bullet"/>
+      <w:lvlText w:val=""/>
+      <w:lvlJc w:val="left"/>
+      <w:pPr>
+        <w:ind w:left="6480" w:hanging="360"/>
+      </w:pPr>
+      <w:rPr>
+        <w:rFonts w:ascii="Wingdings" w:hAnsi="Wingdings" w:hint="default"/>
+      </w:rPr>
+    </w:lvl>
+  </w:abstractNum>
+  <w:abstractNum w:abstractNumId="3">
     <w:nsid w:val="432C4348"/>
     <w:multiLevelType w:val="hybridMultilevel"/>
     <w:tmpl w:val="C44073A6"/>
@@ -4535,7 +6060,7 @@
       </w:pPr>
     </w:lvl>
   </w:abstractNum>
-  <w:abstractNum w:abstractNumId="2">
+  <w:abstractNum w:abstractNumId="4">
     <w:nsid w:val="566063B7"/>
     <w:multiLevelType w:val="hybridMultilevel"/>
     <w:tmpl w:val="172066A4"/>
@@ -4624,7 +6149,120 @@
       </w:pPr>
     </w:lvl>
   </w:abstractNum>
-  <w:abstractNum w:abstractNumId="3">
+  <w:abstractNum w:abstractNumId="5">
+    <w:nsid w:val="66755400"/>
+    <w:multiLevelType w:val="hybridMultilevel"/>
+    <w:tmpl w:val="88162CFA"/>
+    <w:lvl w:ilvl="0" w:tplc="2C0A0001">
+      <w:start w:val="1"/>
+      <w:numFmt w:val="bullet"/>
+      <w:lvlText w:val=""/>
+      <w:lvlJc w:val="left"/>
+      <w:pPr>
+        <w:ind w:left="720" w:hanging="360"/>
+      </w:pPr>
+      <w:rPr>
+        <w:rFonts w:ascii="Symbol" w:hAnsi="Symbol" w:hint="default"/>
+      </w:rPr>
+    </w:lvl>
+    <w:lvl w:ilvl="1" w:tplc="2C0A0003" w:tentative="1">
+      <w:start w:val="1"/>
+      <w:numFmt w:val="bullet"/>
+      <w:lvlText w:val="o"/>
+      <w:lvlJc w:val="left"/>
+      <w:pPr>
+        <w:ind w:left="1440" w:hanging="360"/>
+      </w:pPr>
+      <w:rPr>
+        <w:rFonts w:ascii="Courier New" w:hAnsi="Courier New" w:cs="Courier New" w:hint="default"/>
+      </w:rPr>
+    </w:lvl>
+    <w:lvl w:ilvl="2" w:tplc="2C0A0005" w:tentative="1">
+      <w:start w:val="1"/>
+      <w:numFmt w:val="bullet"/>
+      <w:lvlText w:val=""/>
+      <w:lvlJc w:val="left"/>
+      <w:pPr>
+        <w:ind w:left="2160" w:hanging="360"/>
+      </w:pPr>
+      <w:rPr>
+        <w:rFonts w:ascii="Wingdings" w:hAnsi="Wingdings" w:hint="default"/>
+      </w:rPr>
+    </w:lvl>
+    <w:lvl w:ilvl="3" w:tplc="2C0A0001" w:tentative="1">
+      <w:start w:val="1"/>
+      <w:numFmt w:val="bullet"/>
+      <w:lvlText w:val=""/>
+      <w:lvlJc w:val="left"/>
+      <w:pPr>
+        <w:ind w:left="2880" w:hanging="360"/>
+      </w:pPr>
+      <w:rPr>
+        <w:rFonts w:ascii="Symbol" w:hAnsi="Symbol" w:hint="default"/>
+      </w:rPr>
+    </w:lvl>
+    <w:lvl w:ilvl="4" w:tplc="2C0A0003" w:tentative="1">
+      <w:start w:val="1"/>
+      <w:numFmt w:val="bullet"/>
+      <w:lvlText w:val="o"/>
+      <w:lvlJc w:val="left"/>
+      <w:pPr>
+        <w:ind w:left="3600" w:hanging="360"/>
+      </w:pPr>
+      <w:rPr>
+        <w:rFonts w:ascii="Courier New" w:hAnsi="Courier New" w:cs="Courier New" w:hint="default"/>
+      </w:rPr>
+    </w:lvl>
+    <w:lvl w:ilvl="5" w:tplc="2C0A0005" w:tentative="1">
+      <w:start w:val="1"/>
+      <w:numFmt w:val="bullet"/>
+      <w:lvlText w:val=""/>
+      <w:lvlJc w:val="left"/>
+      <w:pPr>
+        <w:ind w:left="4320" w:hanging="360"/>
+      </w:pPr>
+      <w:rPr>
+        <w:rFonts w:ascii="Wingdings" w:hAnsi="Wingdings" w:hint="default"/>
+      </w:rPr>
+    </w:lvl>
+    <w:lvl w:ilvl="6" w:tplc="2C0A0001" w:tentative="1">
+      <w:start w:val="1"/>
+      <w:numFmt w:val="bullet"/>
+      <w:lvlText w:val=""/>
+      <w:lvlJc w:val="left"/>
+      <w:pPr>
+        <w:ind w:left="5040" w:hanging="360"/>
+      </w:pPr>
+      <w:rPr>
+        <w:rFonts w:ascii="Symbol" w:hAnsi="Symbol" w:hint="default"/>
+      </w:rPr>
+    </w:lvl>
+    <w:lvl w:ilvl="7" w:tplc="2C0A0003" w:tentative="1">
+      <w:start w:val="1"/>
+      <w:numFmt w:val="bullet"/>
+      <w:lvlText w:val="o"/>
+      <w:lvlJc w:val="left"/>
+      <w:pPr>
+        <w:ind w:left="5760" w:hanging="360"/>
+      </w:pPr>
+      <w:rPr>
+        <w:rFonts w:ascii="Courier New" w:hAnsi="Courier New" w:cs="Courier New" w:hint="default"/>
+      </w:rPr>
+    </w:lvl>
+    <w:lvl w:ilvl="8" w:tplc="2C0A0005" w:tentative="1">
+      <w:start w:val="1"/>
+      <w:numFmt w:val="bullet"/>
+      <w:lvlText w:val=""/>
+      <w:lvlJc w:val="left"/>
+      <w:pPr>
+        <w:ind w:left="6480" w:hanging="360"/>
+      </w:pPr>
+      <w:rPr>
+        <w:rFonts w:ascii="Wingdings" w:hAnsi="Wingdings" w:hint="default"/>
+      </w:rPr>
+    </w:lvl>
+  </w:abstractNum>
+  <w:abstractNum w:abstractNumId="6">
     <w:nsid w:val="70331C8D"/>
     <w:multiLevelType w:val="hybridMultilevel"/>
     <w:tmpl w:val="0D665D66"/>
@@ -4737,7 +6375,7 @@
       </w:rPr>
     </w:lvl>
   </w:abstractNum>
-  <w:abstractNum w:abstractNumId="4">
+  <w:abstractNum w:abstractNumId="7">
     <w:nsid w:val="759F24DB"/>
     <w:multiLevelType w:val="hybridMultilevel"/>
     <w:tmpl w:val="DC4CE962"/>
@@ -4826,7 +6464,7 @@
       </w:pPr>
     </w:lvl>
   </w:abstractNum>
-  <w:abstractNum w:abstractNumId="5">
+  <w:abstractNum w:abstractNumId="8">
     <w:nsid w:val="7A3E6950"/>
     <w:multiLevelType w:val="hybridMultilevel"/>
     <w:tmpl w:val="9D36BFA8"/>
@@ -4939,22 +6577,31 @@
     </w:lvl>
   </w:abstractNum>
   <w:num w:numId="1">
-    <w:abstractNumId w:val="1"/>
+    <w:abstractNumId w:val="3"/>
   </w:num>
   <w:num w:numId="2">
-    <w:abstractNumId w:val="2"/>
+    <w:abstractNumId w:val="4"/>
   </w:num>
   <w:num w:numId="3">
-    <w:abstractNumId w:val="4"/>
+    <w:abstractNumId w:val="7"/>
   </w:num>
   <w:num w:numId="4">
-    <w:abstractNumId w:val="5"/>
+    <w:abstractNumId w:val="8"/>
   </w:num>
   <w:num w:numId="5">
-    <w:abstractNumId w:val="3"/>
+    <w:abstractNumId w:val="6"/>
   </w:num>
   <w:num w:numId="6">
     <w:abstractNumId w:val="0"/>
+  </w:num>
+  <w:num w:numId="7">
+    <w:abstractNumId w:val="5"/>
+  </w:num>
+  <w:num w:numId="8">
+    <w:abstractNumId w:val="2"/>
+  </w:num>
+  <w:num w:numId="9">
+    <w:abstractNumId w:val="1"/>
   </w:num>
 </w:numbering>
 </file>
@@ -5270,6 +6917,32 @@
       <w:lang w:eastAsia="es-AR"/>
     </w:rPr>
   </w:style>
+  <w:style w:type="table" w:styleId="Tablaconcuadrcula">
+    <w:name w:val="Table Grid"/>
+    <w:basedOn w:val="Tablanormal"/>
+    <w:uiPriority w:val="59"/>
+    <w:rsid w:val="00A114DD"/>
+    <w:pPr>
+      <w:spacing w:after="0" w:line="240" w:lineRule="auto"/>
+    </w:pPr>
+    <w:tblPr>
+      <w:tblInd w:w="0" w:type="dxa"/>
+      <w:tblBorders>
+        <w:top w:val="single" w:sz="4" w:space="0" w:color="auto"/>
+        <w:left w:val="single" w:sz="4" w:space="0" w:color="auto"/>
+        <w:bottom w:val="single" w:sz="4" w:space="0" w:color="auto"/>
+        <w:right w:val="single" w:sz="4" w:space="0" w:color="auto"/>
+        <w:insideH w:val="single" w:sz="4" w:space="0" w:color="auto"/>
+        <w:insideV w:val="single" w:sz="4" w:space="0" w:color="auto"/>
+      </w:tblBorders>
+      <w:tblCellMar>
+        <w:top w:w="0" w:type="dxa"/>
+        <w:left w:w="108" w:type="dxa"/>
+        <w:bottom w:w="0" w:type="dxa"/>
+        <w:right w:w="108" w:type="dxa"/>
+      </w:tblCellMar>
+    </w:tblPr>
+  </w:style>
 </w:styles>
 </file>
 
@@ -5584,6 +7257,32 @@
       <w:lang w:eastAsia="es-AR"/>
     </w:rPr>
   </w:style>
+  <w:style w:type="table" w:styleId="Tablaconcuadrcula">
+    <w:name w:val="Table Grid"/>
+    <w:basedOn w:val="Tablanormal"/>
+    <w:uiPriority w:val="59"/>
+    <w:rsid w:val="00A114DD"/>
+    <w:pPr>
+      <w:spacing w:after="0" w:line="240" w:lineRule="auto"/>
+    </w:pPr>
+    <w:tblPr>
+      <w:tblInd w:w="0" w:type="dxa"/>
+      <w:tblBorders>
+        <w:top w:val="single" w:sz="4" w:space="0" w:color="auto"/>
+        <w:left w:val="single" w:sz="4" w:space="0" w:color="auto"/>
+        <w:bottom w:val="single" w:sz="4" w:space="0" w:color="auto"/>
+        <w:right w:val="single" w:sz="4" w:space="0" w:color="auto"/>
+        <w:insideH w:val="single" w:sz="4" w:space="0" w:color="auto"/>
+        <w:insideV w:val="single" w:sz="4" w:space="0" w:color="auto"/>
+      </w:tblBorders>
+      <w:tblCellMar>
+        <w:top w:w="0" w:type="dxa"/>
+        <w:left w:w="108" w:type="dxa"/>
+        <w:bottom w:w="0" w:type="dxa"/>
+        <w:right w:w="108" w:type="dxa"/>
+      </w:tblCellMar>
+    </w:tblPr>
+  </w:style>
 </w:styles>
 </file>
 

</xml_diff>

<commit_message>
Transcribo la tabla de diferencias entre SpiraTest y TestLink al informe. Agrego el enunciado del TP7.
</commit_message>
<xml_diff>
--- a/TP5 -Casos de Prueba -.docx
+++ b/TP5 -Casos de Prueba -.docx
@@ -4209,149 +4209,141 @@
     <w:tbl>
       <w:tblPr>
         <w:tblStyle w:val="Tablaconcuadrcula"/>
-        <w:tblW w:w="0" w:type="auto"/>
+        <w:tblW w:w="9526" w:type="dxa"/>
         <w:tblLook w:val="04A0" w:firstRow="1" w:lastRow="0" w:firstColumn="1" w:lastColumn="0" w:noHBand="0" w:noVBand="1"/>
       </w:tblPr>
       <w:tblGrid>
-        <w:gridCol w:w="2992"/>
-        <w:gridCol w:w="2993"/>
-        <w:gridCol w:w="2993"/>
+        <w:gridCol w:w="599"/>
+        <w:gridCol w:w="3053"/>
+        <w:gridCol w:w="2410"/>
+        <w:gridCol w:w="3464"/>
       </w:tblGrid>
       <w:tr>
         <w:tc>
           <w:tcPr>
-            <w:tcW w:w="2992" w:type="dxa"/>
+            <w:tcW w:w="599" w:type="dxa"/>
           </w:tcPr>
           <w:p>
             <w:pPr>
-              <w:rPr>
+              <w:jc w:val="center"/>
+              <w:rPr>
+                <w:b/>
                 <w:sz w:val="24"/>
                 <w:szCs w:val="24"/>
-                <w:u w:val="single"/>
-                <w:lang w:val="es-AR"/>
-              </w:rPr>
-            </w:pPr>
-            <w:bookmarkStart w:id="0" w:name="_GoBack" w:colFirst="1" w:colLast="2"/>
+                <w:lang w:val="es-AR"/>
+              </w:rPr>
+            </w:pPr>
+            <w:r>
+              <w:rPr>
+                <w:b/>
+                <w:sz w:val="24"/>
+                <w:szCs w:val="24"/>
+                <w:lang w:val="es-AR"/>
+              </w:rPr>
+              <w:t>Nº</w:t>
+            </w:r>
           </w:p>
         </w:tc>
         <w:tc>
           <w:tcPr>
-            <w:tcW w:w="2993" w:type="dxa"/>
+            <w:tcW w:w="3053" w:type="dxa"/>
           </w:tcPr>
           <w:p>
             <w:pPr>
+              <w:jc w:val="center"/>
               <w:rPr>
                 <w:b/>
-                <w:sz w:val="20"/>
-                <w:szCs w:val="20"/>
-                <w:lang w:val="es-AR"/>
-              </w:rPr>
-            </w:pPr>
-            <w:proofErr w:type="spellStart"/>
-            <w:r>
-              <w:rPr>
-                <w:b/>
-                <w:sz w:val="20"/>
-                <w:szCs w:val="20"/>
-                <w:lang w:val="es-AR"/>
-              </w:rPr>
-              <w:t>SpiraTest</w:t>
-            </w:r>
-            <w:proofErr w:type="spellEnd"/>
+                <w:sz w:val="24"/>
+                <w:szCs w:val="24"/>
+                <w:lang w:val="es-AR"/>
+              </w:rPr>
+            </w:pPr>
           </w:p>
         </w:tc>
         <w:tc>
           <w:tcPr>
-            <w:tcW w:w="2993" w:type="dxa"/>
+            <w:tcW w:w="2410" w:type="dxa"/>
           </w:tcPr>
           <w:p>
             <w:pPr>
+              <w:jc w:val="center"/>
               <w:rPr>
                 <w:b/>
                 <w:sz w:val="20"/>
-                <w:szCs w:val="24"/>
-                <w:lang w:val="es-AR"/>
-              </w:rPr>
-            </w:pPr>
+                <w:szCs w:val="20"/>
+                <w:lang w:val="es-AR"/>
+              </w:rPr>
+            </w:pPr>
+            <w:proofErr w:type="spellStart"/>
             <w:r>
               <w:rPr>
                 <w:b/>
                 <w:sz w:val="20"/>
-                <w:szCs w:val="24"/>
-                <w:lang w:val="es-AR"/>
-              </w:rPr>
-              <w:t>Test Link</w:t>
-            </w:r>
-          </w:p>
-        </w:tc>
-      </w:tr>
-      <w:bookmarkEnd w:id="0"/>
-      <w:tr>
-        <w:tc>
-          <w:tcPr>
-            <w:tcW w:w="2992" w:type="dxa"/>
-          </w:tcPr>
-          <w:p>
-            <w:pPr>
-              <w:rPr>
-                <w:rFonts w:asciiTheme="minorHAnsi" w:hAnsiTheme="minorHAnsi" w:cstheme="minorHAnsi"/>
-                <w:sz w:val="20"/>
-                <w:szCs w:val="20"/>
-                <w:lang w:val="es-AR"/>
-              </w:rPr>
-            </w:pPr>
+                <w:szCs w:val="20"/>
+                <w:lang w:val="es-AR"/>
+              </w:rPr>
+              <w:t>SpiraTest</w:t>
+            </w:r>
+            <w:proofErr w:type="spellEnd"/>
           </w:p>
         </w:tc>
         <w:tc>
           <w:tcPr>
-            <w:tcW w:w="2993" w:type="dxa"/>
+            <w:tcW w:w="3464" w:type="dxa"/>
           </w:tcPr>
           <w:p>
             <w:pPr>
-              <w:rPr>
-                <w:rFonts w:asciiTheme="minorHAnsi" w:hAnsiTheme="minorHAnsi" w:cstheme="minorHAnsi"/>
-                <w:sz w:val="20"/>
-                <w:szCs w:val="20"/>
-                <w:lang w:val="es-AR"/>
-              </w:rPr>
-            </w:pPr>
-          </w:p>
-        </w:tc>
-        <w:tc>
-          <w:tcPr>
-            <w:tcW w:w="2993" w:type="dxa"/>
-          </w:tcPr>
-          <w:p>
-            <w:pPr>
-              <w:rPr>
-                <w:rFonts w:asciiTheme="minorHAnsi" w:hAnsiTheme="minorHAnsi" w:cstheme="minorHAnsi"/>
-                <w:sz w:val="20"/>
-                <w:szCs w:val="20"/>
-                <w:lang w:val="es-AR"/>
-              </w:rPr>
-            </w:pPr>
+              <w:jc w:val="center"/>
+              <w:rPr>
+                <w:b/>
+                <w:sz w:val="20"/>
+                <w:szCs w:val="24"/>
+                <w:lang w:val="es-AR"/>
+              </w:rPr>
+            </w:pPr>
+            <w:proofErr w:type="spellStart"/>
+            <w:r>
+              <w:rPr>
+                <w:b/>
+                <w:sz w:val="20"/>
+                <w:szCs w:val="24"/>
+                <w:lang w:val="es-AR"/>
+              </w:rPr>
+              <w:t>TestLink</w:t>
+            </w:r>
+            <w:proofErr w:type="spellEnd"/>
           </w:p>
         </w:tc>
       </w:tr>
       <w:tr>
         <w:tc>
           <w:tcPr>
-            <w:tcW w:w="2992" w:type="dxa"/>
+            <w:tcW w:w="599" w:type="dxa"/>
           </w:tcPr>
           <w:p>
             <w:pPr>
-              <w:rPr>
-                <w:rFonts w:asciiTheme="minorHAnsi" w:hAnsiTheme="minorHAnsi" w:cstheme="minorHAnsi"/>
-                <w:sz w:val="20"/>
-                <w:szCs w:val="20"/>
-                <w:lang w:val="es-AR"/>
-              </w:rPr>
-            </w:pPr>
+              <w:jc w:val="center"/>
+              <w:rPr>
+                <w:rFonts w:asciiTheme="minorHAnsi" w:hAnsiTheme="minorHAnsi" w:cstheme="minorHAnsi"/>
+                <w:sz w:val="20"/>
+                <w:szCs w:val="20"/>
+                <w:lang w:val="es-AR"/>
+              </w:rPr>
+            </w:pPr>
+            <w:r>
+              <w:rPr>
+                <w:rFonts w:asciiTheme="minorHAnsi" w:hAnsiTheme="minorHAnsi" w:cstheme="minorHAnsi"/>
+                <w:sz w:val="20"/>
+                <w:szCs w:val="20"/>
+                <w:lang w:val="es-AR"/>
+              </w:rPr>
+              <w:t>1</w:t>
+            </w:r>
           </w:p>
         </w:tc>
         <w:tc>
           <w:tcPr>
-            <w:tcW w:w="2993" w:type="dxa"/>
+            <w:tcW w:w="3053" w:type="dxa"/>
           </w:tcPr>
           <w:p>
             <w:pPr>
@@ -4362,11 +4354,65 @@
                 <w:lang w:val="es-AR"/>
               </w:rPr>
             </w:pPr>
+            <w:r>
+              <w:rPr>
+                <w:rFonts w:asciiTheme="minorHAnsi" w:hAnsiTheme="minorHAnsi" w:cstheme="minorHAnsi"/>
+                <w:sz w:val="20"/>
+                <w:szCs w:val="20"/>
+                <w:lang w:val="es-AR"/>
+              </w:rPr>
+              <w:t xml:space="preserve">Herramienta de </w:t>
+            </w:r>
+            <w:r>
+              <w:rPr>
+                <w:rFonts w:asciiTheme="minorHAnsi" w:hAnsiTheme="minorHAnsi" w:cstheme="minorHAnsi"/>
+                <w:sz w:val="20"/>
+                <w:szCs w:val="20"/>
+                <w:lang w:val="es-AR"/>
+              </w:rPr>
+              <w:t>g</w:t>
+            </w:r>
+            <w:r>
+              <w:rPr>
+                <w:rFonts w:asciiTheme="minorHAnsi" w:hAnsiTheme="minorHAnsi" w:cstheme="minorHAnsi"/>
+                <w:sz w:val="20"/>
+                <w:szCs w:val="20"/>
+                <w:lang w:val="es-AR"/>
+              </w:rPr>
+              <w:t xml:space="preserve">estión de </w:t>
+            </w:r>
+            <w:r>
+              <w:rPr>
+                <w:rFonts w:asciiTheme="minorHAnsi" w:hAnsiTheme="minorHAnsi" w:cstheme="minorHAnsi"/>
+                <w:sz w:val="20"/>
+                <w:szCs w:val="20"/>
+                <w:lang w:val="es-AR"/>
+              </w:rPr>
+              <w:t>p</w:t>
+            </w:r>
+            <w:r>
+              <w:rPr>
+                <w:rFonts w:asciiTheme="minorHAnsi" w:hAnsiTheme="minorHAnsi" w:cstheme="minorHAnsi"/>
+                <w:sz w:val="20"/>
+                <w:szCs w:val="20"/>
+                <w:lang w:val="es-AR"/>
+              </w:rPr>
+              <w:t>ruebas</w:t>
+            </w:r>
+            <w:r>
+              <w:rPr>
+                <w:rFonts w:asciiTheme="minorHAnsi" w:hAnsiTheme="minorHAnsi" w:cstheme="minorHAnsi"/>
+                <w:sz w:val="20"/>
+                <w:szCs w:val="20"/>
+                <w:lang w:val="es-AR"/>
+              </w:rPr>
+              <w:t>.</w:t>
+            </w:r>
           </w:p>
         </w:tc>
         <w:tc>
           <w:tcPr>
-            <w:tcW w:w="2993" w:type="dxa"/>
+            <w:tcW w:w="2410" w:type="dxa"/>
           </w:tcPr>
           <w:p>
             <w:pPr>
@@ -4377,28 +4423,71 @@
                 <w:lang w:val="es-AR"/>
               </w:rPr>
             </w:pPr>
+            <w:r>
+              <w:rPr>
+                <w:rFonts w:asciiTheme="minorHAnsi" w:hAnsiTheme="minorHAnsi" w:cstheme="minorHAnsi"/>
+                <w:sz w:val="20"/>
+                <w:szCs w:val="20"/>
+                <w:lang w:val="es-AR"/>
+              </w:rPr>
+              <w:t>Paga</w:t>
+            </w:r>
+          </w:p>
+        </w:tc>
+        <w:tc>
+          <w:tcPr>
+            <w:tcW w:w="3464" w:type="dxa"/>
+          </w:tcPr>
+          <w:p>
+            <w:pPr>
+              <w:rPr>
+                <w:rFonts w:asciiTheme="minorHAnsi" w:hAnsiTheme="minorHAnsi" w:cstheme="minorHAnsi"/>
+                <w:sz w:val="20"/>
+                <w:szCs w:val="20"/>
+                <w:lang w:val="es-AR"/>
+              </w:rPr>
+            </w:pPr>
+            <w:r>
+              <w:rPr>
+                <w:rFonts w:asciiTheme="minorHAnsi" w:hAnsiTheme="minorHAnsi" w:cstheme="minorHAnsi"/>
+                <w:sz w:val="20"/>
+                <w:szCs w:val="20"/>
+                <w:lang w:val="es-AR"/>
+              </w:rPr>
+              <w:t>Código abierto (uso libre)</w:t>
+            </w:r>
           </w:p>
         </w:tc>
       </w:tr>
       <w:tr>
         <w:tc>
           <w:tcPr>
-            <w:tcW w:w="2992" w:type="dxa"/>
+            <w:tcW w:w="599" w:type="dxa"/>
           </w:tcPr>
           <w:p>
             <w:pPr>
-              <w:rPr>
-                <w:rFonts w:asciiTheme="minorHAnsi" w:hAnsiTheme="minorHAnsi" w:cstheme="minorHAnsi"/>
-                <w:sz w:val="20"/>
-                <w:szCs w:val="20"/>
-                <w:lang w:val="es-AR"/>
-              </w:rPr>
-            </w:pPr>
+              <w:jc w:val="center"/>
+              <w:rPr>
+                <w:rFonts w:asciiTheme="minorHAnsi" w:hAnsiTheme="minorHAnsi" w:cstheme="minorHAnsi"/>
+                <w:sz w:val="20"/>
+                <w:szCs w:val="20"/>
+                <w:lang w:val="es-AR"/>
+              </w:rPr>
+            </w:pPr>
+            <w:r>
+              <w:rPr>
+                <w:rFonts w:asciiTheme="minorHAnsi" w:hAnsiTheme="minorHAnsi" w:cstheme="minorHAnsi"/>
+                <w:sz w:val="20"/>
+                <w:szCs w:val="20"/>
+                <w:lang w:val="es-AR"/>
+              </w:rPr>
+              <w:t>2</w:t>
+            </w:r>
           </w:p>
         </w:tc>
         <w:tc>
           <w:tcPr>
-            <w:tcW w:w="2993" w:type="dxa"/>
+            <w:tcW w:w="3053" w:type="dxa"/>
           </w:tcPr>
           <w:p>
             <w:pPr>
@@ -4409,11 +4498,58 @@
                 <w:lang w:val="es-AR"/>
               </w:rPr>
             </w:pPr>
+            <w:proofErr w:type="spellStart"/>
+            <w:r>
+              <w:rPr>
+                <w:rFonts w:asciiTheme="minorHAnsi" w:hAnsiTheme="minorHAnsi" w:cstheme="minorHAnsi"/>
+                <w:sz w:val="20"/>
+                <w:szCs w:val="20"/>
+                <w:lang w:val="es-AR"/>
+              </w:rPr>
+              <w:t>Login</w:t>
+            </w:r>
+            <w:proofErr w:type="spellEnd"/>
+            <w:r>
+              <w:rPr>
+                <w:rFonts w:asciiTheme="minorHAnsi" w:hAnsiTheme="minorHAnsi" w:cstheme="minorHAnsi"/>
+                <w:sz w:val="20"/>
+                <w:szCs w:val="20"/>
+                <w:lang w:val="es-AR"/>
+              </w:rPr>
+              <w:t xml:space="preserve"> del </w:t>
+            </w:r>
+            <w:r>
+              <w:rPr>
+                <w:rFonts w:asciiTheme="minorHAnsi" w:hAnsiTheme="minorHAnsi" w:cstheme="minorHAnsi"/>
+                <w:sz w:val="20"/>
+                <w:szCs w:val="20"/>
+                <w:lang w:val="es-AR"/>
+              </w:rPr>
+              <w:t>u</w:t>
+            </w:r>
+            <w:r>
+              <w:rPr>
+                <w:rFonts w:asciiTheme="minorHAnsi" w:hAnsiTheme="minorHAnsi" w:cstheme="minorHAnsi"/>
+                <w:sz w:val="20"/>
+                <w:szCs w:val="20"/>
+                <w:lang w:val="es-AR"/>
+              </w:rPr>
+              <w:t>suario</w:t>
+            </w:r>
+            <w:r>
+              <w:rPr>
+                <w:rFonts w:asciiTheme="minorHAnsi" w:hAnsiTheme="minorHAnsi" w:cstheme="minorHAnsi"/>
+                <w:sz w:val="20"/>
+                <w:szCs w:val="20"/>
+                <w:lang w:val="es-AR"/>
+              </w:rPr>
+              <w:t>.</w:t>
+            </w:r>
           </w:p>
         </w:tc>
         <w:tc>
           <w:tcPr>
-            <w:tcW w:w="2993" w:type="dxa"/>
+            <w:tcW w:w="2410" w:type="dxa"/>
           </w:tcPr>
           <w:p>
             <w:pPr>
@@ -4424,28 +4560,71 @@
                 <w:lang w:val="es-AR"/>
               </w:rPr>
             </w:pPr>
+            <w:r>
+              <w:rPr>
+                <w:rFonts w:asciiTheme="minorHAnsi" w:hAnsiTheme="minorHAnsi" w:cstheme="minorHAnsi"/>
+                <w:sz w:val="20"/>
+                <w:szCs w:val="20"/>
+                <w:lang w:val="es-AR"/>
+              </w:rPr>
+              <w:t>No se requiere configuración SMTP.</w:t>
+            </w:r>
+          </w:p>
+        </w:tc>
+        <w:tc>
+          <w:tcPr>
+            <w:tcW w:w="3464" w:type="dxa"/>
+          </w:tcPr>
+          <w:p>
+            <w:pPr>
+              <w:rPr>
+                <w:rFonts w:asciiTheme="minorHAnsi" w:hAnsiTheme="minorHAnsi" w:cstheme="minorHAnsi"/>
+                <w:sz w:val="20"/>
+                <w:szCs w:val="20"/>
+                <w:lang w:val="es-AR"/>
+              </w:rPr>
+            </w:pPr>
+            <w:r>
+              <w:rPr>
+                <w:rFonts w:asciiTheme="minorHAnsi" w:hAnsiTheme="minorHAnsi" w:cstheme="minorHAnsi"/>
+                <w:sz w:val="20"/>
+                <w:szCs w:val="20"/>
+                <w:lang w:val="es-AR"/>
+              </w:rPr>
+              <w:t>Se requiere configuración SMTP.</w:t>
+            </w:r>
           </w:p>
         </w:tc>
       </w:tr>
       <w:tr>
         <w:tc>
           <w:tcPr>
-            <w:tcW w:w="2992" w:type="dxa"/>
+            <w:tcW w:w="599" w:type="dxa"/>
           </w:tcPr>
           <w:p>
             <w:pPr>
-              <w:rPr>
-                <w:rFonts w:asciiTheme="minorHAnsi" w:hAnsiTheme="minorHAnsi" w:cstheme="minorHAnsi"/>
-                <w:sz w:val="20"/>
-                <w:szCs w:val="20"/>
-                <w:lang w:val="es-AR"/>
-              </w:rPr>
-            </w:pPr>
+              <w:jc w:val="center"/>
+              <w:rPr>
+                <w:rFonts w:asciiTheme="minorHAnsi" w:hAnsiTheme="minorHAnsi" w:cstheme="minorHAnsi"/>
+                <w:sz w:val="20"/>
+                <w:szCs w:val="20"/>
+                <w:lang w:val="es-AR"/>
+              </w:rPr>
+            </w:pPr>
+            <w:r>
+              <w:rPr>
+                <w:rFonts w:asciiTheme="minorHAnsi" w:hAnsiTheme="minorHAnsi" w:cstheme="minorHAnsi"/>
+                <w:sz w:val="20"/>
+                <w:szCs w:val="20"/>
+                <w:lang w:val="es-AR"/>
+              </w:rPr>
+              <w:t>3</w:t>
+            </w:r>
           </w:p>
         </w:tc>
         <w:tc>
           <w:tcPr>
-            <w:tcW w:w="2993" w:type="dxa"/>
+            <w:tcW w:w="3053" w:type="dxa"/>
           </w:tcPr>
           <w:p>
             <w:pPr>
@@ -4456,43 +4635,115 @@
                 <w:lang w:val="es-AR"/>
               </w:rPr>
             </w:pPr>
+            <w:r>
+              <w:rPr>
+                <w:rFonts w:asciiTheme="minorHAnsi" w:hAnsiTheme="minorHAnsi" w:cstheme="minorHAnsi"/>
+                <w:sz w:val="20"/>
+                <w:szCs w:val="20"/>
+                <w:lang w:val="es-AR"/>
+              </w:rPr>
+              <w:t>Fácil mantenimiento para múltiples proyectos</w:t>
+            </w:r>
+            <w:r>
+              <w:rPr>
+                <w:rFonts w:asciiTheme="minorHAnsi" w:hAnsiTheme="minorHAnsi" w:cstheme="minorHAnsi"/>
+                <w:sz w:val="20"/>
+                <w:szCs w:val="20"/>
+                <w:lang w:val="es-AR"/>
+              </w:rPr>
+              <w:t>.</w:t>
+            </w:r>
           </w:p>
         </w:tc>
         <w:tc>
           <w:tcPr>
-            <w:tcW w:w="2993" w:type="dxa"/>
+            <w:tcW w:w="2410" w:type="dxa"/>
           </w:tcPr>
           <w:p>
             <w:pPr>
-              <w:rPr>
-                <w:rFonts w:asciiTheme="minorHAnsi" w:hAnsiTheme="minorHAnsi" w:cstheme="minorHAnsi"/>
-                <w:sz w:val="20"/>
-                <w:szCs w:val="20"/>
-                <w:lang w:val="es-AR"/>
-              </w:rPr>
-            </w:pPr>
+              <w:jc w:val="center"/>
+              <w:rPr>
+                <w:rFonts w:asciiTheme="minorHAnsi" w:hAnsiTheme="minorHAnsi" w:cstheme="minorHAnsi"/>
+                <w:sz w:val="20"/>
+                <w:szCs w:val="20"/>
+                <w:lang w:val="es-AR"/>
+              </w:rPr>
+            </w:pPr>
+            <w:r>
+              <w:rPr>
+                <w:rFonts w:asciiTheme="minorHAnsi" w:hAnsiTheme="minorHAnsi" w:cstheme="minorHAnsi"/>
+                <w:sz w:val="20"/>
+                <w:szCs w:val="20"/>
+                <w:lang w:val="es-AR"/>
+              </w:rPr>
+              <w:t>SÍ</w:t>
+            </w:r>
+          </w:p>
+        </w:tc>
+        <w:tc>
+          <w:tcPr>
+            <w:tcW w:w="3464" w:type="dxa"/>
+          </w:tcPr>
+          <w:p>
+            <w:pPr>
+              <w:jc w:val="center"/>
+              <w:rPr>
+                <w:rFonts w:asciiTheme="minorHAnsi" w:hAnsiTheme="minorHAnsi" w:cstheme="minorHAnsi"/>
+                <w:sz w:val="20"/>
+                <w:szCs w:val="20"/>
+                <w:lang w:val="es-AR"/>
+              </w:rPr>
+            </w:pPr>
+            <w:r>
+              <w:rPr>
+                <w:rFonts w:asciiTheme="minorHAnsi" w:hAnsiTheme="minorHAnsi" w:cstheme="minorHAnsi"/>
+                <w:sz w:val="20"/>
+                <w:szCs w:val="20"/>
+                <w:lang w:val="es-AR"/>
+              </w:rPr>
+              <w:t>S</w:t>
+            </w:r>
+            <w:r>
+              <w:rPr>
+                <w:rFonts w:asciiTheme="minorHAnsi" w:hAnsiTheme="minorHAnsi" w:cstheme="minorHAnsi"/>
+                <w:sz w:val="20"/>
+                <w:szCs w:val="20"/>
+                <w:lang w:val="es-AR"/>
+              </w:rPr>
+              <w:t>Í</w:t>
+            </w:r>
           </w:p>
         </w:tc>
       </w:tr>
       <w:tr>
         <w:tc>
           <w:tcPr>
-            <w:tcW w:w="2992" w:type="dxa"/>
+            <w:tcW w:w="599" w:type="dxa"/>
           </w:tcPr>
           <w:p>
             <w:pPr>
-              <w:rPr>
-                <w:rFonts w:asciiTheme="minorHAnsi" w:hAnsiTheme="minorHAnsi" w:cstheme="minorHAnsi"/>
-                <w:sz w:val="20"/>
-                <w:szCs w:val="20"/>
-                <w:lang w:val="es-AR"/>
-              </w:rPr>
-            </w:pPr>
+              <w:jc w:val="center"/>
+              <w:rPr>
+                <w:rFonts w:asciiTheme="minorHAnsi" w:hAnsiTheme="minorHAnsi" w:cstheme="minorHAnsi"/>
+                <w:sz w:val="20"/>
+                <w:szCs w:val="20"/>
+                <w:lang w:val="es-AR"/>
+              </w:rPr>
+            </w:pPr>
+            <w:r>
+              <w:rPr>
+                <w:rFonts w:asciiTheme="minorHAnsi" w:hAnsiTheme="minorHAnsi" w:cstheme="minorHAnsi"/>
+                <w:sz w:val="20"/>
+                <w:szCs w:val="20"/>
+                <w:lang w:val="es-AR"/>
+              </w:rPr>
+              <w:t>4</w:t>
+            </w:r>
           </w:p>
         </w:tc>
         <w:tc>
           <w:tcPr>
-            <w:tcW w:w="2993" w:type="dxa"/>
+            <w:tcW w:w="3053" w:type="dxa"/>
           </w:tcPr>
           <w:p>
             <w:pPr>
@@ -4503,11 +4754,101 @@
                 <w:lang w:val="es-AR"/>
               </w:rPr>
             </w:pPr>
+            <w:r>
+              <w:rPr>
+                <w:rFonts w:asciiTheme="minorHAnsi" w:hAnsiTheme="minorHAnsi" w:cstheme="minorHAnsi"/>
+                <w:sz w:val="20"/>
+                <w:szCs w:val="20"/>
+                <w:lang w:val="es-AR"/>
+              </w:rPr>
+              <w:t>E</w:t>
+            </w:r>
+            <w:r>
+              <w:rPr>
+                <w:rFonts w:asciiTheme="minorHAnsi" w:hAnsiTheme="minorHAnsi" w:cstheme="minorHAnsi"/>
+                <w:sz w:val="20"/>
+                <w:szCs w:val="20"/>
+                <w:lang w:val="es-AR"/>
+              </w:rPr>
+              <w:t>x</w:t>
+            </w:r>
+            <w:r>
+              <w:rPr>
+                <w:rFonts w:asciiTheme="minorHAnsi" w:hAnsiTheme="minorHAnsi" w:cstheme="minorHAnsi"/>
+                <w:sz w:val="20"/>
+                <w:szCs w:val="20"/>
+                <w:lang w:val="es-AR"/>
+              </w:rPr>
+              <w:t>portar/</w:t>
+            </w:r>
+            <w:r>
+              <w:rPr>
+                <w:rFonts w:asciiTheme="minorHAnsi" w:hAnsiTheme="minorHAnsi" w:cstheme="minorHAnsi"/>
+                <w:sz w:val="20"/>
+                <w:szCs w:val="20"/>
+                <w:lang w:val="es-AR"/>
+              </w:rPr>
+              <w:t>i</w:t>
+            </w:r>
+            <w:r>
+              <w:rPr>
+                <w:rFonts w:asciiTheme="minorHAnsi" w:hAnsiTheme="minorHAnsi" w:cstheme="minorHAnsi"/>
+                <w:sz w:val="20"/>
+                <w:szCs w:val="20"/>
+                <w:lang w:val="es-AR"/>
+              </w:rPr>
+              <w:t xml:space="preserve">mportar </w:t>
+            </w:r>
+            <w:r>
+              <w:rPr>
+                <w:rFonts w:asciiTheme="minorHAnsi" w:hAnsiTheme="minorHAnsi" w:cstheme="minorHAnsi"/>
+                <w:sz w:val="20"/>
+                <w:szCs w:val="20"/>
+                <w:lang w:val="es-AR"/>
+              </w:rPr>
+              <w:t>c</w:t>
+            </w:r>
+            <w:r>
+              <w:rPr>
+                <w:rFonts w:asciiTheme="minorHAnsi" w:hAnsiTheme="minorHAnsi" w:cstheme="minorHAnsi"/>
+                <w:sz w:val="20"/>
+                <w:szCs w:val="20"/>
+                <w:lang w:val="es-AR"/>
+              </w:rPr>
+              <w:t xml:space="preserve">asos de </w:t>
+            </w:r>
+            <w:r>
+              <w:rPr>
+                <w:rFonts w:asciiTheme="minorHAnsi" w:hAnsiTheme="minorHAnsi" w:cstheme="minorHAnsi"/>
+                <w:sz w:val="20"/>
+                <w:szCs w:val="20"/>
+                <w:lang w:val="es-AR"/>
+              </w:rPr>
+              <w:t>p</w:t>
+            </w:r>
+            <w:r>
+              <w:rPr>
+                <w:rFonts w:asciiTheme="minorHAnsi" w:hAnsiTheme="minorHAnsi" w:cstheme="minorHAnsi"/>
+                <w:sz w:val="20"/>
+                <w:szCs w:val="20"/>
+                <w:lang w:val="es-AR"/>
+              </w:rPr>
+              <w:t>rueba</w:t>
+            </w:r>
+            <w:r>
+              <w:rPr>
+                <w:rFonts w:asciiTheme="minorHAnsi" w:hAnsiTheme="minorHAnsi" w:cstheme="minorHAnsi"/>
+                <w:sz w:val="20"/>
+                <w:szCs w:val="20"/>
+                <w:lang w:val="es-AR"/>
+              </w:rPr>
+              <w:t>.</w:t>
+            </w:r>
           </w:p>
         </w:tc>
         <w:tc>
           <w:tcPr>
-            <w:tcW w:w="2993" w:type="dxa"/>
+            <w:tcW w:w="2410" w:type="dxa"/>
           </w:tcPr>
           <w:p>
             <w:pPr>
@@ -4518,28 +4859,73 @@
                 <w:lang w:val="es-AR"/>
               </w:rPr>
             </w:pPr>
+            <w:r>
+              <w:rPr>
+                <w:rFonts w:asciiTheme="minorHAnsi" w:hAnsiTheme="minorHAnsi" w:cstheme="minorHAnsi"/>
+                <w:sz w:val="20"/>
+                <w:szCs w:val="20"/>
+                <w:lang w:val="es-AR"/>
+              </w:rPr>
+              <w:t>Por Excel.</w:t>
+            </w:r>
+            <w:bookmarkStart w:id="0" w:name="_GoBack"/>
+            <w:bookmarkEnd w:id="0"/>
+          </w:p>
+        </w:tc>
+        <w:tc>
+          <w:tcPr>
+            <w:tcW w:w="3464" w:type="dxa"/>
+          </w:tcPr>
+          <w:p>
+            <w:pPr>
+              <w:rPr>
+                <w:rFonts w:asciiTheme="minorHAnsi" w:hAnsiTheme="minorHAnsi" w:cstheme="minorHAnsi"/>
+                <w:sz w:val="20"/>
+                <w:szCs w:val="20"/>
+                <w:lang w:val="es-AR"/>
+              </w:rPr>
+            </w:pPr>
+            <w:r>
+              <w:rPr>
+                <w:rFonts w:asciiTheme="minorHAnsi" w:hAnsiTheme="minorHAnsi" w:cstheme="minorHAnsi"/>
+                <w:sz w:val="20"/>
+                <w:szCs w:val="20"/>
+                <w:lang w:val="es-AR"/>
+              </w:rPr>
+              <w:t>Por XML.</w:t>
+            </w:r>
           </w:p>
         </w:tc>
       </w:tr>
       <w:tr>
         <w:tc>
           <w:tcPr>
-            <w:tcW w:w="2992" w:type="dxa"/>
+            <w:tcW w:w="599" w:type="dxa"/>
           </w:tcPr>
           <w:p>
             <w:pPr>
-              <w:rPr>
-                <w:rFonts w:asciiTheme="minorHAnsi" w:hAnsiTheme="minorHAnsi" w:cstheme="minorHAnsi"/>
-                <w:sz w:val="20"/>
-                <w:szCs w:val="20"/>
-                <w:lang w:val="es-AR"/>
-              </w:rPr>
-            </w:pPr>
+              <w:jc w:val="center"/>
+              <w:rPr>
+                <w:rFonts w:asciiTheme="minorHAnsi" w:hAnsiTheme="minorHAnsi" w:cstheme="minorHAnsi"/>
+                <w:sz w:val="20"/>
+                <w:szCs w:val="20"/>
+                <w:lang w:val="es-AR"/>
+              </w:rPr>
+            </w:pPr>
+            <w:r>
+              <w:rPr>
+                <w:rFonts w:asciiTheme="minorHAnsi" w:hAnsiTheme="minorHAnsi" w:cstheme="minorHAnsi"/>
+                <w:sz w:val="20"/>
+                <w:szCs w:val="20"/>
+                <w:lang w:val="es-AR"/>
+              </w:rPr>
+              <w:t>5</w:t>
+            </w:r>
           </w:p>
         </w:tc>
         <w:tc>
           <w:tcPr>
-            <w:tcW w:w="2993" w:type="dxa"/>
+            <w:tcW w:w="3053" w:type="dxa"/>
           </w:tcPr>
           <w:p>
             <w:pPr>
@@ -4550,11 +4936,65 @@
                 <w:lang w:val="es-AR"/>
               </w:rPr>
             </w:pPr>
+            <w:r>
+              <w:rPr>
+                <w:rFonts w:asciiTheme="minorHAnsi" w:hAnsiTheme="minorHAnsi" w:cstheme="minorHAnsi"/>
+                <w:sz w:val="20"/>
+                <w:szCs w:val="20"/>
+                <w:lang w:val="es-AR"/>
+              </w:rPr>
+              <w:t xml:space="preserve">Página </w:t>
+            </w:r>
+            <w:r>
+              <w:rPr>
+                <w:rFonts w:asciiTheme="minorHAnsi" w:hAnsiTheme="minorHAnsi" w:cstheme="minorHAnsi"/>
+                <w:sz w:val="20"/>
+                <w:szCs w:val="20"/>
+                <w:lang w:val="es-AR"/>
+              </w:rPr>
+              <w:t>p</w:t>
+            </w:r>
+            <w:r>
+              <w:rPr>
+                <w:rFonts w:asciiTheme="minorHAnsi" w:hAnsiTheme="minorHAnsi" w:cstheme="minorHAnsi"/>
+                <w:sz w:val="20"/>
+                <w:szCs w:val="20"/>
+                <w:lang w:val="es-AR"/>
+              </w:rPr>
+              <w:t xml:space="preserve">rincipal del </w:t>
+            </w:r>
+            <w:r>
+              <w:rPr>
+                <w:rFonts w:asciiTheme="minorHAnsi" w:hAnsiTheme="minorHAnsi" w:cstheme="minorHAnsi"/>
+                <w:sz w:val="20"/>
+                <w:szCs w:val="20"/>
+                <w:lang w:val="es-AR"/>
+              </w:rPr>
+              <w:t>p</w:t>
+            </w:r>
+            <w:r>
+              <w:rPr>
+                <w:rFonts w:asciiTheme="minorHAnsi" w:hAnsiTheme="minorHAnsi" w:cstheme="minorHAnsi"/>
+                <w:sz w:val="20"/>
+                <w:szCs w:val="20"/>
+                <w:lang w:val="es-AR"/>
+              </w:rPr>
+              <w:t>royecto</w:t>
+            </w:r>
+            <w:r>
+              <w:rPr>
+                <w:rFonts w:asciiTheme="minorHAnsi" w:hAnsiTheme="minorHAnsi" w:cstheme="minorHAnsi"/>
+                <w:sz w:val="20"/>
+                <w:szCs w:val="20"/>
+                <w:lang w:val="es-AR"/>
+              </w:rPr>
+              <w:t>.</w:t>
+            </w:r>
           </w:p>
         </w:tc>
         <w:tc>
           <w:tcPr>
-            <w:tcW w:w="2993" w:type="dxa"/>
+            <w:tcW w:w="2410" w:type="dxa"/>
           </w:tcPr>
           <w:p>
             <w:pPr>
@@ -4565,28 +5005,72 @@
                 <w:lang w:val="es-AR"/>
               </w:rPr>
             </w:pPr>
+            <w:r>
+              <w:rPr>
+                <w:rFonts w:asciiTheme="minorHAnsi" w:hAnsiTheme="minorHAnsi" w:cstheme="minorHAnsi"/>
+                <w:sz w:val="20"/>
+                <w:szCs w:val="20"/>
+                <w:lang w:val="es-AR"/>
+              </w:rPr>
+              <w:t>Cada proyecto tiene una página principal que resume toda la información respecto al proyecto.</w:t>
+            </w:r>
+          </w:p>
+        </w:tc>
+        <w:tc>
+          <w:tcPr>
+            <w:tcW w:w="3464" w:type="dxa"/>
+          </w:tcPr>
+          <w:p>
+            <w:pPr>
+              <w:jc w:val="center"/>
+              <w:rPr>
+                <w:rFonts w:asciiTheme="minorHAnsi" w:hAnsiTheme="minorHAnsi" w:cstheme="minorHAnsi"/>
+                <w:sz w:val="20"/>
+                <w:szCs w:val="20"/>
+                <w:lang w:val="es-AR"/>
+              </w:rPr>
+            </w:pPr>
+            <w:r>
+              <w:rPr>
+                <w:rFonts w:asciiTheme="minorHAnsi" w:hAnsiTheme="minorHAnsi" w:cstheme="minorHAnsi"/>
+                <w:sz w:val="20"/>
+                <w:szCs w:val="20"/>
+                <w:lang w:val="es-AR"/>
+              </w:rPr>
+              <w:t>NO</w:t>
+            </w:r>
           </w:p>
         </w:tc>
       </w:tr>
       <w:tr>
         <w:tc>
           <w:tcPr>
-            <w:tcW w:w="2992" w:type="dxa"/>
+            <w:tcW w:w="599" w:type="dxa"/>
           </w:tcPr>
           <w:p>
             <w:pPr>
-              <w:rPr>
-                <w:rFonts w:asciiTheme="minorHAnsi" w:hAnsiTheme="minorHAnsi" w:cstheme="minorHAnsi"/>
-                <w:sz w:val="20"/>
-                <w:szCs w:val="20"/>
-                <w:lang w:val="es-AR"/>
-              </w:rPr>
-            </w:pPr>
+              <w:jc w:val="center"/>
+              <w:rPr>
+                <w:rFonts w:asciiTheme="minorHAnsi" w:hAnsiTheme="minorHAnsi" w:cstheme="minorHAnsi"/>
+                <w:sz w:val="20"/>
+                <w:szCs w:val="20"/>
+                <w:lang w:val="es-AR"/>
+              </w:rPr>
+            </w:pPr>
+            <w:r>
+              <w:rPr>
+                <w:rFonts w:asciiTheme="minorHAnsi" w:hAnsiTheme="minorHAnsi" w:cstheme="minorHAnsi"/>
+                <w:sz w:val="20"/>
+                <w:szCs w:val="20"/>
+                <w:lang w:val="es-AR"/>
+              </w:rPr>
+              <w:t>6</w:t>
+            </w:r>
           </w:p>
         </w:tc>
         <w:tc>
           <w:tcPr>
-            <w:tcW w:w="2993" w:type="dxa"/>
+            <w:tcW w:w="3053" w:type="dxa"/>
           </w:tcPr>
           <w:p>
             <w:pPr>
@@ -4597,43 +5081,178 @@
                 <w:lang w:val="es-AR"/>
               </w:rPr>
             </w:pPr>
+            <w:r>
+              <w:rPr>
+                <w:rFonts w:asciiTheme="minorHAnsi" w:hAnsiTheme="minorHAnsi" w:cstheme="minorHAnsi"/>
+                <w:sz w:val="20"/>
+                <w:szCs w:val="20"/>
+                <w:lang w:val="es-AR"/>
+              </w:rPr>
+              <w:t xml:space="preserve">Administrar </w:t>
+            </w:r>
+            <w:r>
+              <w:rPr>
+                <w:rFonts w:asciiTheme="minorHAnsi" w:hAnsiTheme="minorHAnsi" w:cstheme="minorHAnsi"/>
+                <w:sz w:val="20"/>
+                <w:szCs w:val="20"/>
+                <w:lang w:val="es-AR"/>
+              </w:rPr>
+              <w:t>c</w:t>
+            </w:r>
+            <w:r>
+              <w:rPr>
+                <w:rFonts w:asciiTheme="minorHAnsi" w:hAnsiTheme="minorHAnsi" w:cstheme="minorHAnsi"/>
+                <w:sz w:val="20"/>
+                <w:szCs w:val="20"/>
+                <w:lang w:val="es-AR"/>
+              </w:rPr>
+              <w:t xml:space="preserve">aracterísticas de </w:t>
+            </w:r>
+            <w:r>
+              <w:rPr>
+                <w:rFonts w:asciiTheme="minorHAnsi" w:hAnsiTheme="minorHAnsi" w:cstheme="minorHAnsi"/>
+                <w:sz w:val="20"/>
+                <w:szCs w:val="20"/>
+                <w:lang w:val="es-AR"/>
+              </w:rPr>
+              <w:t>r</w:t>
+            </w:r>
+            <w:r>
+              <w:rPr>
+                <w:rFonts w:asciiTheme="minorHAnsi" w:hAnsiTheme="minorHAnsi" w:cstheme="minorHAnsi"/>
+                <w:sz w:val="20"/>
+                <w:szCs w:val="20"/>
+                <w:lang w:val="es-AR"/>
+              </w:rPr>
+              <w:t xml:space="preserve">equerimientos y </w:t>
+            </w:r>
+            <w:r>
+              <w:rPr>
+                <w:rFonts w:asciiTheme="minorHAnsi" w:hAnsiTheme="minorHAnsi" w:cstheme="minorHAnsi"/>
+                <w:sz w:val="20"/>
+                <w:szCs w:val="20"/>
+                <w:lang w:val="es-AR"/>
+              </w:rPr>
+              <w:t>c</w:t>
+            </w:r>
+            <w:r>
+              <w:rPr>
+                <w:rFonts w:asciiTheme="minorHAnsi" w:hAnsiTheme="minorHAnsi" w:cstheme="minorHAnsi"/>
+                <w:sz w:val="20"/>
+                <w:szCs w:val="20"/>
+                <w:lang w:val="es-AR"/>
+              </w:rPr>
+              <w:t xml:space="preserve">asos de </w:t>
+            </w:r>
+            <w:r>
+              <w:rPr>
+                <w:rFonts w:asciiTheme="minorHAnsi" w:hAnsiTheme="minorHAnsi" w:cstheme="minorHAnsi"/>
+                <w:sz w:val="20"/>
+                <w:szCs w:val="20"/>
+                <w:lang w:val="es-AR"/>
+              </w:rPr>
+              <w:t>u</w:t>
+            </w:r>
+            <w:r>
+              <w:rPr>
+                <w:rFonts w:asciiTheme="minorHAnsi" w:hAnsiTheme="minorHAnsi" w:cstheme="minorHAnsi"/>
+                <w:sz w:val="20"/>
+                <w:szCs w:val="20"/>
+                <w:lang w:val="es-AR"/>
+              </w:rPr>
+              <w:t>so</w:t>
+            </w:r>
+            <w:r>
+              <w:rPr>
+                <w:rFonts w:asciiTheme="minorHAnsi" w:hAnsiTheme="minorHAnsi" w:cstheme="minorHAnsi"/>
+                <w:sz w:val="20"/>
+                <w:szCs w:val="20"/>
+                <w:lang w:val="es-AR"/>
+              </w:rPr>
+              <w:t>.</w:t>
+            </w:r>
           </w:p>
         </w:tc>
         <w:tc>
           <w:tcPr>
-            <w:tcW w:w="2993" w:type="dxa"/>
+            <w:tcW w:w="2410" w:type="dxa"/>
           </w:tcPr>
           <w:p>
             <w:pPr>
-              <w:rPr>
-                <w:rFonts w:asciiTheme="minorHAnsi" w:hAnsiTheme="minorHAnsi" w:cstheme="minorHAnsi"/>
-                <w:sz w:val="20"/>
-                <w:szCs w:val="20"/>
-                <w:lang w:val="es-AR"/>
-              </w:rPr>
-            </w:pPr>
+              <w:jc w:val="center"/>
+              <w:rPr>
+                <w:rFonts w:asciiTheme="minorHAnsi" w:hAnsiTheme="minorHAnsi" w:cstheme="minorHAnsi"/>
+                <w:sz w:val="20"/>
+                <w:szCs w:val="20"/>
+                <w:lang w:val="es-AR"/>
+              </w:rPr>
+            </w:pPr>
+            <w:r>
+              <w:rPr>
+                <w:rFonts w:asciiTheme="minorHAnsi" w:hAnsiTheme="minorHAnsi" w:cstheme="minorHAnsi"/>
+                <w:sz w:val="20"/>
+                <w:szCs w:val="20"/>
+                <w:lang w:val="es-AR"/>
+              </w:rPr>
+              <w:t>SÍ</w:t>
+            </w:r>
+          </w:p>
+        </w:tc>
+        <w:tc>
+          <w:tcPr>
+            <w:tcW w:w="3464" w:type="dxa"/>
+          </w:tcPr>
+          <w:p>
+            <w:pPr>
+              <w:jc w:val="center"/>
+              <w:rPr>
+                <w:rFonts w:asciiTheme="minorHAnsi" w:hAnsiTheme="minorHAnsi" w:cstheme="minorHAnsi"/>
+                <w:sz w:val="20"/>
+                <w:szCs w:val="20"/>
+                <w:lang w:val="es-AR"/>
+              </w:rPr>
+            </w:pPr>
+            <w:r>
+              <w:rPr>
+                <w:rFonts w:asciiTheme="minorHAnsi" w:hAnsiTheme="minorHAnsi" w:cstheme="minorHAnsi"/>
+                <w:sz w:val="20"/>
+                <w:szCs w:val="20"/>
+                <w:lang w:val="es-AR"/>
+              </w:rPr>
+              <w:t>SÍ</w:t>
+            </w:r>
           </w:p>
         </w:tc>
       </w:tr>
       <w:tr>
         <w:tc>
           <w:tcPr>
-            <w:tcW w:w="2992" w:type="dxa"/>
+            <w:tcW w:w="599" w:type="dxa"/>
           </w:tcPr>
           <w:p>
             <w:pPr>
-              <w:rPr>
-                <w:rFonts w:asciiTheme="minorHAnsi" w:hAnsiTheme="minorHAnsi" w:cstheme="minorHAnsi"/>
-                <w:sz w:val="20"/>
-                <w:szCs w:val="20"/>
-                <w:lang w:val="es-AR"/>
-              </w:rPr>
-            </w:pPr>
+              <w:jc w:val="center"/>
+              <w:rPr>
+                <w:rFonts w:asciiTheme="minorHAnsi" w:hAnsiTheme="minorHAnsi" w:cstheme="minorHAnsi"/>
+                <w:sz w:val="20"/>
+                <w:szCs w:val="20"/>
+                <w:lang w:val="es-AR"/>
+              </w:rPr>
+            </w:pPr>
+            <w:r>
+              <w:rPr>
+                <w:rFonts w:asciiTheme="minorHAnsi" w:hAnsiTheme="minorHAnsi" w:cstheme="minorHAnsi"/>
+                <w:sz w:val="20"/>
+                <w:szCs w:val="20"/>
+                <w:lang w:val="es-AR"/>
+              </w:rPr>
+              <w:t>7</w:t>
+            </w:r>
           </w:p>
         </w:tc>
         <w:tc>
           <w:tcPr>
-            <w:tcW w:w="2993" w:type="dxa"/>
+            <w:tcW w:w="3053" w:type="dxa"/>
           </w:tcPr>
           <w:p>
             <w:pPr>
@@ -4644,43 +5263,124 @@
                 <w:lang w:val="es-AR"/>
               </w:rPr>
             </w:pPr>
+            <w:r>
+              <w:rPr>
+                <w:rFonts w:asciiTheme="minorHAnsi" w:hAnsiTheme="minorHAnsi" w:cstheme="minorHAnsi"/>
+                <w:sz w:val="20"/>
+                <w:szCs w:val="20"/>
+                <w:lang w:val="es-AR"/>
+              </w:rPr>
+              <w:t xml:space="preserve">Especificaciones de </w:t>
+            </w:r>
+            <w:r>
+              <w:rPr>
+                <w:rFonts w:asciiTheme="minorHAnsi" w:hAnsiTheme="minorHAnsi" w:cstheme="minorHAnsi"/>
+                <w:sz w:val="20"/>
+                <w:szCs w:val="20"/>
+                <w:lang w:val="es-AR"/>
+              </w:rPr>
+              <w:t>p</w:t>
+            </w:r>
+            <w:r>
+              <w:rPr>
+                <w:rFonts w:asciiTheme="minorHAnsi" w:hAnsiTheme="minorHAnsi" w:cstheme="minorHAnsi"/>
+                <w:sz w:val="20"/>
+                <w:szCs w:val="20"/>
+                <w:lang w:val="es-AR"/>
+              </w:rPr>
+              <w:t>ruebas</w:t>
+            </w:r>
+            <w:r>
+              <w:rPr>
+                <w:rFonts w:asciiTheme="minorHAnsi" w:hAnsiTheme="minorHAnsi" w:cstheme="minorHAnsi"/>
+                <w:sz w:val="20"/>
+                <w:szCs w:val="20"/>
+                <w:lang w:val="es-AR"/>
+              </w:rPr>
+              <w:t>.</w:t>
+            </w:r>
           </w:p>
         </w:tc>
         <w:tc>
           <w:tcPr>
-            <w:tcW w:w="2993" w:type="dxa"/>
+            <w:tcW w:w="2410" w:type="dxa"/>
           </w:tcPr>
           <w:p>
             <w:pPr>
-              <w:rPr>
-                <w:rFonts w:asciiTheme="minorHAnsi" w:hAnsiTheme="minorHAnsi" w:cstheme="minorHAnsi"/>
-                <w:sz w:val="20"/>
-                <w:szCs w:val="20"/>
-                <w:lang w:val="es-AR"/>
-              </w:rPr>
-            </w:pPr>
+              <w:jc w:val="center"/>
+              <w:rPr>
+                <w:rFonts w:asciiTheme="minorHAnsi" w:hAnsiTheme="minorHAnsi" w:cstheme="minorHAnsi"/>
+                <w:sz w:val="20"/>
+                <w:szCs w:val="20"/>
+                <w:lang w:val="es-AR"/>
+              </w:rPr>
+            </w:pPr>
+            <w:r>
+              <w:rPr>
+                <w:rFonts w:asciiTheme="minorHAnsi" w:hAnsiTheme="minorHAnsi" w:cstheme="minorHAnsi"/>
+                <w:sz w:val="20"/>
+                <w:szCs w:val="20"/>
+                <w:lang w:val="es-AR"/>
+              </w:rPr>
+              <w:t>NO</w:t>
+            </w:r>
+          </w:p>
+        </w:tc>
+        <w:tc>
+          <w:tcPr>
+            <w:tcW w:w="3464" w:type="dxa"/>
+          </w:tcPr>
+          <w:p>
+            <w:pPr>
+              <w:jc w:val="center"/>
+              <w:rPr>
+                <w:rFonts w:asciiTheme="minorHAnsi" w:hAnsiTheme="minorHAnsi" w:cstheme="minorHAnsi"/>
+                <w:sz w:val="20"/>
+                <w:szCs w:val="20"/>
+                <w:lang w:val="es-AR"/>
+              </w:rPr>
+            </w:pPr>
+            <w:r>
+              <w:rPr>
+                <w:rFonts w:asciiTheme="minorHAnsi" w:hAnsiTheme="minorHAnsi" w:cstheme="minorHAnsi"/>
+                <w:sz w:val="20"/>
+                <w:szCs w:val="20"/>
+                <w:lang w:val="es-AR"/>
+              </w:rPr>
+              <w:t>SÍ</w:t>
+            </w:r>
           </w:p>
         </w:tc>
       </w:tr>
       <w:tr>
         <w:tc>
           <w:tcPr>
-            <w:tcW w:w="2992" w:type="dxa"/>
+            <w:tcW w:w="599" w:type="dxa"/>
           </w:tcPr>
           <w:p>
             <w:pPr>
-              <w:rPr>
-                <w:rFonts w:asciiTheme="minorHAnsi" w:hAnsiTheme="minorHAnsi" w:cstheme="minorHAnsi"/>
-                <w:sz w:val="20"/>
-                <w:szCs w:val="20"/>
-                <w:lang w:val="es-AR"/>
-              </w:rPr>
-            </w:pPr>
+              <w:jc w:val="center"/>
+              <w:rPr>
+                <w:rFonts w:asciiTheme="minorHAnsi" w:hAnsiTheme="minorHAnsi" w:cstheme="minorHAnsi"/>
+                <w:sz w:val="20"/>
+                <w:szCs w:val="20"/>
+                <w:lang w:val="es-AR"/>
+              </w:rPr>
+            </w:pPr>
+            <w:r>
+              <w:rPr>
+                <w:rFonts w:asciiTheme="minorHAnsi" w:hAnsiTheme="minorHAnsi" w:cstheme="minorHAnsi"/>
+                <w:sz w:val="20"/>
+                <w:szCs w:val="20"/>
+                <w:lang w:val="es-AR"/>
+              </w:rPr>
+              <w:t>8</w:t>
+            </w:r>
           </w:p>
         </w:tc>
         <w:tc>
           <w:tcPr>
-            <w:tcW w:w="2993" w:type="dxa"/>
+            <w:tcW w:w="3053" w:type="dxa"/>
           </w:tcPr>
           <w:p>
             <w:pPr>
@@ -4691,43 +5391,142 @@
                 <w:lang w:val="es-AR"/>
               </w:rPr>
             </w:pPr>
+            <w:r>
+              <w:rPr>
+                <w:rFonts w:asciiTheme="minorHAnsi" w:hAnsiTheme="minorHAnsi" w:cstheme="minorHAnsi"/>
+                <w:sz w:val="20"/>
+                <w:szCs w:val="20"/>
+                <w:lang w:val="es-AR"/>
+              </w:rPr>
+              <w:t xml:space="preserve">Creación de </w:t>
+            </w:r>
+            <w:r>
+              <w:rPr>
+                <w:rFonts w:asciiTheme="minorHAnsi" w:hAnsiTheme="minorHAnsi" w:cstheme="minorHAnsi"/>
+                <w:sz w:val="20"/>
+                <w:szCs w:val="20"/>
+                <w:lang w:val="es-AR"/>
+              </w:rPr>
+              <w:t>p</w:t>
+            </w:r>
+            <w:r>
+              <w:rPr>
+                <w:rFonts w:asciiTheme="minorHAnsi" w:hAnsiTheme="minorHAnsi" w:cstheme="minorHAnsi"/>
+                <w:sz w:val="20"/>
+                <w:szCs w:val="20"/>
+                <w:lang w:val="es-AR"/>
+              </w:rPr>
+              <w:t xml:space="preserve">lan de </w:t>
+            </w:r>
+            <w:r>
+              <w:rPr>
+                <w:rFonts w:asciiTheme="minorHAnsi" w:hAnsiTheme="minorHAnsi" w:cstheme="minorHAnsi"/>
+                <w:sz w:val="20"/>
+                <w:szCs w:val="20"/>
+                <w:lang w:val="es-AR"/>
+              </w:rPr>
+              <w:t>p</w:t>
+            </w:r>
+            <w:r>
+              <w:rPr>
+                <w:rFonts w:asciiTheme="minorHAnsi" w:hAnsiTheme="minorHAnsi" w:cstheme="minorHAnsi"/>
+                <w:sz w:val="20"/>
+                <w:szCs w:val="20"/>
+                <w:lang w:val="es-AR"/>
+              </w:rPr>
+              <w:t>ruebas</w:t>
+            </w:r>
+            <w:r>
+              <w:rPr>
+                <w:rFonts w:asciiTheme="minorHAnsi" w:hAnsiTheme="minorHAnsi" w:cstheme="minorHAnsi"/>
+                <w:sz w:val="20"/>
+                <w:szCs w:val="20"/>
+                <w:lang w:val="es-AR"/>
+              </w:rPr>
+              <w:t>.</w:t>
+            </w:r>
           </w:p>
         </w:tc>
         <w:tc>
           <w:tcPr>
-            <w:tcW w:w="2993" w:type="dxa"/>
+            <w:tcW w:w="2410" w:type="dxa"/>
           </w:tcPr>
           <w:p>
             <w:pPr>
-              <w:rPr>
-                <w:rFonts w:asciiTheme="minorHAnsi" w:hAnsiTheme="minorHAnsi" w:cstheme="minorHAnsi"/>
-                <w:sz w:val="20"/>
-                <w:szCs w:val="20"/>
-                <w:lang w:val="es-AR"/>
-              </w:rPr>
-            </w:pPr>
+              <w:jc w:val="center"/>
+              <w:rPr>
+                <w:rFonts w:asciiTheme="minorHAnsi" w:hAnsiTheme="minorHAnsi" w:cstheme="minorHAnsi"/>
+                <w:sz w:val="20"/>
+                <w:szCs w:val="20"/>
+                <w:lang w:val="es-AR"/>
+              </w:rPr>
+            </w:pPr>
+            <w:r>
+              <w:rPr>
+                <w:rFonts w:asciiTheme="minorHAnsi" w:hAnsiTheme="minorHAnsi" w:cstheme="minorHAnsi"/>
+                <w:sz w:val="20"/>
+                <w:szCs w:val="20"/>
+                <w:lang w:val="es-AR"/>
+              </w:rPr>
+              <w:t>NO</w:t>
+            </w:r>
+          </w:p>
+        </w:tc>
+        <w:tc>
+          <w:tcPr>
+            <w:tcW w:w="3464" w:type="dxa"/>
+          </w:tcPr>
+          <w:p>
+            <w:pPr>
+              <w:jc w:val="center"/>
+              <w:rPr>
+                <w:rFonts w:asciiTheme="minorHAnsi" w:hAnsiTheme="minorHAnsi" w:cstheme="minorHAnsi"/>
+                <w:sz w:val="20"/>
+                <w:szCs w:val="20"/>
+                <w:lang w:val="es-AR"/>
+              </w:rPr>
+            </w:pPr>
+            <w:r>
+              <w:rPr>
+                <w:rFonts w:asciiTheme="minorHAnsi" w:hAnsiTheme="minorHAnsi" w:cstheme="minorHAnsi"/>
+                <w:sz w:val="20"/>
+                <w:szCs w:val="20"/>
+                <w:lang w:val="es-AR"/>
+              </w:rPr>
+              <w:t>SÍ</w:t>
+            </w:r>
           </w:p>
         </w:tc>
       </w:tr>
       <w:tr>
         <w:tc>
           <w:tcPr>
-            <w:tcW w:w="2992" w:type="dxa"/>
+            <w:tcW w:w="599" w:type="dxa"/>
           </w:tcPr>
           <w:p>
             <w:pPr>
-              <w:rPr>
-                <w:rFonts w:asciiTheme="minorHAnsi" w:hAnsiTheme="minorHAnsi" w:cstheme="minorHAnsi"/>
-                <w:sz w:val="20"/>
-                <w:szCs w:val="20"/>
-                <w:lang w:val="es-AR"/>
-              </w:rPr>
-            </w:pPr>
+              <w:jc w:val="center"/>
+              <w:rPr>
+                <w:rFonts w:asciiTheme="minorHAnsi" w:hAnsiTheme="minorHAnsi" w:cstheme="minorHAnsi"/>
+                <w:sz w:val="20"/>
+                <w:szCs w:val="20"/>
+                <w:lang w:val="es-AR"/>
+              </w:rPr>
+            </w:pPr>
+            <w:r>
+              <w:rPr>
+                <w:rFonts w:asciiTheme="minorHAnsi" w:hAnsiTheme="minorHAnsi" w:cstheme="minorHAnsi"/>
+                <w:sz w:val="20"/>
+                <w:szCs w:val="20"/>
+                <w:lang w:val="es-AR"/>
+              </w:rPr>
+              <w:t>9</w:t>
+            </w:r>
           </w:p>
         </w:tc>
         <w:tc>
           <w:tcPr>
-            <w:tcW w:w="2993" w:type="dxa"/>
+            <w:tcW w:w="3053" w:type="dxa"/>
           </w:tcPr>
           <w:p>
             <w:pPr>
@@ -4738,43 +5537,115 @@
                 <w:lang w:val="es-AR"/>
               </w:rPr>
             </w:pPr>
+            <w:r>
+              <w:rPr>
+                <w:rFonts w:asciiTheme="minorHAnsi" w:hAnsiTheme="minorHAnsi" w:cstheme="minorHAnsi"/>
+                <w:sz w:val="20"/>
+                <w:szCs w:val="20"/>
+                <w:lang w:val="es-AR"/>
+              </w:rPr>
+              <w:t xml:space="preserve">Cobertura de </w:t>
+            </w:r>
+            <w:r>
+              <w:rPr>
+                <w:rFonts w:asciiTheme="minorHAnsi" w:hAnsiTheme="minorHAnsi" w:cstheme="minorHAnsi"/>
+                <w:sz w:val="20"/>
+                <w:szCs w:val="20"/>
+                <w:lang w:val="es-AR"/>
+              </w:rPr>
+              <w:t>r</w:t>
+            </w:r>
+            <w:r>
+              <w:rPr>
+                <w:rFonts w:asciiTheme="minorHAnsi" w:hAnsiTheme="minorHAnsi" w:cstheme="minorHAnsi"/>
+                <w:sz w:val="20"/>
+                <w:szCs w:val="20"/>
+                <w:lang w:val="es-AR"/>
+              </w:rPr>
+              <w:t>equerimientos: Cada requerimiento es mapeado a uno o más caso de prueba que puede ser utilizado para validar que la funcionalidad trabaja como se espera.</w:t>
+            </w:r>
           </w:p>
         </w:tc>
         <w:tc>
           <w:tcPr>
-            <w:tcW w:w="2993" w:type="dxa"/>
+            <w:tcW w:w="2410" w:type="dxa"/>
           </w:tcPr>
           <w:p>
             <w:pPr>
-              <w:rPr>
-                <w:rFonts w:asciiTheme="minorHAnsi" w:hAnsiTheme="minorHAnsi" w:cstheme="minorHAnsi"/>
-                <w:sz w:val="20"/>
-                <w:szCs w:val="20"/>
-                <w:lang w:val="es-AR"/>
-              </w:rPr>
-            </w:pPr>
+              <w:jc w:val="center"/>
+              <w:rPr>
+                <w:rFonts w:asciiTheme="minorHAnsi" w:hAnsiTheme="minorHAnsi" w:cstheme="minorHAnsi"/>
+                <w:sz w:val="20"/>
+                <w:szCs w:val="20"/>
+                <w:lang w:val="es-AR"/>
+              </w:rPr>
+            </w:pPr>
+            <w:r>
+              <w:rPr>
+                <w:rFonts w:asciiTheme="minorHAnsi" w:hAnsiTheme="minorHAnsi" w:cstheme="minorHAnsi"/>
+                <w:sz w:val="20"/>
+                <w:szCs w:val="20"/>
+                <w:lang w:val="es-AR"/>
+              </w:rPr>
+              <w:t>SÍ</w:t>
+            </w:r>
+          </w:p>
+        </w:tc>
+        <w:tc>
+          <w:tcPr>
+            <w:tcW w:w="3464" w:type="dxa"/>
+          </w:tcPr>
+          <w:p>
+            <w:pPr>
+              <w:jc w:val="center"/>
+              <w:rPr>
+                <w:rFonts w:asciiTheme="minorHAnsi" w:hAnsiTheme="minorHAnsi" w:cstheme="minorHAnsi"/>
+                <w:sz w:val="20"/>
+                <w:szCs w:val="20"/>
+                <w:lang w:val="es-AR"/>
+              </w:rPr>
+            </w:pPr>
+            <w:r>
+              <w:rPr>
+                <w:rFonts w:asciiTheme="minorHAnsi" w:hAnsiTheme="minorHAnsi" w:cstheme="minorHAnsi"/>
+                <w:sz w:val="20"/>
+                <w:szCs w:val="20"/>
+                <w:lang w:val="es-AR"/>
+              </w:rPr>
+              <w:t>SÍ</w:t>
+            </w:r>
           </w:p>
         </w:tc>
       </w:tr>
       <w:tr>
         <w:tc>
           <w:tcPr>
-            <w:tcW w:w="2992" w:type="dxa"/>
+            <w:tcW w:w="599" w:type="dxa"/>
           </w:tcPr>
           <w:p>
             <w:pPr>
-              <w:rPr>
-                <w:rFonts w:asciiTheme="minorHAnsi" w:hAnsiTheme="minorHAnsi" w:cstheme="minorHAnsi"/>
-                <w:sz w:val="20"/>
-                <w:szCs w:val="20"/>
-                <w:lang w:val="es-AR"/>
-              </w:rPr>
-            </w:pPr>
+              <w:jc w:val="center"/>
+              <w:rPr>
+                <w:rFonts w:asciiTheme="minorHAnsi" w:hAnsiTheme="minorHAnsi" w:cstheme="minorHAnsi"/>
+                <w:sz w:val="20"/>
+                <w:szCs w:val="20"/>
+                <w:lang w:val="es-AR"/>
+              </w:rPr>
+            </w:pPr>
+            <w:r>
+              <w:rPr>
+                <w:rFonts w:asciiTheme="minorHAnsi" w:hAnsiTheme="minorHAnsi" w:cstheme="minorHAnsi"/>
+                <w:sz w:val="20"/>
+                <w:szCs w:val="20"/>
+                <w:lang w:val="es-AR"/>
+              </w:rPr>
+              <w:t>10</w:t>
+            </w:r>
           </w:p>
         </w:tc>
         <w:tc>
           <w:tcPr>
-            <w:tcW w:w="2993" w:type="dxa"/>
+            <w:tcW w:w="3053" w:type="dxa"/>
           </w:tcPr>
           <w:p>
             <w:pPr>
@@ -4785,43 +5656,160 @@
                 <w:lang w:val="es-AR"/>
               </w:rPr>
             </w:pPr>
+            <w:r>
+              <w:rPr>
+                <w:rFonts w:asciiTheme="minorHAnsi" w:hAnsiTheme="minorHAnsi" w:cstheme="minorHAnsi"/>
+                <w:sz w:val="20"/>
+                <w:szCs w:val="20"/>
+                <w:lang w:val="es-AR"/>
+              </w:rPr>
+              <w:t xml:space="preserve">Repositorio </w:t>
+            </w:r>
+            <w:r>
+              <w:rPr>
+                <w:rFonts w:asciiTheme="minorHAnsi" w:hAnsiTheme="minorHAnsi" w:cstheme="minorHAnsi"/>
+                <w:sz w:val="20"/>
+                <w:szCs w:val="20"/>
+                <w:lang w:val="es-AR"/>
+              </w:rPr>
+              <w:t>c</w:t>
+            </w:r>
+            <w:r>
+              <w:rPr>
+                <w:rFonts w:asciiTheme="minorHAnsi" w:hAnsiTheme="minorHAnsi" w:cstheme="minorHAnsi"/>
+                <w:sz w:val="20"/>
+                <w:szCs w:val="20"/>
+                <w:lang w:val="es-AR"/>
+              </w:rPr>
+              <w:t xml:space="preserve">entralizado para todos los </w:t>
+            </w:r>
+            <w:r>
+              <w:rPr>
+                <w:rFonts w:asciiTheme="minorHAnsi" w:hAnsiTheme="minorHAnsi" w:cstheme="minorHAnsi"/>
+                <w:sz w:val="20"/>
+                <w:szCs w:val="20"/>
+                <w:lang w:val="es-AR"/>
+              </w:rPr>
+              <w:t>c</w:t>
+            </w:r>
+            <w:r>
+              <w:rPr>
+                <w:rFonts w:asciiTheme="minorHAnsi" w:hAnsiTheme="minorHAnsi" w:cstheme="minorHAnsi"/>
+                <w:sz w:val="20"/>
+                <w:szCs w:val="20"/>
+                <w:lang w:val="es-AR"/>
+              </w:rPr>
+              <w:t xml:space="preserve">asos de </w:t>
+            </w:r>
+            <w:r>
+              <w:rPr>
+                <w:rFonts w:asciiTheme="minorHAnsi" w:hAnsiTheme="minorHAnsi" w:cstheme="minorHAnsi"/>
+                <w:sz w:val="20"/>
+                <w:szCs w:val="20"/>
+                <w:lang w:val="es-AR"/>
+              </w:rPr>
+              <w:t>p</w:t>
+            </w:r>
+            <w:r>
+              <w:rPr>
+                <w:rFonts w:asciiTheme="minorHAnsi" w:hAnsiTheme="minorHAnsi" w:cstheme="minorHAnsi"/>
+                <w:sz w:val="20"/>
+                <w:szCs w:val="20"/>
+                <w:lang w:val="es-AR"/>
+              </w:rPr>
+              <w:t>rueba</w:t>
+            </w:r>
+            <w:r>
+              <w:rPr>
+                <w:rFonts w:asciiTheme="minorHAnsi" w:hAnsiTheme="minorHAnsi" w:cstheme="minorHAnsi"/>
+                <w:sz w:val="20"/>
+                <w:szCs w:val="20"/>
+                <w:lang w:val="es-AR"/>
+              </w:rPr>
+              <w:t>.</w:t>
+            </w:r>
           </w:p>
         </w:tc>
         <w:tc>
           <w:tcPr>
-            <w:tcW w:w="2993" w:type="dxa"/>
+            <w:tcW w:w="2410" w:type="dxa"/>
           </w:tcPr>
           <w:p>
             <w:pPr>
-              <w:rPr>
-                <w:rFonts w:asciiTheme="minorHAnsi" w:hAnsiTheme="minorHAnsi" w:cstheme="minorHAnsi"/>
-                <w:sz w:val="20"/>
-                <w:szCs w:val="20"/>
-                <w:lang w:val="es-AR"/>
-              </w:rPr>
-            </w:pPr>
+              <w:jc w:val="center"/>
+              <w:rPr>
+                <w:rFonts w:asciiTheme="minorHAnsi" w:hAnsiTheme="minorHAnsi" w:cstheme="minorHAnsi"/>
+                <w:sz w:val="20"/>
+                <w:szCs w:val="20"/>
+                <w:lang w:val="es-AR"/>
+              </w:rPr>
+            </w:pPr>
+            <w:r>
+              <w:rPr>
+                <w:rFonts w:asciiTheme="minorHAnsi" w:hAnsiTheme="minorHAnsi" w:cstheme="minorHAnsi"/>
+                <w:sz w:val="20"/>
+                <w:szCs w:val="20"/>
+                <w:lang w:val="es-AR"/>
+              </w:rPr>
+              <w:t>SÍ</w:t>
+            </w:r>
+          </w:p>
+        </w:tc>
+        <w:tc>
+          <w:tcPr>
+            <w:tcW w:w="3464" w:type="dxa"/>
+          </w:tcPr>
+          <w:p>
+            <w:pPr>
+              <w:jc w:val="center"/>
+              <w:rPr>
+                <w:rFonts w:asciiTheme="minorHAnsi" w:hAnsiTheme="minorHAnsi" w:cstheme="minorHAnsi"/>
+                <w:sz w:val="20"/>
+                <w:szCs w:val="20"/>
+                <w:lang w:val="es-AR"/>
+              </w:rPr>
+            </w:pPr>
+            <w:r>
+              <w:rPr>
+                <w:rFonts w:asciiTheme="minorHAnsi" w:hAnsiTheme="minorHAnsi" w:cstheme="minorHAnsi"/>
+                <w:sz w:val="20"/>
+                <w:szCs w:val="20"/>
+                <w:lang w:val="es-AR"/>
+              </w:rPr>
+              <w:t>SÍ</w:t>
+            </w:r>
           </w:p>
         </w:tc>
       </w:tr>
       <w:tr>
         <w:tc>
           <w:tcPr>
-            <w:tcW w:w="2992" w:type="dxa"/>
+            <w:tcW w:w="599" w:type="dxa"/>
           </w:tcPr>
           <w:p>
             <w:pPr>
-              <w:rPr>
-                <w:rFonts w:asciiTheme="minorHAnsi" w:hAnsiTheme="minorHAnsi" w:cstheme="minorHAnsi"/>
-                <w:sz w:val="20"/>
-                <w:szCs w:val="20"/>
-                <w:lang w:val="es-AR"/>
-              </w:rPr>
-            </w:pPr>
+              <w:jc w:val="center"/>
+              <w:rPr>
+                <w:rFonts w:asciiTheme="minorHAnsi" w:hAnsiTheme="minorHAnsi" w:cstheme="minorHAnsi"/>
+                <w:sz w:val="20"/>
+                <w:szCs w:val="20"/>
+                <w:lang w:val="es-AR"/>
+              </w:rPr>
+            </w:pPr>
+            <w:r>
+              <w:rPr>
+                <w:rFonts w:asciiTheme="minorHAnsi" w:hAnsiTheme="minorHAnsi" w:cstheme="minorHAnsi"/>
+                <w:sz w:val="20"/>
+                <w:szCs w:val="20"/>
+                <w:lang w:val="es-AR"/>
+              </w:rPr>
+              <w:t>11</w:t>
+            </w:r>
           </w:p>
         </w:tc>
         <w:tc>
           <w:tcPr>
-            <w:tcW w:w="2993" w:type="dxa"/>
+            <w:tcW w:w="3053" w:type="dxa"/>
           </w:tcPr>
           <w:p>
             <w:pPr>
@@ -4832,43 +5820,97 @@
                 <w:lang w:val="es-AR"/>
               </w:rPr>
             </w:pPr>
+            <w:r>
+              <w:rPr>
+                <w:rFonts w:asciiTheme="minorHAnsi" w:hAnsiTheme="minorHAnsi" w:cstheme="minorHAnsi"/>
+                <w:sz w:val="20"/>
+                <w:szCs w:val="20"/>
+                <w:lang w:val="es-AR"/>
+              </w:rPr>
+              <w:t>Habilidad para crear, editar y eliminar casos de pruebas de proyectos que están almacenadas en una estructura de carpetas.</w:t>
+            </w:r>
           </w:p>
         </w:tc>
         <w:tc>
           <w:tcPr>
-            <w:tcW w:w="2993" w:type="dxa"/>
+            <w:tcW w:w="2410" w:type="dxa"/>
           </w:tcPr>
           <w:p>
             <w:pPr>
-              <w:rPr>
-                <w:rFonts w:asciiTheme="minorHAnsi" w:hAnsiTheme="minorHAnsi" w:cstheme="minorHAnsi"/>
-                <w:sz w:val="20"/>
-                <w:szCs w:val="20"/>
-                <w:lang w:val="es-AR"/>
-              </w:rPr>
-            </w:pPr>
+              <w:jc w:val="center"/>
+              <w:rPr>
+                <w:rFonts w:asciiTheme="minorHAnsi" w:hAnsiTheme="minorHAnsi" w:cstheme="minorHAnsi"/>
+                <w:sz w:val="20"/>
+                <w:szCs w:val="20"/>
+                <w:lang w:val="es-AR"/>
+              </w:rPr>
+            </w:pPr>
+            <w:r>
+              <w:rPr>
+                <w:rFonts w:asciiTheme="minorHAnsi" w:hAnsiTheme="minorHAnsi" w:cstheme="minorHAnsi"/>
+                <w:sz w:val="20"/>
+                <w:szCs w:val="20"/>
+                <w:lang w:val="es-AR"/>
+              </w:rPr>
+              <w:t>SÍ</w:t>
+            </w:r>
+          </w:p>
+        </w:tc>
+        <w:tc>
+          <w:tcPr>
+            <w:tcW w:w="3464" w:type="dxa"/>
+          </w:tcPr>
+          <w:p>
+            <w:pPr>
+              <w:jc w:val="center"/>
+              <w:rPr>
+                <w:rFonts w:asciiTheme="minorHAnsi" w:hAnsiTheme="minorHAnsi" w:cstheme="minorHAnsi"/>
+                <w:sz w:val="20"/>
+                <w:szCs w:val="20"/>
+                <w:lang w:val="es-AR"/>
+              </w:rPr>
+            </w:pPr>
+            <w:r>
+              <w:rPr>
+                <w:rFonts w:asciiTheme="minorHAnsi" w:hAnsiTheme="minorHAnsi" w:cstheme="minorHAnsi"/>
+                <w:sz w:val="20"/>
+                <w:szCs w:val="20"/>
+                <w:lang w:val="es-AR"/>
+              </w:rPr>
+              <w:t>SÍ</w:t>
+            </w:r>
           </w:p>
         </w:tc>
       </w:tr>
       <w:tr>
         <w:tc>
           <w:tcPr>
-            <w:tcW w:w="2992" w:type="dxa"/>
+            <w:tcW w:w="599" w:type="dxa"/>
           </w:tcPr>
           <w:p>
             <w:pPr>
-              <w:rPr>
-                <w:rFonts w:asciiTheme="minorHAnsi" w:hAnsiTheme="minorHAnsi" w:cstheme="minorHAnsi"/>
-                <w:sz w:val="20"/>
-                <w:szCs w:val="20"/>
-                <w:lang w:val="es-AR"/>
-              </w:rPr>
-            </w:pPr>
+              <w:jc w:val="center"/>
+              <w:rPr>
+                <w:rFonts w:asciiTheme="minorHAnsi" w:hAnsiTheme="minorHAnsi" w:cstheme="minorHAnsi"/>
+                <w:sz w:val="20"/>
+                <w:szCs w:val="20"/>
+                <w:lang w:val="es-AR"/>
+              </w:rPr>
+            </w:pPr>
+            <w:r>
+              <w:rPr>
+                <w:rFonts w:asciiTheme="minorHAnsi" w:hAnsiTheme="minorHAnsi" w:cstheme="minorHAnsi"/>
+                <w:sz w:val="20"/>
+                <w:szCs w:val="20"/>
+                <w:lang w:val="es-AR"/>
+              </w:rPr>
+              <w:t>12</w:t>
+            </w:r>
           </w:p>
         </w:tc>
         <w:tc>
           <w:tcPr>
-            <w:tcW w:w="2993" w:type="dxa"/>
+            <w:tcW w:w="3053" w:type="dxa"/>
           </w:tcPr>
           <w:p>
             <w:pPr>
@@ -4879,43 +5921,187 @@
                 <w:lang w:val="es-AR"/>
               </w:rPr>
             </w:pPr>
+            <w:r>
+              <w:rPr>
+                <w:rFonts w:asciiTheme="minorHAnsi" w:hAnsiTheme="minorHAnsi" w:cstheme="minorHAnsi"/>
+                <w:sz w:val="20"/>
+                <w:szCs w:val="20"/>
+                <w:lang w:val="es-AR"/>
+              </w:rPr>
+              <w:t xml:space="preserve">Administración de </w:t>
+            </w:r>
+            <w:r>
+              <w:rPr>
+                <w:rFonts w:asciiTheme="minorHAnsi" w:hAnsiTheme="minorHAnsi" w:cstheme="minorHAnsi"/>
+                <w:sz w:val="20"/>
+                <w:szCs w:val="20"/>
+                <w:lang w:val="es-AR"/>
+              </w:rPr>
+              <w:t>p</w:t>
+            </w:r>
+            <w:r>
+              <w:rPr>
+                <w:rFonts w:asciiTheme="minorHAnsi" w:hAnsiTheme="minorHAnsi" w:cstheme="minorHAnsi"/>
+                <w:sz w:val="20"/>
+                <w:szCs w:val="20"/>
+                <w:lang w:val="es-AR"/>
+              </w:rPr>
+              <w:t xml:space="preserve">asos de </w:t>
+            </w:r>
+            <w:r>
+              <w:rPr>
+                <w:rFonts w:asciiTheme="minorHAnsi" w:hAnsiTheme="minorHAnsi" w:cstheme="minorHAnsi"/>
+                <w:sz w:val="20"/>
+                <w:szCs w:val="20"/>
+                <w:lang w:val="es-AR"/>
+              </w:rPr>
+              <w:t>p</w:t>
+            </w:r>
+            <w:r>
+              <w:rPr>
+                <w:rFonts w:asciiTheme="minorHAnsi" w:hAnsiTheme="minorHAnsi" w:cstheme="minorHAnsi"/>
+                <w:sz w:val="20"/>
+                <w:szCs w:val="20"/>
+                <w:lang w:val="es-AR"/>
+              </w:rPr>
+              <w:t xml:space="preserve">rueba: </w:t>
+            </w:r>
+            <w:r>
+              <w:rPr>
+                <w:rFonts w:asciiTheme="minorHAnsi" w:hAnsiTheme="minorHAnsi" w:cstheme="minorHAnsi"/>
+                <w:sz w:val="20"/>
+                <w:szCs w:val="20"/>
+                <w:lang w:val="es-AR"/>
+              </w:rPr>
+              <w:t>C</w:t>
+            </w:r>
+            <w:r>
+              <w:rPr>
+                <w:rFonts w:asciiTheme="minorHAnsi" w:hAnsiTheme="minorHAnsi" w:cstheme="minorHAnsi"/>
+                <w:sz w:val="20"/>
+                <w:szCs w:val="20"/>
+                <w:lang w:val="es-AR"/>
+              </w:rPr>
+              <w:t xml:space="preserve">ada </w:t>
+            </w:r>
+            <w:r>
+              <w:rPr>
+                <w:rFonts w:asciiTheme="minorHAnsi" w:hAnsiTheme="minorHAnsi" w:cstheme="minorHAnsi"/>
+                <w:sz w:val="20"/>
+                <w:szCs w:val="20"/>
+                <w:lang w:val="es-AR"/>
+              </w:rPr>
+              <w:t>c</w:t>
+            </w:r>
+            <w:r>
+              <w:rPr>
+                <w:rFonts w:asciiTheme="minorHAnsi" w:hAnsiTheme="minorHAnsi" w:cstheme="minorHAnsi"/>
+                <w:sz w:val="20"/>
+                <w:szCs w:val="20"/>
+                <w:lang w:val="es-AR"/>
+              </w:rPr>
+              <w:t xml:space="preserve">aso de </w:t>
+            </w:r>
+            <w:r>
+              <w:rPr>
+                <w:rFonts w:asciiTheme="minorHAnsi" w:hAnsiTheme="minorHAnsi" w:cstheme="minorHAnsi"/>
+                <w:sz w:val="20"/>
+                <w:szCs w:val="20"/>
+                <w:lang w:val="es-AR"/>
+              </w:rPr>
+              <w:t>p</w:t>
+            </w:r>
+            <w:r>
+              <w:rPr>
+                <w:rFonts w:asciiTheme="minorHAnsi" w:hAnsiTheme="minorHAnsi" w:cstheme="minorHAnsi"/>
+                <w:sz w:val="20"/>
+                <w:szCs w:val="20"/>
+                <w:lang w:val="es-AR"/>
+              </w:rPr>
+              <w:t>rueba consiste en un conjunto de pasos de prueba que representan la acción individual que el usuario toma para completar la prueba.</w:t>
+            </w:r>
           </w:p>
         </w:tc>
         <w:tc>
           <w:tcPr>
-            <w:tcW w:w="2993" w:type="dxa"/>
+            <w:tcW w:w="2410" w:type="dxa"/>
           </w:tcPr>
           <w:p>
             <w:pPr>
-              <w:rPr>
-                <w:rFonts w:asciiTheme="minorHAnsi" w:hAnsiTheme="minorHAnsi" w:cstheme="minorHAnsi"/>
-                <w:sz w:val="20"/>
-                <w:szCs w:val="20"/>
-                <w:lang w:val="es-AR"/>
-              </w:rPr>
-            </w:pPr>
+              <w:jc w:val="center"/>
+              <w:rPr>
+                <w:rFonts w:asciiTheme="minorHAnsi" w:hAnsiTheme="minorHAnsi" w:cstheme="minorHAnsi"/>
+                <w:sz w:val="20"/>
+                <w:szCs w:val="20"/>
+                <w:lang w:val="es-AR"/>
+              </w:rPr>
+            </w:pPr>
+            <w:r>
+              <w:rPr>
+                <w:rFonts w:asciiTheme="minorHAnsi" w:hAnsiTheme="minorHAnsi" w:cstheme="minorHAnsi"/>
+                <w:sz w:val="20"/>
+                <w:szCs w:val="20"/>
+                <w:lang w:val="es-AR"/>
+              </w:rPr>
+              <w:t>SÍ</w:t>
+            </w:r>
+          </w:p>
+        </w:tc>
+        <w:tc>
+          <w:tcPr>
+            <w:tcW w:w="3464" w:type="dxa"/>
+          </w:tcPr>
+          <w:p>
+            <w:pPr>
+              <w:jc w:val="center"/>
+              <w:rPr>
+                <w:rFonts w:asciiTheme="minorHAnsi" w:hAnsiTheme="minorHAnsi" w:cstheme="minorHAnsi"/>
+                <w:sz w:val="20"/>
+                <w:szCs w:val="20"/>
+                <w:lang w:val="es-AR"/>
+              </w:rPr>
+            </w:pPr>
+            <w:r>
+              <w:rPr>
+                <w:rFonts w:asciiTheme="minorHAnsi" w:hAnsiTheme="minorHAnsi" w:cstheme="minorHAnsi"/>
+                <w:sz w:val="20"/>
+                <w:szCs w:val="20"/>
+                <w:lang w:val="es-AR"/>
+              </w:rPr>
+              <w:t>NO</w:t>
+            </w:r>
           </w:p>
         </w:tc>
       </w:tr>
       <w:tr>
         <w:tc>
           <w:tcPr>
-            <w:tcW w:w="2992" w:type="dxa"/>
+            <w:tcW w:w="599" w:type="dxa"/>
           </w:tcPr>
           <w:p>
             <w:pPr>
-              <w:rPr>
-                <w:rFonts w:asciiTheme="minorHAnsi" w:hAnsiTheme="minorHAnsi" w:cstheme="minorHAnsi"/>
-                <w:sz w:val="20"/>
-                <w:szCs w:val="20"/>
-                <w:lang w:val="es-AR"/>
-              </w:rPr>
-            </w:pPr>
+              <w:jc w:val="center"/>
+              <w:rPr>
+                <w:rFonts w:asciiTheme="minorHAnsi" w:hAnsiTheme="minorHAnsi" w:cstheme="minorHAnsi"/>
+                <w:sz w:val="20"/>
+                <w:szCs w:val="20"/>
+                <w:lang w:val="es-AR"/>
+              </w:rPr>
+            </w:pPr>
+            <w:r>
+              <w:rPr>
+                <w:rFonts w:asciiTheme="minorHAnsi" w:hAnsiTheme="minorHAnsi" w:cstheme="minorHAnsi"/>
+                <w:sz w:val="20"/>
+                <w:szCs w:val="20"/>
+                <w:lang w:val="es-AR"/>
+              </w:rPr>
+              <w:t>13</w:t>
+            </w:r>
           </w:p>
         </w:tc>
         <w:tc>
           <w:tcPr>
-            <w:tcW w:w="2993" w:type="dxa"/>
+            <w:tcW w:w="3053" w:type="dxa"/>
           </w:tcPr>
           <w:p>
             <w:pPr>
@@ -4926,43 +6112,97 @@
                 <w:lang w:val="es-AR"/>
               </w:rPr>
             </w:pPr>
+            <w:r>
+              <w:rPr>
+                <w:rFonts w:asciiTheme="minorHAnsi" w:hAnsiTheme="minorHAnsi" w:cstheme="minorHAnsi"/>
+                <w:sz w:val="20"/>
+                <w:szCs w:val="20"/>
+                <w:lang w:val="es-AR"/>
+              </w:rPr>
+              <w:t>Ejecución del caso de prueba: El usuario puede ejecutar grupos de casos de prueba – junto con sus pasos de prueba.</w:t>
+            </w:r>
           </w:p>
         </w:tc>
         <w:tc>
           <w:tcPr>
-            <w:tcW w:w="2993" w:type="dxa"/>
+            <w:tcW w:w="2410" w:type="dxa"/>
           </w:tcPr>
           <w:p>
             <w:pPr>
-              <w:rPr>
-                <w:rFonts w:asciiTheme="minorHAnsi" w:hAnsiTheme="minorHAnsi" w:cstheme="minorHAnsi"/>
-                <w:sz w:val="20"/>
-                <w:szCs w:val="20"/>
-                <w:lang w:val="es-AR"/>
-              </w:rPr>
-            </w:pPr>
+              <w:jc w:val="center"/>
+              <w:rPr>
+                <w:rFonts w:asciiTheme="minorHAnsi" w:hAnsiTheme="minorHAnsi" w:cstheme="minorHAnsi"/>
+                <w:sz w:val="20"/>
+                <w:szCs w:val="20"/>
+                <w:lang w:val="es-AR"/>
+              </w:rPr>
+            </w:pPr>
+            <w:r>
+              <w:rPr>
+                <w:rFonts w:asciiTheme="minorHAnsi" w:hAnsiTheme="minorHAnsi" w:cstheme="minorHAnsi"/>
+                <w:sz w:val="20"/>
+                <w:szCs w:val="20"/>
+                <w:lang w:val="es-AR"/>
+              </w:rPr>
+              <w:t>SÍ</w:t>
+            </w:r>
+          </w:p>
+        </w:tc>
+        <w:tc>
+          <w:tcPr>
+            <w:tcW w:w="3464" w:type="dxa"/>
+          </w:tcPr>
+          <w:p>
+            <w:pPr>
+              <w:jc w:val="center"/>
+              <w:rPr>
+                <w:rFonts w:asciiTheme="minorHAnsi" w:hAnsiTheme="minorHAnsi" w:cstheme="minorHAnsi"/>
+                <w:sz w:val="20"/>
+                <w:szCs w:val="20"/>
+                <w:lang w:val="es-AR"/>
+              </w:rPr>
+            </w:pPr>
+            <w:r>
+              <w:rPr>
+                <w:rFonts w:asciiTheme="minorHAnsi" w:hAnsiTheme="minorHAnsi" w:cstheme="minorHAnsi"/>
+                <w:sz w:val="20"/>
+                <w:szCs w:val="20"/>
+                <w:lang w:val="es-AR"/>
+              </w:rPr>
+              <w:t>NO</w:t>
+            </w:r>
           </w:p>
         </w:tc>
       </w:tr>
       <w:tr>
         <w:tc>
           <w:tcPr>
-            <w:tcW w:w="2992" w:type="dxa"/>
+            <w:tcW w:w="599" w:type="dxa"/>
           </w:tcPr>
           <w:p>
             <w:pPr>
-              <w:rPr>
-                <w:rFonts w:asciiTheme="minorHAnsi" w:hAnsiTheme="minorHAnsi" w:cstheme="minorHAnsi"/>
-                <w:sz w:val="20"/>
-                <w:szCs w:val="20"/>
-                <w:lang w:val="es-AR"/>
-              </w:rPr>
-            </w:pPr>
+              <w:jc w:val="center"/>
+              <w:rPr>
+                <w:rFonts w:asciiTheme="minorHAnsi" w:hAnsiTheme="minorHAnsi" w:cstheme="minorHAnsi"/>
+                <w:sz w:val="20"/>
+                <w:szCs w:val="20"/>
+                <w:lang w:val="es-AR"/>
+              </w:rPr>
+            </w:pPr>
+            <w:r>
+              <w:rPr>
+                <w:rFonts w:asciiTheme="minorHAnsi" w:hAnsiTheme="minorHAnsi" w:cstheme="minorHAnsi"/>
+                <w:sz w:val="20"/>
+                <w:szCs w:val="20"/>
+                <w:lang w:val="es-AR"/>
+              </w:rPr>
+              <w:t>14</w:t>
+            </w:r>
           </w:p>
         </w:tc>
         <w:tc>
           <w:tcPr>
-            <w:tcW w:w="2993" w:type="dxa"/>
+            <w:tcW w:w="3053" w:type="dxa"/>
           </w:tcPr>
           <w:p>
             <w:pPr>
@@ -4973,43 +6213,107 @@
                 <w:lang w:val="es-AR"/>
               </w:rPr>
             </w:pPr>
+            <w:r>
+              <w:rPr>
+                <w:rFonts w:asciiTheme="minorHAnsi" w:hAnsiTheme="minorHAnsi" w:cstheme="minorHAnsi"/>
+                <w:sz w:val="20"/>
+                <w:szCs w:val="20"/>
+                <w:lang w:val="es-AR"/>
+              </w:rPr>
+              <w:t>Casos de prueba asignados</w:t>
+            </w:r>
+            <w:r>
+              <w:rPr>
+                <w:rFonts w:asciiTheme="minorHAnsi" w:hAnsiTheme="minorHAnsi" w:cstheme="minorHAnsi"/>
+                <w:sz w:val="20"/>
+                <w:szCs w:val="20"/>
+                <w:lang w:val="es-AR"/>
+              </w:rPr>
+              <w:t>: Los casos de prueba pueden ser asignados según el entorno.</w:t>
+            </w:r>
           </w:p>
         </w:tc>
         <w:tc>
           <w:tcPr>
-            <w:tcW w:w="2993" w:type="dxa"/>
+            <w:tcW w:w="2410" w:type="dxa"/>
           </w:tcPr>
           <w:p>
             <w:pPr>
-              <w:rPr>
-                <w:rFonts w:asciiTheme="minorHAnsi" w:hAnsiTheme="minorHAnsi" w:cstheme="minorHAnsi"/>
-                <w:sz w:val="20"/>
-                <w:szCs w:val="20"/>
-                <w:lang w:val="es-AR"/>
-              </w:rPr>
-            </w:pPr>
+              <w:jc w:val="center"/>
+              <w:rPr>
+                <w:rFonts w:asciiTheme="minorHAnsi" w:hAnsiTheme="minorHAnsi" w:cstheme="minorHAnsi"/>
+                <w:sz w:val="20"/>
+                <w:szCs w:val="20"/>
+                <w:lang w:val="es-AR"/>
+              </w:rPr>
+            </w:pPr>
+            <w:r>
+              <w:rPr>
+                <w:rFonts w:asciiTheme="minorHAnsi" w:hAnsiTheme="minorHAnsi" w:cstheme="minorHAnsi"/>
+                <w:sz w:val="20"/>
+                <w:szCs w:val="20"/>
+                <w:lang w:val="es-AR"/>
+              </w:rPr>
+              <w:t>NO</w:t>
+            </w:r>
+          </w:p>
+        </w:tc>
+        <w:tc>
+          <w:tcPr>
+            <w:tcW w:w="3464" w:type="dxa"/>
+          </w:tcPr>
+          <w:p>
+            <w:pPr>
+              <w:jc w:val="center"/>
+              <w:rPr>
+                <w:rFonts w:asciiTheme="minorHAnsi" w:hAnsiTheme="minorHAnsi" w:cstheme="minorHAnsi"/>
+                <w:sz w:val="20"/>
+                <w:szCs w:val="20"/>
+                <w:lang w:val="es-AR"/>
+              </w:rPr>
+            </w:pPr>
+            <w:r>
+              <w:rPr>
+                <w:rFonts w:asciiTheme="minorHAnsi" w:hAnsiTheme="minorHAnsi" w:cstheme="minorHAnsi"/>
+                <w:sz w:val="20"/>
+                <w:szCs w:val="20"/>
+                <w:lang w:val="es-AR"/>
+              </w:rPr>
+              <w:t>SÍ</w:t>
+            </w:r>
           </w:p>
         </w:tc>
       </w:tr>
       <w:tr>
         <w:tc>
           <w:tcPr>
-            <w:tcW w:w="2992" w:type="dxa"/>
+            <w:tcW w:w="599" w:type="dxa"/>
           </w:tcPr>
           <w:p>
             <w:pPr>
-              <w:rPr>
-                <w:rFonts w:asciiTheme="minorHAnsi" w:hAnsiTheme="minorHAnsi" w:cstheme="minorHAnsi"/>
-                <w:sz w:val="20"/>
-                <w:szCs w:val="20"/>
-                <w:lang w:val="es-AR"/>
-              </w:rPr>
-            </w:pPr>
+              <w:jc w:val="center"/>
+              <w:rPr>
+                <w:rFonts w:asciiTheme="minorHAnsi" w:hAnsiTheme="minorHAnsi" w:cstheme="minorHAnsi"/>
+                <w:sz w:val="20"/>
+                <w:szCs w:val="20"/>
+                <w:lang w:val="es-AR"/>
+              </w:rPr>
+            </w:pPr>
+            <w:r>
+              <w:rPr>
+                <w:rFonts w:asciiTheme="minorHAnsi" w:hAnsiTheme="minorHAnsi" w:cstheme="minorHAnsi"/>
+                <w:sz w:val="20"/>
+                <w:szCs w:val="20"/>
+                <w:lang w:val="es-AR"/>
+              </w:rPr>
+              <w:lastRenderedPageBreak/>
+              <w:t>15</w:t>
+            </w:r>
           </w:p>
         </w:tc>
         <w:tc>
           <w:tcPr>
-            <w:tcW w:w="2993" w:type="dxa"/>
+            <w:tcW w:w="3053" w:type="dxa"/>
           </w:tcPr>
           <w:p>
             <w:pPr>
@@ -5020,43 +6324,97 @@
                 <w:lang w:val="es-AR"/>
               </w:rPr>
             </w:pPr>
+            <w:r>
+              <w:rPr>
+                <w:rFonts w:asciiTheme="minorHAnsi" w:hAnsiTheme="minorHAnsi" w:cstheme="minorHAnsi"/>
+                <w:sz w:val="20"/>
+                <w:szCs w:val="20"/>
+                <w:lang w:val="es-AR"/>
+              </w:rPr>
+              <w:t>Seguimiento de ejecuciones de pruebas.</w:t>
+            </w:r>
           </w:p>
         </w:tc>
         <w:tc>
           <w:tcPr>
-            <w:tcW w:w="2993" w:type="dxa"/>
+            <w:tcW w:w="2410" w:type="dxa"/>
           </w:tcPr>
           <w:p>
             <w:pPr>
-              <w:rPr>
-                <w:rFonts w:asciiTheme="minorHAnsi" w:hAnsiTheme="minorHAnsi" w:cstheme="minorHAnsi"/>
-                <w:sz w:val="20"/>
-                <w:szCs w:val="20"/>
-                <w:lang w:val="es-AR"/>
-              </w:rPr>
-            </w:pPr>
+              <w:jc w:val="center"/>
+              <w:rPr>
+                <w:rFonts w:asciiTheme="minorHAnsi" w:hAnsiTheme="minorHAnsi" w:cstheme="minorHAnsi"/>
+                <w:sz w:val="20"/>
+                <w:szCs w:val="20"/>
+                <w:lang w:val="es-AR"/>
+              </w:rPr>
+            </w:pPr>
+            <w:r>
+              <w:rPr>
+                <w:rFonts w:asciiTheme="minorHAnsi" w:hAnsiTheme="minorHAnsi" w:cstheme="minorHAnsi"/>
+                <w:sz w:val="20"/>
+                <w:szCs w:val="20"/>
+                <w:lang w:val="es-AR"/>
+              </w:rPr>
+              <w:t>SÍ</w:t>
+            </w:r>
+          </w:p>
+        </w:tc>
+        <w:tc>
+          <w:tcPr>
+            <w:tcW w:w="3464" w:type="dxa"/>
+          </w:tcPr>
+          <w:p>
+            <w:pPr>
+              <w:jc w:val="center"/>
+              <w:rPr>
+                <w:rFonts w:asciiTheme="minorHAnsi" w:hAnsiTheme="minorHAnsi" w:cstheme="minorHAnsi"/>
+                <w:sz w:val="20"/>
+                <w:szCs w:val="20"/>
+                <w:lang w:val="es-AR"/>
+              </w:rPr>
+            </w:pPr>
+            <w:r>
+              <w:rPr>
+                <w:rFonts w:asciiTheme="minorHAnsi" w:hAnsiTheme="minorHAnsi" w:cstheme="minorHAnsi"/>
+                <w:sz w:val="20"/>
+                <w:szCs w:val="20"/>
+                <w:lang w:val="es-AR"/>
+              </w:rPr>
+              <w:t>SÍ</w:t>
+            </w:r>
           </w:p>
         </w:tc>
       </w:tr>
       <w:tr>
         <w:tc>
           <w:tcPr>
-            <w:tcW w:w="2992" w:type="dxa"/>
+            <w:tcW w:w="599" w:type="dxa"/>
           </w:tcPr>
           <w:p>
             <w:pPr>
-              <w:rPr>
-                <w:rFonts w:asciiTheme="minorHAnsi" w:hAnsiTheme="minorHAnsi" w:cstheme="minorHAnsi"/>
-                <w:sz w:val="20"/>
-                <w:szCs w:val="20"/>
-                <w:lang w:val="es-AR"/>
-              </w:rPr>
-            </w:pPr>
+              <w:jc w:val="center"/>
+              <w:rPr>
+                <w:rFonts w:asciiTheme="minorHAnsi" w:hAnsiTheme="minorHAnsi" w:cstheme="minorHAnsi"/>
+                <w:sz w:val="20"/>
+                <w:szCs w:val="20"/>
+                <w:lang w:val="es-AR"/>
+              </w:rPr>
+            </w:pPr>
+            <w:r>
+              <w:rPr>
+                <w:rFonts w:asciiTheme="minorHAnsi" w:hAnsiTheme="minorHAnsi" w:cstheme="minorHAnsi"/>
+                <w:sz w:val="20"/>
+                <w:szCs w:val="20"/>
+                <w:lang w:val="es-AR"/>
+              </w:rPr>
+              <w:t>16</w:t>
+            </w:r>
           </w:p>
         </w:tc>
         <w:tc>
           <w:tcPr>
-            <w:tcW w:w="2993" w:type="dxa"/>
+            <w:tcW w:w="3053" w:type="dxa"/>
           </w:tcPr>
           <w:p>
             <w:pPr>
@@ -5067,43 +6425,97 @@
                 <w:lang w:val="es-AR"/>
               </w:rPr>
             </w:pPr>
+            <w:r>
+              <w:rPr>
+                <w:rFonts w:asciiTheme="minorHAnsi" w:hAnsiTheme="minorHAnsi" w:cstheme="minorHAnsi"/>
+                <w:sz w:val="20"/>
+                <w:szCs w:val="20"/>
+                <w:lang w:val="es-AR"/>
+              </w:rPr>
+              <w:t>Agregar campos personalizados a casos de prueba.</w:t>
+            </w:r>
           </w:p>
         </w:tc>
         <w:tc>
           <w:tcPr>
-            <w:tcW w:w="2993" w:type="dxa"/>
+            <w:tcW w:w="2410" w:type="dxa"/>
           </w:tcPr>
           <w:p>
             <w:pPr>
-              <w:rPr>
-                <w:rFonts w:asciiTheme="minorHAnsi" w:hAnsiTheme="minorHAnsi" w:cstheme="minorHAnsi"/>
-                <w:sz w:val="20"/>
-                <w:szCs w:val="20"/>
-                <w:lang w:val="es-AR"/>
-              </w:rPr>
-            </w:pPr>
+              <w:jc w:val="center"/>
+              <w:rPr>
+                <w:rFonts w:asciiTheme="minorHAnsi" w:hAnsiTheme="minorHAnsi" w:cstheme="minorHAnsi"/>
+                <w:sz w:val="20"/>
+                <w:szCs w:val="20"/>
+                <w:lang w:val="es-AR"/>
+              </w:rPr>
+            </w:pPr>
+            <w:r>
+              <w:rPr>
+                <w:rFonts w:asciiTheme="minorHAnsi" w:hAnsiTheme="minorHAnsi" w:cstheme="minorHAnsi"/>
+                <w:sz w:val="20"/>
+                <w:szCs w:val="20"/>
+                <w:lang w:val="es-AR"/>
+              </w:rPr>
+              <w:t>NO</w:t>
+            </w:r>
+          </w:p>
+        </w:tc>
+        <w:tc>
+          <w:tcPr>
+            <w:tcW w:w="3464" w:type="dxa"/>
+          </w:tcPr>
+          <w:p>
+            <w:pPr>
+              <w:jc w:val="center"/>
+              <w:rPr>
+                <w:rFonts w:asciiTheme="minorHAnsi" w:hAnsiTheme="minorHAnsi" w:cstheme="minorHAnsi"/>
+                <w:sz w:val="20"/>
+                <w:szCs w:val="20"/>
+                <w:lang w:val="es-AR"/>
+              </w:rPr>
+            </w:pPr>
+            <w:r>
+              <w:rPr>
+                <w:rFonts w:asciiTheme="minorHAnsi" w:hAnsiTheme="minorHAnsi" w:cstheme="minorHAnsi"/>
+                <w:sz w:val="20"/>
+                <w:szCs w:val="20"/>
+                <w:lang w:val="es-AR"/>
+              </w:rPr>
+              <w:t>SÍ</w:t>
+            </w:r>
           </w:p>
         </w:tc>
       </w:tr>
       <w:tr>
         <w:tc>
           <w:tcPr>
-            <w:tcW w:w="2992" w:type="dxa"/>
+            <w:tcW w:w="599" w:type="dxa"/>
           </w:tcPr>
           <w:p>
             <w:pPr>
-              <w:rPr>
-                <w:rFonts w:asciiTheme="minorHAnsi" w:hAnsiTheme="minorHAnsi" w:cstheme="minorHAnsi"/>
-                <w:sz w:val="20"/>
-                <w:szCs w:val="20"/>
-                <w:lang w:val="es-AR"/>
-              </w:rPr>
-            </w:pPr>
+              <w:jc w:val="center"/>
+              <w:rPr>
+                <w:rFonts w:asciiTheme="minorHAnsi" w:hAnsiTheme="minorHAnsi" w:cstheme="minorHAnsi"/>
+                <w:sz w:val="20"/>
+                <w:szCs w:val="20"/>
+                <w:lang w:val="es-AR"/>
+              </w:rPr>
+            </w:pPr>
+            <w:r>
+              <w:rPr>
+                <w:rFonts w:asciiTheme="minorHAnsi" w:hAnsiTheme="minorHAnsi" w:cstheme="minorHAnsi"/>
+                <w:sz w:val="20"/>
+                <w:szCs w:val="20"/>
+                <w:lang w:val="es-AR"/>
+              </w:rPr>
+              <w:t>17</w:t>
+            </w:r>
           </w:p>
         </w:tc>
         <w:tc>
           <w:tcPr>
-            <w:tcW w:w="2993" w:type="dxa"/>
+            <w:tcW w:w="3053" w:type="dxa"/>
           </w:tcPr>
           <w:p>
             <w:pPr>
@@ -5114,43 +6526,117 @@
                 <w:lang w:val="es-AR"/>
               </w:rPr>
             </w:pPr>
+            <w:r>
+              <w:rPr>
+                <w:rFonts w:asciiTheme="minorHAnsi" w:hAnsiTheme="minorHAnsi" w:cstheme="minorHAnsi"/>
+                <w:sz w:val="20"/>
+                <w:szCs w:val="20"/>
+                <w:lang w:val="es-AR"/>
+              </w:rPr>
+              <w:t xml:space="preserve">Generar resultados de </w:t>
+            </w:r>
+            <w:proofErr w:type="spellStart"/>
+            <w:r>
+              <w:rPr>
+                <w:rFonts w:asciiTheme="minorHAnsi" w:hAnsiTheme="minorHAnsi" w:cstheme="minorHAnsi"/>
+                <w:sz w:val="20"/>
+                <w:szCs w:val="20"/>
+                <w:lang w:val="es-AR"/>
+              </w:rPr>
+              <w:t>builds</w:t>
+            </w:r>
+            <w:proofErr w:type="spellEnd"/>
+            <w:r>
+              <w:rPr>
+                <w:rFonts w:asciiTheme="minorHAnsi" w:hAnsiTheme="minorHAnsi" w:cstheme="minorHAnsi"/>
+                <w:sz w:val="20"/>
+                <w:szCs w:val="20"/>
+                <w:lang w:val="es-AR"/>
+              </w:rPr>
+              <w:t>.</w:t>
+            </w:r>
           </w:p>
         </w:tc>
         <w:tc>
           <w:tcPr>
-            <w:tcW w:w="2993" w:type="dxa"/>
+            <w:tcW w:w="2410" w:type="dxa"/>
           </w:tcPr>
           <w:p>
             <w:pPr>
-              <w:rPr>
-                <w:rFonts w:asciiTheme="minorHAnsi" w:hAnsiTheme="minorHAnsi" w:cstheme="minorHAnsi"/>
-                <w:sz w:val="20"/>
-                <w:szCs w:val="20"/>
-                <w:lang w:val="es-AR"/>
-              </w:rPr>
-            </w:pPr>
+              <w:jc w:val="center"/>
+              <w:rPr>
+                <w:rFonts w:asciiTheme="minorHAnsi" w:hAnsiTheme="minorHAnsi" w:cstheme="minorHAnsi"/>
+                <w:sz w:val="20"/>
+                <w:szCs w:val="20"/>
+                <w:lang w:val="es-AR"/>
+              </w:rPr>
+            </w:pPr>
+            <w:r>
+              <w:rPr>
+                <w:rFonts w:asciiTheme="minorHAnsi" w:hAnsiTheme="minorHAnsi" w:cstheme="minorHAnsi"/>
+                <w:sz w:val="20"/>
+                <w:szCs w:val="20"/>
+                <w:lang w:val="es-AR"/>
+              </w:rPr>
+              <w:t>SÍ</w:t>
+            </w:r>
+          </w:p>
+        </w:tc>
+        <w:tc>
+          <w:tcPr>
+            <w:tcW w:w="3464" w:type="dxa"/>
+          </w:tcPr>
+          <w:p>
+            <w:pPr>
+              <w:jc w:val="center"/>
+              <w:rPr>
+                <w:rFonts w:asciiTheme="minorHAnsi" w:hAnsiTheme="minorHAnsi" w:cstheme="minorHAnsi"/>
+                <w:sz w:val="20"/>
+                <w:szCs w:val="20"/>
+                <w:lang w:val="es-AR"/>
+              </w:rPr>
+            </w:pPr>
+            <w:r>
+              <w:rPr>
+                <w:rFonts w:asciiTheme="minorHAnsi" w:hAnsiTheme="minorHAnsi" w:cstheme="minorHAnsi"/>
+                <w:sz w:val="20"/>
+                <w:szCs w:val="20"/>
+                <w:lang w:val="es-AR"/>
+              </w:rPr>
+              <w:t>SÍ</w:t>
+            </w:r>
           </w:p>
         </w:tc>
       </w:tr>
       <w:tr>
         <w:tc>
           <w:tcPr>
-            <w:tcW w:w="2992" w:type="dxa"/>
+            <w:tcW w:w="599" w:type="dxa"/>
           </w:tcPr>
           <w:p>
             <w:pPr>
-              <w:rPr>
-                <w:rFonts w:asciiTheme="minorHAnsi" w:hAnsiTheme="minorHAnsi" w:cstheme="minorHAnsi"/>
-                <w:sz w:val="20"/>
-                <w:szCs w:val="20"/>
-                <w:lang w:val="es-AR"/>
-              </w:rPr>
-            </w:pPr>
+              <w:jc w:val="center"/>
+              <w:rPr>
+                <w:rFonts w:asciiTheme="minorHAnsi" w:hAnsiTheme="minorHAnsi" w:cstheme="minorHAnsi"/>
+                <w:sz w:val="20"/>
+                <w:szCs w:val="20"/>
+                <w:lang w:val="es-AR"/>
+              </w:rPr>
+            </w:pPr>
+            <w:r>
+              <w:rPr>
+                <w:rFonts w:asciiTheme="minorHAnsi" w:hAnsiTheme="minorHAnsi" w:cstheme="minorHAnsi"/>
+                <w:sz w:val="20"/>
+                <w:szCs w:val="20"/>
+                <w:lang w:val="es-AR"/>
+              </w:rPr>
+              <w:t>18</w:t>
+            </w:r>
           </w:p>
         </w:tc>
         <w:tc>
           <w:tcPr>
-            <w:tcW w:w="2993" w:type="dxa"/>
+            <w:tcW w:w="3053" w:type="dxa"/>
           </w:tcPr>
           <w:p>
             <w:pPr>
@@ -5161,11 +6647,29 @@
                 <w:lang w:val="es-AR"/>
               </w:rPr>
             </w:pPr>
+            <w:r>
+              <w:rPr>
+                <w:rFonts w:asciiTheme="minorHAnsi" w:hAnsiTheme="minorHAnsi" w:cstheme="minorHAnsi"/>
+                <w:sz w:val="20"/>
+                <w:szCs w:val="20"/>
+                <w:lang w:val="es-AR"/>
+              </w:rPr>
+              <w:t xml:space="preserve">Pueden ser visualizados múltiples reportes y </w:t>
+            </w:r>
+            <w:r>
+              <w:rPr>
+                <w:rFonts w:asciiTheme="minorHAnsi" w:hAnsiTheme="minorHAnsi" w:cstheme="minorHAnsi"/>
+                <w:sz w:val="20"/>
+                <w:szCs w:val="20"/>
+                <w:lang w:val="es-AR"/>
+              </w:rPr>
+              <w:t>tablas.</w:t>
+            </w:r>
           </w:p>
         </w:tc>
         <w:tc>
           <w:tcPr>
-            <w:tcW w:w="2993" w:type="dxa"/>
+            <w:tcW w:w="2410" w:type="dxa"/>
           </w:tcPr>
           <w:p>
             <w:pPr>
@@ -5176,28 +6680,754 @@
                 <w:lang w:val="es-AR"/>
               </w:rPr>
             </w:pPr>
+            <w:r>
+              <w:rPr>
+                <w:rFonts w:asciiTheme="minorHAnsi" w:hAnsiTheme="minorHAnsi" w:cstheme="minorHAnsi"/>
+                <w:sz w:val="20"/>
+                <w:szCs w:val="20"/>
+                <w:lang w:val="es-AR"/>
+              </w:rPr>
+              <w:t>Reportes de casos de prueba:</w:t>
+            </w:r>
+          </w:p>
+          <w:p>
+            <w:pPr>
+              <w:pStyle w:val="Prrafodelista"/>
+              <w:numPr>
+                <w:ilvl w:val="0"/>
+                <w:numId w:val="10"/>
+              </w:numPr>
+              <w:ind w:left="370"/>
+              <w:rPr>
+                <w:rFonts w:asciiTheme="minorHAnsi" w:hAnsiTheme="minorHAnsi" w:cstheme="minorHAnsi"/>
+                <w:sz w:val="20"/>
+                <w:szCs w:val="20"/>
+                <w:lang w:val="es-AR"/>
+              </w:rPr>
+            </w:pPr>
+            <w:r>
+              <w:rPr>
+                <w:rFonts w:asciiTheme="minorHAnsi" w:hAnsiTheme="minorHAnsi" w:cstheme="minorHAnsi"/>
+                <w:sz w:val="20"/>
+                <w:szCs w:val="20"/>
+                <w:lang w:val="es-AR"/>
+              </w:rPr>
+              <w:t>Resumen de caso de prueba</w:t>
+            </w:r>
+          </w:p>
+          <w:p>
+            <w:pPr>
+              <w:pStyle w:val="Prrafodelista"/>
+              <w:numPr>
+                <w:ilvl w:val="0"/>
+                <w:numId w:val="10"/>
+              </w:numPr>
+              <w:ind w:left="370"/>
+              <w:rPr>
+                <w:rFonts w:asciiTheme="minorHAnsi" w:hAnsiTheme="minorHAnsi" w:cstheme="minorHAnsi"/>
+                <w:sz w:val="20"/>
+                <w:szCs w:val="20"/>
+                <w:lang w:val="es-AR"/>
+              </w:rPr>
+            </w:pPr>
+            <w:r>
+              <w:rPr>
+                <w:rFonts w:asciiTheme="minorHAnsi" w:hAnsiTheme="minorHAnsi" w:cstheme="minorHAnsi"/>
+                <w:sz w:val="20"/>
+                <w:szCs w:val="20"/>
+                <w:lang w:val="es-AR"/>
+              </w:rPr>
+              <w:t>Caso de prueba detallado</w:t>
+            </w:r>
+          </w:p>
+          <w:p>
+            <w:pPr>
+              <w:pStyle w:val="Prrafodelista"/>
+              <w:numPr>
+                <w:ilvl w:val="0"/>
+                <w:numId w:val="10"/>
+              </w:numPr>
+              <w:ind w:left="370"/>
+              <w:rPr>
+                <w:rFonts w:asciiTheme="minorHAnsi" w:hAnsiTheme="minorHAnsi" w:cstheme="minorHAnsi"/>
+                <w:sz w:val="20"/>
+                <w:szCs w:val="20"/>
+                <w:lang w:val="es-AR"/>
+              </w:rPr>
+            </w:pPr>
+            <w:r>
+              <w:rPr>
+                <w:rFonts w:asciiTheme="minorHAnsi" w:hAnsiTheme="minorHAnsi" w:cstheme="minorHAnsi"/>
+                <w:sz w:val="20"/>
+                <w:szCs w:val="20"/>
+                <w:lang w:val="es-AR"/>
+              </w:rPr>
+              <w:t>Resumen de conjunto de prueba</w:t>
+            </w:r>
+          </w:p>
+          <w:p>
+            <w:pPr>
+              <w:pStyle w:val="Prrafodelista"/>
+              <w:numPr>
+                <w:ilvl w:val="0"/>
+                <w:numId w:val="10"/>
+              </w:numPr>
+              <w:ind w:left="370"/>
+              <w:rPr>
+                <w:rFonts w:asciiTheme="minorHAnsi" w:hAnsiTheme="minorHAnsi" w:cstheme="minorHAnsi"/>
+                <w:sz w:val="20"/>
+                <w:szCs w:val="20"/>
+                <w:lang w:val="es-AR"/>
+              </w:rPr>
+            </w:pPr>
+            <w:r>
+              <w:rPr>
+                <w:rFonts w:asciiTheme="minorHAnsi" w:hAnsiTheme="minorHAnsi" w:cstheme="minorHAnsi"/>
+                <w:sz w:val="20"/>
+                <w:szCs w:val="20"/>
+                <w:lang w:val="es-AR"/>
+              </w:rPr>
+              <w:t>Conjunto de prueba detallado</w:t>
+            </w:r>
+          </w:p>
+          <w:p>
+            <w:pPr>
+              <w:pStyle w:val="Prrafodelista"/>
+              <w:numPr>
+                <w:ilvl w:val="0"/>
+                <w:numId w:val="10"/>
+              </w:numPr>
+              <w:ind w:left="370"/>
+              <w:rPr>
+                <w:rFonts w:asciiTheme="minorHAnsi" w:hAnsiTheme="minorHAnsi" w:cstheme="minorHAnsi"/>
+                <w:sz w:val="20"/>
+                <w:szCs w:val="20"/>
+                <w:lang w:val="es-AR"/>
+              </w:rPr>
+            </w:pPr>
+            <w:r>
+              <w:rPr>
+                <w:rFonts w:asciiTheme="minorHAnsi" w:hAnsiTheme="minorHAnsi" w:cstheme="minorHAnsi"/>
+                <w:sz w:val="20"/>
+                <w:szCs w:val="20"/>
+                <w:lang w:val="es-AR"/>
+              </w:rPr>
+              <w:t>Scripts de prueba imprimible</w:t>
+            </w:r>
+          </w:p>
+          <w:p>
+            <w:pPr>
+              <w:pStyle w:val="Prrafodelista"/>
+              <w:numPr>
+                <w:ilvl w:val="0"/>
+                <w:numId w:val="10"/>
+              </w:numPr>
+              <w:ind w:left="370"/>
+              <w:rPr>
+                <w:rFonts w:asciiTheme="minorHAnsi" w:hAnsiTheme="minorHAnsi" w:cstheme="minorHAnsi"/>
+                <w:sz w:val="20"/>
+                <w:szCs w:val="20"/>
+                <w:lang w:val="es-AR"/>
+              </w:rPr>
+            </w:pPr>
+            <w:r>
+              <w:rPr>
+                <w:rFonts w:asciiTheme="minorHAnsi" w:hAnsiTheme="minorHAnsi" w:cstheme="minorHAnsi"/>
+                <w:sz w:val="20"/>
+                <w:szCs w:val="20"/>
+                <w:lang w:val="es-AR"/>
+              </w:rPr>
+              <w:t>Resumen de ejecución de prueba</w:t>
+            </w:r>
+          </w:p>
+          <w:p>
+            <w:pPr>
+              <w:pStyle w:val="Prrafodelista"/>
+              <w:numPr>
+                <w:ilvl w:val="0"/>
+                <w:numId w:val="10"/>
+              </w:numPr>
+              <w:ind w:left="370"/>
+              <w:rPr>
+                <w:rFonts w:asciiTheme="minorHAnsi" w:hAnsiTheme="minorHAnsi" w:cstheme="minorHAnsi"/>
+                <w:sz w:val="20"/>
+                <w:szCs w:val="20"/>
+                <w:lang w:val="es-AR"/>
+              </w:rPr>
+            </w:pPr>
+            <w:r>
+              <w:rPr>
+                <w:rFonts w:asciiTheme="minorHAnsi" w:hAnsiTheme="minorHAnsi" w:cstheme="minorHAnsi"/>
+                <w:sz w:val="20"/>
+                <w:szCs w:val="20"/>
+                <w:lang w:val="es-AR"/>
+              </w:rPr>
+              <w:t>Ejecución de prueba detallado</w:t>
+            </w:r>
+          </w:p>
+          <w:p>
+            <w:pPr>
+              <w:pStyle w:val="Prrafodelista"/>
+              <w:numPr>
+                <w:ilvl w:val="0"/>
+                <w:numId w:val="10"/>
+              </w:numPr>
+              <w:ind w:left="370"/>
+              <w:rPr>
+                <w:rFonts w:asciiTheme="minorHAnsi" w:hAnsiTheme="minorHAnsi" w:cstheme="minorHAnsi"/>
+                <w:sz w:val="20"/>
+                <w:szCs w:val="20"/>
+                <w:lang w:val="es-AR"/>
+              </w:rPr>
+            </w:pPr>
+            <w:r>
+              <w:rPr>
+                <w:rFonts w:asciiTheme="minorHAnsi" w:hAnsiTheme="minorHAnsi" w:cstheme="minorHAnsi"/>
+                <w:sz w:val="20"/>
+                <w:szCs w:val="20"/>
+                <w:lang w:val="es-AR"/>
+              </w:rPr>
+              <w:t>Trazabilidad de caso de prueba</w:t>
+            </w:r>
+          </w:p>
+        </w:tc>
+        <w:tc>
+          <w:tcPr>
+            <w:tcW w:w="3464" w:type="dxa"/>
+          </w:tcPr>
+          <w:p>
+            <w:pPr>
+              <w:pStyle w:val="Prrafodelista"/>
+              <w:numPr>
+                <w:ilvl w:val="0"/>
+                <w:numId w:val="11"/>
+              </w:numPr>
+              <w:ind w:left="347"/>
+              <w:rPr>
+                <w:rFonts w:asciiTheme="minorHAnsi" w:hAnsiTheme="minorHAnsi" w:cstheme="minorHAnsi"/>
+                <w:sz w:val="20"/>
+                <w:szCs w:val="20"/>
+                <w:lang w:val="es-AR"/>
+              </w:rPr>
+            </w:pPr>
+            <w:r>
+              <w:rPr>
+                <w:rFonts w:asciiTheme="minorHAnsi" w:hAnsiTheme="minorHAnsi" w:cstheme="minorHAnsi"/>
+                <w:sz w:val="20"/>
+                <w:szCs w:val="20"/>
+                <w:lang w:val="es-AR"/>
+              </w:rPr>
+              <w:t>Reporte de prueba (</w:t>
+            </w:r>
+            <w:r>
+              <w:rPr>
+                <w:rFonts w:asciiTheme="minorHAnsi" w:hAnsiTheme="minorHAnsi" w:cstheme="minorHAnsi"/>
+                <w:sz w:val="20"/>
+                <w:szCs w:val="20"/>
+                <w:lang w:val="es-AR"/>
+              </w:rPr>
+              <w:t xml:space="preserve">Nota: </w:t>
+            </w:r>
+            <w:r>
+              <w:rPr>
+                <w:rFonts w:asciiTheme="minorHAnsi" w:hAnsiTheme="minorHAnsi" w:cstheme="minorHAnsi"/>
+                <w:sz w:val="20"/>
+                <w:szCs w:val="20"/>
+                <w:lang w:val="es-AR"/>
+              </w:rPr>
+              <w:t xml:space="preserve">Reporte de </w:t>
+            </w:r>
+            <w:proofErr w:type="spellStart"/>
+            <w:r>
+              <w:rPr>
+                <w:rFonts w:asciiTheme="minorHAnsi" w:hAnsiTheme="minorHAnsi" w:cstheme="minorHAnsi"/>
+                <w:sz w:val="20"/>
+                <w:szCs w:val="20"/>
+                <w:lang w:val="es-AR"/>
+              </w:rPr>
+              <w:t>build</w:t>
+            </w:r>
+            <w:proofErr w:type="spellEnd"/>
+            <w:r>
+              <w:rPr>
+                <w:rFonts w:asciiTheme="minorHAnsi" w:hAnsiTheme="minorHAnsi" w:cstheme="minorHAnsi"/>
+                <w:sz w:val="20"/>
+                <w:szCs w:val="20"/>
+                <w:lang w:val="es-AR"/>
+              </w:rPr>
+              <w:t xml:space="preserve">, Reporte de ejecución de múltiple </w:t>
+            </w:r>
+            <w:proofErr w:type="spellStart"/>
+            <w:r>
+              <w:rPr>
+                <w:rFonts w:asciiTheme="minorHAnsi" w:hAnsiTheme="minorHAnsi" w:cstheme="minorHAnsi"/>
+                <w:sz w:val="20"/>
+                <w:szCs w:val="20"/>
+                <w:lang w:val="es-AR"/>
+              </w:rPr>
+              <w:t>build</w:t>
+            </w:r>
+            <w:proofErr w:type="spellEnd"/>
+            <w:r>
+              <w:rPr>
+                <w:rFonts w:asciiTheme="minorHAnsi" w:hAnsiTheme="minorHAnsi" w:cstheme="minorHAnsi"/>
+                <w:sz w:val="20"/>
+                <w:szCs w:val="20"/>
+                <w:lang w:val="es-AR"/>
+              </w:rPr>
+              <w:t>)</w:t>
+            </w:r>
+          </w:p>
+          <w:p>
+            <w:pPr>
+              <w:pStyle w:val="Prrafodelista"/>
+              <w:numPr>
+                <w:ilvl w:val="0"/>
+                <w:numId w:val="11"/>
+              </w:numPr>
+              <w:ind w:left="347"/>
+              <w:rPr>
+                <w:rFonts w:asciiTheme="minorHAnsi" w:hAnsiTheme="minorHAnsi" w:cstheme="minorHAnsi"/>
+                <w:sz w:val="20"/>
+                <w:szCs w:val="20"/>
+                <w:lang w:val="es-AR"/>
+              </w:rPr>
+            </w:pPr>
+            <w:r>
+              <w:rPr>
+                <w:rFonts w:asciiTheme="minorHAnsi" w:hAnsiTheme="minorHAnsi" w:cstheme="minorHAnsi"/>
+                <w:sz w:val="20"/>
+                <w:szCs w:val="20"/>
+                <w:lang w:val="es-AR"/>
+              </w:rPr>
+              <w:t xml:space="preserve">Métricas </w:t>
+            </w:r>
+            <w:r>
+              <w:rPr>
+                <w:rFonts w:asciiTheme="minorHAnsi" w:hAnsiTheme="minorHAnsi" w:cstheme="minorHAnsi"/>
+                <w:sz w:val="20"/>
+                <w:szCs w:val="20"/>
+                <w:lang w:val="es-AR"/>
+              </w:rPr>
+              <w:t>generales</w:t>
+            </w:r>
+            <w:r>
+              <w:rPr>
+                <w:rFonts w:asciiTheme="minorHAnsi" w:hAnsiTheme="minorHAnsi" w:cstheme="minorHAnsi"/>
+                <w:sz w:val="20"/>
+                <w:szCs w:val="20"/>
+                <w:lang w:val="es-AR"/>
+              </w:rPr>
+              <w:t xml:space="preserve"> de planes de prueba</w:t>
+            </w:r>
+          </w:p>
+          <w:p>
+            <w:pPr>
+              <w:pStyle w:val="Prrafodelista"/>
+              <w:numPr>
+                <w:ilvl w:val="0"/>
+                <w:numId w:val="11"/>
+              </w:numPr>
+              <w:ind w:left="347"/>
+              <w:rPr>
+                <w:rFonts w:asciiTheme="minorHAnsi" w:hAnsiTheme="minorHAnsi" w:cstheme="minorHAnsi"/>
+                <w:sz w:val="20"/>
+                <w:szCs w:val="20"/>
+                <w:lang w:val="es-AR"/>
+              </w:rPr>
+            </w:pPr>
+            <w:r>
+              <w:rPr>
+                <w:rFonts w:asciiTheme="minorHAnsi" w:hAnsiTheme="minorHAnsi" w:cstheme="minorHAnsi"/>
+                <w:sz w:val="20"/>
+                <w:szCs w:val="20"/>
+                <w:lang w:val="es-AR"/>
+              </w:rPr>
+              <w:t xml:space="preserve">Resultados por </w:t>
+            </w:r>
+            <w:proofErr w:type="spellStart"/>
+            <w:r>
+              <w:rPr>
+                <w:rFonts w:asciiTheme="minorHAnsi" w:hAnsiTheme="minorHAnsi" w:cstheme="minorHAnsi"/>
+                <w:sz w:val="20"/>
+                <w:szCs w:val="20"/>
+                <w:lang w:val="es-AR"/>
+              </w:rPr>
+              <w:t>tester</w:t>
+            </w:r>
+            <w:proofErr w:type="spellEnd"/>
+            <w:r>
+              <w:rPr>
+                <w:rFonts w:asciiTheme="minorHAnsi" w:hAnsiTheme="minorHAnsi" w:cstheme="minorHAnsi"/>
+                <w:sz w:val="20"/>
+                <w:szCs w:val="20"/>
+                <w:lang w:val="es-AR"/>
+              </w:rPr>
+              <w:t xml:space="preserve"> por </w:t>
+            </w:r>
+            <w:proofErr w:type="spellStart"/>
+            <w:r>
+              <w:rPr>
+                <w:rFonts w:asciiTheme="minorHAnsi" w:hAnsiTheme="minorHAnsi" w:cstheme="minorHAnsi"/>
+                <w:sz w:val="20"/>
+                <w:szCs w:val="20"/>
+                <w:lang w:val="es-AR"/>
+              </w:rPr>
+              <w:t>build</w:t>
+            </w:r>
+            <w:proofErr w:type="spellEnd"/>
+          </w:p>
+          <w:p>
+            <w:pPr>
+              <w:pStyle w:val="Prrafodelista"/>
+              <w:numPr>
+                <w:ilvl w:val="0"/>
+                <w:numId w:val="11"/>
+              </w:numPr>
+              <w:ind w:left="347"/>
+              <w:rPr>
+                <w:rFonts w:asciiTheme="minorHAnsi" w:hAnsiTheme="minorHAnsi" w:cstheme="minorHAnsi"/>
+                <w:sz w:val="20"/>
+                <w:szCs w:val="20"/>
+                <w:lang w:val="es-AR"/>
+              </w:rPr>
+            </w:pPr>
+            <w:r>
+              <w:rPr>
+                <w:rFonts w:asciiTheme="minorHAnsi" w:hAnsiTheme="minorHAnsi" w:cstheme="minorHAnsi"/>
+                <w:sz w:val="20"/>
+                <w:szCs w:val="20"/>
+                <w:lang w:val="es-AR"/>
+              </w:rPr>
+              <w:t>Vista de asignación de casos de prueba</w:t>
+            </w:r>
+          </w:p>
+          <w:p>
+            <w:pPr>
+              <w:pStyle w:val="Prrafodelista"/>
+              <w:numPr>
+                <w:ilvl w:val="0"/>
+                <w:numId w:val="11"/>
+              </w:numPr>
+              <w:ind w:left="347"/>
+              <w:rPr>
+                <w:rFonts w:asciiTheme="minorHAnsi" w:hAnsiTheme="minorHAnsi" w:cstheme="minorHAnsi"/>
+                <w:sz w:val="20"/>
+                <w:szCs w:val="20"/>
+                <w:lang w:val="es-AR"/>
+              </w:rPr>
+            </w:pPr>
+            <w:r>
+              <w:rPr>
+                <w:rFonts w:asciiTheme="minorHAnsi" w:hAnsiTheme="minorHAnsi" w:cstheme="minorHAnsi"/>
+                <w:sz w:val="20"/>
+                <w:szCs w:val="20"/>
+                <w:lang w:val="es-AR"/>
+              </w:rPr>
+              <w:t>Consultas de métricas</w:t>
+            </w:r>
+          </w:p>
+          <w:p>
+            <w:pPr>
+              <w:pStyle w:val="Prrafodelista"/>
+              <w:numPr>
+                <w:ilvl w:val="0"/>
+                <w:numId w:val="11"/>
+              </w:numPr>
+              <w:ind w:left="347"/>
+              <w:rPr>
+                <w:rFonts w:asciiTheme="minorHAnsi" w:hAnsiTheme="minorHAnsi" w:cstheme="minorHAnsi"/>
+                <w:sz w:val="20"/>
+                <w:szCs w:val="20"/>
+                <w:lang w:val="es-AR"/>
+              </w:rPr>
+            </w:pPr>
+            <w:r>
+              <w:rPr>
+                <w:rFonts w:asciiTheme="minorHAnsi" w:hAnsiTheme="minorHAnsi" w:cstheme="minorHAnsi"/>
+                <w:sz w:val="20"/>
+                <w:szCs w:val="20"/>
+                <w:lang w:val="es-AR"/>
+              </w:rPr>
+              <w:t>Matriz de resultado de pruebas</w:t>
+            </w:r>
+          </w:p>
+          <w:p>
+            <w:pPr>
+              <w:pStyle w:val="Prrafodelista"/>
+              <w:numPr>
+                <w:ilvl w:val="0"/>
+                <w:numId w:val="11"/>
+              </w:numPr>
+              <w:ind w:left="347"/>
+              <w:rPr>
+                <w:rFonts w:asciiTheme="minorHAnsi" w:hAnsiTheme="minorHAnsi" w:cstheme="minorHAnsi"/>
+                <w:sz w:val="20"/>
+                <w:szCs w:val="20"/>
+                <w:lang w:val="es-AR"/>
+              </w:rPr>
+            </w:pPr>
+            <w:r>
+              <w:rPr>
+                <w:rFonts w:asciiTheme="minorHAnsi" w:hAnsiTheme="minorHAnsi" w:cstheme="minorHAnsi"/>
+                <w:sz w:val="20"/>
+                <w:szCs w:val="20"/>
+                <w:lang w:val="es-AR"/>
+              </w:rPr>
+              <w:t>Casos de prueba fallidos</w:t>
+            </w:r>
+          </w:p>
+          <w:p>
+            <w:pPr>
+              <w:pStyle w:val="Prrafodelista"/>
+              <w:numPr>
+                <w:ilvl w:val="0"/>
+                <w:numId w:val="11"/>
+              </w:numPr>
+              <w:ind w:left="347"/>
+              <w:rPr>
+                <w:rFonts w:asciiTheme="minorHAnsi" w:hAnsiTheme="minorHAnsi" w:cstheme="minorHAnsi"/>
+                <w:sz w:val="20"/>
+                <w:szCs w:val="20"/>
+                <w:lang w:val="es-AR"/>
+              </w:rPr>
+            </w:pPr>
+            <w:r>
+              <w:rPr>
+                <w:rFonts w:asciiTheme="minorHAnsi" w:hAnsiTheme="minorHAnsi" w:cstheme="minorHAnsi"/>
+                <w:sz w:val="20"/>
+                <w:szCs w:val="20"/>
+                <w:lang w:val="es-AR"/>
+              </w:rPr>
+              <w:t>Casos de prueba bloqueados</w:t>
+            </w:r>
+          </w:p>
+          <w:p>
+            <w:pPr>
+              <w:pStyle w:val="Prrafodelista"/>
+              <w:numPr>
+                <w:ilvl w:val="0"/>
+                <w:numId w:val="11"/>
+              </w:numPr>
+              <w:ind w:left="347"/>
+              <w:rPr>
+                <w:rFonts w:asciiTheme="minorHAnsi" w:hAnsiTheme="minorHAnsi" w:cstheme="minorHAnsi"/>
+                <w:sz w:val="20"/>
+                <w:szCs w:val="20"/>
+                <w:lang w:val="es-AR"/>
+              </w:rPr>
+            </w:pPr>
+            <w:r>
+              <w:rPr>
+                <w:rFonts w:asciiTheme="minorHAnsi" w:hAnsiTheme="minorHAnsi" w:cstheme="minorHAnsi"/>
+                <w:sz w:val="20"/>
+                <w:szCs w:val="20"/>
+                <w:lang w:val="es-AR"/>
+              </w:rPr>
+              <w:t>Casos de pruebas no ejecutados</w:t>
+            </w:r>
+          </w:p>
+          <w:p>
+            <w:pPr>
+              <w:pStyle w:val="Prrafodelista"/>
+              <w:numPr>
+                <w:ilvl w:val="0"/>
+                <w:numId w:val="11"/>
+              </w:numPr>
+              <w:ind w:left="347"/>
+              <w:rPr>
+                <w:rFonts w:asciiTheme="minorHAnsi" w:hAnsiTheme="minorHAnsi" w:cstheme="minorHAnsi"/>
+                <w:sz w:val="20"/>
+                <w:szCs w:val="20"/>
+                <w:lang w:val="es-AR"/>
+              </w:rPr>
+            </w:pPr>
+            <w:r>
+              <w:rPr>
+                <w:rFonts w:asciiTheme="minorHAnsi" w:hAnsiTheme="minorHAnsi" w:cstheme="minorHAnsi"/>
+                <w:sz w:val="20"/>
+                <w:szCs w:val="20"/>
+                <w:lang w:val="es-AR"/>
+              </w:rPr>
+              <w:t xml:space="preserve">Casos de prueba sin </w:t>
+            </w:r>
+            <w:proofErr w:type="spellStart"/>
+            <w:r>
+              <w:rPr>
+                <w:rFonts w:asciiTheme="minorHAnsi" w:hAnsiTheme="minorHAnsi" w:cstheme="minorHAnsi"/>
+                <w:sz w:val="20"/>
+                <w:szCs w:val="20"/>
+                <w:lang w:val="es-AR"/>
+              </w:rPr>
+              <w:t>testers</w:t>
+            </w:r>
+            <w:proofErr w:type="spellEnd"/>
+            <w:r>
+              <w:rPr>
+                <w:rFonts w:asciiTheme="minorHAnsi" w:hAnsiTheme="minorHAnsi" w:cstheme="minorHAnsi"/>
+                <w:sz w:val="20"/>
+                <w:szCs w:val="20"/>
+                <w:lang w:val="es-AR"/>
+              </w:rPr>
+              <w:t xml:space="preserve"> asignados</w:t>
+            </w:r>
+          </w:p>
+          <w:p>
+            <w:pPr>
+              <w:pStyle w:val="Prrafodelista"/>
+              <w:numPr>
+                <w:ilvl w:val="0"/>
+                <w:numId w:val="11"/>
+              </w:numPr>
+              <w:ind w:left="347"/>
+              <w:rPr>
+                <w:rFonts w:asciiTheme="minorHAnsi" w:hAnsiTheme="minorHAnsi" w:cstheme="minorHAnsi"/>
+                <w:sz w:val="20"/>
+                <w:szCs w:val="20"/>
+                <w:lang w:val="es-AR"/>
+              </w:rPr>
+            </w:pPr>
+            <w:r>
+              <w:rPr>
+                <w:rFonts w:asciiTheme="minorHAnsi" w:hAnsiTheme="minorHAnsi" w:cstheme="minorHAnsi"/>
+                <w:sz w:val="20"/>
+                <w:szCs w:val="20"/>
+                <w:lang w:val="es-AR"/>
+              </w:rPr>
+              <w:t>Tablas</w:t>
+            </w:r>
+          </w:p>
+          <w:p>
+            <w:pPr>
+              <w:pStyle w:val="Prrafodelista"/>
+              <w:numPr>
+                <w:ilvl w:val="0"/>
+                <w:numId w:val="11"/>
+              </w:numPr>
+              <w:ind w:left="347"/>
+              <w:rPr>
+                <w:rFonts w:asciiTheme="minorHAnsi" w:hAnsiTheme="minorHAnsi" w:cstheme="minorHAnsi"/>
+                <w:sz w:val="20"/>
+                <w:szCs w:val="20"/>
+                <w:lang w:val="es-AR"/>
+              </w:rPr>
+            </w:pPr>
+            <w:r>
+              <w:rPr>
+                <w:rFonts w:asciiTheme="minorHAnsi" w:hAnsiTheme="minorHAnsi" w:cstheme="minorHAnsi"/>
+                <w:sz w:val="20"/>
+                <w:szCs w:val="20"/>
+                <w:lang w:val="es-AR"/>
+              </w:rPr>
+              <w:t>Reportes basados en requerimientos</w:t>
+            </w:r>
+          </w:p>
+          <w:p>
+            <w:pPr>
+              <w:pStyle w:val="Prrafodelista"/>
+              <w:numPr>
+                <w:ilvl w:val="0"/>
+                <w:numId w:val="11"/>
+              </w:numPr>
+              <w:ind w:left="347"/>
+              <w:rPr>
+                <w:rFonts w:asciiTheme="minorHAnsi" w:hAnsiTheme="minorHAnsi" w:cstheme="minorHAnsi"/>
+                <w:sz w:val="20"/>
+                <w:szCs w:val="20"/>
+                <w:lang w:val="es-AR"/>
+              </w:rPr>
+            </w:pPr>
+            <w:r>
+              <w:rPr>
+                <w:rFonts w:asciiTheme="minorHAnsi" w:hAnsiTheme="minorHAnsi" w:cstheme="minorHAnsi"/>
+                <w:sz w:val="20"/>
+                <w:szCs w:val="20"/>
+                <w:lang w:val="es-AR"/>
+              </w:rPr>
+              <w:t>Casos de prueba con conjuntos de campos personalizados en la ejecución</w:t>
+            </w:r>
+          </w:p>
+          <w:p>
+            <w:pPr>
+              <w:pStyle w:val="Prrafodelista"/>
+              <w:numPr>
+                <w:ilvl w:val="0"/>
+                <w:numId w:val="11"/>
+              </w:numPr>
+              <w:ind w:left="347"/>
+              <w:rPr>
+                <w:rFonts w:asciiTheme="minorHAnsi" w:hAnsiTheme="minorHAnsi" w:cstheme="minorHAnsi"/>
+                <w:sz w:val="20"/>
+                <w:szCs w:val="20"/>
+                <w:lang w:val="es-AR"/>
+              </w:rPr>
+            </w:pPr>
+            <w:r>
+              <w:rPr>
+                <w:rFonts w:asciiTheme="minorHAnsi" w:hAnsiTheme="minorHAnsi" w:cstheme="minorHAnsi"/>
+                <w:sz w:val="20"/>
+                <w:szCs w:val="20"/>
+                <w:lang w:val="es-AR"/>
+              </w:rPr>
+              <w:t>Plan de prueba con información de campos personalizados</w:t>
+            </w:r>
+          </w:p>
+          <w:p>
+            <w:pPr>
+              <w:pStyle w:val="Prrafodelista"/>
+              <w:numPr>
+                <w:ilvl w:val="0"/>
+                <w:numId w:val="11"/>
+              </w:numPr>
+              <w:ind w:left="347"/>
+              <w:rPr>
+                <w:rFonts w:asciiTheme="minorHAnsi" w:hAnsiTheme="minorHAnsi" w:cstheme="minorHAnsi"/>
+                <w:sz w:val="20"/>
+                <w:szCs w:val="20"/>
+                <w:lang w:val="es-AR"/>
+              </w:rPr>
+            </w:pPr>
+            <w:r>
+              <w:rPr>
+                <w:rFonts w:asciiTheme="minorHAnsi" w:hAnsiTheme="minorHAnsi" w:cstheme="minorHAnsi"/>
+                <w:sz w:val="20"/>
+                <w:szCs w:val="20"/>
+                <w:lang w:val="es-AR"/>
+              </w:rPr>
+              <w:t>Reporte de plan de prueba</w:t>
+            </w:r>
           </w:p>
         </w:tc>
       </w:tr>
       <w:tr>
         <w:tc>
           <w:tcPr>
-            <w:tcW w:w="2992" w:type="dxa"/>
+            <w:tcW w:w="599" w:type="dxa"/>
           </w:tcPr>
           <w:p>
             <w:pPr>
-              <w:rPr>
-                <w:rFonts w:asciiTheme="minorHAnsi" w:hAnsiTheme="minorHAnsi" w:cstheme="minorHAnsi"/>
-                <w:sz w:val="20"/>
-                <w:szCs w:val="20"/>
-                <w:lang w:val="es-AR"/>
-              </w:rPr>
-            </w:pPr>
+              <w:jc w:val="center"/>
+              <w:rPr>
+                <w:rFonts w:asciiTheme="minorHAnsi" w:hAnsiTheme="minorHAnsi" w:cstheme="minorHAnsi"/>
+                <w:sz w:val="20"/>
+                <w:szCs w:val="20"/>
+                <w:lang w:val="es-AR"/>
+              </w:rPr>
+            </w:pPr>
+            <w:r>
+              <w:rPr>
+                <w:rFonts w:asciiTheme="minorHAnsi" w:hAnsiTheme="minorHAnsi" w:cstheme="minorHAnsi"/>
+                <w:sz w:val="20"/>
+                <w:szCs w:val="20"/>
+                <w:lang w:val="es-AR"/>
+              </w:rPr>
+              <w:t>19</w:t>
+            </w:r>
           </w:p>
         </w:tc>
         <w:tc>
           <w:tcPr>
-            <w:tcW w:w="2993" w:type="dxa"/>
+            <w:tcW w:w="3053" w:type="dxa"/>
           </w:tcPr>
           <w:p>
             <w:pPr>
@@ -5208,11 +7438,20 @@
                 <w:lang w:val="es-AR"/>
               </w:rPr>
             </w:pPr>
+            <w:r>
+              <w:rPr>
+                <w:rFonts w:asciiTheme="minorHAnsi" w:hAnsiTheme="minorHAnsi" w:cstheme="minorHAnsi"/>
+                <w:sz w:val="20"/>
+                <w:szCs w:val="20"/>
+                <w:lang w:val="es-AR"/>
+              </w:rPr>
+              <w:t>Generar reportes en otros formatos.</w:t>
+            </w:r>
           </w:p>
         </w:tc>
         <w:tc>
           <w:tcPr>
-            <w:tcW w:w="2993" w:type="dxa"/>
+            <w:tcW w:w="2410" w:type="dxa"/>
           </w:tcPr>
           <w:p>
             <w:pPr>
@@ -5220,31 +7459,88 @@
                 <w:rFonts w:asciiTheme="minorHAnsi" w:hAnsiTheme="minorHAnsi" w:cstheme="minorHAnsi"/>
                 <w:sz w:val="20"/>
                 <w:szCs w:val="20"/>
-                <w:lang w:val="es-AR"/>
-              </w:rPr>
-            </w:pPr>
+              </w:rPr>
+            </w:pPr>
+            <w:r>
+              <w:rPr>
+                <w:rFonts w:asciiTheme="minorHAnsi" w:hAnsiTheme="minorHAnsi" w:cstheme="minorHAnsi"/>
+                <w:sz w:val="20"/>
+                <w:szCs w:val="20"/>
+              </w:rPr>
+              <w:t>HTML/XML/MS Excel/MS Word</w:t>
+            </w:r>
+          </w:p>
+        </w:tc>
+        <w:tc>
+          <w:tcPr>
+            <w:tcW w:w="3464" w:type="dxa"/>
+          </w:tcPr>
+          <w:p>
+            <w:pPr>
+              <w:rPr>
+                <w:rFonts w:asciiTheme="minorHAnsi" w:hAnsiTheme="minorHAnsi" w:cstheme="minorHAnsi"/>
+                <w:sz w:val="20"/>
+                <w:szCs w:val="20"/>
+              </w:rPr>
+            </w:pPr>
+            <w:r>
+              <w:rPr>
+                <w:rFonts w:asciiTheme="minorHAnsi" w:hAnsiTheme="minorHAnsi" w:cstheme="minorHAnsi"/>
+                <w:sz w:val="20"/>
+                <w:szCs w:val="20"/>
+              </w:rPr>
+              <w:t xml:space="preserve">HTML/Open Office Writer/ Open Office </w:t>
+            </w:r>
+            <w:proofErr w:type="spellStart"/>
+            <w:r>
+              <w:rPr>
+                <w:rFonts w:asciiTheme="minorHAnsi" w:hAnsiTheme="minorHAnsi" w:cstheme="minorHAnsi"/>
+                <w:sz w:val="20"/>
+                <w:szCs w:val="20"/>
+              </w:rPr>
+              <w:t>Calc</w:t>
+            </w:r>
+            <w:proofErr w:type="spellEnd"/>
+            <w:r>
+              <w:rPr>
+                <w:rFonts w:asciiTheme="minorHAnsi" w:hAnsiTheme="minorHAnsi" w:cstheme="minorHAnsi"/>
+                <w:sz w:val="20"/>
+                <w:szCs w:val="20"/>
+              </w:rPr>
+              <w:t>/MS Excel/MS Word/ E-mail (HTML)</w:t>
+            </w:r>
           </w:p>
         </w:tc>
       </w:tr>
       <w:tr>
         <w:tc>
           <w:tcPr>
-            <w:tcW w:w="2992" w:type="dxa"/>
+            <w:tcW w:w="599" w:type="dxa"/>
           </w:tcPr>
           <w:p>
             <w:pPr>
-              <w:rPr>
-                <w:rFonts w:asciiTheme="minorHAnsi" w:hAnsiTheme="minorHAnsi" w:cstheme="minorHAnsi"/>
-                <w:sz w:val="20"/>
-                <w:szCs w:val="20"/>
-                <w:lang w:val="es-AR"/>
-              </w:rPr>
-            </w:pPr>
+              <w:jc w:val="center"/>
+              <w:rPr>
+                <w:rFonts w:asciiTheme="minorHAnsi" w:hAnsiTheme="minorHAnsi" w:cstheme="minorHAnsi"/>
+                <w:sz w:val="20"/>
+                <w:szCs w:val="20"/>
+                <w:lang w:val="es-AR"/>
+              </w:rPr>
+            </w:pPr>
+            <w:r>
+              <w:rPr>
+                <w:rFonts w:asciiTheme="minorHAnsi" w:hAnsiTheme="minorHAnsi" w:cstheme="minorHAnsi"/>
+                <w:sz w:val="20"/>
+                <w:szCs w:val="20"/>
+                <w:lang w:val="es-AR"/>
+              </w:rPr>
+              <w:t>20</w:t>
+            </w:r>
           </w:p>
         </w:tc>
         <w:tc>
           <w:tcPr>
-            <w:tcW w:w="2993" w:type="dxa"/>
+            <w:tcW w:w="3053" w:type="dxa"/>
           </w:tcPr>
           <w:p>
             <w:pPr>
@@ -5255,21 +7551,186 @@
                 <w:lang w:val="es-AR"/>
               </w:rPr>
             </w:pPr>
+            <w:r>
+              <w:rPr>
+                <w:rFonts w:asciiTheme="minorHAnsi" w:hAnsiTheme="minorHAnsi" w:cstheme="minorHAnsi"/>
+                <w:sz w:val="20"/>
+                <w:szCs w:val="20"/>
+                <w:lang w:val="es-AR"/>
+              </w:rPr>
+              <w:t>Herramienta de seguimiento de defectos incorporados.</w:t>
+            </w:r>
           </w:p>
         </w:tc>
         <w:tc>
           <w:tcPr>
-            <w:tcW w:w="2993" w:type="dxa"/>
+            <w:tcW w:w="2410" w:type="dxa"/>
           </w:tcPr>
           <w:p>
             <w:pPr>
-              <w:rPr>
-                <w:rFonts w:asciiTheme="minorHAnsi" w:hAnsiTheme="minorHAnsi" w:cstheme="minorHAnsi"/>
-                <w:sz w:val="20"/>
-                <w:szCs w:val="20"/>
-                <w:lang w:val="es-AR"/>
-              </w:rPr>
-            </w:pPr>
+              <w:jc w:val="center"/>
+              <w:rPr>
+                <w:rFonts w:asciiTheme="minorHAnsi" w:hAnsiTheme="minorHAnsi" w:cstheme="minorHAnsi"/>
+                <w:sz w:val="20"/>
+                <w:szCs w:val="20"/>
+                <w:lang w:val="es-AR"/>
+              </w:rPr>
+            </w:pPr>
+            <w:r>
+              <w:rPr>
+                <w:rFonts w:asciiTheme="minorHAnsi" w:hAnsiTheme="minorHAnsi" w:cstheme="minorHAnsi"/>
+                <w:sz w:val="20"/>
+                <w:szCs w:val="20"/>
+                <w:lang w:val="es-AR"/>
+              </w:rPr>
+              <w:t>SÍ</w:t>
+            </w:r>
+          </w:p>
+        </w:tc>
+        <w:tc>
+          <w:tcPr>
+            <w:tcW w:w="3464" w:type="dxa"/>
+          </w:tcPr>
+          <w:p>
+            <w:pPr>
+              <w:jc w:val="center"/>
+              <w:rPr>
+                <w:rFonts w:asciiTheme="minorHAnsi" w:hAnsiTheme="minorHAnsi" w:cstheme="minorHAnsi"/>
+                <w:sz w:val="20"/>
+                <w:szCs w:val="20"/>
+                <w:lang w:val="es-AR"/>
+              </w:rPr>
+            </w:pPr>
+            <w:r>
+              <w:rPr>
+                <w:rFonts w:asciiTheme="minorHAnsi" w:hAnsiTheme="minorHAnsi" w:cstheme="minorHAnsi"/>
+                <w:sz w:val="20"/>
+                <w:szCs w:val="20"/>
+                <w:lang w:val="es-AR"/>
+              </w:rPr>
+              <w:t>NO</w:t>
+            </w:r>
+          </w:p>
+        </w:tc>
+      </w:tr>
+      <w:tr>
+        <w:tc>
+          <w:tcPr>
+            <w:tcW w:w="599" w:type="dxa"/>
+          </w:tcPr>
+          <w:p>
+            <w:pPr>
+              <w:jc w:val="center"/>
+              <w:rPr>
+                <w:rFonts w:asciiTheme="minorHAnsi" w:hAnsiTheme="minorHAnsi" w:cstheme="minorHAnsi"/>
+                <w:sz w:val="20"/>
+                <w:szCs w:val="20"/>
+                <w:lang w:val="es-AR"/>
+              </w:rPr>
+            </w:pPr>
+            <w:r>
+              <w:rPr>
+                <w:rFonts w:asciiTheme="minorHAnsi" w:hAnsiTheme="minorHAnsi" w:cstheme="minorHAnsi"/>
+                <w:sz w:val="20"/>
+                <w:szCs w:val="20"/>
+                <w:lang w:val="es-AR"/>
+              </w:rPr>
+              <w:t>21</w:t>
+            </w:r>
+          </w:p>
+        </w:tc>
+        <w:tc>
+          <w:tcPr>
+            <w:tcW w:w="3053" w:type="dxa"/>
+          </w:tcPr>
+          <w:p>
+            <w:pPr>
+              <w:rPr>
+                <w:rFonts w:asciiTheme="minorHAnsi" w:hAnsiTheme="minorHAnsi" w:cstheme="minorHAnsi"/>
+                <w:sz w:val="20"/>
+                <w:szCs w:val="20"/>
+                <w:lang w:val="es-AR"/>
+              </w:rPr>
+            </w:pPr>
+            <w:r>
+              <w:rPr>
+                <w:rFonts w:asciiTheme="minorHAnsi" w:hAnsiTheme="minorHAnsi" w:cstheme="minorHAnsi"/>
+                <w:sz w:val="20"/>
+                <w:szCs w:val="20"/>
+                <w:lang w:val="es-AR"/>
+              </w:rPr>
+              <w:t xml:space="preserve">También pueden integrarse herramientas de seguimiento de errores (Jira, </w:t>
+            </w:r>
+            <w:proofErr w:type="spellStart"/>
+            <w:r>
+              <w:rPr>
+                <w:rFonts w:asciiTheme="minorHAnsi" w:hAnsiTheme="minorHAnsi" w:cstheme="minorHAnsi"/>
+                <w:sz w:val="20"/>
+                <w:szCs w:val="20"/>
+                <w:lang w:val="es-AR"/>
+              </w:rPr>
+              <w:t>Bugzilla</w:t>
+            </w:r>
+            <w:proofErr w:type="spellEnd"/>
+            <w:r>
+              <w:rPr>
+                <w:rFonts w:asciiTheme="minorHAnsi" w:hAnsiTheme="minorHAnsi" w:cstheme="minorHAnsi"/>
+                <w:sz w:val="20"/>
+                <w:szCs w:val="20"/>
+                <w:lang w:val="es-AR"/>
+              </w:rPr>
+              <w:t>, etc.).</w:t>
+            </w:r>
+          </w:p>
+        </w:tc>
+        <w:tc>
+          <w:tcPr>
+            <w:tcW w:w="2410" w:type="dxa"/>
+          </w:tcPr>
+          <w:p>
+            <w:pPr>
+              <w:jc w:val="center"/>
+              <w:rPr>
+                <w:rFonts w:asciiTheme="minorHAnsi" w:hAnsiTheme="minorHAnsi" w:cstheme="minorHAnsi"/>
+                <w:sz w:val="20"/>
+                <w:szCs w:val="20"/>
+                <w:lang w:val="es-AR"/>
+              </w:rPr>
+            </w:pPr>
+            <w:r>
+              <w:rPr>
+                <w:rFonts w:asciiTheme="minorHAnsi" w:hAnsiTheme="minorHAnsi" w:cstheme="minorHAnsi"/>
+                <w:sz w:val="20"/>
+                <w:szCs w:val="20"/>
+                <w:lang w:val="es-AR"/>
+              </w:rPr>
+              <w:t>SÍ</w:t>
+            </w:r>
+          </w:p>
+        </w:tc>
+        <w:tc>
+          <w:tcPr>
+            <w:tcW w:w="3464" w:type="dxa"/>
+          </w:tcPr>
+          <w:p>
+            <w:pPr>
+              <w:jc w:val="center"/>
+              <w:rPr>
+                <w:rFonts w:asciiTheme="minorHAnsi" w:hAnsiTheme="minorHAnsi" w:cstheme="minorHAnsi"/>
+                <w:sz w:val="20"/>
+                <w:szCs w:val="20"/>
+                <w:lang w:val="es-AR"/>
+              </w:rPr>
+            </w:pPr>
+            <w:r>
+              <w:rPr>
+                <w:rFonts w:asciiTheme="minorHAnsi" w:hAnsiTheme="minorHAnsi" w:cstheme="minorHAnsi"/>
+                <w:sz w:val="20"/>
+                <w:szCs w:val="20"/>
+                <w:lang w:val="es-AR"/>
+              </w:rPr>
+              <w:t>SÍ</w:t>
+            </w:r>
           </w:p>
         </w:tc>
       </w:tr>
@@ -5972,9 +8433,9 @@
     </w:lvl>
   </w:abstractNum>
   <w:abstractNum w:abstractNumId="3">
-    <w:nsid w:val="432C4348"/>
+    <w:nsid w:val="42EA5A82"/>
     <w:multiLevelType w:val="hybridMultilevel"/>
-    <w:tmpl w:val="C44073A6"/>
+    <w:tmpl w:val="FAC884A2"/>
     <w:lvl w:ilvl="0" w:tplc="2C0A000F">
       <w:start w:val="1"/>
       <w:numFmt w:val="decimal"/>
@@ -6061,9 +8522,9 @@
     </w:lvl>
   </w:abstractNum>
   <w:abstractNum w:abstractNumId="4">
-    <w:nsid w:val="566063B7"/>
+    <w:nsid w:val="432C4348"/>
     <w:multiLevelType w:val="hybridMultilevel"/>
-    <w:tmpl w:val="172066A4"/>
+    <w:tmpl w:val="C44073A6"/>
     <w:lvl w:ilvl="0" w:tplc="2C0A000F">
       <w:start w:val="1"/>
       <w:numFmt w:val="decimal"/>
@@ -6150,6 +8611,95 @@
     </w:lvl>
   </w:abstractNum>
   <w:abstractNum w:abstractNumId="5">
+    <w:nsid w:val="566063B7"/>
+    <w:multiLevelType w:val="hybridMultilevel"/>
+    <w:tmpl w:val="172066A4"/>
+    <w:lvl w:ilvl="0" w:tplc="2C0A000F">
+      <w:start w:val="1"/>
+      <w:numFmt w:val="decimal"/>
+      <w:lvlText w:val="%1."/>
+      <w:lvlJc w:val="left"/>
+      <w:pPr>
+        <w:ind w:left="720" w:hanging="360"/>
+      </w:pPr>
+      <w:rPr>
+        <w:rFonts w:hint="default"/>
+      </w:rPr>
+    </w:lvl>
+    <w:lvl w:ilvl="1" w:tplc="2C0A0019" w:tentative="1">
+      <w:start w:val="1"/>
+      <w:numFmt w:val="lowerLetter"/>
+      <w:lvlText w:val="%2."/>
+      <w:lvlJc w:val="left"/>
+      <w:pPr>
+        <w:ind w:left="1440" w:hanging="360"/>
+      </w:pPr>
+    </w:lvl>
+    <w:lvl w:ilvl="2" w:tplc="2C0A001B" w:tentative="1">
+      <w:start w:val="1"/>
+      <w:numFmt w:val="lowerRoman"/>
+      <w:lvlText w:val="%3."/>
+      <w:lvlJc w:val="right"/>
+      <w:pPr>
+        <w:ind w:left="2160" w:hanging="180"/>
+      </w:pPr>
+    </w:lvl>
+    <w:lvl w:ilvl="3" w:tplc="2C0A000F" w:tentative="1">
+      <w:start w:val="1"/>
+      <w:numFmt w:val="decimal"/>
+      <w:lvlText w:val="%4."/>
+      <w:lvlJc w:val="left"/>
+      <w:pPr>
+        <w:ind w:left="2880" w:hanging="360"/>
+      </w:pPr>
+    </w:lvl>
+    <w:lvl w:ilvl="4" w:tplc="2C0A0019" w:tentative="1">
+      <w:start w:val="1"/>
+      <w:numFmt w:val="lowerLetter"/>
+      <w:lvlText w:val="%5."/>
+      <w:lvlJc w:val="left"/>
+      <w:pPr>
+        <w:ind w:left="3600" w:hanging="360"/>
+      </w:pPr>
+    </w:lvl>
+    <w:lvl w:ilvl="5" w:tplc="2C0A001B" w:tentative="1">
+      <w:start w:val="1"/>
+      <w:numFmt w:val="lowerRoman"/>
+      <w:lvlText w:val="%6."/>
+      <w:lvlJc w:val="right"/>
+      <w:pPr>
+        <w:ind w:left="4320" w:hanging="180"/>
+      </w:pPr>
+    </w:lvl>
+    <w:lvl w:ilvl="6" w:tplc="2C0A000F" w:tentative="1">
+      <w:start w:val="1"/>
+      <w:numFmt w:val="decimal"/>
+      <w:lvlText w:val="%7."/>
+      <w:lvlJc w:val="left"/>
+      <w:pPr>
+        <w:ind w:left="5040" w:hanging="360"/>
+      </w:pPr>
+    </w:lvl>
+    <w:lvl w:ilvl="7" w:tplc="2C0A0019" w:tentative="1">
+      <w:start w:val="1"/>
+      <w:numFmt w:val="lowerLetter"/>
+      <w:lvlText w:val="%8."/>
+      <w:lvlJc w:val="left"/>
+      <w:pPr>
+        <w:ind w:left="5760" w:hanging="360"/>
+      </w:pPr>
+    </w:lvl>
+    <w:lvl w:ilvl="8" w:tplc="2C0A001B" w:tentative="1">
+      <w:start w:val="1"/>
+      <w:numFmt w:val="lowerRoman"/>
+      <w:lvlText w:val="%9."/>
+      <w:lvlJc w:val="right"/>
+      <w:pPr>
+        <w:ind w:left="6480" w:hanging="180"/>
+      </w:pPr>
+    </w:lvl>
+  </w:abstractNum>
+  <w:abstractNum w:abstractNumId="6">
     <w:nsid w:val="66755400"/>
     <w:multiLevelType w:val="hybridMultilevel"/>
     <w:tmpl w:val="88162CFA"/>
@@ -6262,7 +8812,7 @@
       </w:rPr>
     </w:lvl>
   </w:abstractNum>
-  <w:abstractNum w:abstractNumId="6">
+  <w:abstractNum w:abstractNumId="7">
     <w:nsid w:val="70331C8D"/>
     <w:multiLevelType w:val="hybridMultilevel"/>
     <w:tmpl w:val="0D665D66"/>
@@ -6375,10 +8925,10 @@
       </w:rPr>
     </w:lvl>
   </w:abstractNum>
-  <w:abstractNum w:abstractNumId="7">
-    <w:nsid w:val="759F24DB"/>
+  <w:abstractNum w:abstractNumId="8">
+    <w:nsid w:val="70A1107A"/>
     <w:multiLevelType w:val="hybridMultilevel"/>
-    <w:tmpl w:val="DC4CE962"/>
+    <w:tmpl w:val="EC588F48"/>
     <w:lvl w:ilvl="0" w:tplc="2C0A000F">
       <w:start w:val="1"/>
       <w:numFmt w:val="decimal"/>
@@ -6464,7 +9014,96 @@
       </w:pPr>
     </w:lvl>
   </w:abstractNum>
-  <w:abstractNum w:abstractNumId="8">
+  <w:abstractNum w:abstractNumId="9">
+    <w:nsid w:val="759F24DB"/>
+    <w:multiLevelType w:val="hybridMultilevel"/>
+    <w:tmpl w:val="DC4CE962"/>
+    <w:lvl w:ilvl="0" w:tplc="2C0A000F">
+      <w:start w:val="1"/>
+      <w:numFmt w:val="decimal"/>
+      <w:lvlText w:val="%1."/>
+      <w:lvlJc w:val="left"/>
+      <w:pPr>
+        <w:ind w:left="720" w:hanging="360"/>
+      </w:pPr>
+      <w:rPr>
+        <w:rFonts w:hint="default"/>
+      </w:rPr>
+    </w:lvl>
+    <w:lvl w:ilvl="1" w:tplc="2C0A0019" w:tentative="1">
+      <w:start w:val="1"/>
+      <w:numFmt w:val="lowerLetter"/>
+      <w:lvlText w:val="%2."/>
+      <w:lvlJc w:val="left"/>
+      <w:pPr>
+        <w:ind w:left="1440" w:hanging="360"/>
+      </w:pPr>
+    </w:lvl>
+    <w:lvl w:ilvl="2" w:tplc="2C0A001B" w:tentative="1">
+      <w:start w:val="1"/>
+      <w:numFmt w:val="lowerRoman"/>
+      <w:lvlText w:val="%3."/>
+      <w:lvlJc w:val="right"/>
+      <w:pPr>
+        <w:ind w:left="2160" w:hanging="180"/>
+      </w:pPr>
+    </w:lvl>
+    <w:lvl w:ilvl="3" w:tplc="2C0A000F" w:tentative="1">
+      <w:start w:val="1"/>
+      <w:numFmt w:val="decimal"/>
+      <w:lvlText w:val="%4."/>
+      <w:lvlJc w:val="left"/>
+      <w:pPr>
+        <w:ind w:left="2880" w:hanging="360"/>
+      </w:pPr>
+    </w:lvl>
+    <w:lvl w:ilvl="4" w:tplc="2C0A0019" w:tentative="1">
+      <w:start w:val="1"/>
+      <w:numFmt w:val="lowerLetter"/>
+      <w:lvlText w:val="%5."/>
+      <w:lvlJc w:val="left"/>
+      <w:pPr>
+        <w:ind w:left="3600" w:hanging="360"/>
+      </w:pPr>
+    </w:lvl>
+    <w:lvl w:ilvl="5" w:tplc="2C0A001B" w:tentative="1">
+      <w:start w:val="1"/>
+      <w:numFmt w:val="lowerRoman"/>
+      <w:lvlText w:val="%6."/>
+      <w:lvlJc w:val="right"/>
+      <w:pPr>
+        <w:ind w:left="4320" w:hanging="180"/>
+      </w:pPr>
+    </w:lvl>
+    <w:lvl w:ilvl="6" w:tplc="2C0A000F" w:tentative="1">
+      <w:start w:val="1"/>
+      <w:numFmt w:val="decimal"/>
+      <w:lvlText w:val="%7."/>
+      <w:lvlJc w:val="left"/>
+      <w:pPr>
+        <w:ind w:left="5040" w:hanging="360"/>
+      </w:pPr>
+    </w:lvl>
+    <w:lvl w:ilvl="7" w:tplc="2C0A0019" w:tentative="1">
+      <w:start w:val="1"/>
+      <w:numFmt w:val="lowerLetter"/>
+      <w:lvlText w:val="%8."/>
+      <w:lvlJc w:val="left"/>
+      <w:pPr>
+        <w:ind w:left="5760" w:hanging="360"/>
+      </w:pPr>
+    </w:lvl>
+    <w:lvl w:ilvl="8" w:tplc="2C0A001B" w:tentative="1">
+      <w:start w:val="1"/>
+      <w:numFmt w:val="lowerRoman"/>
+      <w:lvlText w:val="%9."/>
+      <w:lvlJc w:val="right"/>
+      <w:pPr>
+        <w:ind w:left="6480" w:hanging="180"/>
+      </w:pPr>
+    </w:lvl>
+  </w:abstractNum>
+  <w:abstractNum w:abstractNumId="10">
     <w:nsid w:val="7A3E6950"/>
     <w:multiLevelType w:val="hybridMultilevel"/>
     <w:tmpl w:val="9D36BFA8"/>
@@ -6577,31 +9216,37 @@
     </w:lvl>
   </w:abstractNum>
   <w:num w:numId="1">
-    <w:abstractNumId w:val="3"/>
+    <w:abstractNumId w:val="4"/>
   </w:num>
   <w:num w:numId="2">
-    <w:abstractNumId w:val="4"/>
+    <w:abstractNumId w:val="5"/>
   </w:num>
   <w:num w:numId="3">
-    <w:abstractNumId w:val="7"/>
+    <w:abstractNumId w:val="9"/>
   </w:num>
   <w:num w:numId="4">
-    <w:abstractNumId w:val="8"/>
+    <w:abstractNumId w:val="10"/>
   </w:num>
   <w:num w:numId="5">
-    <w:abstractNumId w:val="6"/>
+    <w:abstractNumId w:val="7"/>
   </w:num>
   <w:num w:numId="6">
     <w:abstractNumId w:val="0"/>
   </w:num>
   <w:num w:numId="7">
-    <w:abstractNumId w:val="5"/>
+    <w:abstractNumId w:val="6"/>
   </w:num>
   <w:num w:numId="8">
     <w:abstractNumId w:val="2"/>
   </w:num>
   <w:num w:numId="9">
     <w:abstractNumId w:val="1"/>
+  </w:num>
+  <w:num w:numId="10">
+    <w:abstractNumId w:val="3"/>
+  </w:num>
+  <w:num w:numId="11">
+    <w:abstractNumId w:val="8"/>
   </w:num>
 </w:numbering>
 </file>

</xml_diff>